<commit_message>
Work on process report and added Support Manual
</commit_message>
<xml_diff>
--- a/Docs/ESP-ProcessReport.docx
+++ b/Docs/ESP-ProcessReport.docx
@@ -1,6 +1,6 @@
 
 <file path=word/document.xml><?xml version="1.0" encoding="utf-8"?>
-<w:document xmlns:wpc="http://schemas.microsoft.com/office/word/2010/wordprocessingCanvas" xmlns:mc="http://schemas.openxmlformats.org/markup-compatibility/2006" xmlns:o="urn:schemas-microsoft-com:office:office" xmlns:r="http://schemas.openxmlformats.org/officeDocument/2006/relationships" xmlns:m="http://schemas.openxmlformats.org/officeDocument/2006/math" xmlns:v="urn:schemas-microsoft-com:vml" xmlns:wp14="http://schemas.microsoft.com/office/word/2010/wordprocessingDrawing" xmlns:wp="http://schemas.openxmlformats.org/drawingml/2006/wordprocessingDrawing" xmlns:w10="urn:schemas-microsoft-com:office:word" xmlns:w="http://schemas.openxmlformats.org/wordprocessingml/2006/main" xmlns:w14="http://schemas.microsoft.com/office/word/2010/wordml" xmlns:w15="http://schemas.microsoft.com/office/word/2012/wordml" xmlns:wpg="http://schemas.microsoft.com/office/word/2010/wordprocessingGroup" xmlns:wpi="http://schemas.microsoft.com/office/word/2010/wordprocessingInk" xmlns:wne="http://schemas.microsoft.com/office/word/2006/wordml" xmlns:wps="http://schemas.microsoft.com/office/word/2010/wordprocessingShape" mc:Ignorable="w14 w15 wp14">
+<w:document xmlns:wpc="http://schemas.microsoft.com/office/word/2010/wordprocessingCanvas" xmlns:cx="http://schemas.microsoft.com/office/drawing/2014/chartex" xmlns:cx1="http://schemas.microsoft.com/office/drawing/2015/9/8/chartex" xmlns:cx2="http://schemas.microsoft.com/office/drawing/2015/10/21/chartex" xmlns:cx3="http://schemas.microsoft.com/office/drawing/2016/5/9/chartex" xmlns:cx4="http://schemas.microsoft.com/office/drawing/2016/5/10/chartex" xmlns:cx5="http://schemas.microsoft.com/office/drawing/2016/5/11/chartex" xmlns:mc="http://schemas.openxmlformats.org/markup-compatibility/2006" xmlns:o="urn:schemas-microsoft-com:office:office" xmlns:r="http://schemas.openxmlformats.org/officeDocument/2006/relationships" xmlns:m="http://schemas.openxmlformats.org/officeDocument/2006/math" xmlns:v="urn:schemas-microsoft-com:vml" xmlns:wp14="http://schemas.microsoft.com/office/word/2010/wordprocessingDrawing" xmlns:wp="http://schemas.openxmlformats.org/drawingml/2006/wordprocessingDrawing" xmlns:w10="urn:schemas-microsoft-com:office:word" xmlns:w="http://schemas.openxmlformats.org/wordprocessingml/2006/main" xmlns:w14="http://schemas.microsoft.com/office/word/2010/wordml" xmlns:w15="http://schemas.microsoft.com/office/word/2012/wordml" xmlns:w16se="http://schemas.microsoft.com/office/word/2015/wordml/symex" xmlns:wpg="http://schemas.microsoft.com/office/word/2010/wordprocessingGroup" xmlns:wpi="http://schemas.microsoft.com/office/word/2010/wordprocessingInk" xmlns:wne="http://schemas.microsoft.com/office/word/2006/wordml" xmlns:wps="http://schemas.microsoft.com/office/word/2010/wordprocessingShape" mc:Ignorable="w14 w15 w16se wp14">
   <w:body>
     <w:p>
       <w:r>
@@ -502,17 +502,7 @@
                                 <w:szCs w:val="32"/>
                                 <w:lang w:val="fr-FR"/>
                               </w:rPr>
-                              <w:t xml:space="preserve">Michel </w:t>
-                            </w:r>
-                            <w:proofErr w:type="spellStart"/>
-                            <w:r>
-                              <w:rPr>
-                                <w:rFonts w:ascii="Calibri" w:eastAsia="Calibri" w:hAnsi="Calibri" w:cs="Calibri"/>
-                                <w:sz w:val="32"/>
-                                <w:szCs w:val="32"/>
-                                <w:lang w:val="fr-FR"/>
-                              </w:rPr>
-                              <w:t>Cl</w:t>
+                              <w:t>Michel Cl</w:t>
                             </w:r>
                             <w:r>
                               <w:rPr>
@@ -523,7 +513,6 @@
                               </w:rPr>
                               <w:t>erger</w:t>
                             </w:r>
-                            <w:proofErr w:type="spellEnd"/>
                             <w:r>
                               <w:rPr>
                                 <w:rFonts w:ascii="Calibri" w:eastAsia="Calibri" w:hAnsi="Calibri" w:cs="Calibri"/>
@@ -564,7 +553,6 @@
                                 <w:szCs w:val="32"/>
                               </w:rPr>
                             </w:pPr>
-                            <w:proofErr w:type="spellStart"/>
                             <w:r>
                               <w:rPr>
                                 <w:rFonts w:ascii="Calibri" w:eastAsia="Calibri" w:hAnsi="Calibri" w:cs="Calibri"/>
@@ -572,17 +560,7 @@
                                 <w:szCs w:val="32"/>
                                 <w:lang w:val="fr-FR"/>
                               </w:rPr>
-                              <w:t>Zirui</w:t>
-                            </w:r>
-                            <w:proofErr w:type="spellEnd"/>
-                            <w:r>
-                              <w:rPr>
-                                <w:rFonts w:ascii="Calibri" w:eastAsia="Calibri" w:hAnsi="Calibri" w:cs="Calibri"/>
-                                <w:sz w:val="32"/>
-                                <w:szCs w:val="32"/>
-                                <w:lang w:val="fr-FR"/>
-                              </w:rPr>
-                              <w:t xml:space="preserve"> Song</w:t>
+                              <w:t>Zirui Song</w:t>
                             </w:r>
                             <w:r>
                               <w:rPr>
@@ -635,11 +613,7 @@
           </mc:Choice>
           <mc:Fallback>
             <w:pict>
-              <v:shapetype w14:anchorId="4630A224" id="_x0000_t202" coordsize="21600,21600" o:spt="202" path="m,l,21600r21600,l21600,xe">
-                <v:stroke joinstyle="miter"/>
-                <v:path gradientshapeok="t" o:connecttype="rect"/>
-              </v:shapetype>
-              <v:shape id="Text Box 1" o:spid="_x0000_s1027" type="#_x0000_t202" style="position:absolute;margin-left:7.95pt;margin-top:482.7pt;width:453pt;height:148.5pt;z-index:251664384;visibility:visible;mso-wrap-style:square;mso-width-percent:734;mso-height-percent:0;mso-wrap-distance-left:9pt;mso-wrap-distance-top:0;mso-wrap-distance-right:9pt;mso-wrap-distance-bottom:0;mso-position-horizontal:absolute;mso-position-horizontal-relative:margin;mso-position-vertical:absolute;mso-position-vertical-relative:page;mso-width-percent:734;mso-height-percent:0;mso-width-relative:page;mso-height-relative:page;v-text-anchor:bottom" o:gfxdata="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" filled="f" stroked="f" strokeweight=".5pt">
+              <v:shape w14:anchorId="4630A224" id="Text Box 1" o:spid="_x0000_s1027" type="#_x0000_t202" style="position:absolute;margin-left:7.95pt;margin-top:482.7pt;width:453pt;height:148.5pt;z-index:251664384;visibility:visible;mso-wrap-style:square;mso-width-percent:734;mso-height-percent:0;mso-wrap-distance-left:9pt;mso-wrap-distance-top:0;mso-wrap-distance-right:9pt;mso-wrap-distance-bottom:0;mso-position-horizontal:absolute;mso-position-horizontal-relative:margin;mso-position-vertical:absolute;mso-position-vertical-relative:page;mso-width-percent:734;mso-height-percent:0;mso-width-relative:page;mso-height-relative:page;v-text-anchor:bottom" o:gfxdata="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" filled="f" stroked="f" strokeweight=".5pt">
                 <v:textbox inset="0,0,0,0">
                   <w:txbxContent>
                     <w:p>
@@ -1184,15 +1158,7 @@
     </w:p>
     <w:p>
       <w:r>
-        <w:t xml:space="preserve">Generally discuss about the group working environment. Investigating the tools for drawing the diagrams such as Microsoft Visio, </w:t>
-      </w:r>
-      <w:proofErr w:type="spellStart"/>
-      <w:r>
-        <w:t>Astah</w:t>
-      </w:r>
-      <w:proofErr w:type="spellEnd"/>
-      <w:r>
-        <w:t xml:space="preserve"> professional and online tool called https://www.draw.io/. The draw.io is selected since it is an online tools and free, therefore; it is more convenient to use without any installation required</w:t>
+        <w:t>Generally discuss about the group working environment. Investigating the tools for drawing the diagrams such as Microsoft Visio, Astah professional and online tool called https://www.draw.io/. The draw.io is selected since it is an online tools and free, therefore; it is more convenient to use without any installation required</w:t>
       </w:r>
     </w:p>
     <w:p>
@@ -1301,8 +1267,6 @@
             <w:r>
               <w:t>Done – It is needed to discuss in group.</w:t>
             </w:r>
-            <w:bookmarkStart w:id="0" w:name="_GoBack"/>
-            <w:bookmarkEnd w:id="0"/>
           </w:p>
         </w:tc>
       </w:tr>
@@ -1402,11 +1366,9 @@
             <w:pPr>
               <w:cnfStyle w:val="000000000000" w:firstRow="0" w:lastRow="0" w:firstColumn="0" w:lastColumn="0" w:oddVBand="0" w:evenVBand="0" w:oddHBand="0" w:evenHBand="0" w:firstRowFirstColumn="0" w:firstRowLastColumn="0" w:lastRowFirstColumn="0" w:lastRowLastColumn="0"/>
             </w:pPr>
-            <w:proofErr w:type="spellStart"/>
             <w:r>
               <w:t>Zirui</w:t>
             </w:r>
-            <w:proofErr w:type="spellEnd"/>
           </w:p>
         </w:tc>
         <w:tc>
@@ -1459,25 +1421,301 @@
     </w:p>
     <w:p>
       <w:r>
-        <w:t xml:space="preserve">- Should the association between the </w:t>
-      </w:r>
-      <w:proofErr w:type="spellStart"/>
-      <w:r>
-        <w:t>LaundryMachine</w:t>
-      </w:r>
-      <w:proofErr w:type="spellEnd"/>
-      <w:r>
-        <w:t xml:space="preserve"> class, </w:t>
-      </w:r>
-      <w:proofErr w:type="spellStart"/>
-      <w:r>
-        <w:t>ProgramExecutor</w:t>
-      </w:r>
-      <w:proofErr w:type="spellEnd"/>
-      <w:r>
-        <w:t xml:space="preserve"> and Program setting are composition associations?</w:t>
+        <w:t>- Should the association between the LaundryMachine class, ProgramExecutor and Program setting are composition associations?</w:t>
       </w:r>
     </w:p>
+    <w:p>
+      <w:r>
+        <w:br w:type="page"/>
+      </w:r>
+    </w:p>
+    <w:p>
+      <w:pPr>
+        <w:pStyle w:val="Heading1"/>
+      </w:pPr>
+      <w:r>
+        <w:lastRenderedPageBreak/>
+        <w:t xml:space="preserve">Week </w:t>
+      </w:r>
+      <w:r>
+        <w:t>2</w:t>
+      </w:r>
+      <w:r>
+        <w:t>:</w:t>
+      </w:r>
+    </w:p>
+    <w:p>
+      <w:pPr>
+        <w:pStyle w:val="Heading2"/>
+      </w:pPr>
+      <w:r>
+        <w:t>Group work:</w:t>
+      </w:r>
+    </w:p>
+    <w:p>
+      <w:r>
+        <w:t>We discuss about some doubts that we had about the interfaces. Then we make sure that everyone have the hardwares that are necessary for our work. We separate the workload between each other.</w:t>
+      </w:r>
+    </w:p>
+    <w:p>
+      <w:r>
+        <w:t>We mainly work on designing the main state diagram and attributes individual tasks.</w:t>
+      </w:r>
+    </w:p>
+    <w:p>
+      <w:pPr>
+        <w:pStyle w:val="Heading2"/>
+      </w:pPr>
+      <w:r>
+        <w:t xml:space="preserve">Tasks division for implementation </w:t>
+      </w:r>
+    </w:p>
+    <w:tbl>
+      <w:tblPr>
+        <w:tblStyle w:val="PlainTable1"/>
+        <w:tblW w:w="0" w:type="auto"/>
+        <w:tblInd w:w="85" w:type="dxa"/>
+        <w:tblLook w:val="04A0" w:firstRow="1" w:lastRow="0" w:firstColumn="1" w:lastColumn="0" w:noHBand="0" w:noVBand="1"/>
+      </w:tblPr>
+      <w:tblGrid>
+        <w:gridCol w:w="4680"/>
+        <w:gridCol w:w="2520"/>
+        <w:gridCol w:w="2065"/>
+      </w:tblGrid>
+      <w:tr>
+        <w:trPr>
+          <w:cnfStyle w:val="100000000000" w:firstRow="1" w:lastRow="0" w:firstColumn="0" w:lastColumn="0" w:oddVBand="0" w:evenVBand="0" w:oddHBand="0" w:evenHBand="0" w:firstRowFirstColumn="0" w:firstRowLastColumn="0" w:lastRowFirstColumn="0" w:lastRowLastColumn="0"/>
+        </w:trPr>
+        <w:tc>
+          <w:tcPr>
+            <w:cnfStyle w:val="001000000000" w:firstRow="0" w:lastRow="0" w:firstColumn="1" w:lastColumn="0" w:oddVBand="0" w:evenVBand="0" w:oddHBand="0" w:evenHBand="0" w:firstRowFirstColumn="0" w:firstRowLastColumn="0" w:lastRowFirstColumn="0" w:lastRowLastColumn="0"/>
+            <w:tcW w:w="4680" w:type="dxa"/>
+          </w:tcPr>
+          <w:p>
+            <w:r>
+              <w:t>Tasks</w:t>
+            </w:r>
+          </w:p>
+        </w:tc>
+        <w:tc>
+          <w:tcPr>
+            <w:tcW w:w="2520" w:type="dxa"/>
+          </w:tcPr>
+          <w:p>
+            <w:pPr>
+              <w:cnfStyle w:val="100000000000" w:firstRow="1" w:lastRow="0" w:firstColumn="0" w:lastColumn="0" w:oddVBand="0" w:evenVBand="0" w:oddHBand="0" w:evenHBand="0" w:firstRowFirstColumn="0" w:firstRowLastColumn="0" w:lastRowFirstColumn="0" w:lastRowLastColumn="0"/>
+            </w:pPr>
+            <w:r>
+              <w:t>Responsible members</w:t>
+            </w:r>
+          </w:p>
+        </w:tc>
+        <w:tc>
+          <w:tcPr>
+            <w:tcW w:w="2065" w:type="dxa"/>
+          </w:tcPr>
+          <w:p>
+            <w:pPr>
+              <w:cnfStyle w:val="100000000000" w:firstRow="1" w:lastRow="0" w:firstColumn="0" w:lastColumn="0" w:oddVBand="0" w:evenVBand="0" w:oddHBand="0" w:evenHBand="0" w:firstRowFirstColumn="0" w:firstRowLastColumn="0" w:lastRowFirstColumn="0" w:lastRowLastColumn="0"/>
+            </w:pPr>
+            <w:r>
+              <w:t>Status</w:t>
+            </w:r>
+          </w:p>
+        </w:tc>
+      </w:tr>
+      <w:tr>
+        <w:trPr>
+          <w:cnfStyle w:val="000000100000" w:firstRow="0" w:lastRow="0" w:firstColumn="0" w:lastColumn="0" w:oddVBand="0" w:evenVBand="0" w:oddHBand="1" w:evenHBand="0" w:firstRowFirstColumn="0" w:firstRowLastColumn="0" w:lastRowFirstColumn="0" w:lastRowLastColumn="0"/>
+        </w:trPr>
+        <w:tc>
+          <w:tcPr>
+            <w:cnfStyle w:val="001000000000" w:firstRow="0" w:lastRow="0" w:firstColumn="1" w:lastColumn="0" w:oddVBand="0" w:evenVBand="0" w:oddHBand="0" w:evenHBand="0" w:firstRowFirstColumn="0" w:firstRowLastColumn="0" w:lastRowFirstColumn="0" w:lastRowLastColumn="0"/>
+            <w:tcW w:w="4680" w:type="dxa"/>
+          </w:tcPr>
+          <w:p>
+            <w:r>
+              <w:t xml:space="preserve">Implementation and testing of interfaces </w:t>
+            </w:r>
+            <w:r>
+              <w:t>called “IProgram” and “ICoin”</w:t>
+            </w:r>
+          </w:p>
+        </w:tc>
+        <w:tc>
+          <w:tcPr>
+            <w:tcW w:w="2520" w:type="dxa"/>
+          </w:tcPr>
+          <w:p>
+            <w:pPr>
+              <w:cnfStyle w:val="000000100000" w:firstRow="0" w:lastRow="0" w:firstColumn="0" w:lastColumn="0" w:oddVBand="0" w:evenVBand="0" w:oddHBand="1" w:evenHBand="0" w:firstRowFirstColumn="0" w:firstRowLastColumn="0" w:lastRowFirstColumn="0" w:lastRowLastColumn="0"/>
+            </w:pPr>
+            <w:r>
+              <w:t>Thanh</w:t>
+            </w:r>
+          </w:p>
+        </w:tc>
+        <w:tc>
+          <w:tcPr>
+            <w:tcW w:w="2065" w:type="dxa"/>
+          </w:tcPr>
+          <w:p>
+            <w:pPr>
+              <w:cnfStyle w:val="000000100000" w:firstRow="0" w:lastRow="0" w:firstColumn="0" w:lastColumn="0" w:oddVBand="0" w:evenVBand="0" w:oddHBand="1" w:evenHBand="0" w:firstRowFirstColumn="0" w:firstRowLastColumn="0" w:lastRowFirstColumn="0" w:lastRowLastColumn="0"/>
+            </w:pPr>
+          </w:p>
+        </w:tc>
+      </w:tr>
+      <w:tr>
+        <w:tc>
+          <w:tcPr>
+            <w:cnfStyle w:val="001000000000" w:firstRow="0" w:lastRow="0" w:firstColumn="1" w:lastColumn="0" w:oddVBand="0" w:evenVBand="0" w:oddHBand="0" w:evenHBand="0" w:firstRowFirstColumn="0" w:firstRowLastColumn="0" w:lastRowFirstColumn="0" w:lastRowLastColumn="0"/>
+            <w:tcW w:w="4680" w:type="dxa"/>
+          </w:tcPr>
+          <w:p>
+            <w:r>
+              <w:t>Implementation and testing of interfaces</w:t>
+            </w:r>
+            <w:r>
+              <w:t xml:space="preserve"> called “ILock” and “ISoap”</w:t>
+            </w:r>
+          </w:p>
+        </w:tc>
+        <w:tc>
+          <w:tcPr>
+            <w:tcW w:w="2520" w:type="dxa"/>
+          </w:tcPr>
+          <w:p>
+            <w:pPr>
+              <w:cnfStyle w:val="000000000000" w:firstRow="0" w:lastRow="0" w:firstColumn="0" w:lastColumn="0" w:oddVBand="0" w:evenVBand="0" w:oddHBand="0" w:evenHBand="0" w:firstRowFirstColumn="0" w:firstRowLastColumn="0" w:lastRowFirstColumn="0" w:lastRowLastColumn="0"/>
+            </w:pPr>
+            <w:r>
+              <w:t>Bilal</w:t>
+            </w:r>
+          </w:p>
+        </w:tc>
+        <w:tc>
+          <w:tcPr>
+            <w:tcW w:w="2065" w:type="dxa"/>
+          </w:tcPr>
+          <w:p>
+            <w:pPr>
+              <w:cnfStyle w:val="000000000000" w:firstRow="0" w:lastRow="0" w:firstColumn="0" w:lastColumn="0" w:oddVBand="0" w:evenVBand="0" w:oddHBand="0" w:evenHBand="0" w:firstRowFirstColumn="0" w:firstRowLastColumn="0" w:lastRowFirstColumn="0" w:lastRowLastColumn="0"/>
+            </w:pPr>
+          </w:p>
+        </w:tc>
+      </w:tr>
+      <w:tr>
+        <w:trPr>
+          <w:cnfStyle w:val="000000100000" w:firstRow="0" w:lastRow="0" w:firstColumn="0" w:lastColumn="0" w:oddVBand="0" w:evenVBand="0" w:oddHBand="1" w:evenHBand="0" w:firstRowFirstColumn="0" w:firstRowLastColumn="0" w:lastRowFirstColumn="0" w:lastRowLastColumn="0"/>
+        </w:trPr>
+        <w:tc>
+          <w:tcPr>
+            <w:cnfStyle w:val="001000000000" w:firstRow="0" w:lastRow="0" w:firstColumn="1" w:lastColumn="0" w:oddVBand="0" w:evenVBand="0" w:oddHBand="0" w:evenHBand="0" w:firstRowFirstColumn="0" w:firstRowLastColumn="0" w:lastRowFirstColumn="0" w:lastRowLastColumn="0"/>
+            <w:tcW w:w="4680" w:type="dxa"/>
+          </w:tcPr>
+          <w:p>
+            <w:r>
+              <w:t xml:space="preserve">Implementation and testing of interfaces </w:t>
+            </w:r>
+            <w:r>
+              <w:t>called “IWater” and “IMotor”</w:t>
+            </w:r>
+          </w:p>
+        </w:tc>
+        <w:tc>
+          <w:tcPr>
+            <w:tcW w:w="2520" w:type="dxa"/>
+          </w:tcPr>
+          <w:p>
+            <w:pPr>
+              <w:cnfStyle w:val="000000100000" w:firstRow="0" w:lastRow="0" w:firstColumn="0" w:lastColumn="0" w:oddVBand="0" w:evenVBand="0" w:oddHBand="1" w:evenHBand="0" w:firstRowFirstColumn="0" w:firstRowLastColumn="0" w:lastRowFirstColumn="0" w:lastRowLastColumn="0"/>
+            </w:pPr>
+            <w:r>
+              <w:t>Michel</w:t>
+            </w:r>
+          </w:p>
+        </w:tc>
+        <w:tc>
+          <w:tcPr>
+            <w:tcW w:w="2065" w:type="dxa"/>
+          </w:tcPr>
+          <w:p>
+            <w:pPr>
+              <w:cnfStyle w:val="000000100000" w:firstRow="0" w:lastRow="0" w:firstColumn="0" w:lastColumn="0" w:oddVBand="0" w:evenVBand="0" w:oddHBand="1" w:evenHBand="0" w:firstRowFirstColumn="0" w:firstRowLastColumn="0" w:lastRowFirstColumn="0" w:lastRowLastColumn="0"/>
+            </w:pPr>
+          </w:p>
+        </w:tc>
+      </w:tr>
+      <w:tr>
+        <w:tc>
+          <w:tcPr>
+            <w:cnfStyle w:val="001000000000" w:firstRow="0" w:lastRow="0" w:firstColumn="1" w:lastColumn="0" w:oddVBand="0" w:evenVBand="0" w:oddHBand="0" w:evenHBand="0" w:firstRowFirstColumn="0" w:firstRowLastColumn="0" w:lastRowFirstColumn="0" w:lastRowLastColumn="0"/>
+            <w:tcW w:w="4680" w:type="dxa"/>
+          </w:tcPr>
+          <w:p>
+            <w:r>
+              <w:t>Implementation and testing of interfaces</w:t>
+            </w:r>
+            <w:r>
+              <w:t xml:space="preserve"> called “ITemperature” and “IBuzzer”</w:t>
+            </w:r>
+          </w:p>
+        </w:tc>
+        <w:tc>
+          <w:tcPr>
+            <w:tcW w:w="2520" w:type="dxa"/>
+          </w:tcPr>
+          <w:p>
+            <w:pPr>
+              <w:cnfStyle w:val="000000000000" w:firstRow="0" w:lastRow="0" w:firstColumn="0" w:lastColumn="0" w:oddVBand="0" w:evenVBand="0" w:oddHBand="0" w:evenHBand="0" w:firstRowFirstColumn="0" w:firstRowLastColumn="0" w:lastRowFirstColumn="0" w:lastRowLastColumn="0"/>
+            </w:pPr>
+            <w:r>
+              <w:t>Zirui</w:t>
+            </w:r>
+          </w:p>
+        </w:tc>
+        <w:tc>
+          <w:tcPr>
+            <w:tcW w:w="2065" w:type="dxa"/>
+          </w:tcPr>
+          <w:p>
+            <w:pPr>
+              <w:cnfStyle w:val="000000000000" w:firstRow="0" w:lastRow="0" w:firstColumn="0" w:lastColumn="0" w:oddVBand="0" w:evenVBand="0" w:oddHBand="0" w:evenHBand="0" w:firstRowFirstColumn="0" w:firstRowLastColumn="0" w:lastRowFirstColumn="0" w:lastRowLastColumn="0"/>
+            </w:pPr>
+          </w:p>
+        </w:tc>
+      </w:tr>
+    </w:tbl>
+    <w:p>
+      <w:pPr>
+        <w:pStyle w:val="Heading2"/>
+      </w:pPr>
+      <w:r>
+        <w:t>Assumptions:</w:t>
+      </w:r>
+    </w:p>
+    <w:p>
+      <w:r>
+        <w:t>-</w:t>
+      </w:r>
+      <w:bookmarkStart w:id="0" w:name="_GoBack"/>
+      <w:bookmarkEnd w:id="0"/>
+    </w:p>
+    <w:p>
+      <w:pPr>
+        <w:pStyle w:val="Heading2"/>
+      </w:pPr>
+      <w:r>
+        <w:t>Questions:</w:t>
+      </w:r>
+    </w:p>
+    <w:p>
+      <w:r>
+        <w:t xml:space="preserve">- </w:t>
+      </w:r>
+    </w:p>
+    <w:p/>
     <w:sectPr>
       <w:headerReference w:type="default" r:id="rId8"/>
       <w:footerReference w:type="default" r:id="rId9"/>
@@ -1493,7 +1731,7 @@
 </file>
 
 <file path=word/endnotes.xml><?xml version="1.0" encoding="utf-8"?>
-<w:endnotes xmlns:wpc="http://schemas.microsoft.com/office/word/2010/wordprocessingCanvas" xmlns:mc="http://schemas.openxmlformats.org/markup-compatibility/2006" xmlns:o="urn:schemas-microsoft-com:office:office" xmlns:r="http://schemas.openxmlformats.org/officeDocument/2006/relationships" xmlns:m="http://schemas.openxmlformats.org/officeDocument/2006/math" xmlns:v="urn:schemas-microsoft-com:vml" xmlns:wp14="http://schemas.microsoft.com/office/word/2010/wordprocessingDrawing" xmlns:wp="http://schemas.openxmlformats.org/drawingml/2006/wordprocessingDrawing" xmlns:w10="urn:schemas-microsoft-com:office:word" xmlns:w="http://schemas.openxmlformats.org/wordprocessingml/2006/main" xmlns:w14="http://schemas.microsoft.com/office/word/2010/wordml" xmlns:w15="http://schemas.microsoft.com/office/word/2012/wordml" xmlns:wpg="http://schemas.microsoft.com/office/word/2010/wordprocessingGroup" xmlns:wpi="http://schemas.microsoft.com/office/word/2010/wordprocessingInk" xmlns:wne="http://schemas.microsoft.com/office/word/2006/wordml" xmlns:wps="http://schemas.microsoft.com/office/word/2010/wordprocessingShape" mc:Ignorable="w14 w15 wp14">
+<w:endnotes xmlns:wpc="http://schemas.microsoft.com/office/word/2010/wordprocessingCanvas" xmlns:cx="http://schemas.microsoft.com/office/drawing/2014/chartex" xmlns:cx1="http://schemas.microsoft.com/office/drawing/2015/9/8/chartex" xmlns:cx2="http://schemas.microsoft.com/office/drawing/2015/10/21/chartex" xmlns:cx3="http://schemas.microsoft.com/office/drawing/2016/5/9/chartex" xmlns:cx4="http://schemas.microsoft.com/office/drawing/2016/5/10/chartex" xmlns:cx5="http://schemas.microsoft.com/office/drawing/2016/5/11/chartex" xmlns:mc="http://schemas.openxmlformats.org/markup-compatibility/2006" xmlns:o="urn:schemas-microsoft-com:office:office" xmlns:r="http://schemas.openxmlformats.org/officeDocument/2006/relationships" xmlns:m="http://schemas.openxmlformats.org/officeDocument/2006/math" xmlns:v="urn:schemas-microsoft-com:vml" xmlns:wp14="http://schemas.microsoft.com/office/word/2010/wordprocessingDrawing" xmlns:wp="http://schemas.openxmlformats.org/drawingml/2006/wordprocessingDrawing" xmlns:w10="urn:schemas-microsoft-com:office:word" xmlns:w="http://schemas.openxmlformats.org/wordprocessingml/2006/main" xmlns:w14="http://schemas.microsoft.com/office/word/2010/wordml" xmlns:w15="http://schemas.microsoft.com/office/word/2012/wordml" xmlns:w16se="http://schemas.microsoft.com/office/word/2015/wordml/symex" xmlns:wpg="http://schemas.microsoft.com/office/word/2010/wordprocessingGroup" xmlns:wpi="http://schemas.microsoft.com/office/word/2010/wordprocessingInk" xmlns:wne="http://schemas.microsoft.com/office/word/2006/wordml" xmlns:wps="http://schemas.microsoft.com/office/word/2010/wordprocessingShape" mc:Ignorable="w14 w15 w16se wp14">
   <w:endnote w:type="separator" w:id="-1">
     <w:p>
       <w:pPr>
@@ -1518,7 +1756,7 @@
 </file>
 
 <file path=word/footer1.xml><?xml version="1.0" encoding="utf-8"?>
-<w:ftr xmlns:wpc="http://schemas.microsoft.com/office/word/2010/wordprocessingCanvas" xmlns:mc="http://schemas.openxmlformats.org/markup-compatibility/2006" xmlns:o="urn:schemas-microsoft-com:office:office" xmlns:r="http://schemas.openxmlformats.org/officeDocument/2006/relationships" xmlns:m="http://schemas.openxmlformats.org/officeDocument/2006/math" xmlns:v="urn:schemas-microsoft-com:vml" xmlns:wp14="http://schemas.microsoft.com/office/word/2010/wordprocessingDrawing" xmlns:wp="http://schemas.openxmlformats.org/drawingml/2006/wordprocessingDrawing" xmlns:w10="urn:schemas-microsoft-com:office:word" xmlns:w="http://schemas.openxmlformats.org/wordprocessingml/2006/main" xmlns:w14="http://schemas.microsoft.com/office/word/2010/wordml" xmlns:w15="http://schemas.microsoft.com/office/word/2012/wordml" xmlns:wpg="http://schemas.microsoft.com/office/word/2010/wordprocessingGroup" xmlns:wpi="http://schemas.microsoft.com/office/word/2010/wordprocessingInk" xmlns:wne="http://schemas.microsoft.com/office/word/2006/wordml" xmlns:wps="http://schemas.microsoft.com/office/word/2010/wordprocessingShape" mc:Ignorable="w14 w15 wp14">
+<w:ftr xmlns:wpc="http://schemas.microsoft.com/office/word/2010/wordprocessingCanvas" xmlns:cx="http://schemas.microsoft.com/office/drawing/2014/chartex" xmlns:cx1="http://schemas.microsoft.com/office/drawing/2015/9/8/chartex" xmlns:cx2="http://schemas.microsoft.com/office/drawing/2015/10/21/chartex" xmlns:cx3="http://schemas.microsoft.com/office/drawing/2016/5/9/chartex" xmlns:cx4="http://schemas.microsoft.com/office/drawing/2016/5/10/chartex" xmlns:cx5="http://schemas.microsoft.com/office/drawing/2016/5/11/chartex" xmlns:mc="http://schemas.openxmlformats.org/markup-compatibility/2006" xmlns:o="urn:schemas-microsoft-com:office:office" xmlns:r="http://schemas.openxmlformats.org/officeDocument/2006/relationships" xmlns:m="http://schemas.openxmlformats.org/officeDocument/2006/math" xmlns:v="urn:schemas-microsoft-com:vml" xmlns:wp14="http://schemas.microsoft.com/office/word/2010/wordprocessingDrawing" xmlns:wp="http://schemas.openxmlformats.org/drawingml/2006/wordprocessingDrawing" xmlns:w10="urn:schemas-microsoft-com:office:word" xmlns:w="http://schemas.openxmlformats.org/wordprocessingml/2006/main" xmlns:w14="http://schemas.microsoft.com/office/word/2010/wordml" xmlns:w15="http://schemas.microsoft.com/office/word/2012/wordml" xmlns:w16se="http://schemas.microsoft.com/office/word/2015/wordml/symex" xmlns:wpg="http://schemas.microsoft.com/office/word/2010/wordprocessingGroup" xmlns:wpi="http://schemas.microsoft.com/office/word/2010/wordprocessingInk" xmlns:wne="http://schemas.microsoft.com/office/word/2006/wordml" xmlns:wps="http://schemas.microsoft.com/office/word/2010/wordprocessingShape" mc:Ignorable="w14 w15 w16se wp14">
   <w:p>
     <w:pPr>
       <w:pStyle w:val="Footer"/>
@@ -1580,7 +1818,7 @@
 </file>
 
 <file path=word/footnotes.xml><?xml version="1.0" encoding="utf-8"?>
-<w:footnotes xmlns:wpc="http://schemas.microsoft.com/office/word/2010/wordprocessingCanvas" xmlns:mc="http://schemas.openxmlformats.org/markup-compatibility/2006" xmlns:o="urn:schemas-microsoft-com:office:office" xmlns:r="http://schemas.openxmlformats.org/officeDocument/2006/relationships" xmlns:m="http://schemas.openxmlformats.org/officeDocument/2006/math" xmlns:v="urn:schemas-microsoft-com:vml" xmlns:wp14="http://schemas.microsoft.com/office/word/2010/wordprocessingDrawing" xmlns:wp="http://schemas.openxmlformats.org/drawingml/2006/wordprocessingDrawing" xmlns:w10="urn:schemas-microsoft-com:office:word" xmlns:w="http://schemas.openxmlformats.org/wordprocessingml/2006/main" xmlns:w14="http://schemas.microsoft.com/office/word/2010/wordml" xmlns:w15="http://schemas.microsoft.com/office/word/2012/wordml" xmlns:wpg="http://schemas.microsoft.com/office/word/2010/wordprocessingGroup" xmlns:wpi="http://schemas.microsoft.com/office/word/2010/wordprocessingInk" xmlns:wne="http://schemas.microsoft.com/office/word/2006/wordml" xmlns:wps="http://schemas.microsoft.com/office/word/2010/wordprocessingShape" mc:Ignorable="w14 w15 wp14">
+<w:footnotes xmlns:wpc="http://schemas.microsoft.com/office/word/2010/wordprocessingCanvas" xmlns:cx="http://schemas.microsoft.com/office/drawing/2014/chartex" xmlns:cx1="http://schemas.microsoft.com/office/drawing/2015/9/8/chartex" xmlns:cx2="http://schemas.microsoft.com/office/drawing/2015/10/21/chartex" xmlns:cx3="http://schemas.microsoft.com/office/drawing/2016/5/9/chartex" xmlns:cx4="http://schemas.microsoft.com/office/drawing/2016/5/10/chartex" xmlns:cx5="http://schemas.microsoft.com/office/drawing/2016/5/11/chartex" xmlns:mc="http://schemas.openxmlformats.org/markup-compatibility/2006" xmlns:o="urn:schemas-microsoft-com:office:office" xmlns:r="http://schemas.openxmlformats.org/officeDocument/2006/relationships" xmlns:m="http://schemas.openxmlformats.org/officeDocument/2006/math" xmlns:v="urn:schemas-microsoft-com:vml" xmlns:wp14="http://schemas.microsoft.com/office/word/2010/wordprocessingDrawing" xmlns:wp="http://schemas.openxmlformats.org/drawingml/2006/wordprocessingDrawing" xmlns:w10="urn:schemas-microsoft-com:office:word" xmlns:w="http://schemas.openxmlformats.org/wordprocessingml/2006/main" xmlns:w14="http://schemas.microsoft.com/office/word/2010/wordml" xmlns:w15="http://schemas.microsoft.com/office/word/2012/wordml" xmlns:w16se="http://schemas.microsoft.com/office/word/2015/wordml/symex" xmlns:wpg="http://schemas.microsoft.com/office/word/2010/wordprocessingGroup" xmlns:wpi="http://schemas.microsoft.com/office/word/2010/wordprocessingInk" xmlns:wne="http://schemas.microsoft.com/office/word/2006/wordml" xmlns:wps="http://schemas.microsoft.com/office/word/2010/wordprocessingShape" mc:Ignorable="w14 w15 w16se wp14">
   <w:footnote w:type="separator" w:id="-1">
     <w:p>
       <w:pPr>
@@ -1605,7 +1843,7 @@
 </file>
 
 <file path=word/header1.xml><?xml version="1.0" encoding="utf-8"?>
-<w:hdr xmlns:wpc="http://schemas.microsoft.com/office/word/2010/wordprocessingCanvas" xmlns:mc="http://schemas.openxmlformats.org/markup-compatibility/2006" xmlns:o="urn:schemas-microsoft-com:office:office" xmlns:r="http://schemas.openxmlformats.org/officeDocument/2006/relationships" xmlns:m="http://schemas.openxmlformats.org/officeDocument/2006/math" xmlns:v="urn:schemas-microsoft-com:vml" xmlns:wp14="http://schemas.microsoft.com/office/word/2010/wordprocessingDrawing" xmlns:wp="http://schemas.openxmlformats.org/drawingml/2006/wordprocessingDrawing" xmlns:w10="urn:schemas-microsoft-com:office:word" xmlns:w="http://schemas.openxmlformats.org/wordprocessingml/2006/main" xmlns:w14="http://schemas.microsoft.com/office/word/2010/wordml" xmlns:w15="http://schemas.microsoft.com/office/word/2012/wordml" xmlns:wpg="http://schemas.microsoft.com/office/word/2010/wordprocessingGroup" xmlns:wpi="http://schemas.microsoft.com/office/word/2010/wordprocessingInk" xmlns:wne="http://schemas.microsoft.com/office/word/2006/wordml" xmlns:wps="http://schemas.microsoft.com/office/word/2010/wordprocessingShape" mc:Ignorable="w14 w15 wp14">
+<w:hdr xmlns:wpc="http://schemas.microsoft.com/office/word/2010/wordprocessingCanvas" xmlns:cx="http://schemas.microsoft.com/office/drawing/2014/chartex" xmlns:cx1="http://schemas.microsoft.com/office/drawing/2015/9/8/chartex" xmlns:cx2="http://schemas.microsoft.com/office/drawing/2015/10/21/chartex" xmlns:cx3="http://schemas.microsoft.com/office/drawing/2016/5/9/chartex" xmlns:cx4="http://schemas.microsoft.com/office/drawing/2016/5/10/chartex" xmlns:cx5="http://schemas.microsoft.com/office/drawing/2016/5/11/chartex" xmlns:mc="http://schemas.openxmlformats.org/markup-compatibility/2006" xmlns:o="urn:schemas-microsoft-com:office:office" xmlns:r="http://schemas.openxmlformats.org/officeDocument/2006/relationships" xmlns:m="http://schemas.openxmlformats.org/officeDocument/2006/math" xmlns:v="urn:schemas-microsoft-com:vml" xmlns:wp14="http://schemas.microsoft.com/office/word/2010/wordprocessingDrawing" xmlns:wp="http://schemas.openxmlformats.org/drawingml/2006/wordprocessingDrawing" xmlns:w10="urn:schemas-microsoft-com:office:word" xmlns:w="http://schemas.openxmlformats.org/wordprocessingml/2006/main" xmlns:w14="http://schemas.microsoft.com/office/word/2010/wordml" xmlns:w15="http://schemas.microsoft.com/office/word/2012/wordml" xmlns:w16se="http://schemas.microsoft.com/office/word/2015/wordml/symex" xmlns:wpg="http://schemas.microsoft.com/office/word/2010/wordprocessingGroup" xmlns:wpi="http://schemas.microsoft.com/office/word/2010/wordprocessingInk" xmlns:wne="http://schemas.microsoft.com/office/word/2006/wordml" xmlns:wps="http://schemas.microsoft.com/office/word/2010/wordprocessingShape" mc:Ignorable="w14 w15 w16se wp14">
   <w:p>
     <w:pPr>
       <w:pStyle w:val="Header"/>
@@ -1836,10 +2074,6 @@
         </mc:Choice>
         <mc:Fallback>
           <w:pict>
-            <v:shapetype id="_x0000_t202" coordsize="21600,21600" o:spt="202" path="m,l,21600r21600,l21600,xe">
-              <v:stroke joinstyle="miter"/>
-              <v:path gradientshapeok="t" o:connecttype="rect"/>
-            </v:shapetype>
             <v:shape id="Text Box 221" o:spid="_x0000_s1031" type="#_x0000_t202" style="position:absolute;margin-left:20.6pt;margin-top:0;width:71.8pt;height:13.45pt;z-index:251659264;visibility:visible;mso-wrap-style:square;mso-width-percent:1000;mso-height-percent:0;mso-wrap-distance-left:9pt;mso-wrap-distance-top:0;mso-wrap-distance-right:9pt;mso-wrap-distance-bottom:0;mso-position-horizontal:right;mso-position-horizontal-relative:page;mso-position-vertical:center;mso-position-vertical-relative:top-margin-area;mso-width-percent:1000;mso-height-percent:0;mso-width-relative:right-margin-area;mso-height-relative:page;v-text-anchor:middle" o:gfxdata="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" o:allowincell="f" fillcolor="#a8d08d [1945]" stroked="f">
               <v:textbox style="mso-fit-shape-to-text:t" inset=",0,,0">
                 <w:txbxContent>
@@ -1887,7 +2121,7 @@
 </file>
 
 <file path=word/numbering.xml><?xml version="1.0" encoding="utf-8"?>
-<w:numbering xmlns:wpc="http://schemas.microsoft.com/office/word/2010/wordprocessingCanvas" xmlns:mc="http://schemas.openxmlformats.org/markup-compatibility/2006" xmlns:o="urn:schemas-microsoft-com:office:office" xmlns:r="http://schemas.openxmlformats.org/officeDocument/2006/relationships" xmlns:m="http://schemas.openxmlformats.org/officeDocument/2006/math" xmlns:v="urn:schemas-microsoft-com:vml" xmlns:wp14="http://schemas.microsoft.com/office/word/2010/wordprocessingDrawing" xmlns:wp="http://schemas.openxmlformats.org/drawingml/2006/wordprocessingDrawing" xmlns:w10="urn:schemas-microsoft-com:office:word" xmlns:w="http://schemas.openxmlformats.org/wordprocessingml/2006/main" xmlns:w14="http://schemas.microsoft.com/office/word/2010/wordml" xmlns:w15="http://schemas.microsoft.com/office/word/2012/wordml" xmlns:wpg="http://schemas.microsoft.com/office/word/2010/wordprocessingGroup" xmlns:wpi="http://schemas.microsoft.com/office/word/2010/wordprocessingInk" xmlns:wne="http://schemas.microsoft.com/office/word/2006/wordml" xmlns:wps="http://schemas.microsoft.com/office/word/2010/wordprocessingShape" mc:Ignorable="w14 w15 wp14">
+<w:numbering xmlns:wpc="http://schemas.microsoft.com/office/word/2010/wordprocessingCanvas" xmlns:cx="http://schemas.microsoft.com/office/drawing/2014/chartex" xmlns:cx1="http://schemas.microsoft.com/office/drawing/2015/9/8/chartex" xmlns:cx2="http://schemas.microsoft.com/office/drawing/2015/10/21/chartex" xmlns:cx3="http://schemas.microsoft.com/office/drawing/2016/5/9/chartex" xmlns:cx4="http://schemas.microsoft.com/office/drawing/2016/5/10/chartex" xmlns:cx5="http://schemas.microsoft.com/office/drawing/2016/5/11/chartex" xmlns:mc="http://schemas.openxmlformats.org/markup-compatibility/2006" xmlns:o="urn:schemas-microsoft-com:office:office" xmlns:r="http://schemas.openxmlformats.org/officeDocument/2006/relationships" xmlns:m="http://schemas.openxmlformats.org/officeDocument/2006/math" xmlns:v="urn:schemas-microsoft-com:vml" xmlns:wp14="http://schemas.microsoft.com/office/word/2010/wordprocessingDrawing" xmlns:wp="http://schemas.openxmlformats.org/drawingml/2006/wordprocessingDrawing" xmlns:w10="urn:schemas-microsoft-com:office:word" xmlns:w="http://schemas.openxmlformats.org/wordprocessingml/2006/main" xmlns:w14="http://schemas.microsoft.com/office/word/2010/wordml" xmlns:w15="http://schemas.microsoft.com/office/word/2012/wordml" xmlns:w16se="http://schemas.microsoft.com/office/word/2015/wordml/symex" xmlns:wpg="http://schemas.microsoft.com/office/word/2010/wordprocessingGroup" xmlns:wpi="http://schemas.microsoft.com/office/word/2010/wordprocessingInk" xmlns:wne="http://schemas.microsoft.com/office/word/2006/wordml" xmlns:wps="http://schemas.microsoft.com/office/word/2010/wordprocessingShape" mc:Ignorable="w14 w15 w16se wp14">
   <w:abstractNum w:abstractNumId="0" w15:restartNumberingAfterBreak="0">
     <w:nsid w:val="05A964FF"/>
     <w:multiLevelType w:val="hybridMultilevel"/>
@@ -2898,6 +3132,118 @@
     </w:lvl>
   </w:abstractNum>
   <w:abstractNum w:abstractNumId="10" w15:restartNumberingAfterBreak="0">
+    <w:nsid w:val="174A1FAF"/>
+    <w:multiLevelType w:val="hybridMultilevel"/>
+    <w:tmpl w:val="9BBE6A2C"/>
+    <w:lvl w:ilvl="0" w:tplc="75C697CA">
+      <w:numFmt w:val="bullet"/>
+      <w:lvlText w:val="-"/>
+      <w:lvlJc w:val="left"/>
+      <w:pPr>
+        <w:ind w:left="720" w:hanging="360"/>
+      </w:pPr>
+      <w:rPr>
+        <w:rFonts w:ascii="Calibri" w:eastAsiaTheme="minorEastAsia" w:hAnsi="Calibri" w:cs="Calibri" w:hint="default"/>
+      </w:rPr>
+    </w:lvl>
+    <w:lvl w:ilvl="1" w:tplc="04090003" w:tentative="1">
+      <w:start w:val="1"/>
+      <w:numFmt w:val="bullet"/>
+      <w:lvlText w:val="o"/>
+      <w:lvlJc w:val="left"/>
+      <w:pPr>
+        <w:ind w:left="1440" w:hanging="360"/>
+      </w:pPr>
+      <w:rPr>
+        <w:rFonts w:ascii="Courier New" w:hAnsi="Courier New" w:cs="Courier New" w:hint="default"/>
+      </w:rPr>
+    </w:lvl>
+    <w:lvl w:ilvl="2" w:tplc="04090005" w:tentative="1">
+      <w:start w:val="1"/>
+      <w:numFmt w:val="bullet"/>
+      <w:lvlText w:val=""/>
+      <w:lvlJc w:val="left"/>
+      <w:pPr>
+        <w:ind w:left="2160" w:hanging="360"/>
+      </w:pPr>
+      <w:rPr>
+        <w:rFonts w:ascii="Wingdings" w:hAnsi="Wingdings" w:hint="default"/>
+      </w:rPr>
+    </w:lvl>
+    <w:lvl w:ilvl="3" w:tplc="04090001" w:tentative="1">
+      <w:start w:val="1"/>
+      <w:numFmt w:val="bullet"/>
+      <w:lvlText w:val=""/>
+      <w:lvlJc w:val="left"/>
+      <w:pPr>
+        <w:ind w:left="2880" w:hanging="360"/>
+      </w:pPr>
+      <w:rPr>
+        <w:rFonts w:ascii="Symbol" w:hAnsi="Symbol" w:hint="default"/>
+      </w:rPr>
+    </w:lvl>
+    <w:lvl w:ilvl="4" w:tplc="04090003" w:tentative="1">
+      <w:start w:val="1"/>
+      <w:numFmt w:val="bullet"/>
+      <w:lvlText w:val="o"/>
+      <w:lvlJc w:val="left"/>
+      <w:pPr>
+        <w:ind w:left="3600" w:hanging="360"/>
+      </w:pPr>
+      <w:rPr>
+        <w:rFonts w:ascii="Courier New" w:hAnsi="Courier New" w:cs="Courier New" w:hint="default"/>
+      </w:rPr>
+    </w:lvl>
+    <w:lvl w:ilvl="5" w:tplc="04090005" w:tentative="1">
+      <w:start w:val="1"/>
+      <w:numFmt w:val="bullet"/>
+      <w:lvlText w:val=""/>
+      <w:lvlJc w:val="left"/>
+      <w:pPr>
+        <w:ind w:left="4320" w:hanging="360"/>
+      </w:pPr>
+      <w:rPr>
+        <w:rFonts w:ascii="Wingdings" w:hAnsi="Wingdings" w:hint="default"/>
+      </w:rPr>
+    </w:lvl>
+    <w:lvl w:ilvl="6" w:tplc="04090001" w:tentative="1">
+      <w:start w:val="1"/>
+      <w:numFmt w:val="bullet"/>
+      <w:lvlText w:val=""/>
+      <w:lvlJc w:val="left"/>
+      <w:pPr>
+        <w:ind w:left="5040" w:hanging="360"/>
+      </w:pPr>
+      <w:rPr>
+        <w:rFonts w:ascii="Symbol" w:hAnsi="Symbol" w:hint="default"/>
+      </w:rPr>
+    </w:lvl>
+    <w:lvl w:ilvl="7" w:tplc="04090003" w:tentative="1">
+      <w:start w:val="1"/>
+      <w:numFmt w:val="bullet"/>
+      <w:lvlText w:val="o"/>
+      <w:lvlJc w:val="left"/>
+      <w:pPr>
+        <w:ind w:left="5760" w:hanging="360"/>
+      </w:pPr>
+      <w:rPr>
+        <w:rFonts w:ascii="Courier New" w:hAnsi="Courier New" w:cs="Courier New" w:hint="default"/>
+      </w:rPr>
+    </w:lvl>
+    <w:lvl w:ilvl="8" w:tplc="04090005" w:tentative="1">
+      <w:start w:val="1"/>
+      <w:numFmt w:val="bullet"/>
+      <w:lvlText w:val=""/>
+      <w:lvlJc w:val="left"/>
+      <w:pPr>
+        <w:ind w:left="6480" w:hanging="360"/>
+      </w:pPr>
+      <w:rPr>
+        <w:rFonts w:ascii="Wingdings" w:hAnsi="Wingdings" w:hint="default"/>
+      </w:rPr>
+    </w:lvl>
+  </w:abstractNum>
+  <w:abstractNum w:abstractNumId="11" w15:restartNumberingAfterBreak="0">
     <w:nsid w:val="175F5B28"/>
     <w:multiLevelType w:val="multilevel"/>
     <w:tmpl w:val="04090021"/>
@@ -3010,7 +3356,7 @@
       </w:rPr>
     </w:lvl>
   </w:abstractNum>
-  <w:abstractNum w:abstractNumId="11" w15:restartNumberingAfterBreak="0">
+  <w:abstractNum w:abstractNumId="12" w15:restartNumberingAfterBreak="0">
     <w:nsid w:val="239B3719"/>
     <w:multiLevelType w:val="multilevel"/>
     <w:tmpl w:val="913C1406"/>
@@ -3123,7 +3469,7 @@
       </w:rPr>
     </w:lvl>
   </w:abstractNum>
-  <w:abstractNum w:abstractNumId="12" w15:restartNumberingAfterBreak="0">
+  <w:abstractNum w:abstractNumId="13" w15:restartNumberingAfterBreak="0">
     <w:nsid w:val="24F163A8"/>
     <w:multiLevelType w:val="multilevel"/>
     <w:tmpl w:val="913C1406"/>
@@ -3236,7 +3582,7 @@
       </w:rPr>
     </w:lvl>
   </w:abstractNum>
-  <w:abstractNum w:abstractNumId="13" w15:restartNumberingAfterBreak="0">
+  <w:abstractNum w:abstractNumId="14" w15:restartNumberingAfterBreak="0">
     <w:nsid w:val="251F5F99"/>
     <w:multiLevelType w:val="hybridMultilevel"/>
     <w:tmpl w:val="5FFA7F36"/>
@@ -3349,7 +3695,7 @@
       </w:rPr>
     </w:lvl>
   </w:abstractNum>
-  <w:abstractNum w:abstractNumId="14" w15:restartNumberingAfterBreak="0">
+  <w:abstractNum w:abstractNumId="15" w15:restartNumberingAfterBreak="0">
     <w:nsid w:val="25AE368B"/>
     <w:multiLevelType w:val="hybridMultilevel"/>
     <w:tmpl w:val="8438E9CC"/>
@@ -3435,7 +3781,7 @@
       </w:pPr>
     </w:lvl>
   </w:abstractNum>
-  <w:abstractNum w:abstractNumId="15" w15:restartNumberingAfterBreak="0">
+  <w:abstractNum w:abstractNumId="16" w15:restartNumberingAfterBreak="0">
     <w:nsid w:val="2660779E"/>
     <w:multiLevelType w:val="hybridMultilevel"/>
     <w:tmpl w:val="B74A4B98"/>
@@ -3547,7 +3893,7 @@
       </w:rPr>
     </w:lvl>
   </w:abstractNum>
-  <w:abstractNum w:abstractNumId="16" w15:restartNumberingAfterBreak="0">
+  <w:abstractNum w:abstractNumId="17" w15:restartNumberingAfterBreak="0">
     <w:nsid w:val="26A42605"/>
     <w:multiLevelType w:val="hybridMultilevel"/>
     <w:tmpl w:val="771AB680"/>
@@ -3660,7 +4006,7 @@
       </w:rPr>
     </w:lvl>
   </w:abstractNum>
-  <w:abstractNum w:abstractNumId="17" w15:restartNumberingAfterBreak="0">
+  <w:abstractNum w:abstractNumId="18" w15:restartNumberingAfterBreak="0">
     <w:nsid w:val="2CCE1B96"/>
     <w:multiLevelType w:val="hybridMultilevel"/>
     <w:tmpl w:val="EDE62C9A"/>
@@ -3773,7 +4119,7 @@
       </w:rPr>
     </w:lvl>
   </w:abstractNum>
-  <w:abstractNum w:abstractNumId="18" w15:restartNumberingAfterBreak="0">
+  <w:abstractNum w:abstractNumId="19" w15:restartNumberingAfterBreak="0">
     <w:nsid w:val="2F115862"/>
     <w:multiLevelType w:val="hybridMultilevel"/>
     <w:tmpl w:val="F7E48D2E"/>
@@ -3864,7 +4210,7 @@
       </w:pPr>
     </w:lvl>
   </w:abstractNum>
-  <w:abstractNum w:abstractNumId="19" w15:restartNumberingAfterBreak="0">
+  <w:abstractNum w:abstractNumId="20" w15:restartNumberingAfterBreak="0">
     <w:nsid w:val="323A1F35"/>
     <w:multiLevelType w:val="hybridMultilevel"/>
     <w:tmpl w:val="FBB02E8A"/>
@@ -3977,7 +4323,7 @@
       </w:rPr>
     </w:lvl>
   </w:abstractNum>
-  <w:abstractNum w:abstractNumId="20" w15:restartNumberingAfterBreak="0">
+  <w:abstractNum w:abstractNumId="21" w15:restartNumberingAfterBreak="0">
     <w:nsid w:val="33962FBD"/>
     <w:multiLevelType w:val="hybridMultilevel"/>
     <w:tmpl w:val="29562874"/>
@@ -4090,7 +4436,7 @@
       </w:rPr>
     </w:lvl>
   </w:abstractNum>
-  <w:abstractNum w:abstractNumId="21" w15:restartNumberingAfterBreak="0">
+  <w:abstractNum w:abstractNumId="22" w15:restartNumberingAfterBreak="0">
     <w:nsid w:val="37031D03"/>
     <w:multiLevelType w:val="hybridMultilevel"/>
     <w:tmpl w:val="7102E41A"/>
@@ -4176,7 +4522,7 @@
       </w:pPr>
     </w:lvl>
   </w:abstractNum>
-  <w:abstractNum w:abstractNumId="22" w15:restartNumberingAfterBreak="0">
+  <w:abstractNum w:abstractNumId="23" w15:restartNumberingAfterBreak="0">
     <w:nsid w:val="39094760"/>
     <w:multiLevelType w:val="hybridMultilevel"/>
     <w:tmpl w:val="F7E0F64A"/>
@@ -4289,7 +4635,7 @@
       </w:rPr>
     </w:lvl>
   </w:abstractNum>
-  <w:abstractNum w:abstractNumId="23" w15:restartNumberingAfterBreak="0">
+  <w:abstractNum w:abstractNumId="24" w15:restartNumberingAfterBreak="0">
     <w:nsid w:val="3BF85119"/>
     <w:multiLevelType w:val="hybridMultilevel"/>
     <w:tmpl w:val="ED662990"/>
@@ -4402,7 +4748,7 @@
       </w:rPr>
     </w:lvl>
   </w:abstractNum>
-  <w:abstractNum w:abstractNumId="24" w15:restartNumberingAfterBreak="0">
+  <w:abstractNum w:abstractNumId="25" w15:restartNumberingAfterBreak="0">
     <w:nsid w:val="444F3FBD"/>
     <w:multiLevelType w:val="hybridMultilevel"/>
     <w:tmpl w:val="DE701D1C"/>
@@ -4515,7 +4861,7 @@
       </w:rPr>
     </w:lvl>
   </w:abstractNum>
-  <w:abstractNum w:abstractNumId="25" w15:restartNumberingAfterBreak="0">
+  <w:abstractNum w:abstractNumId="26" w15:restartNumberingAfterBreak="0">
     <w:nsid w:val="44DA1141"/>
     <w:multiLevelType w:val="hybridMultilevel"/>
     <w:tmpl w:val="295C2D64"/>
@@ -4628,7 +4974,7 @@
       </w:rPr>
     </w:lvl>
   </w:abstractNum>
-  <w:abstractNum w:abstractNumId="26" w15:restartNumberingAfterBreak="0">
+  <w:abstractNum w:abstractNumId="27" w15:restartNumberingAfterBreak="0">
     <w:nsid w:val="49CC564C"/>
     <w:multiLevelType w:val="hybridMultilevel"/>
     <w:tmpl w:val="C7F8243A"/>
@@ -4717,7 +5063,7 @@
       </w:pPr>
     </w:lvl>
   </w:abstractNum>
-  <w:abstractNum w:abstractNumId="27" w15:restartNumberingAfterBreak="0">
+  <w:abstractNum w:abstractNumId="28" w15:restartNumberingAfterBreak="0">
     <w:nsid w:val="4AFA2D5C"/>
     <w:multiLevelType w:val="hybridMultilevel"/>
     <w:tmpl w:val="AAA4FA48"/>
@@ -4811,7 +5157,7 @@
       </w:pPr>
     </w:lvl>
   </w:abstractNum>
-  <w:abstractNum w:abstractNumId="28" w15:restartNumberingAfterBreak="0">
+  <w:abstractNum w:abstractNumId="29" w15:restartNumberingAfterBreak="0">
     <w:nsid w:val="4E782553"/>
     <w:multiLevelType w:val="hybridMultilevel"/>
     <w:tmpl w:val="9398CC70"/>
@@ -4903,7 +5249,7 @@
       </w:pPr>
     </w:lvl>
   </w:abstractNum>
-  <w:abstractNum w:abstractNumId="29" w15:restartNumberingAfterBreak="0">
+  <w:abstractNum w:abstractNumId="30" w15:restartNumberingAfterBreak="0">
     <w:nsid w:val="51100A9C"/>
     <w:multiLevelType w:val="hybridMultilevel"/>
     <w:tmpl w:val="8D32475A"/>
@@ -5016,7 +5362,7 @@
       </w:rPr>
     </w:lvl>
   </w:abstractNum>
-  <w:abstractNum w:abstractNumId="30" w15:restartNumberingAfterBreak="0">
+  <w:abstractNum w:abstractNumId="31" w15:restartNumberingAfterBreak="0">
     <w:nsid w:val="58433F8C"/>
     <w:multiLevelType w:val="hybridMultilevel"/>
     <w:tmpl w:val="EAB24850"/>
@@ -5105,7 +5451,7 @@
       </w:pPr>
     </w:lvl>
   </w:abstractNum>
-  <w:abstractNum w:abstractNumId="31" w15:restartNumberingAfterBreak="0">
+  <w:abstractNum w:abstractNumId="32" w15:restartNumberingAfterBreak="0">
     <w:nsid w:val="5CCE2175"/>
     <w:multiLevelType w:val="hybridMultilevel"/>
     <w:tmpl w:val="9564A314"/>
@@ -5196,7 +5542,7 @@
       </w:pPr>
     </w:lvl>
   </w:abstractNum>
-  <w:abstractNum w:abstractNumId="32" w15:restartNumberingAfterBreak="0">
+  <w:abstractNum w:abstractNumId="33" w15:restartNumberingAfterBreak="0">
     <w:nsid w:val="5D5428C5"/>
     <w:multiLevelType w:val="hybridMultilevel"/>
     <w:tmpl w:val="B4B4F76A"/>
@@ -5282,7 +5628,7 @@
       </w:pPr>
     </w:lvl>
   </w:abstractNum>
-  <w:abstractNum w:abstractNumId="33" w15:restartNumberingAfterBreak="0">
+  <w:abstractNum w:abstractNumId="34" w15:restartNumberingAfterBreak="0">
     <w:nsid w:val="613218CF"/>
     <w:multiLevelType w:val="hybridMultilevel"/>
     <w:tmpl w:val="CA78112A"/>
@@ -5395,7 +5741,7 @@
       </w:rPr>
     </w:lvl>
   </w:abstractNum>
-  <w:abstractNum w:abstractNumId="34" w15:restartNumberingAfterBreak="0">
+  <w:abstractNum w:abstractNumId="35" w15:restartNumberingAfterBreak="0">
     <w:nsid w:val="67EF0C24"/>
     <w:multiLevelType w:val="hybridMultilevel"/>
     <w:tmpl w:val="DA7A309A"/>
@@ -5508,7 +5854,7 @@
       </w:rPr>
     </w:lvl>
   </w:abstractNum>
-  <w:abstractNum w:abstractNumId="35" w15:restartNumberingAfterBreak="0">
+  <w:abstractNum w:abstractNumId="36" w15:restartNumberingAfterBreak="0">
     <w:nsid w:val="67F14A3D"/>
     <w:multiLevelType w:val="hybridMultilevel"/>
     <w:tmpl w:val="80DCF230"/>
@@ -5621,7 +5967,7 @@
       </w:rPr>
     </w:lvl>
   </w:abstractNum>
-  <w:abstractNum w:abstractNumId="36" w15:restartNumberingAfterBreak="0">
+  <w:abstractNum w:abstractNumId="37" w15:restartNumberingAfterBreak="0">
     <w:nsid w:val="69BC10EA"/>
     <w:multiLevelType w:val="hybridMultilevel"/>
     <w:tmpl w:val="4DDECB54"/>
@@ -5734,7 +6080,7 @@
       </w:rPr>
     </w:lvl>
   </w:abstractNum>
-  <w:abstractNum w:abstractNumId="37" w15:restartNumberingAfterBreak="0">
+  <w:abstractNum w:abstractNumId="38" w15:restartNumberingAfterBreak="0">
     <w:nsid w:val="6ACD78E7"/>
     <w:multiLevelType w:val="hybridMultilevel"/>
     <w:tmpl w:val="05B8AF56"/>
@@ -5847,7 +6193,7 @@
       </w:rPr>
     </w:lvl>
   </w:abstractNum>
-  <w:abstractNum w:abstractNumId="38" w15:restartNumberingAfterBreak="0">
+  <w:abstractNum w:abstractNumId="39" w15:restartNumberingAfterBreak="0">
     <w:nsid w:val="6B6A7FC0"/>
     <w:multiLevelType w:val="hybridMultilevel"/>
     <w:tmpl w:val="64765AD4"/>
@@ -5941,7 +6287,7 @@
       </w:pPr>
     </w:lvl>
   </w:abstractNum>
-  <w:abstractNum w:abstractNumId="39" w15:restartNumberingAfterBreak="0">
+  <w:abstractNum w:abstractNumId="40" w15:restartNumberingAfterBreak="0">
     <w:nsid w:val="6CF010EB"/>
     <w:multiLevelType w:val="hybridMultilevel"/>
     <w:tmpl w:val="5E3A710E"/>
@@ -6054,7 +6400,7 @@
       </w:rPr>
     </w:lvl>
   </w:abstractNum>
-  <w:abstractNum w:abstractNumId="40" w15:restartNumberingAfterBreak="0">
+  <w:abstractNum w:abstractNumId="41" w15:restartNumberingAfterBreak="0">
     <w:nsid w:val="72091787"/>
     <w:multiLevelType w:val="hybridMultilevel"/>
     <w:tmpl w:val="8318A2F0"/>
@@ -6140,7 +6486,7 @@
       </w:pPr>
     </w:lvl>
   </w:abstractNum>
-  <w:abstractNum w:abstractNumId="41" w15:restartNumberingAfterBreak="0">
+  <w:abstractNum w:abstractNumId="42" w15:restartNumberingAfterBreak="0">
     <w:nsid w:val="79DD60C2"/>
     <w:multiLevelType w:val="hybridMultilevel"/>
     <w:tmpl w:val="8438E9CC"/>
@@ -6226,7 +6572,7 @@
       </w:pPr>
     </w:lvl>
   </w:abstractNum>
-  <w:abstractNum w:abstractNumId="42" w15:restartNumberingAfterBreak="0">
+  <w:abstractNum w:abstractNumId="43" w15:restartNumberingAfterBreak="0">
     <w:nsid w:val="7D9E7BF6"/>
     <w:multiLevelType w:val="hybridMultilevel"/>
     <w:tmpl w:val="C31CA018"/>
@@ -6340,61 +6686,61 @@
     </w:lvl>
   </w:abstractNum>
   <w:num w:numId="1">
-    <w:abstractNumId w:val="30"/>
+    <w:abstractNumId w:val="31"/>
   </w:num>
   <w:num w:numId="2">
-    <w:abstractNumId w:val="26"/>
+    <w:abstractNumId w:val="27"/>
   </w:num>
   <w:num w:numId="3">
-    <w:abstractNumId w:val="37"/>
+    <w:abstractNumId w:val="38"/>
   </w:num>
   <w:num w:numId="4">
     <w:abstractNumId w:val="5"/>
   </w:num>
   <w:num w:numId="5">
-    <w:abstractNumId w:val="38"/>
+    <w:abstractNumId w:val="39"/>
   </w:num>
   <w:num w:numId="6">
-    <w:abstractNumId w:val="18"/>
+    <w:abstractNumId w:val="19"/>
   </w:num>
   <w:num w:numId="7">
     <w:abstractNumId w:val="8"/>
   </w:num>
   <w:num w:numId="8">
+    <w:abstractNumId w:val="14"/>
+  </w:num>
+  <w:num w:numId="9">
+    <w:abstractNumId w:val="28"/>
+  </w:num>
+  <w:num w:numId="10">
+    <w:abstractNumId w:val="32"/>
+  </w:num>
+  <w:num w:numId="11">
+    <w:abstractNumId w:val="34"/>
+  </w:num>
+  <w:num w:numId="12">
+    <w:abstractNumId w:val="37"/>
+  </w:num>
+  <w:num w:numId="13">
+    <w:abstractNumId w:val="36"/>
+  </w:num>
+  <w:num w:numId="14">
+    <w:abstractNumId w:val="30"/>
+  </w:num>
+  <w:num w:numId="15">
+    <w:abstractNumId w:val="18"/>
+  </w:num>
+  <w:num w:numId="16">
+    <w:abstractNumId w:val="17"/>
+  </w:num>
+  <w:num w:numId="17">
+    <w:abstractNumId w:val="25"/>
+  </w:num>
+  <w:num w:numId="18">
     <w:abstractNumId w:val="13"/>
   </w:num>
-  <w:num w:numId="9">
-    <w:abstractNumId w:val="27"/>
-  </w:num>
-  <w:num w:numId="10">
-    <w:abstractNumId w:val="31"/>
-  </w:num>
-  <w:num w:numId="11">
-    <w:abstractNumId w:val="33"/>
-  </w:num>
-  <w:num w:numId="12">
-    <w:abstractNumId w:val="36"/>
-  </w:num>
-  <w:num w:numId="13">
-    <w:abstractNumId w:val="35"/>
-  </w:num>
-  <w:num w:numId="14">
-    <w:abstractNumId w:val="29"/>
-  </w:num>
-  <w:num w:numId="15">
-    <w:abstractNumId w:val="17"/>
-  </w:num>
-  <w:num w:numId="16">
-    <w:abstractNumId w:val="16"/>
-  </w:num>
-  <w:num w:numId="17">
-    <w:abstractNumId w:val="24"/>
-  </w:num>
-  <w:num w:numId="18">
-    <w:abstractNumId w:val="12"/>
-  </w:num>
   <w:num w:numId="19">
-    <w:abstractNumId w:val="10"/>
+    <w:abstractNumId w:val="11"/>
   </w:num>
   <w:num w:numId="20">
     <w:abstractNumId w:val="3"/>
@@ -6403,58 +6749,58 @@
     <w:abstractNumId w:val="6"/>
   </w:num>
   <w:num w:numId="22">
-    <w:abstractNumId w:val="20"/>
+    <w:abstractNumId w:val="21"/>
   </w:num>
   <w:num w:numId="23">
-    <w:abstractNumId w:val="23"/>
+    <w:abstractNumId w:val="24"/>
   </w:num>
   <w:num w:numId="24">
     <w:abstractNumId w:val="1"/>
   </w:num>
   <w:num w:numId="25">
-    <w:abstractNumId w:val="34"/>
+    <w:abstractNumId w:val="35"/>
   </w:num>
   <w:num w:numId="26">
-    <w:abstractNumId w:val="19"/>
+    <w:abstractNumId w:val="20"/>
   </w:num>
   <w:num w:numId="27">
     <w:abstractNumId w:val="9"/>
   </w:num>
   <w:num w:numId="28">
-    <w:abstractNumId w:val="40"/>
+    <w:abstractNumId w:val="41"/>
   </w:num>
   <w:num w:numId="29">
-    <w:abstractNumId w:val="25"/>
+    <w:abstractNumId w:val="26"/>
   </w:num>
   <w:num w:numId="30">
-    <w:abstractNumId w:val="42"/>
+    <w:abstractNumId w:val="43"/>
   </w:num>
   <w:num w:numId="31">
-    <w:abstractNumId w:val="11"/>
+    <w:abstractNumId w:val="12"/>
   </w:num>
   <w:num w:numId="32">
-    <w:abstractNumId w:val="21"/>
+    <w:abstractNumId w:val="22"/>
   </w:num>
   <w:num w:numId="33">
-    <w:abstractNumId w:val="14"/>
+    <w:abstractNumId w:val="15"/>
   </w:num>
   <w:num w:numId="34">
-    <w:abstractNumId w:val="28"/>
+    <w:abstractNumId w:val="29"/>
   </w:num>
   <w:num w:numId="35">
-    <w:abstractNumId w:val="39"/>
+    <w:abstractNumId w:val="40"/>
   </w:num>
   <w:num w:numId="36">
     <w:abstractNumId w:val="7"/>
   </w:num>
   <w:num w:numId="37">
-    <w:abstractNumId w:val="41"/>
+    <w:abstractNumId w:val="42"/>
   </w:num>
   <w:num w:numId="38">
-    <w:abstractNumId w:val="32"/>
+    <w:abstractNumId w:val="33"/>
   </w:num>
   <w:num w:numId="39">
-    <w:abstractNumId w:val="22"/>
+    <w:abstractNumId w:val="23"/>
   </w:num>
   <w:num w:numId="40">
     <w:abstractNumId w:val="0"/>
@@ -6466,13 +6812,16 @@
     <w:abstractNumId w:val="4"/>
   </w:num>
   <w:num w:numId="43">
-    <w:abstractNumId w:val="15"/>
+    <w:abstractNumId w:val="16"/>
+  </w:num>
+  <w:num w:numId="44">
+    <w:abstractNumId w:val="10"/>
   </w:num>
 </w:numbering>
 </file>
 
 <file path=word/styles.xml><?xml version="1.0" encoding="utf-8"?>
-<w:styles xmlns:mc="http://schemas.openxmlformats.org/markup-compatibility/2006" xmlns:r="http://schemas.openxmlformats.org/officeDocument/2006/relationships" xmlns:w="http://schemas.openxmlformats.org/wordprocessingml/2006/main" xmlns:w14="http://schemas.microsoft.com/office/word/2010/wordml" xmlns:w15="http://schemas.microsoft.com/office/word/2012/wordml" mc:Ignorable="w14 w15">
+<w:styles xmlns:mc="http://schemas.openxmlformats.org/markup-compatibility/2006" xmlns:r="http://schemas.openxmlformats.org/officeDocument/2006/relationships" xmlns:w="http://schemas.openxmlformats.org/wordprocessingml/2006/main" xmlns:w14="http://schemas.microsoft.com/office/word/2010/wordml" xmlns:w15="http://schemas.microsoft.com/office/word/2012/wordml" xmlns:w16se="http://schemas.microsoft.com/office/word/2015/wordml/symex" mc:Ignorable="w14 w15 w16se">
   <w:docDefaults>
     <w:rPrDefault>
       <w:rPr>
@@ -6486,7 +6835,7 @@
       </w:pPr>
     </w:pPrDefault>
   </w:docDefaults>
-  <w:latentStyles w:defLockedState="0" w:defUIPriority="99" w:defSemiHidden="0" w:defUnhideWhenUsed="0" w:defQFormat="0" w:count="371">
+  <w:latentStyles w:defLockedState="0" w:defUIPriority="99" w:defSemiHidden="0" w:defUnhideWhenUsed="0" w:defQFormat="0" w:count="374">
     <w:lsdException w:name="Normal" w:uiPriority="0" w:qFormat="1"/>
     <w:lsdException w:name="heading 1" w:uiPriority="9" w:qFormat="1"/>
     <w:lsdException w:name="heading 2" w:semiHidden="1" w:uiPriority="9" w:unhideWhenUsed="1" w:qFormat="1"/>
@@ -6592,7 +6941,6 @@
     <w:lsdException w:name="HTML Sample" w:semiHidden="1" w:unhideWhenUsed="1"/>
     <w:lsdException w:name="HTML Typewriter" w:semiHidden="1" w:unhideWhenUsed="1"/>
     <w:lsdException w:name="HTML Variable" w:semiHidden="1" w:unhideWhenUsed="1"/>
-    <w:lsdException w:name="Normal Table" w:semiHidden="1" w:unhideWhenUsed="1"/>
     <w:lsdException w:name="annotation subject" w:semiHidden="1" w:unhideWhenUsed="1"/>
     <w:lsdException w:name="No List" w:semiHidden="1" w:unhideWhenUsed="1"/>
     <w:lsdException w:name="Outline List 1" w:semiHidden="1" w:unhideWhenUsed="1"/>
@@ -6637,7 +6985,6 @@
     <w:lsdException w:name="Table Professional" w:semiHidden="1" w:unhideWhenUsed="1"/>
     <w:lsdException w:name="Table Subtle 1" w:semiHidden="1" w:unhideWhenUsed="1"/>
     <w:lsdException w:name="Table Subtle 2" w:semiHidden="1" w:unhideWhenUsed="1"/>
-    <w:lsdException w:name="Table Web 1" w:semiHidden="1" w:unhideWhenUsed="1"/>
     <w:lsdException w:name="Table Web 2" w:semiHidden="1" w:unhideWhenUsed="1"/>
     <w:lsdException w:name="Table Web 3" w:semiHidden="1" w:unhideWhenUsed="1"/>
     <w:lsdException w:name="Balloon Text" w:semiHidden="1" w:unhideWhenUsed="1"/>
@@ -6858,6 +7205,9 @@
     <w:lsdException w:name="List Table 5 Dark Accent 6" w:uiPriority="50"/>
     <w:lsdException w:name="List Table 6 Colorful Accent 6" w:uiPriority="51"/>
     <w:lsdException w:name="List Table 7 Colorful Accent 6" w:uiPriority="52"/>
+    <w:lsdException w:name="Mention" w:semiHidden="1" w:unhideWhenUsed="1"/>
+    <w:lsdException w:name="Smart Hyperlink" w:semiHidden="1" w:unhideWhenUsed="1"/>
+    <w:lsdException w:name="Hashtag" w:semiHidden="1" w:unhideWhenUsed="1"/>
   </w:latentStyles>
   <w:style w:type="paragraph" w:default="1" w:styleId="Normal">
     <w:name w:val="Normal"/>

</xml_diff>

<commit_message>
Report and minor changes in code
</commit_message>
<xml_diff>
--- a/Docs/ESP-ProcessReport.docx
+++ b/Docs/ESP-ProcessReport.docx
@@ -1,6 +1,6 @@
 
 <file path=word/document.xml><?xml version="1.0" encoding="utf-8"?>
-<w:document xmlns:wpc="http://schemas.microsoft.com/office/word/2010/wordprocessingCanvas" xmlns:mc="http://schemas.openxmlformats.org/markup-compatibility/2006" xmlns:o="urn:schemas-microsoft-com:office:office" xmlns:r="http://schemas.openxmlformats.org/officeDocument/2006/relationships" xmlns:m="http://schemas.openxmlformats.org/officeDocument/2006/math" xmlns:v="urn:schemas-microsoft-com:vml" xmlns:wp14="http://schemas.microsoft.com/office/word/2010/wordprocessingDrawing" xmlns:wp="http://schemas.openxmlformats.org/drawingml/2006/wordprocessingDrawing" xmlns:w10="urn:schemas-microsoft-com:office:word" xmlns:w="http://schemas.openxmlformats.org/wordprocessingml/2006/main" xmlns:w14="http://schemas.microsoft.com/office/word/2010/wordml" xmlns:w15="http://schemas.microsoft.com/office/word/2012/wordml" xmlns:wpg="http://schemas.microsoft.com/office/word/2010/wordprocessingGroup" xmlns:wpi="http://schemas.microsoft.com/office/word/2010/wordprocessingInk" xmlns:wne="http://schemas.microsoft.com/office/word/2006/wordml" xmlns:wps="http://schemas.microsoft.com/office/word/2010/wordprocessingShape" mc:Ignorable="w14 w15 wp14">
+<w:document xmlns:wpc="http://schemas.microsoft.com/office/word/2010/wordprocessingCanvas" xmlns:cx="http://schemas.microsoft.com/office/drawing/2014/chartex" xmlns:cx1="http://schemas.microsoft.com/office/drawing/2015/9/8/chartex" xmlns:cx2="http://schemas.microsoft.com/office/drawing/2015/10/21/chartex" xmlns:cx3="http://schemas.microsoft.com/office/drawing/2016/5/9/chartex" xmlns:cx4="http://schemas.microsoft.com/office/drawing/2016/5/10/chartex" xmlns:cx5="http://schemas.microsoft.com/office/drawing/2016/5/11/chartex" xmlns:mc="http://schemas.openxmlformats.org/markup-compatibility/2006" xmlns:o="urn:schemas-microsoft-com:office:office" xmlns:r="http://schemas.openxmlformats.org/officeDocument/2006/relationships" xmlns:m="http://schemas.openxmlformats.org/officeDocument/2006/math" xmlns:v="urn:schemas-microsoft-com:vml" xmlns:wp14="http://schemas.microsoft.com/office/word/2010/wordprocessingDrawing" xmlns:wp="http://schemas.openxmlformats.org/drawingml/2006/wordprocessingDrawing" xmlns:w10="urn:schemas-microsoft-com:office:word" xmlns:w="http://schemas.openxmlformats.org/wordprocessingml/2006/main" xmlns:w14="http://schemas.microsoft.com/office/word/2010/wordml" xmlns:w15="http://schemas.microsoft.com/office/word/2012/wordml" xmlns:w16se="http://schemas.microsoft.com/office/word/2015/wordml/symex" xmlns:wpg="http://schemas.microsoft.com/office/word/2010/wordprocessingGroup" xmlns:wpi="http://schemas.microsoft.com/office/word/2010/wordprocessingInk" xmlns:wne="http://schemas.microsoft.com/office/word/2006/wordml" xmlns:wps="http://schemas.microsoft.com/office/word/2010/wordprocessingShape" mc:Ignorable="w14 w15 w16se wp14">
   <w:body>
     <w:p>
       <w:r>
@@ -353,7 +353,7 @@
                   </wp:anchor>
                 </w:drawing>
               </mc:Choice>
-              <mc:Fallback xmlns:w16se="http://schemas.microsoft.com/office/word/2015/wordml/symex" xmlns:cx5="http://schemas.microsoft.com/office/drawing/2016/5/11/chartex" xmlns:cx4="http://schemas.microsoft.com/office/drawing/2016/5/10/chartex" xmlns:cx3="http://schemas.microsoft.com/office/drawing/2016/5/9/chartex" xmlns:cx2="http://schemas.microsoft.com/office/drawing/2015/10/21/chartex" xmlns:cx1="http://schemas.microsoft.com/office/drawing/2015/9/8/chartex" xmlns:cx="http://schemas.microsoft.com/office/drawing/2014/chartex">
+              <mc:Fallback>
                 <w:pict>
                   <v:group w14:anchorId="01A724E6" id="Group 114" o:spid="_x0000_s1026" style="position:absolute;margin-left:0;margin-top:0;width:18pt;height:10in;z-index:251659264;mso-width-percent:29;mso-height-percent:909;mso-left-percent:45;mso-position-horizontal-relative:page;mso-position-vertical:center;mso-position-vertical-relative:page;mso-width-percent:29;mso-height-percent:909;mso-left-percent:45" coordsize="2286,91440" o:gfxdata="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">
                     <v:rect id="Rectangle 115" o:spid="_x0000_s1027" style="position:absolute;width:2286;height:87820;visibility:visible;mso-wrap-style:square;v-text-anchor:middle" o:gfxdata="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" fillcolor="#ed7d31 [3205]" stroked="f" strokeweight="1pt"/>
@@ -1333,21 +1333,7 @@
               <w:rPr>
                 <w:rFonts w:cs="Arial"/>
               </w:rPr>
-              <w:t>(</w:t>
-            </w:r>
-            <w:proofErr w:type="spellStart"/>
-            <w:r>
-              <w:rPr>
-                <w:rFonts w:cs="Arial"/>
-              </w:rPr>
-              <w:t>start up</w:t>
-            </w:r>
-            <w:proofErr w:type="spellEnd"/>
-            <w:r>
-              <w:rPr>
-                <w:rFonts w:cs="Arial"/>
-              </w:rPr>
-              <w:t>)</w:t>
+              <w:t>(start up)</w:t>
             </w:r>
           </w:p>
           <w:p>
@@ -2734,9 +2720,393 @@
       </w:r>
     </w:p>
     <w:p>
+      <w:r>
+        <w:br w:type="page"/>
+      </w:r>
+    </w:p>
+    <w:p>
+      <w:pPr>
+        <w:pStyle w:val="Heading1"/>
+      </w:pPr>
+      <w:r>
+        <w:lastRenderedPageBreak/>
+        <w:t>Week 4</w:t>
+      </w:r>
+      <w:r>
+        <w:t>:</w:t>
+      </w:r>
+    </w:p>
+    <w:p>
+      <w:pPr>
+        <w:pStyle w:val="Heading2"/>
+      </w:pPr>
+      <w:r>
+        <w:t>Group work:</w:t>
+      </w:r>
+    </w:p>
+    <w:p>
+      <w:r>
+        <w:t xml:space="preserve">We discuss about </w:t>
+      </w:r>
+      <w:r>
+        <w:t>what we want to include in the Class Diagram and which additional variable might be necessary for our classes</w:t>
+      </w:r>
+      <w:r>
+        <w:t xml:space="preserve">. </w:t>
+      </w:r>
+      <w:r>
+        <w:t xml:space="preserve">We have decided to work for now on three classes: </w:t>
+      </w:r>
+      <w:proofErr w:type="spellStart"/>
+      <w:r>
+        <w:t>ProgramSelect</w:t>
+      </w:r>
+      <w:proofErr w:type="spellEnd"/>
+      <w:r>
+        <w:t xml:space="preserve">, </w:t>
+      </w:r>
+      <w:proofErr w:type="spellStart"/>
+      <w:r>
+        <w:t>ProgramSettings</w:t>
+      </w:r>
+      <w:proofErr w:type="spellEnd"/>
+      <w:r>
+        <w:t xml:space="preserve"> and </w:t>
+      </w:r>
+      <w:proofErr w:type="spellStart"/>
+      <w:r>
+        <w:t>CoinWallet</w:t>
+      </w:r>
+      <w:proofErr w:type="spellEnd"/>
+      <w:r>
+        <w:t xml:space="preserve">. We start discussing on the </w:t>
+      </w:r>
+      <w:proofErr w:type="spellStart"/>
+      <w:r>
+        <w:t>ProgramExecutor</w:t>
+      </w:r>
+      <w:proofErr w:type="spellEnd"/>
+      <w:r>
+        <w:t xml:space="preserve"> class and what will be </w:t>
+      </w:r>
       <w:bookmarkStart w:id="0" w:name="_GoBack"/>
       <w:bookmarkEnd w:id="0"/>
+      <w:r>
+        <w:t xml:space="preserve">the function of each function that it contains. </w:t>
+      </w:r>
+      <w:r>
+        <w:t xml:space="preserve">In the </w:t>
+      </w:r>
+      <w:r>
+        <w:t>end,</w:t>
+      </w:r>
+      <w:r>
+        <w:t xml:space="preserve"> w</w:t>
+      </w:r>
+      <w:r>
+        <w:t>e separate the workload between each other.</w:t>
+      </w:r>
     </w:p>
+    <w:p>
+      <w:r>
+        <w:t>We mainly work on designing the main state diagram and attributes individual tasks.</w:t>
+      </w:r>
+    </w:p>
+    <w:p>
+      <w:pPr>
+        <w:pStyle w:val="Heading2"/>
+      </w:pPr>
+      <w:r>
+        <w:t xml:space="preserve">Tasks division for implementation </w:t>
+      </w:r>
+    </w:p>
+    <w:tbl>
+      <w:tblPr>
+        <w:tblStyle w:val="PlainTable1"/>
+        <w:tblW w:w="0" w:type="auto"/>
+        <w:tblInd w:w="85" w:type="dxa"/>
+        <w:tblLook w:val="04A0" w:firstRow="1" w:lastRow="0" w:firstColumn="1" w:lastColumn="0" w:noHBand="0" w:noVBand="1"/>
+      </w:tblPr>
+      <w:tblGrid>
+        <w:gridCol w:w="4680"/>
+        <w:gridCol w:w="2520"/>
+        <w:gridCol w:w="2065"/>
+      </w:tblGrid>
+      <w:tr>
+        <w:trPr>
+          <w:cnfStyle w:val="100000000000" w:firstRow="1" w:lastRow="0" w:firstColumn="0" w:lastColumn="0" w:oddVBand="0" w:evenVBand="0" w:oddHBand="0" w:evenHBand="0" w:firstRowFirstColumn="0" w:firstRowLastColumn="0" w:lastRowFirstColumn="0" w:lastRowLastColumn="0"/>
+        </w:trPr>
+        <w:tc>
+          <w:tcPr>
+            <w:cnfStyle w:val="001000000000" w:firstRow="0" w:lastRow="0" w:firstColumn="1" w:lastColumn="0" w:oddVBand="0" w:evenVBand="0" w:oddHBand="0" w:evenHBand="0" w:firstRowFirstColumn="0" w:firstRowLastColumn="0" w:lastRowFirstColumn="0" w:lastRowLastColumn="0"/>
+            <w:tcW w:w="4680" w:type="dxa"/>
+          </w:tcPr>
+          <w:p>
+            <w:r>
+              <w:t>Tasks</w:t>
+            </w:r>
+          </w:p>
+        </w:tc>
+        <w:tc>
+          <w:tcPr>
+            <w:tcW w:w="2520" w:type="dxa"/>
+          </w:tcPr>
+          <w:p>
+            <w:pPr>
+              <w:cnfStyle w:val="100000000000" w:firstRow="1" w:lastRow="0" w:firstColumn="0" w:lastColumn="0" w:oddVBand="0" w:evenVBand="0" w:oddHBand="0" w:evenHBand="0" w:firstRowFirstColumn="0" w:firstRowLastColumn="0" w:lastRowFirstColumn="0" w:lastRowLastColumn="0"/>
+            </w:pPr>
+            <w:r>
+              <w:t>Responsible members</w:t>
+            </w:r>
+          </w:p>
+        </w:tc>
+        <w:tc>
+          <w:tcPr>
+            <w:tcW w:w="2065" w:type="dxa"/>
+          </w:tcPr>
+          <w:p>
+            <w:pPr>
+              <w:cnfStyle w:val="100000000000" w:firstRow="1" w:lastRow="0" w:firstColumn="0" w:lastColumn="0" w:oddVBand="0" w:evenVBand="0" w:oddHBand="0" w:evenHBand="0" w:firstRowFirstColumn="0" w:firstRowLastColumn="0" w:lastRowFirstColumn="0" w:lastRowLastColumn="0"/>
+            </w:pPr>
+            <w:r>
+              <w:t>Status</w:t>
+            </w:r>
+          </w:p>
+        </w:tc>
+      </w:tr>
+      <w:tr>
+        <w:trPr>
+          <w:cnfStyle w:val="000000100000" w:firstRow="0" w:lastRow="0" w:firstColumn="0" w:lastColumn="0" w:oddVBand="0" w:evenVBand="0" w:oddHBand="1" w:evenHBand="0" w:firstRowFirstColumn="0" w:firstRowLastColumn="0" w:lastRowFirstColumn="0" w:lastRowLastColumn="0"/>
+        </w:trPr>
+        <w:tc>
+          <w:tcPr>
+            <w:cnfStyle w:val="001000000000" w:firstRow="0" w:lastRow="0" w:firstColumn="1" w:lastColumn="0" w:oddVBand="0" w:evenVBand="0" w:oddHBand="0" w:evenHBand="0" w:firstRowFirstColumn="0" w:firstRowLastColumn="0" w:lastRowFirstColumn="0" w:lastRowLastColumn="0"/>
+            <w:tcW w:w="4680" w:type="dxa"/>
+          </w:tcPr>
+          <w:p>
+            <w:r>
+              <w:t xml:space="preserve">Implementation </w:t>
+            </w:r>
+            <w:r>
+              <w:t xml:space="preserve">of the </w:t>
+            </w:r>
+            <w:r>
+              <w:t xml:space="preserve">Final </w:t>
+            </w:r>
+            <w:r>
+              <w:t>Class Diagram</w:t>
+            </w:r>
+            <w:r>
+              <w:t xml:space="preserve"> and work on the Class </w:t>
+            </w:r>
+            <w:proofErr w:type="spellStart"/>
+            <w:r>
+              <w:t>CoinWallet</w:t>
+            </w:r>
+            <w:proofErr w:type="spellEnd"/>
+          </w:p>
+        </w:tc>
+        <w:tc>
+          <w:tcPr>
+            <w:tcW w:w="2520" w:type="dxa"/>
+          </w:tcPr>
+          <w:p>
+            <w:pPr>
+              <w:cnfStyle w:val="000000100000" w:firstRow="0" w:lastRow="0" w:firstColumn="0" w:lastColumn="0" w:oddVBand="0" w:evenVBand="0" w:oddHBand="1" w:evenHBand="0" w:firstRowFirstColumn="0" w:firstRowLastColumn="0" w:lastRowFirstColumn="0" w:lastRowLastColumn="0"/>
+            </w:pPr>
+            <w:r>
+              <w:t>Thanh</w:t>
+            </w:r>
+          </w:p>
+        </w:tc>
+        <w:tc>
+          <w:tcPr>
+            <w:tcW w:w="2065" w:type="dxa"/>
+          </w:tcPr>
+          <w:p>
+            <w:pPr>
+              <w:cnfStyle w:val="000000100000" w:firstRow="0" w:lastRow="0" w:firstColumn="0" w:lastColumn="0" w:oddVBand="0" w:evenVBand="0" w:oddHBand="1" w:evenHBand="0" w:firstRowFirstColumn="0" w:firstRowLastColumn="0" w:lastRowFirstColumn="0" w:lastRowLastColumn="0"/>
+            </w:pPr>
+          </w:p>
+        </w:tc>
+      </w:tr>
+      <w:tr>
+        <w:tc>
+          <w:tcPr>
+            <w:cnfStyle w:val="001000000000" w:firstRow="0" w:lastRow="0" w:firstColumn="1" w:lastColumn="0" w:oddVBand="0" w:evenVBand="0" w:oddHBand="0" w:evenHBand="0" w:firstRowFirstColumn="0" w:firstRowLastColumn="0" w:lastRowFirstColumn="0" w:lastRowLastColumn="0"/>
+            <w:tcW w:w="4680" w:type="dxa"/>
+          </w:tcPr>
+          <w:p>
+            <w:r>
+              <w:t>Description of the Class Diagram</w:t>
+            </w:r>
+            <w:r>
+              <w:t xml:space="preserve"> and work on the Class </w:t>
+            </w:r>
+            <w:proofErr w:type="spellStart"/>
+            <w:r>
+              <w:t>ProgramSettings</w:t>
+            </w:r>
+            <w:proofErr w:type="spellEnd"/>
+          </w:p>
+        </w:tc>
+        <w:tc>
+          <w:tcPr>
+            <w:tcW w:w="2520" w:type="dxa"/>
+          </w:tcPr>
+          <w:p>
+            <w:pPr>
+              <w:cnfStyle w:val="000000000000" w:firstRow="0" w:lastRow="0" w:firstColumn="0" w:lastColumn="0" w:oddVBand="0" w:evenVBand="0" w:oddHBand="0" w:evenHBand="0" w:firstRowFirstColumn="0" w:firstRowLastColumn="0" w:lastRowFirstColumn="0" w:lastRowLastColumn="0"/>
+            </w:pPr>
+            <w:r>
+              <w:t>Bilal</w:t>
+            </w:r>
+          </w:p>
+        </w:tc>
+        <w:tc>
+          <w:tcPr>
+            <w:tcW w:w="2065" w:type="dxa"/>
+          </w:tcPr>
+          <w:p>
+            <w:pPr>
+              <w:cnfStyle w:val="000000000000" w:firstRow="0" w:lastRow="0" w:firstColumn="0" w:lastColumn="0" w:oddVBand="0" w:evenVBand="0" w:oddHBand="0" w:evenHBand="0" w:firstRowFirstColumn="0" w:firstRowLastColumn="0" w:lastRowFirstColumn="0" w:lastRowLastColumn="0"/>
+            </w:pPr>
+          </w:p>
+        </w:tc>
+      </w:tr>
+      <w:tr>
+        <w:trPr>
+          <w:cnfStyle w:val="000000100000" w:firstRow="0" w:lastRow="0" w:firstColumn="0" w:lastColumn="0" w:oddVBand="0" w:evenVBand="0" w:oddHBand="1" w:evenHBand="0" w:firstRowFirstColumn="0" w:firstRowLastColumn="0" w:lastRowFirstColumn="0" w:lastRowLastColumn="0"/>
+        </w:trPr>
+        <w:tc>
+          <w:tcPr>
+            <w:cnfStyle w:val="001000000000" w:firstRow="0" w:lastRow="0" w:firstColumn="1" w:lastColumn="0" w:oddVBand="0" w:evenVBand="0" w:oddHBand="0" w:evenHBand="0" w:firstRowFirstColumn="0" w:firstRowLastColumn="0" w:lastRowFirstColumn="0" w:lastRowLastColumn="0"/>
+            <w:tcW w:w="4680" w:type="dxa"/>
+          </w:tcPr>
+          <w:p>
+            <w:r>
+              <w:t>Des</w:t>
+            </w:r>
+            <w:r>
+              <w:t>cription of the State</w:t>
+            </w:r>
+            <w:r>
+              <w:t xml:space="preserve"> </w:t>
+            </w:r>
+            <w:r>
+              <w:t>D</w:t>
+            </w:r>
+            <w:r>
+              <w:t>iagram</w:t>
+            </w:r>
+            <w:r>
+              <w:t xml:space="preserve"> and work on the Class </w:t>
+            </w:r>
+            <w:proofErr w:type="spellStart"/>
+            <w:r>
+              <w:t>ProgramSelect</w:t>
+            </w:r>
+            <w:proofErr w:type="spellEnd"/>
+          </w:p>
+        </w:tc>
+        <w:tc>
+          <w:tcPr>
+            <w:tcW w:w="2520" w:type="dxa"/>
+          </w:tcPr>
+          <w:p>
+            <w:pPr>
+              <w:cnfStyle w:val="000000100000" w:firstRow="0" w:lastRow="0" w:firstColumn="0" w:lastColumn="0" w:oddVBand="0" w:evenVBand="0" w:oddHBand="1" w:evenHBand="0" w:firstRowFirstColumn="0" w:firstRowLastColumn="0" w:lastRowFirstColumn="0" w:lastRowLastColumn="0"/>
+            </w:pPr>
+            <w:r>
+              <w:t>Michel</w:t>
+            </w:r>
+          </w:p>
+        </w:tc>
+        <w:tc>
+          <w:tcPr>
+            <w:tcW w:w="2065" w:type="dxa"/>
+          </w:tcPr>
+          <w:p>
+            <w:pPr>
+              <w:cnfStyle w:val="000000100000" w:firstRow="0" w:lastRow="0" w:firstColumn="0" w:lastColumn="0" w:oddVBand="0" w:evenVBand="0" w:oddHBand="1" w:evenHBand="0" w:firstRowFirstColumn="0" w:firstRowLastColumn="0" w:lastRowFirstColumn="0" w:lastRowLastColumn="0"/>
+            </w:pPr>
+          </w:p>
+        </w:tc>
+      </w:tr>
+      <w:tr>
+        <w:tc>
+          <w:tcPr>
+            <w:cnfStyle w:val="001000000000" w:firstRow="0" w:lastRow="0" w:firstColumn="1" w:lastColumn="0" w:oddVBand="0" w:evenVBand="0" w:oddHBand="0" w:evenHBand="0" w:firstRowFirstColumn="0" w:firstRowLastColumn="0" w:lastRowFirstColumn="0" w:lastRowLastColumn="0"/>
+            <w:tcW w:w="4680" w:type="dxa"/>
+          </w:tcPr>
+          <w:p>
+            <w:r>
+              <w:t xml:space="preserve">Implementation </w:t>
+            </w:r>
+            <w:r>
+              <w:t>of the State Diagram</w:t>
+            </w:r>
+          </w:p>
+        </w:tc>
+        <w:tc>
+          <w:tcPr>
+            <w:tcW w:w="2520" w:type="dxa"/>
+          </w:tcPr>
+          <w:p>
+            <w:pPr>
+              <w:cnfStyle w:val="000000000000" w:firstRow="0" w:lastRow="0" w:firstColumn="0" w:lastColumn="0" w:oddVBand="0" w:evenVBand="0" w:oddHBand="0" w:evenHBand="0" w:firstRowFirstColumn="0" w:firstRowLastColumn="0" w:lastRowFirstColumn="0" w:lastRowLastColumn="0"/>
+            </w:pPr>
+            <w:proofErr w:type="spellStart"/>
+            <w:r>
+              <w:t>Zirui</w:t>
+            </w:r>
+            <w:proofErr w:type="spellEnd"/>
+          </w:p>
+        </w:tc>
+        <w:tc>
+          <w:tcPr>
+            <w:tcW w:w="2065" w:type="dxa"/>
+          </w:tcPr>
+          <w:p>
+            <w:pPr>
+              <w:cnfStyle w:val="000000000000" w:firstRow="0" w:lastRow="0" w:firstColumn="0" w:lastColumn="0" w:oddVBand="0" w:evenVBand="0" w:oddHBand="0" w:evenHBand="0" w:firstRowFirstColumn="0" w:firstRowLastColumn="0" w:lastRowFirstColumn="0" w:lastRowLastColumn="0"/>
+            </w:pPr>
+          </w:p>
+        </w:tc>
+      </w:tr>
+    </w:tbl>
+    <w:p>
+      <w:pPr>
+        <w:pStyle w:val="Heading2"/>
+      </w:pPr>
+      <w:r>
+        <w:t>Questions:</w:t>
+      </w:r>
+    </w:p>
+    <w:p>
+      <w:r>
+        <w:t>- Do we have to display the amount of money left? If so, how can we indicate a remainder of 40, if we have only 3 LED of 10 coin?</w:t>
+      </w:r>
+    </w:p>
+    <w:p>
+      <w:r>
+        <w:t xml:space="preserve">- What is expected from the </w:t>
+      </w:r>
+      <w:proofErr w:type="spellStart"/>
+      <w:proofErr w:type="gramStart"/>
+      <w:r>
+        <w:t>InstallStartHandler</w:t>
+      </w:r>
+      <w:proofErr w:type="spellEnd"/>
+      <w:r>
+        <w:t>(</w:t>
+      </w:r>
+      <w:proofErr w:type="gramEnd"/>
+      <w:r>
+        <w:t>) function?</w:t>
+      </w:r>
+    </w:p>
+    <w:p/>
     <w:sectPr>
       <w:headerReference w:type="default" r:id="rId9"/>
       <w:footerReference w:type="default" r:id="rId10"/>
@@ -2752,7 +3122,7 @@
 </file>
 
 <file path=word/endnotes.xml><?xml version="1.0" encoding="utf-8"?>
-<w:endnotes xmlns:wpc="http://schemas.microsoft.com/office/word/2010/wordprocessingCanvas" xmlns:mc="http://schemas.openxmlformats.org/markup-compatibility/2006" xmlns:o="urn:schemas-microsoft-com:office:office" xmlns:r="http://schemas.openxmlformats.org/officeDocument/2006/relationships" xmlns:m="http://schemas.openxmlformats.org/officeDocument/2006/math" xmlns:v="urn:schemas-microsoft-com:vml" xmlns:wp14="http://schemas.microsoft.com/office/word/2010/wordprocessingDrawing" xmlns:wp="http://schemas.openxmlformats.org/drawingml/2006/wordprocessingDrawing" xmlns:w10="urn:schemas-microsoft-com:office:word" xmlns:w="http://schemas.openxmlformats.org/wordprocessingml/2006/main" xmlns:w14="http://schemas.microsoft.com/office/word/2010/wordml" xmlns:w15="http://schemas.microsoft.com/office/word/2012/wordml" xmlns:wpg="http://schemas.microsoft.com/office/word/2010/wordprocessingGroup" xmlns:wpi="http://schemas.microsoft.com/office/word/2010/wordprocessingInk" xmlns:wne="http://schemas.microsoft.com/office/word/2006/wordml" xmlns:wps="http://schemas.microsoft.com/office/word/2010/wordprocessingShape" mc:Ignorable="w14 w15 wp14">
+<w:endnotes xmlns:wpc="http://schemas.microsoft.com/office/word/2010/wordprocessingCanvas" xmlns:cx="http://schemas.microsoft.com/office/drawing/2014/chartex" xmlns:cx1="http://schemas.microsoft.com/office/drawing/2015/9/8/chartex" xmlns:cx2="http://schemas.microsoft.com/office/drawing/2015/10/21/chartex" xmlns:cx3="http://schemas.microsoft.com/office/drawing/2016/5/9/chartex" xmlns:cx4="http://schemas.microsoft.com/office/drawing/2016/5/10/chartex" xmlns:cx5="http://schemas.microsoft.com/office/drawing/2016/5/11/chartex" xmlns:mc="http://schemas.openxmlformats.org/markup-compatibility/2006" xmlns:o="urn:schemas-microsoft-com:office:office" xmlns:r="http://schemas.openxmlformats.org/officeDocument/2006/relationships" xmlns:m="http://schemas.openxmlformats.org/officeDocument/2006/math" xmlns:v="urn:schemas-microsoft-com:vml" xmlns:wp14="http://schemas.microsoft.com/office/word/2010/wordprocessingDrawing" xmlns:wp="http://schemas.openxmlformats.org/drawingml/2006/wordprocessingDrawing" xmlns:w10="urn:schemas-microsoft-com:office:word" xmlns:w="http://schemas.openxmlformats.org/wordprocessingml/2006/main" xmlns:w14="http://schemas.microsoft.com/office/word/2010/wordml" xmlns:w15="http://schemas.microsoft.com/office/word/2012/wordml" xmlns:w16se="http://schemas.microsoft.com/office/word/2015/wordml/symex" xmlns:wpg="http://schemas.microsoft.com/office/word/2010/wordprocessingGroup" xmlns:wpi="http://schemas.microsoft.com/office/word/2010/wordprocessingInk" xmlns:wne="http://schemas.microsoft.com/office/word/2006/wordml" xmlns:wps="http://schemas.microsoft.com/office/word/2010/wordprocessingShape" mc:Ignorable="w14 w15 w16se wp14">
   <w:endnote w:type="separator" w:id="-1">
     <w:p>
       <w:pPr>
@@ -2777,7 +3147,7 @@
 </file>
 
 <file path=word/footer1.xml><?xml version="1.0" encoding="utf-8"?>
-<w:ftr xmlns:wpc="http://schemas.microsoft.com/office/word/2010/wordprocessingCanvas" xmlns:mc="http://schemas.openxmlformats.org/markup-compatibility/2006" xmlns:o="urn:schemas-microsoft-com:office:office" xmlns:r="http://schemas.openxmlformats.org/officeDocument/2006/relationships" xmlns:m="http://schemas.openxmlformats.org/officeDocument/2006/math" xmlns:v="urn:schemas-microsoft-com:vml" xmlns:wp14="http://schemas.microsoft.com/office/word/2010/wordprocessingDrawing" xmlns:wp="http://schemas.openxmlformats.org/drawingml/2006/wordprocessingDrawing" xmlns:w10="urn:schemas-microsoft-com:office:word" xmlns:w="http://schemas.openxmlformats.org/wordprocessingml/2006/main" xmlns:w14="http://schemas.microsoft.com/office/word/2010/wordml" xmlns:w15="http://schemas.microsoft.com/office/word/2012/wordml" xmlns:wpg="http://schemas.microsoft.com/office/word/2010/wordprocessingGroup" xmlns:wpi="http://schemas.microsoft.com/office/word/2010/wordprocessingInk" xmlns:wne="http://schemas.microsoft.com/office/word/2006/wordml" xmlns:wps="http://schemas.microsoft.com/office/word/2010/wordprocessingShape" mc:Ignorable="w14 w15 wp14">
+<w:ftr xmlns:wpc="http://schemas.microsoft.com/office/word/2010/wordprocessingCanvas" xmlns:cx="http://schemas.microsoft.com/office/drawing/2014/chartex" xmlns:cx1="http://schemas.microsoft.com/office/drawing/2015/9/8/chartex" xmlns:cx2="http://schemas.microsoft.com/office/drawing/2015/10/21/chartex" xmlns:cx3="http://schemas.microsoft.com/office/drawing/2016/5/9/chartex" xmlns:cx4="http://schemas.microsoft.com/office/drawing/2016/5/10/chartex" xmlns:cx5="http://schemas.microsoft.com/office/drawing/2016/5/11/chartex" xmlns:mc="http://schemas.openxmlformats.org/markup-compatibility/2006" xmlns:o="urn:schemas-microsoft-com:office:office" xmlns:r="http://schemas.openxmlformats.org/officeDocument/2006/relationships" xmlns:m="http://schemas.openxmlformats.org/officeDocument/2006/math" xmlns:v="urn:schemas-microsoft-com:vml" xmlns:wp14="http://schemas.microsoft.com/office/word/2010/wordprocessingDrawing" xmlns:wp="http://schemas.openxmlformats.org/drawingml/2006/wordprocessingDrawing" xmlns:w10="urn:schemas-microsoft-com:office:word" xmlns:w="http://schemas.openxmlformats.org/wordprocessingml/2006/main" xmlns:w14="http://schemas.microsoft.com/office/word/2010/wordml" xmlns:w15="http://schemas.microsoft.com/office/word/2012/wordml" xmlns:w16se="http://schemas.microsoft.com/office/word/2015/wordml/symex" xmlns:wpg="http://schemas.microsoft.com/office/word/2010/wordprocessingGroup" xmlns:wpi="http://schemas.microsoft.com/office/word/2010/wordprocessingInk" xmlns:wne="http://schemas.microsoft.com/office/word/2006/wordml" xmlns:wps="http://schemas.microsoft.com/office/word/2010/wordprocessingShape" mc:Ignorable="w14 w15 w16se wp14">
   <w:p>
     <w:pPr>
       <w:pStyle w:val="Footer"/>
@@ -2839,7 +3209,7 @@
 </file>
 
 <file path=word/footnotes.xml><?xml version="1.0" encoding="utf-8"?>
-<w:footnotes xmlns:wpc="http://schemas.microsoft.com/office/word/2010/wordprocessingCanvas" xmlns:mc="http://schemas.openxmlformats.org/markup-compatibility/2006" xmlns:o="urn:schemas-microsoft-com:office:office" xmlns:r="http://schemas.openxmlformats.org/officeDocument/2006/relationships" xmlns:m="http://schemas.openxmlformats.org/officeDocument/2006/math" xmlns:v="urn:schemas-microsoft-com:vml" xmlns:wp14="http://schemas.microsoft.com/office/word/2010/wordprocessingDrawing" xmlns:wp="http://schemas.openxmlformats.org/drawingml/2006/wordprocessingDrawing" xmlns:w10="urn:schemas-microsoft-com:office:word" xmlns:w="http://schemas.openxmlformats.org/wordprocessingml/2006/main" xmlns:w14="http://schemas.microsoft.com/office/word/2010/wordml" xmlns:w15="http://schemas.microsoft.com/office/word/2012/wordml" xmlns:wpg="http://schemas.microsoft.com/office/word/2010/wordprocessingGroup" xmlns:wpi="http://schemas.microsoft.com/office/word/2010/wordprocessingInk" xmlns:wne="http://schemas.microsoft.com/office/word/2006/wordml" xmlns:wps="http://schemas.microsoft.com/office/word/2010/wordprocessingShape" mc:Ignorable="w14 w15 wp14">
+<w:footnotes xmlns:wpc="http://schemas.microsoft.com/office/word/2010/wordprocessingCanvas" xmlns:cx="http://schemas.microsoft.com/office/drawing/2014/chartex" xmlns:cx1="http://schemas.microsoft.com/office/drawing/2015/9/8/chartex" xmlns:cx2="http://schemas.microsoft.com/office/drawing/2015/10/21/chartex" xmlns:cx3="http://schemas.microsoft.com/office/drawing/2016/5/9/chartex" xmlns:cx4="http://schemas.microsoft.com/office/drawing/2016/5/10/chartex" xmlns:cx5="http://schemas.microsoft.com/office/drawing/2016/5/11/chartex" xmlns:mc="http://schemas.openxmlformats.org/markup-compatibility/2006" xmlns:o="urn:schemas-microsoft-com:office:office" xmlns:r="http://schemas.openxmlformats.org/officeDocument/2006/relationships" xmlns:m="http://schemas.openxmlformats.org/officeDocument/2006/math" xmlns:v="urn:schemas-microsoft-com:vml" xmlns:wp14="http://schemas.microsoft.com/office/word/2010/wordprocessingDrawing" xmlns:wp="http://schemas.openxmlformats.org/drawingml/2006/wordprocessingDrawing" xmlns:w10="urn:schemas-microsoft-com:office:word" xmlns:w="http://schemas.openxmlformats.org/wordprocessingml/2006/main" xmlns:w14="http://schemas.microsoft.com/office/word/2010/wordml" xmlns:w15="http://schemas.microsoft.com/office/word/2012/wordml" xmlns:w16se="http://schemas.microsoft.com/office/word/2015/wordml/symex" xmlns:wpg="http://schemas.microsoft.com/office/word/2010/wordprocessingGroup" xmlns:wpi="http://schemas.microsoft.com/office/word/2010/wordprocessingInk" xmlns:wne="http://schemas.microsoft.com/office/word/2006/wordml" xmlns:wps="http://schemas.microsoft.com/office/word/2010/wordprocessingShape" mc:Ignorable="w14 w15 w16se wp14">
   <w:footnote w:type="separator" w:id="-1">
     <w:p>
       <w:pPr>
@@ -2864,7 +3234,7 @@
 </file>
 
 <file path=word/header1.xml><?xml version="1.0" encoding="utf-8"?>
-<w:hdr xmlns:wpc="http://schemas.microsoft.com/office/word/2010/wordprocessingCanvas" xmlns:mc="http://schemas.openxmlformats.org/markup-compatibility/2006" xmlns:o="urn:schemas-microsoft-com:office:office" xmlns:r="http://schemas.openxmlformats.org/officeDocument/2006/relationships" xmlns:m="http://schemas.openxmlformats.org/officeDocument/2006/math" xmlns:v="urn:schemas-microsoft-com:vml" xmlns:wp14="http://schemas.microsoft.com/office/word/2010/wordprocessingDrawing" xmlns:wp="http://schemas.openxmlformats.org/drawingml/2006/wordprocessingDrawing" xmlns:w10="urn:schemas-microsoft-com:office:word" xmlns:w="http://schemas.openxmlformats.org/wordprocessingml/2006/main" xmlns:w14="http://schemas.microsoft.com/office/word/2010/wordml" xmlns:w15="http://schemas.microsoft.com/office/word/2012/wordml" xmlns:wpg="http://schemas.microsoft.com/office/word/2010/wordprocessingGroup" xmlns:wpi="http://schemas.microsoft.com/office/word/2010/wordprocessingInk" xmlns:wne="http://schemas.microsoft.com/office/word/2006/wordml" xmlns:wps="http://schemas.microsoft.com/office/word/2010/wordprocessingShape" mc:Ignorable="w14 w15 wp14">
+<w:hdr xmlns:wpc="http://schemas.microsoft.com/office/word/2010/wordprocessingCanvas" xmlns:cx="http://schemas.microsoft.com/office/drawing/2014/chartex" xmlns:cx1="http://schemas.microsoft.com/office/drawing/2015/9/8/chartex" xmlns:cx2="http://schemas.microsoft.com/office/drawing/2015/10/21/chartex" xmlns:cx3="http://schemas.microsoft.com/office/drawing/2016/5/9/chartex" xmlns:cx4="http://schemas.microsoft.com/office/drawing/2016/5/10/chartex" xmlns:cx5="http://schemas.microsoft.com/office/drawing/2016/5/11/chartex" xmlns:mc="http://schemas.openxmlformats.org/markup-compatibility/2006" xmlns:o="urn:schemas-microsoft-com:office:office" xmlns:r="http://schemas.openxmlformats.org/officeDocument/2006/relationships" xmlns:m="http://schemas.openxmlformats.org/officeDocument/2006/math" xmlns:v="urn:schemas-microsoft-com:vml" xmlns:wp14="http://schemas.microsoft.com/office/word/2010/wordprocessingDrawing" xmlns:wp="http://schemas.openxmlformats.org/drawingml/2006/wordprocessingDrawing" xmlns:w10="urn:schemas-microsoft-com:office:word" xmlns:w="http://schemas.openxmlformats.org/wordprocessingml/2006/main" xmlns:w14="http://schemas.microsoft.com/office/word/2010/wordml" xmlns:w15="http://schemas.microsoft.com/office/word/2012/wordml" xmlns:w16se="http://schemas.microsoft.com/office/word/2015/wordml/symex" xmlns:wpg="http://schemas.microsoft.com/office/word/2010/wordprocessingGroup" xmlns:wpi="http://schemas.microsoft.com/office/word/2010/wordprocessingInk" xmlns:wne="http://schemas.microsoft.com/office/word/2006/wordml" xmlns:wps="http://schemas.microsoft.com/office/word/2010/wordprocessingShape" mc:Ignorable="w14 w15 w16se wp14">
   <w:p>
     <w:pPr>
       <w:pStyle w:val="Header"/>
@@ -3095,6 +3465,10 @@
         </mc:Choice>
         <mc:Fallback>
           <w:pict>
+            <v:shapetype id="_x0000_t202" coordsize="21600,21600" o:spt="202" path="m,l,21600r21600,l21600,xe">
+              <v:stroke joinstyle="miter"/>
+              <v:path gradientshapeok="t" o:connecttype="rect"/>
+            </v:shapetype>
             <v:shape id="Text Box 221" o:spid="_x0000_s1031" type="#_x0000_t202" style="position:absolute;margin-left:20.6pt;margin-top:0;width:71.8pt;height:13.45pt;z-index:251659264;visibility:visible;mso-wrap-style:square;mso-width-percent:1000;mso-height-percent:0;mso-wrap-distance-left:9pt;mso-wrap-distance-top:0;mso-wrap-distance-right:9pt;mso-wrap-distance-bottom:0;mso-position-horizontal:right;mso-position-horizontal-relative:page;mso-position-vertical:center;mso-position-vertical-relative:top-margin-area;mso-width-percent:1000;mso-height-percent:0;mso-width-relative:right-margin-area;mso-height-relative:page;v-text-anchor:middle" o:gfxdata="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" o:allowincell="f" fillcolor="#a8d08d [1945]" stroked="f">
               <v:textbox style="mso-fit-shape-to-text:t" inset=",0,,0">
                 <w:txbxContent>
@@ -3142,7 +3516,7 @@
 </file>
 
 <file path=word/numbering.xml><?xml version="1.0" encoding="utf-8"?>
-<w:numbering xmlns:wpc="http://schemas.microsoft.com/office/word/2010/wordprocessingCanvas" xmlns:mc="http://schemas.openxmlformats.org/markup-compatibility/2006" xmlns:o="urn:schemas-microsoft-com:office:office" xmlns:r="http://schemas.openxmlformats.org/officeDocument/2006/relationships" xmlns:m="http://schemas.openxmlformats.org/officeDocument/2006/math" xmlns:v="urn:schemas-microsoft-com:vml" xmlns:wp14="http://schemas.microsoft.com/office/word/2010/wordprocessingDrawing" xmlns:wp="http://schemas.openxmlformats.org/drawingml/2006/wordprocessingDrawing" xmlns:w10="urn:schemas-microsoft-com:office:word" xmlns:w="http://schemas.openxmlformats.org/wordprocessingml/2006/main" xmlns:w14="http://schemas.microsoft.com/office/word/2010/wordml" xmlns:w15="http://schemas.microsoft.com/office/word/2012/wordml" xmlns:wpg="http://schemas.microsoft.com/office/word/2010/wordprocessingGroup" xmlns:wpi="http://schemas.microsoft.com/office/word/2010/wordprocessingInk" xmlns:wne="http://schemas.microsoft.com/office/word/2006/wordml" xmlns:wps="http://schemas.microsoft.com/office/word/2010/wordprocessingShape" mc:Ignorable="w14 w15 wp14">
+<w:numbering xmlns:wpc="http://schemas.microsoft.com/office/word/2010/wordprocessingCanvas" xmlns:cx="http://schemas.microsoft.com/office/drawing/2014/chartex" xmlns:cx1="http://schemas.microsoft.com/office/drawing/2015/9/8/chartex" xmlns:cx2="http://schemas.microsoft.com/office/drawing/2015/10/21/chartex" xmlns:cx3="http://schemas.microsoft.com/office/drawing/2016/5/9/chartex" xmlns:cx4="http://schemas.microsoft.com/office/drawing/2016/5/10/chartex" xmlns:cx5="http://schemas.microsoft.com/office/drawing/2016/5/11/chartex" xmlns:mc="http://schemas.openxmlformats.org/markup-compatibility/2006" xmlns:o="urn:schemas-microsoft-com:office:office" xmlns:r="http://schemas.openxmlformats.org/officeDocument/2006/relationships" xmlns:m="http://schemas.openxmlformats.org/officeDocument/2006/math" xmlns:v="urn:schemas-microsoft-com:vml" xmlns:wp14="http://schemas.microsoft.com/office/word/2010/wordprocessingDrawing" xmlns:wp="http://schemas.openxmlformats.org/drawingml/2006/wordprocessingDrawing" xmlns:w10="urn:schemas-microsoft-com:office:word" xmlns:w="http://schemas.openxmlformats.org/wordprocessingml/2006/main" xmlns:w14="http://schemas.microsoft.com/office/word/2010/wordml" xmlns:w15="http://schemas.microsoft.com/office/word/2012/wordml" xmlns:w16se="http://schemas.microsoft.com/office/word/2015/wordml/symex" xmlns:wpg="http://schemas.microsoft.com/office/word/2010/wordprocessingGroup" xmlns:wpi="http://schemas.microsoft.com/office/word/2010/wordprocessingInk" xmlns:wne="http://schemas.microsoft.com/office/word/2006/wordml" xmlns:wps="http://schemas.microsoft.com/office/word/2010/wordprocessingShape" mc:Ignorable="w14 w15 w16se wp14">
   <w:abstractNum w:abstractNumId="0" w15:restartNumberingAfterBreak="0">
     <w:nsid w:val="05A964FF"/>
     <w:multiLevelType w:val="hybridMultilevel"/>
@@ -8074,7 +8448,7 @@
 </file>
 
 <file path=word/styles.xml><?xml version="1.0" encoding="utf-8"?>
-<w:styles xmlns:mc="http://schemas.openxmlformats.org/markup-compatibility/2006" xmlns:r="http://schemas.openxmlformats.org/officeDocument/2006/relationships" xmlns:w="http://schemas.openxmlformats.org/wordprocessingml/2006/main" xmlns:w14="http://schemas.microsoft.com/office/word/2010/wordml" xmlns:w15="http://schemas.microsoft.com/office/word/2012/wordml" mc:Ignorable="w14 w15">
+<w:styles xmlns:mc="http://schemas.openxmlformats.org/markup-compatibility/2006" xmlns:r="http://schemas.openxmlformats.org/officeDocument/2006/relationships" xmlns:w="http://schemas.openxmlformats.org/wordprocessingml/2006/main" xmlns:w14="http://schemas.microsoft.com/office/word/2010/wordml" xmlns:w15="http://schemas.microsoft.com/office/word/2012/wordml" xmlns:w16se="http://schemas.microsoft.com/office/word/2015/wordml/symex" mc:Ignorable="w14 w15 w16se">
   <w:docDefaults>
     <w:rPrDefault>
       <w:rPr>
@@ -8088,7 +8462,7 @@
       </w:pPr>
     </w:pPrDefault>
   </w:docDefaults>
-  <w:latentStyles w:defLockedState="0" w:defUIPriority="99" w:defSemiHidden="0" w:defUnhideWhenUsed="0" w:defQFormat="0" w:count="371">
+  <w:latentStyles w:defLockedState="0" w:defUIPriority="99" w:defSemiHidden="0" w:defUnhideWhenUsed="0" w:defQFormat="0" w:count="374">
     <w:lsdException w:name="Normal" w:uiPriority="0" w:qFormat="1"/>
     <w:lsdException w:name="heading 1" w:uiPriority="9" w:qFormat="1"/>
     <w:lsdException w:name="heading 2" w:semiHidden="1" w:uiPriority="9" w:unhideWhenUsed="1" w:qFormat="1"/>
@@ -8194,7 +8568,6 @@
     <w:lsdException w:name="HTML Sample" w:semiHidden="1" w:unhideWhenUsed="1"/>
     <w:lsdException w:name="HTML Typewriter" w:semiHidden="1" w:unhideWhenUsed="1"/>
     <w:lsdException w:name="HTML Variable" w:semiHidden="1" w:unhideWhenUsed="1"/>
-    <w:lsdException w:name="Normal Table" w:semiHidden="1" w:unhideWhenUsed="1"/>
     <w:lsdException w:name="annotation subject" w:semiHidden="1" w:unhideWhenUsed="1"/>
     <w:lsdException w:name="No List" w:semiHidden="1" w:unhideWhenUsed="1"/>
     <w:lsdException w:name="Outline List 1" w:semiHidden="1" w:unhideWhenUsed="1"/>
@@ -8239,7 +8612,6 @@
     <w:lsdException w:name="Table Professional" w:semiHidden="1" w:unhideWhenUsed="1"/>
     <w:lsdException w:name="Table Subtle 1" w:semiHidden="1" w:unhideWhenUsed="1"/>
     <w:lsdException w:name="Table Subtle 2" w:semiHidden="1" w:unhideWhenUsed="1"/>
-    <w:lsdException w:name="Table Web 1" w:semiHidden="1" w:unhideWhenUsed="1"/>
     <w:lsdException w:name="Table Web 2" w:semiHidden="1" w:unhideWhenUsed="1"/>
     <w:lsdException w:name="Table Web 3" w:semiHidden="1" w:unhideWhenUsed="1"/>
     <w:lsdException w:name="Balloon Text" w:semiHidden="1" w:unhideWhenUsed="1"/>
@@ -8460,6 +8832,9 @@
     <w:lsdException w:name="List Table 5 Dark Accent 6" w:uiPriority="50"/>
     <w:lsdException w:name="List Table 6 Colorful Accent 6" w:uiPriority="51"/>
     <w:lsdException w:name="List Table 7 Colorful Accent 6" w:uiPriority="52"/>
+    <w:lsdException w:name="Mention" w:semiHidden="1" w:unhideWhenUsed="1"/>
+    <w:lsdException w:name="Smart Hyperlink" w:semiHidden="1" w:unhideWhenUsed="1"/>
+    <w:lsdException w:name="Hashtag" w:semiHidden="1" w:unhideWhenUsed="1"/>
   </w:latentStyles>
   <w:style w:type="paragraph" w:default="1" w:styleId="Normal">
     <w:name w:val="Normal"/>

</xml_diff>

<commit_message>
Added new class diagram
</commit_message>
<xml_diff>
--- a/Docs/ESP-ProcessReport.docx
+++ b/Docs/ESP-ProcessReport.docx
@@ -1,6 +1,6 @@
 
 <file path=word/document.xml><?xml version="1.0" encoding="utf-8"?>
-<w:document xmlns:wpc="http://schemas.microsoft.com/office/word/2010/wordprocessingCanvas" xmlns:cx="http://schemas.microsoft.com/office/drawing/2014/chartex" xmlns:cx1="http://schemas.microsoft.com/office/drawing/2015/9/8/chartex" xmlns:cx2="http://schemas.microsoft.com/office/drawing/2015/10/21/chartex" xmlns:cx3="http://schemas.microsoft.com/office/drawing/2016/5/9/chartex" xmlns:cx4="http://schemas.microsoft.com/office/drawing/2016/5/10/chartex" xmlns:cx5="http://schemas.microsoft.com/office/drawing/2016/5/11/chartex" xmlns:mc="http://schemas.openxmlformats.org/markup-compatibility/2006" xmlns:o="urn:schemas-microsoft-com:office:office" xmlns:r="http://schemas.openxmlformats.org/officeDocument/2006/relationships" xmlns:m="http://schemas.openxmlformats.org/officeDocument/2006/math" xmlns:v="urn:schemas-microsoft-com:vml" xmlns:wp14="http://schemas.microsoft.com/office/word/2010/wordprocessingDrawing" xmlns:wp="http://schemas.openxmlformats.org/drawingml/2006/wordprocessingDrawing" xmlns:w10="urn:schemas-microsoft-com:office:word" xmlns:w="http://schemas.openxmlformats.org/wordprocessingml/2006/main" xmlns:w14="http://schemas.microsoft.com/office/word/2010/wordml" xmlns:w15="http://schemas.microsoft.com/office/word/2012/wordml" xmlns:w16se="http://schemas.microsoft.com/office/word/2015/wordml/symex" xmlns:wpg="http://schemas.microsoft.com/office/word/2010/wordprocessingGroup" xmlns:wpi="http://schemas.microsoft.com/office/word/2010/wordprocessingInk" xmlns:wne="http://schemas.microsoft.com/office/word/2006/wordml" xmlns:wps="http://schemas.microsoft.com/office/word/2010/wordprocessingShape" mc:Ignorable="w14 w15 w16se wp14">
+<w:document xmlns:wpc="http://schemas.microsoft.com/office/word/2010/wordprocessingCanvas" xmlns:mc="http://schemas.openxmlformats.org/markup-compatibility/2006" xmlns:o="urn:schemas-microsoft-com:office:office" xmlns:r="http://schemas.openxmlformats.org/officeDocument/2006/relationships" xmlns:m="http://schemas.openxmlformats.org/officeDocument/2006/math" xmlns:v="urn:schemas-microsoft-com:vml" xmlns:wp14="http://schemas.microsoft.com/office/word/2010/wordprocessingDrawing" xmlns:wp="http://schemas.openxmlformats.org/drawingml/2006/wordprocessingDrawing" xmlns:w10="urn:schemas-microsoft-com:office:word" xmlns:w="http://schemas.openxmlformats.org/wordprocessingml/2006/main" xmlns:w14="http://schemas.microsoft.com/office/word/2010/wordml" xmlns:w15="http://schemas.microsoft.com/office/word/2012/wordml" xmlns:wpg="http://schemas.microsoft.com/office/word/2010/wordprocessingGroup" xmlns:wpi="http://schemas.microsoft.com/office/word/2010/wordprocessingInk" xmlns:wne="http://schemas.microsoft.com/office/word/2006/wordml" xmlns:wps="http://schemas.microsoft.com/office/word/2010/wordprocessingShape" mc:Ignorable="w14 w15 wp14">
   <w:body>
     <w:p>
       <w:r>
@@ -155,7 +155,7 @@
                   </wp:anchor>
                 </w:drawing>
               </mc:Choice>
-              <mc:Fallback>
+              <mc:Fallback xmlns:w16se="http://schemas.microsoft.com/office/word/2015/wordml/symex" xmlns:cx5="http://schemas.microsoft.com/office/drawing/2016/5/11/chartex" xmlns:cx4="http://schemas.microsoft.com/office/drawing/2016/5/10/chartex" xmlns:cx3="http://schemas.microsoft.com/office/drawing/2016/5/9/chartex" xmlns:cx2="http://schemas.microsoft.com/office/drawing/2015/10/21/chartex" xmlns:cx1="http://schemas.microsoft.com/office/drawing/2015/9/8/chartex" xmlns:cx="http://schemas.microsoft.com/office/drawing/2014/chartex">
                 <w:pict>
                   <v:shapetype w14:anchorId="211FAFD5" id="_x0000_t202" coordsize="21600,21600" o:spt="202" path="m,l,21600r21600,l21600,xe">
                     <v:stroke joinstyle="miter"/>
@@ -353,7 +353,7 @@
                   </wp:anchor>
                 </w:drawing>
               </mc:Choice>
-              <mc:Fallback>
+              <mc:Fallback xmlns:w16se="http://schemas.microsoft.com/office/word/2015/wordml/symex" xmlns:cx5="http://schemas.microsoft.com/office/drawing/2016/5/11/chartex" xmlns:cx4="http://schemas.microsoft.com/office/drawing/2016/5/10/chartex" xmlns:cx3="http://schemas.microsoft.com/office/drawing/2016/5/9/chartex" xmlns:cx2="http://schemas.microsoft.com/office/drawing/2015/10/21/chartex" xmlns:cx1="http://schemas.microsoft.com/office/drawing/2015/9/8/chartex" xmlns:cx="http://schemas.microsoft.com/office/drawing/2014/chartex">
                 <w:pict>
                   <v:group w14:anchorId="01A724E6" id="Group 114" o:spid="_x0000_s1026" style="position:absolute;margin-left:0;margin-top:0;width:18pt;height:10in;z-index:251659264;mso-width-percent:29;mso-height-percent:909;mso-left-percent:45;mso-position-horizontal-relative:page;mso-position-vertical:center;mso-position-vertical-relative:page;mso-width-percent:29;mso-height-percent:909;mso-left-percent:45" coordsize="2286,91440" o:gfxdata="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">
                     <v:rect id="Rectangle 115" o:spid="_x0000_s1027" style="position:absolute;width:2286;height:87820;visibility:visible;mso-wrap-style:square;v-text-anchor:middle" o:gfxdata="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" fillcolor="#ed7d31 [3205]" stroked="f" strokeweight="1pt"/>
@@ -502,17 +502,7 @@
                                 <w:szCs w:val="32"/>
                                 <w:lang w:val="fr-FR"/>
                               </w:rPr>
-                              <w:t xml:space="preserve">Michel </w:t>
-                            </w:r>
-                            <w:proofErr w:type="spellStart"/>
-                            <w:r>
-                              <w:rPr>
-                                <w:rFonts w:ascii="Calibri" w:eastAsia="Calibri" w:hAnsi="Calibri" w:cs="Calibri"/>
-                                <w:sz w:val="32"/>
-                                <w:szCs w:val="32"/>
-                                <w:lang w:val="fr-FR"/>
-                              </w:rPr>
-                              <w:t>Cl</w:t>
+                              <w:t>Michel Cl</w:t>
                             </w:r>
                             <w:r>
                               <w:rPr>
@@ -523,7 +513,6 @@
                               </w:rPr>
                               <w:t>erger</w:t>
                             </w:r>
-                            <w:proofErr w:type="spellEnd"/>
                             <w:r>
                               <w:rPr>
                                 <w:rFonts w:ascii="Calibri" w:eastAsia="Calibri" w:hAnsi="Calibri" w:cs="Calibri"/>
@@ -564,7 +553,6 @@
                                 <w:szCs w:val="32"/>
                               </w:rPr>
                             </w:pPr>
-                            <w:proofErr w:type="spellStart"/>
                             <w:r>
                               <w:rPr>
                                 <w:rFonts w:ascii="Calibri" w:eastAsia="Calibri" w:hAnsi="Calibri" w:cs="Calibri"/>
@@ -572,17 +560,7 @@
                                 <w:szCs w:val="32"/>
                                 <w:lang w:val="fr-FR"/>
                               </w:rPr>
-                              <w:t>Zirui</w:t>
-                            </w:r>
-                            <w:proofErr w:type="spellEnd"/>
-                            <w:r>
-                              <w:rPr>
-                                <w:rFonts w:ascii="Calibri" w:eastAsia="Calibri" w:hAnsi="Calibri" w:cs="Calibri"/>
-                                <w:sz w:val="32"/>
-                                <w:szCs w:val="32"/>
-                                <w:lang w:val="fr-FR"/>
-                              </w:rPr>
-                              <w:t xml:space="preserve"> Song</w:t>
+                              <w:t>Zirui Song</w:t>
                             </w:r>
                             <w:r>
                               <w:rPr>
@@ -633,7 +611,7 @@
               </wp:anchor>
             </w:drawing>
           </mc:Choice>
-          <mc:Fallback>
+          <mc:Fallback xmlns:w16se="http://schemas.microsoft.com/office/word/2015/wordml/symex" xmlns:cx5="http://schemas.microsoft.com/office/drawing/2016/5/11/chartex" xmlns:cx4="http://schemas.microsoft.com/office/drawing/2016/5/10/chartex" xmlns:cx3="http://schemas.microsoft.com/office/drawing/2016/5/9/chartex" xmlns:cx2="http://schemas.microsoft.com/office/drawing/2015/10/21/chartex" xmlns:cx1="http://schemas.microsoft.com/office/drawing/2015/9/8/chartex" xmlns:cx="http://schemas.microsoft.com/office/drawing/2014/chartex">
             <w:pict>
               <v:shape w14:anchorId="4630A224" id="Text Box 1" o:spid="_x0000_s1027" type="#_x0000_t202" style="position:absolute;margin-left:7.95pt;margin-top:482.7pt;width:453pt;height:148.5pt;z-index:251664384;visibility:visible;mso-wrap-style:square;mso-width-percent:734;mso-height-percent:0;mso-wrap-distance-left:9pt;mso-wrap-distance-top:0;mso-wrap-distance-right:9pt;mso-wrap-distance-bottom:0;mso-position-horizontal:absolute;mso-position-horizontal-relative:margin;mso-position-vertical:absolute;mso-position-vertical-relative:page;mso-width-percent:734;mso-height-percent:0;mso-width-relative:page;mso-height-relative:page;v-text-anchor:bottom" o:gfxdata="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" filled="f" stroked="f" strokeweight=".5pt">
                 <v:textbox inset="0,0,0,0">
@@ -954,7 +932,7 @@
               </wp:anchor>
             </w:drawing>
           </mc:Choice>
-          <mc:Fallback>
+          <mc:Fallback xmlns:w16se="http://schemas.microsoft.com/office/word/2015/wordml/symex" xmlns:cx5="http://schemas.microsoft.com/office/drawing/2016/5/11/chartex" xmlns:cx4="http://schemas.microsoft.com/office/drawing/2016/5/10/chartex" xmlns:cx3="http://schemas.microsoft.com/office/drawing/2016/5/9/chartex" xmlns:cx2="http://schemas.microsoft.com/office/drawing/2015/10/21/chartex" xmlns:cx1="http://schemas.microsoft.com/office/drawing/2015/9/8/chartex" xmlns:cx="http://schemas.microsoft.com/office/drawing/2014/chartex">
             <w:pict>
               <v:shape w14:anchorId="36ED44F9" id="Text Box 2" o:spid="_x0000_s1028" type="#_x0000_t202" style="position:absolute;margin-left:7.95pt;margin-top:457.1pt;width:453pt;height:56.15pt;z-index:251666432;visibility:visible;mso-wrap-style:square;mso-width-percent:734;mso-height-percent:0;mso-wrap-distance-left:9pt;mso-wrap-distance-top:0;mso-wrap-distance-right:9pt;mso-wrap-distance-bottom:0;mso-position-horizontal:absolute;mso-position-horizontal-relative:margin;mso-position-vertical:absolute;mso-position-vertical-relative:page;mso-width-percent:734;mso-height-percent:0;mso-width-relative:page;mso-height-relative:page;v-text-anchor:bottom" o:gfxdata="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" filled="f" stroked="f" strokeweight=".5pt">
                 <v:textbox inset="0,0,0,0">
@@ -1127,7 +1105,7 @@
               </wp:anchor>
             </w:drawing>
           </mc:Choice>
-          <mc:Fallback>
+          <mc:Fallback xmlns:w16se="http://schemas.microsoft.com/office/word/2015/wordml/symex" xmlns:cx5="http://schemas.microsoft.com/office/drawing/2016/5/11/chartex" xmlns:cx4="http://schemas.microsoft.com/office/drawing/2016/5/10/chartex" xmlns:cx3="http://schemas.microsoft.com/office/drawing/2016/5/9/chartex" xmlns:cx2="http://schemas.microsoft.com/office/drawing/2015/10/21/chartex" xmlns:cx1="http://schemas.microsoft.com/office/drawing/2015/9/8/chartex" xmlns:cx="http://schemas.microsoft.com/office/drawing/2014/chartex">
             <w:pict>
               <v:shape w14:anchorId="66DDB51C" id="Text Box 113" o:spid="_x0000_s1029" type="#_x0000_t202" style="position:absolute;margin-left:0;margin-top:313.95pt;width:453pt;height:140.75pt;z-index:251660288;visibility:visible;mso-wrap-style:square;mso-width-percent:734;mso-height-percent:0;mso-wrap-distance-left:9pt;mso-wrap-distance-top:0;mso-wrap-distance-right:9pt;mso-wrap-distance-bottom:0;mso-position-horizontal:center;mso-position-horizontal-relative:margin;mso-position-vertical:absolute;mso-position-vertical-relative:page;mso-width-percent:734;mso-height-percent:0;mso-width-relative:page;mso-height-relative:page;v-text-anchor:bottom" o:gfxdata="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" filled="f" stroked="f" strokeweight=".5pt">
                 <v:textbox inset="0,0,0,0">
@@ -2050,15 +2028,7 @@
     </w:p>
     <w:p>
       <w:r>
-        <w:t xml:space="preserve">Generally discuss about the group working environment. Investigating the tools for drawing the diagrams such as Microsoft Visio, </w:t>
-      </w:r>
-      <w:proofErr w:type="spellStart"/>
-      <w:r>
-        <w:t>Astah</w:t>
-      </w:r>
-      <w:proofErr w:type="spellEnd"/>
-      <w:r>
-        <w:t xml:space="preserve"> professional and online tool called https://www.draw.io/. The draw.io is selected since it is an online tools and free, therefore; it is more convenient to use without any installation required</w:t>
+        <w:t>Generally discuss about the group working environment. Investigating the tools for drawing the diagrams such as Microsoft Visio, Astah professional and online tool called https://www.draw.io/. The draw.io is selected since it is an online tools and free, therefore; it is more convenient to use without any installation required</w:t>
       </w:r>
     </w:p>
     <w:p>
@@ -2275,11 +2245,9 @@
             <w:pPr>
               <w:cnfStyle w:val="000000000000" w:firstRow="0" w:lastRow="0" w:firstColumn="0" w:lastColumn="0" w:oddVBand="0" w:evenVBand="0" w:oddHBand="0" w:evenHBand="0" w:firstRowFirstColumn="0" w:firstRowLastColumn="0" w:lastRowFirstColumn="0" w:lastRowLastColumn="0"/>
             </w:pPr>
-            <w:proofErr w:type="spellStart"/>
             <w:r>
               <w:t>Zirui</w:t>
             </w:r>
-            <w:proofErr w:type="spellEnd"/>
           </w:p>
         </w:tc>
         <w:tc>
@@ -2335,23 +2303,7 @@
     </w:p>
     <w:p>
       <w:r>
-        <w:t xml:space="preserve">- Should the association between the </w:t>
-      </w:r>
-      <w:proofErr w:type="spellStart"/>
-      <w:r>
-        <w:t>LaundryMachine</w:t>
-      </w:r>
-      <w:proofErr w:type="spellEnd"/>
-      <w:r>
-        <w:t xml:space="preserve"> class, </w:t>
-      </w:r>
-      <w:proofErr w:type="spellStart"/>
-      <w:r>
-        <w:t>ProgramExecutor</w:t>
-      </w:r>
-      <w:proofErr w:type="spellEnd"/>
-      <w:r>
-        <w:t xml:space="preserve"> and Program setting are composition associations?</w:t>
+        <w:t>- Should the association between the LaundryMachine class, ProgramExecutor and Program setting are composition associations?</w:t>
       </w:r>
     </w:p>
     <w:p>
@@ -2384,15 +2336,7 @@
     </w:p>
     <w:p>
       <w:r>
-        <w:t xml:space="preserve">We discuss about some doubts that we had about the interfaces. Then we make sure that everyone have the </w:t>
-      </w:r>
-      <w:proofErr w:type="spellStart"/>
-      <w:r>
-        <w:t>hardwares</w:t>
-      </w:r>
-      <w:proofErr w:type="spellEnd"/>
-      <w:r>
-        <w:t xml:space="preserve"> that are necessary for our work. We separate the workload between each other.</w:t>
+        <w:t>We discuss about some doubts that we had about the interfaces. Then we make sure that everyone have the hardwares that are necessary for our work. We separate the workload between each other.</w:t>
       </w:r>
     </w:p>
     <w:p>
@@ -2476,23 +2420,7 @@
               <w:t xml:space="preserve">Implementation and testing of interfaces </w:t>
             </w:r>
             <w:r>
-              <w:t>called “</w:t>
-            </w:r>
-            <w:proofErr w:type="spellStart"/>
-            <w:r>
-              <w:t>IProgram</w:t>
-            </w:r>
-            <w:proofErr w:type="spellEnd"/>
-            <w:r>
-              <w:t>” and “</w:t>
-            </w:r>
-            <w:proofErr w:type="spellStart"/>
-            <w:r>
-              <w:t>ICoin</w:t>
-            </w:r>
-            <w:proofErr w:type="spellEnd"/>
-            <w:r>
-              <w:t>”</w:t>
+              <w:t>called “IProgram” and “ICoin”</w:t>
             </w:r>
           </w:p>
         </w:tc>
@@ -2534,23 +2462,7 @@
               <w:t>Implementation and testing of interfaces</w:t>
             </w:r>
             <w:r>
-              <w:t xml:space="preserve"> called “</w:t>
-            </w:r>
-            <w:proofErr w:type="spellStart"/>
-            <w:r>
-              <w:t>ILock</w:t>
-            </w:r>
-            <w:proofErr w:type="spellEnd"/>
-            <w:r>
-              <w:t>” and “</w:t>
-            </w:r>
-            <w:proofErr w:type="spellStart"/>
-            <w:r>
-              <w:t>ISoap</w:t>
-            </w:r>
-            <w:proofErr w:type="spellEnd"/>
-            <w:r>
-              <w:t>”</w:t>
+              <w:t xml:space="preserve"> called “ILock” and “ISoap”</w:t>
             </w:r>
           </w:p>
         </w:tc>
@@ -2595,23 +2507,7 @@
               <w:t xml:space="preserve">Implementation and testing of interfaces </w:t>
             </w:r>
             <w:r>
-              <w:t>called “</w:t>
-            </w:r>
-            <w:proofErr w:type="spellStart"/>
-            <w:r>
-              <w:t>IWater</w:t>
-            </w:r>
-            <w:proofErr w:type="spellEnd"/>
-            <w:r>
-              <w:t>” and “</w:t>
-            </w:r>
-            <w:proofErr w:type="spellStart"/>
-            <w:r>
-              <w:t>IMotor</w:t>
-            </w:r>
-            <w:proofErr w:type="spellEnd"/>
-            <w:r>
-              <w:t>”</w:t>
+              <w:t>called “IWater” and “IMotor”</w:t>
             </w:r>
           </w:p>
         </w:tc>
@@ -2653,23 +2549,7 @@
               <w:t>Implementation and testing of interfaces</w:t>
             </w:r>
             <w:r>
-              <w:t xml:space="preserve"> called “</w:t>
-            </w:r>
-            <w:proofErr w:type="spellStart"/>
-            <w:r>
-              <w:t>ITemperature</w:t>
-            </w:r>
-            <w:proofErr w:type="spellEnd"/>
-            <w:r>
-              <w:t>” and “</w:t>
-            </w:r>
-            <w:proofErr w:type="spellStart"/>
-            <w:r>
-              <w:t>IBuzzer</w:t>
-            </w:r>
-            <w:proofErr w:type="spellEnd"/>
-            <w:r>
-              <w:t>”</w:t>
+              <w:t xml:space="preserve"> called “ITemperature” and “IBuzzer”</w:t>
             </w:r>
           </w:p>
         </w:tc>
@@ -2681,11 +2561,9 @@
             <w:pPr>
               <w:cnfStyle w:val="000000000000" w:firstRow="0" w:lastRow="0" w:firstColumn="0" w:lastColumn="0" w:oddVBand="0" w:evenVBand="0" w:oddHBand="0" w:evenHBand="0" w:firstRowFirstColumn="0" w:firstRowLastColumn="0" w:lastRowFirstColumn="0" w:lastRowLastColumn="0"/>
             </w:pPr>
-            <w:proofErr w:type="spellStart"/>
             <w:r>
               <w:t>Zirui</w:t>
             </w:r>
-            <w:proofErr w:type="spellEnd"/>
           </w:p>
         </w:tc>
         <w:tc>
@@ -2730,10 +2608,7 @@
       </w:pPr>
       <w:r>
         <w:lastRenderedPageBreak/>
-        <w:t>Week 4</w:t>
-      </w:r>
-      <w:r>
-        <w:t>:</w:t>
+        <w:t>Week 4:</w:t>
       </w:r>
     </w:p>
     <w:p>
@@ -2746,53 +2621,10 @@
     </w:p>
     <w:p>
       <w:r>
-        <w:t xml:space="preserve">We discuss about </w:t>
+        <w:t xml:space="preserve">We discuss about what we want to include in the Class Diagram and which additional variable might be necessary for our classes. </w:t>
       </w:r>
       <w:r>
-        <w:t>what we want to include in the Class Diagram and which additional variable might be necessary for our classes</w:t>
-      </w:r>
-      <w:r>
-        <w:t xml:space="preserve">. </w:t>
-      </w:r>
-      <w:r>
-        <w:t xml:space="preserve">We have decided to work for now on three classes: </w:t>
-      </w:r>
-      <w:proofErr w:type="spellStart"/>
-      <w:r>
-        <w:t>ProgramSelect</w:t>
-      </w:r>
-      <w:proofErr w:type="spellEnd"/>
-      <w:r>
-        <w:t xml:space="preserve">, </w:t>
-      </w:r>
-      <w:proofErr w:type="spellStart"/>
-      <w:r>
-        <w:t>ProgramSettings</w:t>
-      </w:r>
-      <w:proofErr w:type="spellEnd"/>
-      <w:r>
-        <w:t xml:space="preserve"> and </w:t>
-      </w:r>
-      <w:proofErr w:type="spellStart"/>
-      <w:r>
-        <w:t>CoinWallet</w:t>
-      </w:r>
-      <w:proofErr w:type="spellEnd"/>
-      <w:r>
-        <w:t xml:space="preserve">. We start discussing on the </w:t>
-      </w:r>
-      <w:proofErr w:type="spellStart"/>
-      <w:r>
-        <w:t>ProgramExecutor</w:t>
-      </w:r>
-      <w:proofErr w:type="spellEnd"/>
-      <w:r>
-        <w:t xml:space="preserve"> class and what will be </w:t>
-      </w:r>
-      <w:bookmarkStart w:id="0" w:name="_GoBack"/>
-      <w:bookmarkEnd w:id="0"/>
-      <w:r>
-        <w:t xml:space="preserve">the function of each function that it contains. </w:t>
+        <w:t xml:space="preserve">We have decided to work for now on three classes: ProgramSelect, ProgramSettings and CoinWallet. We start discussing on the ProgramExecutor class and what will be the function of each function that it contains. </w:t>
       </w:r>
       <w:r>
         <w:t xml:space="preserve">In the </w:t>
@@ -2885,10 +2717,7 @@
           </w:tcPr>
           <w:p>
             <w:r>
-              <w:t xml:space="preserve">Implementation </w:t>
-            </w:r>
-            <w:r>
-              <w:t xml:space="preserve">of the </w:t>
+              <w:t xml:space="preserve">Implementation of the </w:t>
             </w:r>
             <w:r>
               <w:t xml:space="preserve">Final </w:t>
@@ -2897,13 +2726,8 @@
               <w:t>Class Diagram</w:t>
             </w:r>
             <w:r>
-              <w:t xml:space="preserve"> and work on the Class </w:t>
-            </w:r>
-            <w:proofErr w:type="spellStart"/>
-            <w:r>
-              <w:t>CoinWallet</w:t>
-            </w:r>
-            <w:proofErr w:type="spellEnd"/>
+              <w:t xml:space="preserve"> and work on the Class CoinWallet</w:t>
+            </w:r>
           </w:p>
         </w:tc>
         <w:tc>
@@ -2943,11 +2767,9 @@
             <w:r>
               <w:t xml:space="preserve"> and work on the Class </w:t>
             </w:r>
-            <w:proofErr w:type="spellStart"/>
             <w:r>
               <w:t>ProgramSettings</w:t>
             </w:r>
-            <w:proofErr w:type="spellEnd"/>
           </w:p>
         </w:tc>
         <w:tc>
@@ -2985,28 +2807,11 @@
           </w:tcPr>
           <w:p>
             <w:r>
-              <w:t>Des</w:t>
-            </w:r>
-            <w:r>
-              <w:t>cription of the State</w:t>
-            </w:r>
-            <w:r>
-              <w:t xml:space="preserve"> </w:t>
-            </w:r>
-            <w:r>
-              <w:t>D</w:t>
-            </w:r>
-            <w:r>
-              <w:t>iagram</w:t>
-            </w:r>
-            <w:r>
-              <w:t xml:space="preserve"> and work on the Class </w:t>
-            </w:r>
-            <w:proofErr w:type="spellStart"/>
-            <w:r>
-              <w:t>ProgramSelect</w:t>
-            </w:r>
-            <w:proofErr w:type="spellEnd"/>
+              <w:t>Description of the State Diagram</w:t>
+            </w:r>
+            <w:r>
+              <w:t xml:space="preserve"> and work on the Class ProgramSelect</w:t>
+            </w:r>
           </w:p>
         </w:tc>
         <w:tc>
@@ -3056,11 +2861,9 @@
             <w:pPr>
               <w:cnfStyle w:val="000000000000" w:firstRow="0" w:lastRow="0" w:firstColumn="0" w:lastColumn="0" w:oddVBand="0" w:evenVBand="0" w:oddHBand="0" w:evenHBand="0" w:firstRowFirstColumn="0" w:firstRowLastColumn="0" w:lastRowFirstColumn="0" w:lastRowLastColumn="0"/>
             </w:pPr>
-            <w:proofErr w:type="spellStart"/>
             <w:r>
               <w:t>Zirui</w:t>
             </w:r>
-            <w:proofErr w:type="spellEnd"/>
           </w:p>
         </w:tc>
         <w:tc>
@@ -3090,20 +2893,295 @@
     </w:p>
     <w:p>
       <w:r>
-        <w:t xml:space="preserve">- What is expected from the </w:t>
+        <w:t>- What is expected from the InstallStartHandler() function?</w:t>
       </w:r>
-      <w:proofErr w:type="spellStart"/>
-      <w:proofErr w:type="gramStart"/>
       <w:r>
-        <w:t>InstallStartHandler</w:t>
+        <w:tab/>
       </w:r>
-      <w:proofErr w:type="spellEnd"/>
+    </w:p>
+    <w:p>
+      <w:pPr>
+        <w:pStyle w:val="Heading1"/>
+      </w:pPr>
       <w:r>
-        <w:t>(</w:t>
+        <w:t>Week 5</w:t>
       </w:r>
-      <w:proofErr w:type="gramEnd"/>
       <w:r>
-        <w:t>) function?</w:t>
+        <w:t>:</w:t>
+      </w:r>
+    </w:p>
+    <w:p>
+      <w:pPr>
+        <w:pStyle w:val="Heading2"/>
+      </w:pPr>
+      <w:r>
+        <w:t>Group work:</w:t>
+      </w:r>
+    </w:p>
+    <w:p>
+      <w:r>
+        <w:t>We discuss about what we want to include in the Class Diagram and which additional variable might be necessary for our classes. We have decided to work for now on three classes: ProgramSelect, ProgramSettings and CoinWallet. We start discussing on the ProgramExecutor class and what will be the function of each function that it contains. In the end, we separate the workload between each other.</w:t>
+      </w:r>
+    </w:p>
+    <w:p>
+      <w:r>
+        <w:t>We mainly work on designing the main state diagram and attributes individual tasks.</w:t>
+      </w:r>
+    </w:p>
+    <w:p>
+      <w:pPr>
+        <w:pStyle w:val="Heading2"/>
+      </w:pPr>
+      <w:r>
+        <w:t xml:space="preserve">Tasks division for implementation </w:t>
+      </w:r>
+    </w:p>
+    <w:tbl>
+      <w:tblPr>
+        <w:tblStyle w:val="PlainTable1"/>
+        <w:tblW w:w="0" w:type="auto"/>
+        <w:tblInd w:w="85" w:type="dxa"/>
+        <w:tblLook w:val="04A0" w:firstRow="1" w:lastRow="0" w:firstColumn="1" w:lastColumn="0" w:noHBand="0" w:noVBand="1"/>
+      </w:tblPr>
+      <w:tblGrid>
+        <w:gridCol w:w="4680"/>
+        <w:gridCol w:w="2520"/>
+        <w:gridCol w:w="2065"/>
+      </w:tblGrid>
+      <w:tr>
+        <w:trPr>
+          <w:cnfStyle w:val="100000000000" w:firstRow="1" w:lastRow="0" w:firstColumn="0" w:lastColumn="0" w:oddVBand="0" w:evenVBand="0" w:oddHBand="0" w:evenHBand="0" w:firstRowFirstColumn="0" w:firstRowLastColumn="0" w:lastRowFirstColumn="0" w:lastRowLastColumn="0"/>
+        </w:trPr>
+        <w:tc>
+          <w:tcPr>
+            <w:cnfStyle w:val="001000000000" w:firstRow="0" w:lastRow="0" w:firstColumn="1" w:lastColumn="0" w:oddVBand="0" w:evenVBand="0" w:oddHBand="0" w:evenHBand="0" w:firstRowFirstColumn="0" w:firstRowLastColumn="0" w:lastRowFirstColumn="0" w:lastRowLastColumn="0"/>
+            <w:tcW w:w="4680" w:type="dxa"/>
+          </w:tcPr>
+          <w:p>
+            <w:r>
+              <w:t>Tasks</w:t>
+            </w:r>
+          </w:p>
+        </w:tc>
+        <w:tc>
+          <w:tcPr>
+            <w:tcW w:w="2520" w:type="dxa"/>
+          </w:tcPr>
+          <w:p>
+            <w:pPr>
+              <w:cnfStyle w:val="100000000000" w:firstRow="1" w:lastRow="0" w:firstColumn="0" w:lastColumn="0" w:oddVBand="0" w:evenVBand="0" w:oddHBand="0" w:evenHBand="0" w:firstRowFirstColumn="0" w:firstRowLastColumn="0" w:lastRowFirstColumn="0" w:lastRowLastColumn="0"/>
+            </w:pPr>
+            <w:r>
+              <w:t>Responsible members</w:t>
+            </w:r>
+          </w:p>
+        </w:tc>
+        <w:tc>
+          <w:tcPr>
+            <w:tcW w:w="2065" w:type="dxa"/>
+          </w:tcPr>
+          <w:p>
+            <w:pPr>
+              <w:cnfStyle w:val="100000000000" w:firstRow="1" w:lastRow="0" w:firstColumn="0" w:lastColumn="0" w:oddVBand="0" w:evenVBand="0" w:oddHBand="0" w:evenHBand="0" w:firstRowFirstColumn="0" w:firstRowLastColumn="0" w:lastRowFirstColumn="0" w:lastRowLastColumn="0"/>
+            </w:pPr>
+            <w:r>
+              <w:t>Status</w:t>
+            </w:r>
+          </w:p>
+        </w:tc>
+      </w:tr>
+      <w:tr>
+        <w:trPr>
+          <w:cnfStyle w:val="000000100000" w:firstRow="0" w:lastRow="0" w:firstColumn="0" w:lastColumn="0" w:oddVBand="0" w:evenVBand="0" w:oddHBand="1" w:evenHBand="0" w:firstRowFirstColumn="0" w:firstRowLastColumn="0" w:lastRowFirstColumn="0" w:lastRowLastColumn="0"/>
+        </w:trPr>
+        <w:tc>
+          <w:tcPr>
+            <w:cnfStyle w:val="001000000000" w:firstRow="0" w:lastRow="0" w:firstColumn="1" w:lastColumn="0" w:oddVBand="0" w:evenVBand="0" w:oddHBand="0" w:evenHBand="0" w:firstRowFirstColumn="0" w:firstRowLastColumn="0" w:lastRowFirstColumn="0" w:lastRowLastColumn="0"/>
+            <w:tcW w:w="4680" w:type="dxa"/>
+          </w:tcPr>
+          <w:p>
+            <w:r>
+              <w:t>Implementation of the Final Class Diagram and work on the Class CoinWallet</w:t>
+            </w:r>
+          </w:p>
+        </w:tc>
+        <w:tc>
+          <w:tcPr>
+            <w:tcW w:w="2520" w:type="dxa"/>
+          </w:tcPr>
+          <w:p>
+            <w:pPr>
+              <w:cnfStyle w:val="000000100000" w:firstRow="0" w:lastRow="0" w:firstColumn="0" w:lastColumn="0" w:oddVBand="0" w:evenVBand="0" w:oddHBand="1" w:evenHBand="0" w:firstRowFirstColumn="0" w:firstRowLastColumn="0" w:lastRowFirstColumn="0" w:lastRowLastColumn="0"/>
+            </w:pPr>
+            <w:r>
+              <w:t>Thanh</w:t>
+            </w:r>
+          </w:p>
+        </w:tc>
+        <w:tc>
+          <w:tcPr>
+            <w:tcW w:w="2065" w:type="dxa"/>
+          </w:tcPr>
+          <w:p>
+            <w:pPr>
+              <w:cnfStyle w:val="000000100000" w:firstRow="0" w:lastRow="0" w:firstColumn="0" w:lastColumn="0" w:oddVBand="0" w:evenVBand="0" w:oddHBand="1" w:evenHBand="0" w:firstRowFirstColumn="0" w:firstRowLastColumn="0" w:lastRowFirstColumn="0" w:lastRowLastColumn="0"/>
+            </w:pPr>
+          </w:p>
+        </w:tc>
+      </w:tr>
+      <w:tr>
+        <w:tc>
+          <w:tcPr>
+            <w:cnfStyle w:val="001000000000" w:firstRow="0" w:lastRow="0" w:firstColumn="1" w:lastColumn="0" w:oddVBand="0" w:evenVBand="0" w:oddHBand="0" w:evenHBand="0" w:firstRowFirstColumn="0" w:firstRowLastColumn="0" w:lastRowFirstColumn="0" w:lastRowLastColumn="0"/>
+            <w:tcW w:w="4680" w:type="dxa"/>
+          </w:tcPr>
+          <w:p>
+            <w:r>
+              <w:t>Description of the Class Diagram and work on the Class ProgramSettings</w:t>
+            </w:r>
+          </w:p>
+        </w:tc>
+        <w:tc>
+          <w:tcPr>
+            <w:tcW w:w="2520" w:type="dxa"/>
+          </w:tcPr>
+          <w:p>
+            <w:pPr>
+              <w:cnfStyle w:val="000000000000" w:firstRow="0" w:lastRow="0" w:firstColumn="0" w:lastColumn="0" w:oddVBand="0" w:evenVBand="0" w:oddHBand="0" w:evenHBand="0" w:firstRowFirstColumn="0" w:firstRowLastColumn="0" w:lastRowFirstColumn="0" w:lastRowLastColumn="0"/>
+            </w:pPr>
+            <w:r>
+              <w:t>Bilal</w:t>
+            </w:r>
+          </w:p>
+        </w:tc>
+        <w:tc>
+          <w:tcPr>
+            <w:tcW w:w="2065" w:type="dxa"/>
+          </w:tcPr>
+          <w:p>
+            <w:pPr>
+              <w:cnfStyle w:val="000000000000" w:firstRow="0" w:lastRow="0" w:firstColumn="0" w:lastColumn="0" w:oddVBand="0" w:evenVBand="0" w:oddHBand="0" w:evenHBand="0" w:firstRowFirstColumn="0" w:firstRowLastColumn="0" w:lastRowFirstColumn="0" w:lastRowLastColumn="0"/>
+            </w:pPr>
+          </w:p>
+        </w:tc>
+      </w:tr>
+      <w:tr>
+        <w:trPr>
+          <w:cnfStyle w:val="000000100000" w:firstRow="0" w:lastRow="0" w:firstColumn="0" w:lastColumn="0" w:oddVBand="0" w:evenVBand="0" w:oddHBand="1" w:evenHBand="0" w:firstRowFirstColumn="0" w:firstRowLastColumn="0" w:lastRowFirstColumn="0" w:lastRowLastColumn="0"/>
+        </w:trPr>
+        <w:tc>
+          <w:tcPr>
+            <w:cnfStyle w:val="001000000000" w:firstRow="0" w:lastRow="0" w:firstColumn="1" w:lastColumn="0" w:oddVBand="0" w:evenVBand="0" w:oddHBand="0" w:evenHBand="0" w:firstRowFirstColumn="0" w:firstRowLastColumn="0" w:lastRowFirstColumn="0" w:lastRowLastColumn="0"/>
+            <w:tcW w:w="4680" w:type="dxa"/>
+          </w:tcPr>
+          <w:p>
+            <w:r>
+              <w:lastRenderedPageBreak/>
+              <w:t>Description of the State Diagram and work on the Class ProgramSelect</w:t>
+            </w:r>
+          </w:p>
+        </w:tc>
+        <w:tc>
+          <w:tcPr>
+            <w:tcW w:w="2520" w:type="dxa"/>
+          </w:tcPr>
+          <w:p>
+            <w:pPr>
+              <w:cnfStyle w:val="000000100000" w:firstRow="0" w:lastRow="0" w:firstColumn="0" w:lastColumn="0" w:oddVBand="0" w:evenVBand="0" w:oddHBand="1" w:evenHBand="0" w:firstRowFirstColumn="0" w:firstRowLastColumn="0" w:lastRowFirstColumn="0" w:lastRowLastColumn="0"/>
+            </w:pPr>
+            <w:r>
+              <w:t>Michel</w:t>
+            </w:r>
+          </w:p>
+        </w:tc>
+        <w:tc>
+          <w:tcPr>
+            <w:tcW w:w="2065" w:type="dxa"/>
+          </w:tcPr>
+          <w:p>
+            <w:pPr>
+              <w:cnfStyle w:val="000000100000" w:firstRow="0" w:lastRow="0" w:firstColumn="0" w:lastColumn="0" w:oddVBand="0" w:evenVBand="0" w:oddHBand="1" w:evenHBand="0" w:firstRowFirstColumn="0" w:firstRowLastColumn="0" w:lastRowFirstColumn="0" w:lastRowLastColumn="0"/>
+            </w:pPr>
+          </w:p>
+        </w:tc>
+      </w:tr>
+      <w:tr>
+        <w:tc>
+          <w:tcPr>
+            <w:cnfStyle w:val="001000000000" w:firstRow="0" w:lastRow="0" w:firstColumn="1" w:lastColumn="0" w:oddVBand="0" w:evenVBand="0" w:oddHBand="0" w:evenHBand="0" w:firstRowFirstColumn="0" w:firstRowLastColumn="0" w:lastRowFirstColumn="0" w:lastRowLastColumn="0"/>
+            <w:tcW w:w="4680" w:type="dxa"/>
+          </w:tcPr>
+          <w:p>
+            <w:r>
+              <w:t>Implementation of the State Diagram</w:t>
+            </w:r>
+          </w:p>
+        </w:tc>
+        <w:tc>
+          <w:tcPr>
+            <w:tcW w:w="2520" w:type="dxa"/>
+          </w:tcPr>
+          <w:p>
+            <w:pPr>
+              <w:cnfStyle w:val="000000000000" w:firstRow="0" w:lastRow="0" w:firstColumn="0" w:lastColumn="0" w:oddVBand="0" w:evenVBand="0" w:oddHBand="0" w:evenHBand="0" w:firstRowFirstColumn="0" w:firstRowLastColumn="0" w:lastRowFirstColumn="0" w:lastRowLastColumn="0"/>
+            </w:pPr>
+            <w:r>
+              <w:t>Zirui</w:t>
+            </w:r>
+          </w:p>
+        </w:tc>
+        <w:tc>
+          <w:tcPr>
+            <w:tcW w:w="2065" w:type="dxa"/>
+          </w:tcPr>
+          <w:p>
+            <w:pPr>
+              <w:cnfStyle w:val="000000000000" w:firstRow="0" w:lastRow="0" w:firstColumn="0" w:lastColumn="0" w:oddVBand="0" w:evenVBand="0" w:oddHBand="0" w:evenHBand="0" w:firstRowFirstColumn="0" w:firstRowLastColumn="0" w:lastRowFirstColumn="0" w:lastRowLastColumn="0"/>
+            </w:pPr>
+          </w:p>
+        </w:tc>
+      </w:tr>
+    </w:tbl>
+    <w:p>
+      <w:pPr>
+        <w:pStyle w:val="Heading2"/>
+      </w:pPr>
+      <w:r>
+        <w:t>NOTES</w:t>
+      </w:r>
+      <w:r>
+        <w:t>:</w:t>
+      </w:r>
+    </w:p>
+    <w:p>
+      <w:r>
+        <w:t xml:space="preserve">- </w:t>
+      </w:r>
+      <w:r>
+        <w:t xml:space="preserve">Don’t return coin or change </w:t>
+      </w:r>
+    </w:p>
+    <w:p>
+      <w:r>
+        <w:t xml:space="preserve">- </w:t>
+      </w:r>
+      <w:r>
+        <w:t>Enumeration type for the program? Where should it be? It could be in the ProgramSettting?</w:t>
+      </w:r>
+    </w:p>
+    <w:p>
+      <w:r>
+        <w:t xml:space="preserve">- </w:t>
+      </w:r>
+      <w:r>
+        <w:t>Is it possible to declare an object of interface class in C++?  ILock lock or ILock *lock? We are planning to do it in the pointer way</w:t>
+      </w:r>
+      <w:bookmarkStart w:id="0" w:name="_GoBack"/>
+      <w:bookmarkEnd w:id="0"/>
+    </w:p>
+    <w:p>
+      <w:r>
+        <w:t>-</w:t>
       </w:r>
     </w:p>
     <w:p/>
@@ -3122,7 +3200,7 @@
 </file>
 
 <file path=word/endnotes.xml><?xml version="1.0" encoding="utf-8"?>
-<w:endnotes xmlns:wpc="http://schemas.microsoft.com/office/word/2010/wordprocessingCanvas" xmlns:cx="http://schemas.microsoft.com/office/drawing/2014/chartex" xmlns:cx1="http://schemas.microsoft.com/office/drawing/2015/9/8/chartex" xmlns:cx2="http://schemas.microsoft.com/office/drawing/2015/10/21/chartex" xmlns:cx3="http://schemas.microsoft.com/office/drawing/2016/5/9/chartex" xmlns:cx4="http://schemas.microsoft.com/office/drawing/2016/5/10/chartex" xmlns:cx5="http://schemas.microsoft.com/office/drawing/2016/5/11/chartex" xmlns:mc="http://schemas.openxmlformats.org/markup-compatibility/2006" xmlns:o="urn:schemas-microsoft-com:office:office" xmlns:r="http://schemas.openxmlformats.org/officeDocument/2006/relationships" xmlns:m="http://schemas.openxmlformats.org/officeDocument/2006/math" xmlns:v="urn:schemas-microsoft-com:vml" xmlns:wp14="http://schemas.microsoft.com/office/word/2010/wordprocessingDrawing" xmlns:wp="http://schemas.openxmlformats.org/drawingml/2006/wordprocessingDrawing" xmlns:w10="urn:schemas-microsoft-com:office:word" xmlns:w="http://schemas.openxmlformats.org/wordprocessingml/2006/main" xmlns:w14="http://schemas.microsoft.com/office/word/2010/wordml" xmlns:w15="http://schemas.microsoft.com/office/word/2012/wordml" xmlns:w16se="http://schemas.microsoft.com/office/word/2015/wordml/symex" xmlns:wpg="http://schemas.microsoft.com/office/word/2010/wordprocessingGroup" xmlns:wpi="http://schemas.microsoft.com/office/word/2010/wordprocessingInk" xmlns:wne="http://schemas.microsoft.com/office/word/2006/wordml" xmlns:wps="http://schemas.microsoft.com/office/word/2010/wordprocessingShape" mc:Ignorable="w14 w15 w16se wp14">
+<w:endnotes xmlns:wpc="http://schemas.microsoft.com/office/word/2010/wordprocessingCanvas" xmlns:mc="http://schemas.openxmlformats.org/markup-compatibility/2006" xmlns:o="urn:schemas-microsoft-com:office:office" xmlns:r="http://schemas.openxmlformats.org/officeDocument/2006/relationships" xmlns:m="http://schemas.openxmlformats.org/officeDocument/2006/math" xmlns:v="urn:schemas-microsoft-com:vml" xmlns:wp14="http://schemas.microsoft.com/office/word/2010/wordprocessingDrawing" xmlns:wp="http://schemas.openxmlformats.org/drawingml/2006/wordprocessingDrawing" xmlns:w10="urn:schemas-microsoft-com:office:word" xmlns:w="http://schemas.openxmlformats.org/wordprocessingml/2006/main" xmlns:w14="http://schemas.microsoft.com/office/word/2010/wordml" xmlns:w15="http://schemas.microsoft.com/office/word/2012/wordml" xmlns:wpg="http://schemas.microsoft.com/office/word/2010/wordprocessingGroup" xmlns:wpi="http://schemas.microsoft.com/office/word/2010/wordprocessingInk" xmlns:wne="http://schemas.microsoft.com/office/word/2006/wordml" xmlns:wps="http://schemas.microsoft.com/office/word/2010/wordprocessingShape" mc:Ignorable="w14 w15 wp14">
   <w:endnote w:type="separator" w:id="-1">
     <w:p>
       <w:pPr>
@@ -3147,7 +3225,7 @@
 </file>
 
 <file path=word/footer1.xml><?xml version="1.0" encoding="utf-8"?>
-<w:ftr xmlns:wpc="http://schemas.microsoft.com/office/word/2010/wordprocessingCanvas" xmlns:cx="http://schemas.microsoft.com/office/drawing/2014/chartex" xmlns:cx1="http://schemas.microsoft.com/office/drawing/2015/9/8/chartex" xmlns:cx2="http://schemas.microsoft.com/office/drawing/2015/10/21/chartex" xmlns:cx3="http://schemas.microsoft.com/office/drawing/2016/5/9/chartex" xmlns:cx4="http://schemas.microsoft.com/office/drawing/2016/5/10/chartex" xmlns:cx5="http://schemas.microsoft.com/office/drawing/2016/5/11/chartex" xmlns:mc="http://schemas.openxmlformats.org/markup-compatibility/2006" xmlns:o="urn:schemas-microsoft-com:office:office" xmlns:r="http://schemas.openxmlformats.org/officeDocument/2006/relationships" xmlns:m="http://schemas.openxmlformats.org/officeDocument/2006/math" xmlns:v="urn:schemas-microsoft-com:vml" xmlns:wp14="http://schemas.microsoft.com/office/word/2010/wordprocessingDrawing" xmlns:wp="http://schemas.openxmlformats.org/drawingml/2006/wordprocessingDrawing" xmlns:w10="urn:schemas-microsoft-com:office:word" xmlns:w="http://schemas.openxmlformats.org/wordprocessingml/2006/main" xmlns:w14="http://schemas.microsoft.com/office/word/2010/wordml" xmlns:w15="http://schemas.microsoft.com/office/word/2012/wordml" xmlns:w16se="http://schemas.microsoft.com/office/word/2015/wordml/symex" xmlns:wpg="http://schemas.microsoft.com/office/word/2010/wordprocessingGroup" xmlns:wpi="http://schemas.microsoft.com/office/word/2010/wordprocessingInk" xmlns:wne="http://schemas.microsoft.com/office/word/2006/wordml" xmlns:wps="http://schemas.microsoft.com/office/word/2010/wordprocessingShape" mc:Ignorable="w14 w15 w16se wp14">
+<w:ftr xmlns:wpc="http://schemas.microsoft.com/office/word/2010/wordprocessingCanvas" xmlns:mc="http://schemas.openxmlformats.org/markup-compatibility/2006" xmlns:o="urn:schemas-microsoft-com:office:office" xmlns:r="http://schemas.openxmlformats.org/officeDocument/2006/relationships" xmlns:m="http://schemas.openxmlformats.org/officeDocument/2006/math" xmlns:v="urn:schemas-microsoft-com:vml" xmlns:wp14="http://schemas.microsoft.com/office/word/2010/wordprocessingDrawing" xmlns:wp="http://schemas.openxmlformats.org/drawingml/2006/wordprocessingDrawing" xmlns:w10="urn:schemas-microsoft-com:office:word" xmlns:w="http://schemas.openxmlformats.org/wordprocessingml/2006/main" xmlns:w14="http://schemas.microsoft.com/office/word/2010/wordml" xmlns:w15="http://schemas.microsoft.com/office/word/2012/wordml" xmlns:wpg="http://schemas.microsoft.com/office/word/2010/wordprocessingGroup" xmlns:wpi="http://schemas.microsoft.com/office/word/2010/wordprocessingInk" xmlns:wne="http://schemas.microsoft.com/office/word/2006/wordml" xmlns:wps="http://schemas.microsoft.com/office/word/2010/wordprocessingShape" mc:Ignorable="w14 w15 wp14">
   <w:p>
     <w:pPr>
       <w:pStyle w:val="Footer"/>
@@ -3189,7 +3267,7 @@
         <w:noProof/>
         <w:color w:val="5B9BD5" w:themeColor="accent1"/>
       </w:rPr>
-      <w:t>5</w:t>
+      <w:t>7</w:t>
     </w:r>
     <w:r>
       <w:rPr>
@@ -3209,7 +3287,7 @@
 </file>
 
 <file path=word/footnotes.xml><?xml version="1.0" encoding="utf-8"?>
-<w:footnotes xmlns:wpc="http://schemas.microsoft.com/office/word/2010/wordprocessingCanvas" xmlns:cx="http://schemas.microsoft.com/office/drawing/2014/chartex" xmlns:cx1="http://schemas.microsoft.com/office/drawing/2015/9/8/chartex" xmlns:cx2="http://schemas.microsoft.com/office/drawing/2015/10/21/chartex" xmlns:cx3="http://schemas.microsoft.com/office/drawing/2016/5/9/chartex" xmlns:cx4="http://schemas.microsoft.com/office/drawing/2016/5/10/chartex" xmlns:cx5="http://schemas.microsoft.com/office/drawing/2016/5/11/chartex" xmlns:mc="http://schemas.openxmlformats.org/markup-compatibility/2006" xmlns:o="urn:schemas-microsoft-com:office:office" xmlns:r="http://schemas.openxmlformats.org/officeDocument/2006/relationships" xmlns:m="http://schemas.openxmlformats.org/officeDocument/2006/math" xmlns:v="urn:schemas-microsoft-com:vml" xmlns:wp14="http://schemas.microsoft.com/office/word/2010/wordprocessingDrawing" xmlns:wp="http://schemas.openxmlformats.org/drawingml/2006/wordprocessingDrawing" xmlns:w10="urn:schemas-microsoft-com:office:word" xmlns:w="http://schemas.openxmlformats.org/wordprocessingml/2006/main" xmlns:w14="http://schemas.microsoft.com/office/word/2010/wordml" xmlns:w15="http://schemas.microsoft.com/office/word/2012/wordml" xmlns:w16se="http://schemas.microsoft.com/office/word/2015/wordml/symex" xmlns:wpg="http://schemas.microsoft.com/office/word/2010/wordprocessingGroup" xmlns:wpi="http://schemas.microsoft.com/office/word/2010/wordprocessingInk" xmlns:wne="http://schemas.microsoft.com/office/word/2006/wordml" xmlns:wps="http://schemas.microsoft.com/office/word/2010/wordprocessingShape" mc:Ignorable="w14 w15 w16se wp14">
+<w:footnotes xmlns:wpc="http://schemas.microsoft.com/office/word/2010/wordprocessingCanvas" xmlns:mc="http://schemas.openxmlformats.org/markup-compatibility/2006" xmlns:o="urn:schemas-microsoft-com:office:office" xmlns:r="http://schemas.openxmlformats.org/officeDocument/2006/relationships" xmlns:m="http://schemas.openxmlformats.org/officeDocument/2006/math" xmlns:v="urn:schemas-microsoft-com:vml" xmlns:wp14="http://schemas.microsoft.com/office/word/2010/wordprocessingDrawing" xmlns:wp="http://schemas.openxmlformats.org/drawingml/2006/wordprocessingDrawing" xmlns:w10="urn:schemas-microsoft-com:office:word" xmlns:w="http://schemas.openxmlformats.org/wordprocessingml/2006/main" xmlns:w14="http://schemas.microsoft.com/office/word/2010/wordml" xmlns:w15="http://schemas.microsoft.com/office/word/2012/wordml" xmlns:wpg="http://schemas.microsoft.com/office/word/2010/wordprocessingGroup" xmlns:wpi="http://schemas.microsoft.com/office/word/2010/wordprocessingInk" xmlns:wne="http://schemas.microsoft.com/office/word/2006/wordml" xmlns:wps="http://schemas.microsoft.com/office/word/2010/wordprocessingShape" mc:Ignorable="w14 w15 wp14">
   <w:footnote w:type="separator" w:id="-1">
     <w:p>
       <w:pPr>
@@ -3234,7 +3312,7 @@
 </file>
 
 <file path=word/header1.xml><?xml version="1.0" encoding="utf-8"?>
-<w:hdr xmlns:wpc="http://schemas.microsoft.com/office/word/2010/wordprocessingCanvas" xmlns:cx="http://schemas.microsoft.com/office/drawing/2014/chartex" xmlns:cx1="http://schemas.microsoft.com/office/drawing/2015/9/8/chartex" xmlns:cx2="http://schemas.microsoft.com/office/drawing/2015/10/21/chartex" xmlns:cx3="http://schemas.microsoft.com/office/drawing/2016/5/9/chartex" xmlns:cx4="http://schemas.microsoft.com/office/drawing/2016/5/10/chartex" xmlns:cx5="http://schemas.microsoft.com/office/drawing/2016/5/11/chartex" xmlns:mc="http://schemas.openxmlformats.org/markup-compatibility/2006" xmlns:o="urn:schemas-microsoft-com:office:office" xmlns:r="http://schemas.openxmlformats.org/officeDocument/2006/relationships" xmlns:m="http://schemas.openxmlformats.org/officeDocument/2006/math" xmlns:v="urn:schemas-microsoft-com:vml" xmlns:wp14="http://schemas.microsoft.com/office/word/2010/wordprocessingDrawing" xmlns:wp="http://schemas.openxmlformats.org/drawingml/2006/wordprocessingDrawing" xmlns:w10="urn:schemas-microsoft-com:office:word" xmlns:w="http://schemas.openxmlformats.org/wordprocessingml/2006/main" xmlns:w14="http://schemas.microsoft.com/office/word/2010/wordml" xmlns:w15="http://schemas.microsoft.com/office/word/2012/wordml" xmlns:w16se="http://schemas.microsoft.com/office/word/2015/wordml/symex" xmlns:wpg="http://schemas.microsoft.com/office/word/2010/wordprocessingGroup" xmlns:wpi="http://schemas.microsoft.com/office/word/2010/wordprocessingInk" xmlns:wne="http://schemas.microsoft.com/office/word/2006/wordml" xmlns:wps="http://schemas.microsoft.com/office/word/2010/wordprocessingShape" mc:Ignorable="w14 w15 w16se wp14">
+<w:hdr xmlns:wpc="http://schemas.microsoft.com/office/word/2010/wordprocessingCanvas" xmlns:mc="http://schemas.openxmlformats.org/markup-compatibility/2006" xmlns:o="urn:schemas-microsoft-com:office:office" xmlns:r="http://schemas.openxmlformats.org/officeDocument/2006/relationships" xmlns:m="http://schemas.openxmlformats.org/officeDocument/2006/math" xmlns:v="urn:schemas-microsoft-com:vml" xmlns:wp14="http://schemas.microsoft.com/office/word/2010/wordprocessingDrawing" xmlns:wp="http://schemas.openxmlformats.org/drawingml/2006/wordprocessingDrawing" xmlns:w10="urn:schemas-microsoft-com:office:word" xmlns:w="http://schemas.openxmlformats.org/wordprocessingml/2006/main" xmlns:w14="http://schemas.microsoft.com/office/word/2010/wordml" xmlns:w15="http://schemas.microsoft.com/office/word/2012/wordml" xmlns:wpg="http://schemas.microsoft.com/office/word/2010/wordprocessingGroup" xmlns:wpi="http://schemas.microsoft.com/office/word/2010/wordprocessingInk" xmlns:wne="http://schemas.microsoft.com/office/word/2006/wordml" xmlns:wps="http://schemas.microsoft.com/office/word/2010/wordprocessingShape" mc:Ignorable="w14 w15 wp14">
   <w:p>
     <w:pPr>
       <w:pStyle w:val="Header"/>
@@ -3334,7 +3412,7 @@
             </wp:anchor>
           </w:drawing>
         </mc:Choice>
-        <mc:Fallback>
+        <mc:Fallback xmlns:w16se="http://schemas.microsoft.com/office/word/2015/wordml/symex" xmlns:cx5="http://schemas.microsoft.com/office/drawing/2016/5/11/chartex" xmlns:cx4="http://schemas.microsoft.com/office/drawing/2016/5/10/chartex" xmlns:cx3="http://schemas.microsoft.com/office/drawing/2016/5/9/chartex" xmlns:cx2="http://schemas.microsoft.com/office/drawing/2015/10/21/chartex" xmlns:cx1="http://schemas.microsoft.com/office/drawing/2015/9/8/chartex" xmlns:cx="http://schemas.microsoft.com/office/drawing/2014/chartex">
           <w:pict>
             <v:shapetype id="_x0000_t202" coordsize="21600,21600" o:spt="202" path="m,l,21600r21600,l21600,xe">
               <v:stroke joinstyle="miter"/>
@@ -3436,7 +3514,7 @@
                               <w:noProof/>
                               <w:color w:val="FFFFFF" w:themeColor="background1"/>
                             </w:rPr>
-                            <w:t>5</w:t>
+                            <w:t>7</w:t>
                           </w:r>
                           <w:r>
                             <w:rPr>
@@ -3493,7 +3571,7 @@
                         <w:noProof/>
                         <w:color w:val="FFFFFF" w:themeColor="background1"/>
                       </w:rPr>
-                      <w:t>5</w:t>
+                      <w:t>7</w:t>
                     </w:r>
                     <w:r>
                       <w:rPr>
@@ -3516,7 +3594,7 @@
 </file>
 
 <file path=word/numbering.xml><?xml version="1.0" encoding="utf-8"?>
-<w:numbering xmlns:wpc="http://schemas.microsoft.com/office/word/2010/wordprocessingCanvas" xmlns:cx="http://schemas.microsoft.com/office/drawing/2014/chartex" xmlns:cx1="http://schemas.microsoft.com/office/drawing/2015/9/8/chartex" xmlns:cx2="http://schemas.microsoft.com/office/drawing/2015/10/21/chartex" xmlns:cx3="http://schemas.microsoft.com/office/drawing/2016/5/9/chartex" xmlns:cx4="http://schemas.microsoft.com/office/drawing/2016/5/10/chartex" xmlns:cx5="http://schemas.microsoft.com/office/drawing/2016/5/11/chartex" xmlns:mc="http://schemas.openxmlformats.org/markup-compatibility/2006" xmlns:o="urn:schemas-microsoft-com:office:office" xmlns:r="http://schemas.openxmlformats.org/officeDocument/2006/relationships" xmlns:m="http://schemas.openxmlformats.org/officeDocument/2006/math" xmlns:v="urn:schemas-microsoft-com:vml" xmlns:wp14="http://schemas.microsoft.com/office/word/2010/wordprocessingDrawing" xmlns:wp="http://schemas.openxmlformats.org/drawingml/2006/wordprocessingDrawing" xmlns:w10="urn:schemas-microsoft-com:office:word" xmlns:w="http://schemas.openxmlformats.org/wordprocessingml/2006/main" xmlns:w14="http://schemas.microsoft.com/office/word/2010/wordml" xmlns:w15="http://schemas.microsoft.com/office/word/2012/wordml" xmlns:w16se="http://schemas.microsoft.com/office/word/2015/wordml/symex" xmlns:wpg="http://schemas.microsoft.com/office/word/2010/wordprocessingGroup" xmlns:wpi="http://schemas.microsoft.com/office/word/2010/wordprocessingInk" xmlns:wne="http://schemas.microsoft.com/office/word/2006/wordml" xmlns:wps="http://schemas.microsoft.com/office/word/2010/wordprocessingShape" mc:Ignorable="w14 w15 w16se wp14">
+<w:numbering xmlns:wpc="http://schemas.microsoft.com/office/word/2010/wordprocessingCanvas" xmlns:mc="http://schemas.openxmlformats.org/markup-compatibility/2006" xmlns:o="urn:schemas-microsoft-com:office:office" xmlns:r="http://schemas.openxmlformats.org/officeDocument/2006/relationships" xmlns:m="http://schemas.openxmlformats.org/officeDocument/2006/math" xmlns:v="urn:schemas-microsoft-com:vml" xmlns:wp14="http://schemas.microsoft.com/office/word/2010/wordprocessingDrawing" xmlns:wp="http://schemas.openxmlformats.org/drawingml/2006/wordprocessingDrawing" xmlns:w10="urn:schemas-microsoft-com:office:word" xmlns:w="http://schemas.openxmlformats.org/wordprocessingml/2006/main" xmlns:w14="http://schemas.microsoft.com/office/word/2010/wordml" xmlns:w15="http://schemas.microsoft.com/office/word/2012/wordml" xmlns:wpg="http://schemas.microsoft.com/office/word/2010/wordprocessingGroup" xmlns:wpi="http://schemas.microsoft.com/office/word/2010/wordprocessingInk" xmlns:wne="http://schemas.microsoft.com/office/word/2006/wordml" xmlns:wps="http://schemas.microsoft.com/office/word/2010/wordprocessingShape" mc:Ignorable="w14 w15 wp14">
   <w:abstractNum w:abstractNumId="0" w15:restartNumberingAfterBreak="0">
     <w:nsid w:val="05A964FF"/>
     <w:multiLevelType w:val="hybridMultilevel"/>
@@ -8448,7 +8526,7 @@
 </file>
 
 <file path=word/styles.xml><?xml version="1.0" encoding="utf-8"?>
-<w:styles xmlns:mc="http://schemas.openxmlformats.org/markup-compatibility/2006" xmlns:r="http://schemas.openxmlformats.org/officeDocument/2006/relationships" xmlns:w="http://schemas.openxmlformats.org/wordprocessingml/2006/main" xmlns:w14="http://schemas.microsoft.com/office/word/2010/wordml" xmlns:w15="http://schemas.microsoft.com/office/word/2012/wordml" xmlns:w16se="http://schemas.microsoft.com/office/word/2015/wordml/symex" mc:Ignorable="w14 w15 w16se">
+<w:styles xmlns:mc="http://schemas.openxmlformats.org/markup-compatibility/2006" xmlns:r="http://schemas.openxmlformats.org/officeDocument/2006/relationships" xmlns:w="http://schemas.openxmlformats.org/wordprocessingml/2006/main" xmlns:w14="http://schemas.microsoft.com/office/word/2010/wordml" xmlns:w15="http://schemas.microsoft.com/office/word/2012/wordml" mc:Ignorable="w14 w15">
   <w:docDefaults>
     <w:rPrDefault>
       <w:rPr>
@@ -8462,7 +8540,7 @@
       </w:pPr>
     </w:pPrDefault>
   </w:docDefaults>
-  <w:latentStyles w:defLockedState="0" w:defUIPriority="99" w:defSemiHidden="0" w:defUnhideWhenUsed="0" w:defQFormat="0" w:count="374">
+  <w:latentStyles w:defLockedState="0" w:defUIPriority="99" w:defSemiHidden="0" w:defUnhideWhenUsed="0" w:defQFormat="0" w:count="371">
     <w:lsdException w:name="Normal" w:uiPriority="0" w:qFormat="1"/>
     <w:lsdException w:name="heading 1" w:uiPriority="9" w:qFormat="1"/>
     <w:lsdException w:name="heading 2" w:semiHidden="1" w:uiPriority="9" w:unhideWhenUsed="1" w:qFormat="1"/>
@@ -8568,6 +8646,7 @@
     <w:lsdException w:name="HTML Sample" w:semiHidden="1" w:unhideWhenUsed="1"/>
     <w:lsdException w:name="HTML Typewriter" w:semiHidden="1" w:unhideWhenUsed="1"/>
     <w:lsdException w:name="HTML Variable" w:semiHidden="1" w:unhideWhenUsed="1"/>
+    <w:lsdException w:name="Normal Table" w:semiHidden="1" w:unhideWhenUsed="1"/>
     <w:lsdException w:name="annotation subject" w:semiHidden="1" w:unhideWhenUsed="1"/>
     <w:lsdException w:name="No List" w:semiHidden="1" w:unhideWhenUsed="1"/>
     <w:lsdException w:name="Outline List 1" w:semiHidden="1" w:unhideWhenUsed="1"/>
@@ -8612,6 +8691,7 @@
     <w:lsdException w:name="Table Professional" w:semiHidden="1" w:unhideWhenUsed="1"/>
     <w:lsdException w:name="Table Subtle 1" w:semiHidden="1" w:unhideWhenUsed="1"/>
     <w:lsdException w:name="Table Subtle 2" w:semiHidden="1" w:unhideWhenUsed="1"/>
+    <w:lsdException w:name="Table Web 1" w:semiHidden="1" w:unhideWhenUsed="1"/>
     <w:lsdException w:name="Table Web 2" w:semiHidden="1" w:unhideWhenUsed="1"/>
     <w:lsdException w:name="Table Web 3" w:semiHidden="1" w:unhideWhenUsed="1"/>
     <w:lsdException w:name="Balloon Text" w:semiHidden="1" w:unhideWhenUsed="1"/>
@@ -8832,9 +8912,6 @@
     <w:lsdException w:name="List Table 5 Dark Accent 6" w:uiPriority="50"/>
     <w:lsdException w:name="List Table 6 Colorful Accent 6" w:uiPriority="51"/>
     <w:lsdException w:name="List Table 7 Colorful Accent 6" w:uiPriority="52"/>
-    <w:lsdException w:name="Mention" w:semiHidden="1" w:unhideWhenUsed="1"/>
-    <w:lsdException w:name="Smart Hyperlink" w:semiHidden="1" w:unhideWhenUsed="1"/>
-    <w:lsdException w:name="Hashtag" w:semiHidden="1" w:unhideWhenUsed="1"/>
   </w:latentStyles>
   <w:style w:type="paragraph" w:default="1" w:styleId="Normal">
     <w:name w:val="Normal"/>

</xml_diff>

<commit_message>
Work on process report and added file for the description of each document as required
</commit_message>
<xml_diff>
--- a/Docs/ESP-ProcessReport.docx
+++ b/Docs/ESP-ProcessReport.docx
@@ -502,7 +502,17 @@
                                 <w:szCs w:val="32"/>
                                 <w:lang w:val="fr-FR"/>
                               </w:rPr>
-                              <w:t>Michel Cl</w:t>
+                              <w:t xml:space="preserve">Michel </w:t>
+                            </w:r>
+                            <w:proofErr w:type="spellStart"/>
+                            <w:r>
+                              <w:rPr>
+                                <w:rFonts w:ascii="Calibri" w:eastAsia="Calibri" w:hAnsi="Calibri" w:cs="Calibri"/>
+                                <w:sz w:val="32"/>
+                                <w:szCs w:val="32"/>
+                                <w:lang w:val="fr-FR"/>
+                              </w:rPr>
+                              <w:t>Cl</w:t>
                             </w:r>
                             <w:r>
                               <w:rPr>
@@ -513,6 +523,7 @@
                               </w:rPr>
                               <w:t>erger</w:t>
                             </w:r>
+                            <w:proofErr w:type="spellEnd"/>
                             <w:r>
                               <w:rPr>
                                 <w:rFonts w:ascii="Calibri" w:eastAsia="Calibri" w:hAnsi="Calibri" w:cs="Calibri"/>
@@ -553,6 +564,7 @@
                                 <w:szCs w:val="32"/>
                               </w:rPr>
                             </w:pPr>
+                            <w:proofErr w:type="spellStart"/>
                             <w:r>
                               <w:rPr>
                                 <w:rFonts w:ascii="Calibri" w:eastAsia="Calibri" w:hAnsi="Calibri" w:cs="Calibri"/>
@@ -560,7 +572,17 @@
                                 <w:szCs w:val="32"/>
                                 <w:lang w:val="fr-FR"/>
                               </w:rPr>
-                              <w:t>Zirui Song</w:t>
+                              <w:t>Zirui</w:t>
+                            </w:r>
+                            <w:proofErr w:type="spellEnd"/>
+                            <w:r>
+                              <w:rPr>
+                                <w:rFonts w:ascii="Calibri" w:eastAsia="Calibri" w:hAnsi="Calibri" w:cs="Calibri"/>
+                                <w:sz w:val="32"/>
+                                <w:szCs w:val="32"/>
+                                <w:lang w:val="fr-FR"/>
+                              </w:rPr>
+                              <w:t xml:space="preserve"> Song</w:t>
                             </w:r>
                             <w:r>
                               <w:rPr>
@@ -1311,7 +1333,21 @@
               <w:rPr>
                 <w:rFonts w:cs="Arial"/>
               </w:rPr>
-              <w:t>(start up)</w:t>
+              <w:t>(</w:t>
+            </w:r>
+            <w:proofErr w:type="spellStart"/>
+            <w:r>
+              <w:rPr>
+                <w:rFonts w:cs="Arial"/>
+              </w:rPr>
+              <w:t>start up</w:t>
+            </w:r>
+            <w:proofErr w:type="spellEnd"/>
+            <w:r>
+              <w:rPr>
+                <w:rFonts w:cs="Arial"/>
+              </w:rPr>
+              <w:t>)</w:t>
             </w:r>
           </w:p>
           <w:p>
@@ -2027,8 +2063,29 @@
       </w:r>
     </w:p>
     <w:p>
-      <w:r>
-        <w:t>Generally discuss about the group working environment. Investigating the tools for drawing the diagrams such as Microsoft Visio, Astah professional and online tool called https://www.draw.io/. The draw.io is selected since it is an online tools and free, therefore; it is more convenient to use without any installation required</w:t>
+      <w:proofErr w:type="gramStart"/>
+      <w:r>
+        <w:t>Generally</w:t>
+      </w:r>
+      <w:proofErr w:type="gramEnd"/>
+      <w:r>
+        <w:t xml:space="preserve"> discuss about the group working environment. Investigating the tools for drawing the diagrams such as Microsoft Visio, </w:t>
+      </w:r>
+      <w:proofErr w:type="spellStart"/>
+      <w:r>
+        <w:t>Astah</w:t>
+      </w:r>
+      <w:proofErr w:type="spellEnd"/>
+      <w:r>
+        <w:t xml:space="preserve"> professional and online tool called https://www.draw.io/. The draw.io is selected since it is </w:t>
+      </w:r>
+      <w:proofErr w:type="gramStart"/>
+      <w:r>
+        <w:t>an online tools</w:t>
+      </w:r>
+      <w:proofErr w:type="gramEnd"/>
+      <w:r>
+        <w:t xml:space="preserve"> and free, therefore; it is more convenient to use without any installation required</w:t>
       </w:r>
     </w:p>
     <w:p>
@@ -2109,10 +2166,18 @@
           </w:tcPr>
           <w:p>
             <w:r>
-              <w:t xml:space="preserve">Use draw.io to draw all components of </w:t>
-            </w:r>
-            <w:r>
-              <w:t xml:space="preserve"> class diagram</w:t>
+              <w:t xml:space="preserve">Use draw.io to draw all components </w:t>
+            </w:r>
+            <w:proofErr w:type="gramStart"/>
+            <w:r>
+              <w:t xml:space="preserve">of </w:t>
+            </w:r>
+            <w:r>
+              <w:t xml:space="preserve"> class</w:t>
+            </w:r>
+            <w:proofErr w:type="gramEnd"/>
+            <w:r>
+              <w:t xml:space="preserve"> diagram</w:t>
             </w:r>
           </w:p>
         </w:tc>
@@ -2245,9 +2310,11 @@
             <w:pPr>
               <w:cnfStyle w:val="000000000000" w:firstRow="0" w:lastRow="0" w:firstColumn="0" w:lastColumn="0" w:oddVBand="0" w:evenVBand="0" w:oddHBand="0" w:evenHBand="0" w:firstRowFirstColumn="0" w:firstRowLastColumn="0" w:lastRowFirstColumn="0" w:lastRowLastColumn="0"/>
             </w:pPr>
+            <w:proofErr w:type="spellStart"/>
             <w:r>
               <w:t>Zirui</w:t>
             </w:r>
+            <w:proofErr w:type="spellEnd"/>
           </w:p>
         </w:tc>
         <w:tc>
@@ -2275,7 +2342,15 @@
     </w:p>
     <w:p>
       <w:r>
-        <w:t>We assume that first the user has to select the program that he wants then he can do the payment.</w:t>
+        <w:t xml:space="preserve">We assume that first the user </w:t>
+      </w:r>
+      <w:proofErr w:type="gramStart"/>
+      <w:r>
+        <w:t>has to</w:t>
+      </w:r>
+      <w:proofErr w:type="gramEnd"/>
+      <w:r>
+        <w:t xml:space="preserve"> select the program that he wants then he can do the payment.</w:t>
       </w:r>
     </w:p>
     <w:p>
@@ -2303,7 +2378,23 @@
     </w:p>
     <w:p>
       <w:r>
-        <w:t>- Should the association between the LaundryMachine class, ProgramExecutor and Program setting are composition associations?</w:t>
+        <w:t xml:space="preserve">- Should the association between the </w:t>
+      </w:r>
+      <w:proofErr w:type="spellStart"/>
+      <w:r>
+        <w:t>LaundryMachine</w:t>
+      </w:r>
+      <w:proofErr w:type="spellEnd"/>
+      <w:r>
+        <w:t xml:space="preserve"> class, </w:t>
+      </w:r>
+      <w:proofErr w:type="spellStart"/>
+      <w:r>
+        <w:t>ProgramExecutor</w:t>
+      </w:r>
+      <w:proofErr w:type="spellEnd"/>
+      <w:r>
+        <w:t xml:space="preserve"> and Program setting are composition associations?</w:t>
       </w:r>
     </w:p>
     <w:p>
@@ -2336,7 +2427,23 @@
     </w:p>
     <w:p>
       <w:r>
-        <w:t>We discuss about some doubts that we had about the interfaces. Then we make sure that everyone have the hardwares that are necessary for our work. We separate the workload between each other.</w:t>
+        <w:t xml:space="preserve">We discuss about some doubts that we had about the interfaces. Then we make sure that everyone </w:t>
+      </w:r>
+      <w:proofErr w:type="gramStart"/>
+      <w:r>
+        <w:t>have</w:t>
+      </w:r>
+      <w:proofErr w:type="gramEnd"/>
+      <w:r>
+        <w:t xml:space="preserve"> the </w:t>
+      </w:r>
+      <w:proofErr w:type="spellStart"/>
+      <w:r>
+        <w:t>hardwares</w:t>
+      </w:r>
+      <w:proofErr w:type="spellEnd"/>
+      <w:r>
+        <w:t xml:space="preserve"> that are necessary for our work. We separate the workload between each other.</w:t>
       </w:r>
     </w:p>
     <w:p>
@@ -2420,7 +2527,23 @@
               <w:t xml:space="preserve">Implementation and testing of interfaces </w:t>
             </w:r>
             <w:r>
-              <w:t>called “IProgram” and “ICoin”</w:t>
+              <w:t>called “</w:t>
+            </w:r>
+            <w:proofErr w:type="spellStart"/>
+            <w:r>
+              <w:t>IProgram</w:t>
+            </w:r>
+            <w:proofErr w:type="spellEnd"/>
+            <w:r>
+              <w:t>” and “</w:t>
+            </w:r>
+            <w:proofErr w:type="spellStart"/>
+            <w:r>
+              <w:t>ICoin</w:t>
+            </w:r>
+            <w:proofErr w:type="spellEnd"/>
+            <w:r>
+              <w:t>”</w:t>
             </w:r>
           </w:p>
         </w:tc>
@@ -2462,7 +2585,23 @@
               <w:t>Implementation and testing of interfaces</w:t>
             </w:r>
             <w:r>
-              <w:t xml:space="preserve"> called “ILock” and “ISoap”</w:t>
+              <w:t xml:space="preserve"> called “</w:t>
+            </w:r>
+            <w:proofErr w:type="spellStart"/>
+            <w:r>
+              <w:t>ILock</w:t>
+            </w:r>
+            <w:proofErr w:type="spellEnd"/>
+            <w:r>
+              <w:t>” and “</w:t>
+            </w:r>
+            <w:proofErr w:type="spellStart"/>
+            <w:r>
+              <w:t>ISoap</w:t>
+            </w:r>
+            <w:proofErr w:type="spellEnd"/>
+            <w:r>
+              <w:t>”</w:t>
             </w:r>
           </w:p>
         </w:tc>
@@ -2507,7 +2646,23 @@
               <w:t xml:space="preserve">Implementation and testing of interfaces </w:t>
             </w:r>
             <w:r>
-              <w:t>called “IWater” and “IMotor”</w:t>
+              <w:t>called “</w:t>
+            </w:r>
+            <w:proofErr w:type="spellStart"/>
+            <w:r>
+              <w:t>IWater</w:t>
+            </w:r>
+            <w:proofErr w:type="spellEnd"/>
+            <w:r>
+              <w:t>” and “</w:t>
+            </w:r>
+            <w:proofErr w:type="spellStart"/>
+            <w:r>
+              <w:t>IMotor</w:t>
+            </w:r>
+            <w:proofErr w:type="spellEnd"/>
+            <w:r>
+              <w:t>”</w:t>
             </w:r>
           </w:p>
         </w:tc>
@@ -2549,7 +2704,23 @@
               <w:t>Implementation and testing of interfaces</w:t>
             </w:r>
             <w:r>
-              <w:t xml:space="preserve"> called “ITemperature” and “IBuzzer”</w:t>
+              <w:t xml:space="preserve"> called “</w:t>
+            </w:r>
+            <w:proofErr w:type="spellStart"/>
+            <w:r>
+              <w:t>ITemperature</w:t>
+            </w:r>
+            <w:proofErr w:type="spellEnd"/>
+            <w:r>
+              <w:t>” and “</w:t>
+            </w:r>
+            <w:proofErr w:type="spellStart"/>
+            <w:r>
+              <w:t>IBuzzer</w:t>
+            </w:r>
+            <w:proofErr w:type="spellEnd"/>
+            <w:r>
+              <w:t>”</w:t>
             </w:r>
           </w:p>
         </w:tc>
@@ -2561,9 +2732,11 @@
             <w:pPr>
               <w:cnfStyle w:val="000000000000" w:firstRow="0" w:lastRow="0" w:firstColumn="0" w:lastColumn="0" w:oddVBand="0" w:evenVBand="0" w:oddHBand="0" w:evenHBand="0" w:firstRowFirstColumn="0" w:firstRowLastColumn="0" w:lastRowFirstColumn="0" w:lastRowLastColumn="0"/>
             </w:pPr>
+            <w:proofErr w:type="spellStart"/>
             <w:r>
               <w:t>Zirui</w:t>
             </w:r>
+            <w:proofErr w:type="spellEnd"/>
           </w:p>
         </w:tc>
         <w:tc>
@@ -2624,7 +2797,39 @@
         <w:t xml:space="preserve">We discuss about what we want to include in the Class Diagram and which additional variable might be necessary for our classes. </w:t>
       </w:r>
       <w:r>
-        <w:t xml:space="preserve">We have decided to work for now on three classes: ProgramSelect, ProgramSettings and CoinWallet. We start discussing on the ProgramExecutor class and what will be the function of each function that it contains. </w:t>
+        <w:t xml:space="preserve">We have decided to work for now on three classes: </w:t>
+      </w:r>
+      <w:proofErr w:type="spellStart"/>
+      <w:r>
+        <w:t>ProgramSelect</w:t>
+      </w:r>
+      <w:proofErr w:type="spellEnd"/>
+      <w:r>
+        <w:t xml:space="preserve">, </w:t>
+      </w:r>
+      <w:proofErr w:type="spellStart"/>
+      <w:r>
+        <w:t>ProgramSettings</w:t>
+      </w:r>
+      <w:proofErr w:type="spellEnd"/>
+      <w:r>
+        <w:t xml:space="preserve"> and </w:t>
+      </w:r>
+      <w:proofErr w:type="spellStart"/>
+      <w:r>
+        <w:t>CoinWallet</w:t>
+      </w:r>
+      <w:proofErr w:type="spellEnd"/>
+      <w:r>
+        <w:t xml:space="preserve">. We start discussing on the </w:t>
+      </w:r>
+      <w:proofErr w:type="spellStart"/>
+      <w:r>
+        <w:t>ProgramExecutor</w:t>
+      </w:r>
+      <w:proofErr w:type="spellEnd"/>
+      <w:r>
+        <w:t xml:space="preserve"> class and what will be the function of each function that it contains. </w:t>
       </w:r>
       <w:r>
         <w:t xml:space="preserve">In the </w:t>
@@ -2726,8 +2931,13 @@
               <w:t>Class Diagram</w:t>
             </w:r>
             <w:r>
-              <w:t xml:space="preserve"> and work on the Class CoinWallet</w:t>
-            </w:r>
+              <w:t xml:space="preserve"> and work on the Class </w:t>
+            </w:r>
+            <w:proofErr w:type="spellStart"/>
+            <w:r>
+              <w:t>CoinWallet</w:t>
+            </w:r>
+            <w:proofErr w:type="spellEnd"/>
           </w:p>
         </w:tc>
         <w:tc>
@@ -2767,9 +2977,11 @@
             <w:r>
               <w:t xml:space="preserve"> and work on the Class </w:t>
             </w:r>
+            <w:proofErr w:type="spellStart"/>
             <w:r>
               <w:t>ProgramSettings</w:t>
             </w:r>
+            <w:proofErr w:type="spellEnd"/>
           </w:p>
         </w:tc>
         <w:tc>
@@ -2810,8 +3022,13 @@
               <w:t>Description of the State Diagram</w:t>
             </w:r>
             <w:r>
-              <w:t xml:space="preserve"> and work on the Class ProgramSelect</w:t>
-            </w:r>
+              <w:t xml:space="preserve"> and work on the Class </w:t>
+            </w:r>
+            <w:proofErr w:type="spellStart"/>
+            <w:r>
+              <w:t>ProgramSelect</w:t>
+            </w:r>
+            <w:proofErr w:type="spellEnd"/>
           </w:p>
         </w:tc>
         <w:tc>
@@ -2861,9 +3078,11 @@
             <w:pPr>
               <w:cnfStyle w:val="000000000000" w:firstRow="0" w:lastRow="0" w:firstColumn="0" w:lastColumn="0" w:oddVBand="0" w:evenVBand="0" w:oddHBand="0" w:evenHBand="0" w:firstRowFirstColumn="0" w:firstRowLastColumn="0" w:lastRowFirstColumn="0" w:lastRowLastColumn="0"/>
             </w:pPr>
+            <w:proofErr w:type="spellStart"/>
             <w:r>
               <w:t>Zirui</w:t>
             </w:r>
+            <w:proofErr w:type="spellEnd"/>
           </w:p>
         </w:tc>
         <w:tc>
@@ -2893,7 +3112,20 @@
     </w:p>
     <w:p>
       <w:r>
-        <w:t>- What is expected from the InstallStartHandler() function?</w:t>
+        <w:t xml:space="preserve">- What is expected from the </w:t>
+      </w:r>
+      <w:proofErr w:type="spellStart"/>
+      <w:proofErr w:type="gramStart"/>
+      <w:r>
+        <w:t>InstallStartHandler</w:t>
+      </w:r>
+      <w:proofErr w:type="spellEnd"/>
+      <w:r>
+        <w:t>(</w:t>
+      </w:r>
+      <w:proofErr w:type="gramEnd"/>
+      <w:r>
+        <w:t>) function?</w:t>
       </w:r>
       <w:r>
         <w:tab/>
@@ -2923,12 +3155,16 @@
     </w:p>
     <w:p>
       <w:r>
-        <w:t>We discuss about what we want to include in the Class Diagram and which additional variable might be necessary for our classes. We have decided to work for now on three classes: ProgramSelect, ProgramSettings and CoinWallet. We start discussing on the ProgramExecutor class and what will be the function of each function that it contains. In the end, we separate the workload between each other.</w:t>
-      </w:r>
-    </w:p>
-    <w:p>
-      <w:r>
-        <w:t>We mainly work on designing the main state diagram and attributes individual tasks.</w:t>
+        <w:t xml:space="preserve">We discuss about what </w:t>
+      </w:r>
+      <w:r>
+        <w:t>the intermediary classes. We defined the intermediary classes that we will need, and then we define the different functions that will be needed to make those classes correspond to the requirements of the washing machine.</w:t>
+      </w:r>
+      <w:r>
+        <w:t xml:space="preserve"> In the end, we separate </w:t>
+      </w:r>
+      <w:r>
+        <w:t>the workload between each other, everyone should implement the intermediate classes that relates to the interfaces he/she previously created.</w:t>
       </w:r>
     </w:p>
     <w:p>
@@ -3004,7 +3240,32 @@
           </w:tcPr>
           <w:p>
             <w:r>
-              <w:t>Implementation of the Final Class Diagram and work on the Class CoinWallet</w:t>
+              <w:t xml:space="preserve">Implementation </w:t>
+            </w:r>
+            <w:r>
+              <w:t>the intermediate class related to the</w:t>
+            </w:r>
+            <w:r>
+              <w:t xml:space="preserve"> interfaces called “</w:t>
+            </w:r>
+            <w:proofErr w:type="spellStart"/>
+            <w:r>
+              <w:t>IProgram</w:t>
+            </w:r>
+            <w:proofErr w:type="spellEnd"/>
+            <w:r>
+              <w:t>” and “</w:t>
+            </w:r>
+            <w:proofErr w:type="spellStart"/>
+            <w:r>
+              <w:t>ICoin</w:t>
+            </w:r>
+            <w:proofErr w:type="spellEnd"/>
+            <w:r>
+              <w:t>”</w:t>
+            </w:r>
+            <w:r>
+              <w:t>, and update the Class Diagram</w:t>
             </w:r>
           </w:p>
         </w:tc>
@@ -3040,7 +3301,23 @@
           </w:tcPr>
           <w:p>
             <w:r>
-              <w:t>Description of the Class Diagram and work on the Class ProgramSettings</w:t>
+              <w:t>Implementation the intermediate class related to the interfaces called “</w:t>
+            </w:r>
+            <w:proofErr w:type="spellStart"/>
+            <w:r>
+              <w:t>ILock</w:t>
+            </w:r>
+            <w:proofErr w:type="spellEnd"/>
+            <w:r>
+              <w:t>” and “</w:t>
+            </w:r>
+            <w:proofErr w:type="spellStart"/>
+            <w:r>
+              <w:t>ISoap</w:t>
+            </w:r>
+            <w:proofErr w:type="spellEnd"/>
+            <w:r>
+              <w:t>”</w:t>
             </w:r>
           </w:p>
         </w:tc>
@@ -3079,7 +3356,23 @@
           </w:tcPr>
           <w:p>
             <w:r>
-              <w:t>Description of the State Diagram and work on the Class ProgramSelect</w:t>
+              <w:t>Implementation the intermediate class related to the interfaces called “</w:t>
+            </w:r>
+            <w:proofErr w:type="spellStart"/>
+            <w:r>
+              <w:t>IWater</w:t>
+            </w:r>
+            <w:proofErr w:type="spellEnd"/>
+            <w:r>
+              <w:t>” and “</w:t>
+            </w:r>
+            <w:proofErr w:type="spellStart"/>
+            <w:r>
+              <w:t>IMotor</w:t>
+            </w:r>
+            <w:proofErr w:type="spellEnd"/>
+            <w:r>
+              <w:t>”</w:t>
             </w:r>
           </w:p>
         </w:tc>
@@ -3115,7 +3408,29 @@
           </w:tcPr>
           <w:p>
             <w:r>
-              <w:t>Implementation of the State Diagram</w:t>
+              <w:t>Implementation the intermediate class related to the interfaces</w:t>
+            </w:r>
+            <w:r>
+              <w:t xml:space="preserve"> </w:t>
+            </w:r>
+            <w:r>
+              <w:t>called “</w:t>
+            </w:r>
+            <w:proofErr w:type="spellStart"/>
+            <w:r>
+              <w:t>ITemperature</w:t>
+            </w:r>
+            <w:proofErr w:type="spellEnd"/>
+            <w:r>
+              <w:t>” and “</w:t>
+            </w:r>
+            <w:proofErr w:type="spellStart"/>
+            <w:r>
+              <w:t>IBuzzer</w:t>
+            </w:r>
+            <w:proofErr w:type="spellEnd"/>
+            <w:r>
+              <w:t>”</w:t>
             </w:r>
           </w:p>
         </w:tc>
@@ -3127,9 +3442,11 @@
             <w:pPr>
               <w:cnfStyle w:val="000000000000" w:firstRow="0" w:lastRow="0" w:firstColumn="0" w:lastColumn="0" w:oddVBand="0" w:evenVBand="0" w:oddHBand="0" w:evenHBand="0" w:firstRowFirstColumn="0" w:firstRowLastColumn="0" w:lastRowFirstColumn="0" w:lastRowLastColumn="0"/>
             </w:pPr>
+            <w:proofErr w:type="spellStart"/>
             <w:r>
               <w:t>Zirui</w:t>
             </w:r>
+            <w:proofErr w:type="spellEnd"/>
           </w:p>
         </w:tc>
         <w:tc>
@@ -3160,7 +3477,12 @@
         <w:t xml:space="preserve">- </w:t>
       </w:r>
       <w:r>
-        <w:t xml:space="preserve">Don’t return coin or change </w:t>
+        <w:t>For the washing machine, should it be able to return change or not?</w:t>
+      </w:r>
+      <w:bookmarkStart w:id="0" w:name="_GoBack"/>
+      <w:bookmarkEnd w:id="0"/>
+      <w:r>
+        <w:t xml:space="preserve"> </w:t>
       </w:r>
     </w:p>
     <w:p>
@@ -3168,7 +3490,15 @@
         <w:t xml:space="preserve">- </w:t>
       </w:r>
       <w:r>
-        <w:t>Enumeration type for the program? Where should it be? It could be in the ProgramSettting?</w:t>
+        <w:t xml:space="preserve">Enumeration type for the program? Where should it be? It could be in the </w:t>
+      </w:r>
+      <w:proofErr w:type="spellStart"/>
+      <w:r>
+        <w:t>ProgramSettting</w:t>
+      </w:r>
+      <w:proofErr w:type="spellEnd"/>
+      <w:r>
+        <w:t>?</w:t>
       </w:r>
     </w:p>
     <w:p>
@@ -3176,7 +3506,23 @@
         <w:t xml:space="preserve">- </w:t>
       </w:r>
       <w:r>
-        <w:t>Is it possible to declare an object of interface class in C++?  ILock lock or ILock *lock? We are planning to do it in the pointer way</w:t>
+        <w:t xml:space="preserve">Is it possible to declare an object of interface class in C++?  </w:t>
+      </w:r>
+      <w:proofErr w:type="spellStart"/>
+      <w:r>
+        <w:t>ILock</w:t>
+      </w:r>
+      <w:proofErr w:type="spellEnd"/>
+      <w:r>
+        <w:t xml:space="preserve"> lock or </w:t>
+      </w:r>
+      <w:proofErr w:type="spellStart"/>
+      <w:r>
+        <w:t>ILock</w:t>
+      </w:r>
+      <w:proofErr w:type="spellEnd"/>
+      <w:r>
+        <w:t xml:space="preserve"> *lock? We are planning to do it in the pointer way</w:t>
       </w:r>
       <w:r>
         <w:t>.</w:t>
@@ -3187,7 +3533,19 @@
         <w:t>-</w:t>
       </w:r>
       <w:r>
-        <w:t xml:space="preserve"> What does the ‘add soap 1’ mean? Is it difference with the ‘</w:t>
+        <w:t xml:space="preserve"> What does the ‘ad</w:t>
+      </w:r>
+      <w:r>
+        <w:t>d soap 1’ mean? Is it different</w:t>
+      </w:r>
+      <w:r>
+        <w:t xml:space="preserve"> </w:t>
+      </w:r>
+      <w:r>
+        <w:t>from</w:t>
+      </w:r>
+      <w:r>
+        <w:t xml:space="preserve"> the ‘</w:t>
       </w:r>
       <w:r>
         <w:t>closed soap compartment</w:t>
@@ -3198,15 +3556,49 @@
     </w:p>
     <w:p>
       <w:r>
-        <w:t xml:space="preserve">- Why in the ProgrameSelect Constructor need to be provided a pointer to IProgram in its argument </w:t>
+        <w:t xml:space="preserve">- Why in the </w:t>
+      </w:r>
+      <w:proofErr w:type="spellStart"/>
+      <w:r>
+        <w:t>ProgrameSelect</w:t>
+      </w:r>
+      <w:proofErr w:type="spellEnd"/>
+      <w:r>
+        <w:t xml:space="preserve"> Constructor </w:t>
+      </w:r>
+      <w:r>
+        <w:t xml:space="preserve">we </w:t>
+      </w:r>
+      <w:r>
+        <w:t xml:space="preserve">need to be provided a pointer to </w:t>
+      </w:r>
+      <w:proofErr w:type="spellStart"/>
+      <w:r>
+        <w:t>IProgram</w:t>
+      </w:r>
+      <w:proofErr w:type="spellEnd"/>
+      <w:r>
+        <w:t xml:space="preserve"> in its argument </w:t>
       </w:r>
     </w:p>
     <w:p>
       <w:r>
-        <w:t>-Why is there an output pin for lock when there is no corresponding LED or other hardware component?</w:t>
-      </w:r>
-      <w:bookmarkStart w:id="0" w:name="_GoBack"/>
-      <w:bookmarkEnd w:id="0"/>
+        <w:t xml:space="preserve">-Why is there an output pin for lock when there is no corresponding LED or </w:t>
+      </w:r>
+      <w:proofErr w:type="gramStart"/>
+      <w:r>
+        <w:t>other</w:t>
+      </w:r>
+      <w:proofErr w:type="gramEnd"/>
+      <w:r>
+        <w:t xml:space="preserve"> hardware component</w:t>
+      </w:r>
+      <w:r>
+        <w:t xml:space="preserve"> for it</w:t>
+      </w:r>
+      <w:r>
+        <w:t>?</w:t>
+      </w:r>
     </w:p>
     <w:sectPr>
       <w:headerReference w:type="default" r:id="rId9"/>
@@ -3290,7 +3682,7 @@
         <w:noProof/>
         <w:color w:val="5B9BD5" w:themeColor="accent1"/>
       </w:rPr>
-      <w:t>7</w:t>
+      <w:t>6</w:t>
     </w:r>
     <w:r>
       <w:rPr>
@@ -3537,7 +3929,7 @@
                               <w:noProof/>
                               <w:color w:val="FFFFFF" w:themeColor="background1"/>
                             </w:rPr>
-                            <w:t>7</w:t>
+                            <w:t>6</w:t>
                           </w:r>
                           <w:r>
                             <w:rPr>
@@ -3594,7 +3986,7 @@
                         <w:noProof/>
                         <w:color w:val="FFFFFF" w:themeColor="background1"/>
                       </w:rPr>
-                      <w:t>7</w:t>
+                      <w:t>6</w:t>
                     </w:r>
                     <w:r>
                       <w:rPr>
@@ -8669,6 +9061,7 @@
     <w:lsdException w:name="HTML Sample" w:semiHidden="1" w:unhideWhenUsed="1"/>
     <w:lsdException w:name="HTML Typewriter" w:semiHidden="1" w:unhideWhenUsed="1"/>
     <w:lsdException w:name="HTML Variable" w:semiHidden="1" w:unhideWhenUsed="1"/>
+    <w:lsdException w:name="Normal Table" w:semiHidden="1" w:unhideWhenUsed="1"/>
     <w:lsdException w:name="annotation subject" w:semiHidden="1" w:unhideWhenUsed="1"/>
     <w:lsdException w:name="No List" w:semiHidden="1" w:unhideWhenUsed="1"/>
     <w:lsdException w:name="Outline List 1" w:semiHidden="1" w:unhideWhenUsed="1"/>
@@ -8713,6 +9106,7 @@
     <w:lsdException w:name="Table Professional" w:semiHidden="1" w:unhideWhenUsed="1"/>
     <w:lsdException w:name="Table Subtle 1" w:semiHidden="1" w:unhideWhenUsed="1"/>
     <w:lsdException w:name="Table Subtle 2" w:semiHidden="1" w:unhideWhenUsed="1"/>
+    <w:lsdException w:name="Table Web 1" w:semiHidden="1" w:unhideWhenUsed="1"/>
     <w:lsdException w:name="Table Web 2" w:semiHidden="1" w:unhideWhenUsed="1"/>
     <w:lsdException w:name="Table Web 3" w:semiHidden="1" w:unhideWhenUsed="1"/>
     <w:lsdException w:name="Balloon Text" w:semiHidden="1" w:unhideWhenUsed="1"/>

</xml_diff>

<commit_message>
Working on the test
</commit_message>
<xml_diff>
--- a/Docs/ESP-ProcessReport.docx
+++ b/Docs/ESP-ProcessReport.docx
@@ -353,7 +353,7 @@
                   </wp:anchor>
                 </w:drawing>
               </mc:Choice>
-              <mc:Fallback xmlns:w16se="http://schemas.microsoft.com/office/word/2015/wordml/symex" xmlns:cx5="http://schemas.microsoft.com/office/drawing/2016/5/11/chartex" xmlns:cx4="http://schemas.microsoft.com/office/drawing/2016/5/10/chartex" xmlns:cx3="http://schemas.microsoft.com/office/drawing/2016/5/9/chartex" xmlns:cx2="http://schemas.microsoft.com/office/drawing/2015/10/21/chartex" xmlns:cx1="http://schemas.microsoft.com/office/drawing/2015/9/8/chartex" xmlns:cx="http://schemas.microsoft.com/office/drawing/2014/chartex">
+              <mc:Fallback xmlns:cx="http://schemas.microsoft.com/office/drawing/2014/chartex" xmlns:cx1="http://schemas.microsoft.com/office/drawing/2015/9/8/chartex" xmlns:cx2="http://schemas.microsoft.com/office/drawing/2015/10/21/chartex" xmlns:cx3="http://schemas.microsoft.com/office/drawing/2016/5/9/chartex" xmlns:cx4="http://schemas.microsoft.com/office/drawing/2016/5/10/chartex" xmlns:cx5="http://schemas.microsoft.com/office/drawing/2016/5/11/chartex" xmlns:w16se="http://schemas.microsoft.com/office/word/2015/wordml/symex">
                 <w:pict>
                   <v:group w14:anchorId="01A724E6" id="Group 114" o:spid="_x0000_s1026" style="position:absolute;margin-left:0;margin-top:0;width:18pt;height:10in;z-index:251659264;mso-width-percent:29;mso-height-percent:909;mso-left-percent:45;mso-position-horizontal-relative:page;mso-position-vertical:center;mso-position-vertical-relative:page;mso-width-percent:29;mso-height-percent:909;mso-left-percent:45" coordsize="2286,91440" o:gfxdata="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">
                     <v:rect id="Rectangle 115" o:spid="_x0000_s1027" style="position:absolute;width:2286;height:87820;visibility:visible;mso-wrap-style:square;v-text-anchor:middle" o:gfxdata="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" fillcolor="#ed7d31 [3205]" stroked="f" strokeweight="1pt"/>
@@ -3573,10 +3573,7 @@
       </w:pPr>
       <w:r>
         <w:lastRenderedPageBreak/>
-        <w:t>Week 6</w:t>
-      </w:r>
-      <w:r>
-        <w:t>:</w:t>
+        <w:t>Week 6:</w:t>
       </w:r>
     </w:p>
     <w:p>
@@ -3669,7 +3666,13 @@
             </w:r>
             <w:proofErr w:type="spellEnd"/>
             <w:r>
-              <w:t xml:space="preserve"> class and setting up the unit test environment and testing the </w:t>
+              <w:t xml:space="preserve"> class</w:t>
+            </w:r>
+            <w:r>
+              <w:t>. Investigate and implement the StubHardwareControl.cpp functions used for</w:t>
+            </w:r>
+            <w:r>
+              <w:t xml:space="preserve"> testing the </w:t>
             </w:r>
             <w:proofErr w:type="spellStart"/>
             <w:r>
@@ -3713,7 +3716,18 @@
           </w:tcPr>
           <w:p>
             <w:r>
-              <w:t xml:space="preserve">Sequence diagram for important functionalities of </w:t>
+              <w:t xml:space="preserve">Try to work on the </w:t>
+            </w:r>
+            <w:proofErr w:type="spellStart"/>
+            <w:r>
+              <w:t>ProgramExecutor</w:t>
+            </w:r>
+            <w:proofErr w:type="spellEnd"/>
+            <w:r>
+              <w:t xml:space="preserve"> class </w:t>
+            </w:r>
+            <w:r>
+              <w:t xml:space="preserve"> </w:t>
             </w:r>
           </w:p>
         </w:tc>
@@ -3839,6 +3853,124 @@
       </w:r>
     </w:p>
     <w:p>
+      <w:r>
+        <w:t xml:space="preserve">Try to install </w:t>
+      </w:r>
+      <w:proofErr w:type="spellStart"/>
+      <w:r>
+        <w:t>Codeblocks</w:t>
+      </w:r>
+      <w:proofErr w:type="spellEnd"/>
+      <w:r>
+        <w:t xml:space="preserve"> to run the unit test on Window environment. However there was a compile </w:t>
+      </w:r>
+      <w:proofErr w:type="gramStart"/>
+      <w:r>
+        <w:t>a</w:t>
+      </w:r>
+      <w:proofErr w:type="gramEnd"/>
+      <w:r>
+        <w:t xml:space="preserve"> error when doing the compilation is done. Showing as following:</w:t>
+      </w:r>
+    </w:p>
+    <w:p>
+      <w:r>
+        <w:rPr>
+          <w:noProof/>
+        </w:rPr>
+        <w:drawing>
+          <wp:inline distT="0" distB="0" distL="0" distR="0">
+            <wp:extent cx="5943600" cy="629920"/>
+            <wp:effectExtent l="0" t="0" r="0" b="0"/>
+            <wp:docPr id="3" name="Picture 3"/>
+            <wp:cNvGraphicFramePr>
+              <a:graphicFrameLocks xmlns:a="http://schemas.openxmlformats.org/drawingml/2006/main" noChangeAspect="1"/>
+            </wp:cNvGraphicFramePr>
+            <a:graphic xmlns:a="http://schemas.openxmlformats.org/drawingml/2006/main">
+              <a:graphicData uri="http://schemas.openxmlformats.org/drawingml/2006/picture">
+                <pic:pic xmlns:pic="http://schemas.openxmlformats.org/drawingml/2006/picture">
+                  <pic:nvPicPr>
+                    <pic:cNvPr id="3" name="Errors.png"/>
+                    <pic:cNvPicPr/>
+                  </pic:nvPicPr>
+                  <pic:blipFill>
+                    <a:blip r:embed="rId10">
+                      <a:extLst>
+                        <a:ext uri="{28A0092B-C50C-407E-A947-70E740481C1C}">
+                          <a14:useLocalDpi xmlns:a14="http://schemas.microsoft.com/office/drawing/2010/main" val="0"/>
+                        </a:ext>
+                      </a:extLst>
+                    </a:blip>
+                    <a:stretch>
+                      <a:fillRect/>
+                    </a:stretch>
+                  </pic:blipFill>
+                  <pic:spPr>
+                    <a:xfrm>
+                      <a:off x="0" y="0"/>
+                      <a:ext cx="5943600" cy="629920"/>
+                    </a:xfrm>
+                    <a:prstGeom prst="rect">
+                      <a:avLst/>
+                    </a:prstGeom>
+                  </pic:spPr>
+                </pic:pic>
+              </a:graphicData>
+            </a:graphic>
+          </wp:inline>
+        </w:drawing>
+      </w:r>
+      <w:r>
+        <w:t xml:space="preserve">  </w:t>
+      </w:r>
+      <w:r>
+        <w:tab/>
+      </w:r>
+      <w:r>
+        <w:tab/>
+      </w:r>
+      <w:r>
+        <w:tab/>
+      </w:r>
+      <w:r>
+        <w:tab/>
+      </w:r>
+      <w:r>
+        <w:tab/>
+      </w:r>
+      <w:r>
+        <w:tab/>
+      </w:r>
+      <w:r>
+        <w:tab/>
+      </w:r>
+      <w:r>
+        <w:tab/>
+      </w:r>
+      <w:r>
+        <w:tab/>
+      </w:r>
+      <w:r>
+        <w:tab/>
+      </w:r>
+      <w:r>
+        <w:tab/>
+      </w:r>
+      <w:r>
+        <w:tab/>
+      </w:r>
+      <w:r>
+        <w:tab/>
+      </w:r>
+      <w:r>
+        <w:tab/>
+      </w:r>
+      <w:r>
+        <w:tab/>
+      </w:r>
+      <w:r>
+        <w:tab/>
+      </w:r>
       <w:bookmarkStart w:id="0" w:name="_GoBack"/>
       <w:bookmarkEnd w:id="0"/>
       <w:r>
@@ -3847,58 +3979,10 @@
       <w:r>
         <w:tab/>
       </w:r>
-      <w:r>
-        <w:tab/>
-      </w:r>
-      <w:r>
-        <w:tab/>
-      </w:r>
-      <w:r>
-        <w:tab/>
-      </w:r>
-      <w:r>
-        <w:tab/>
-      </w:r>
-      <w:r>
-        <w:tab/>
-      </w:r>
-      <w:r>
-        <w:tab/>
-      </w:r>
-      <w:r>
-        <w:tab/>
-      </w:r>
-      <w:r>
-        <w:tab/>
-      </w:r>
-      <w:r>
-        <w:tab/>
-      </w:r>
-      <w:r>
-        <w:tab/>
-      </w:r>
-      <w:r>
-        <w:tab/>
-      </w:r>
-      <w:r>
-        <w:tab/>
-      </w:r>
-      <w:r>
-        <w:tab/>
-      </w:r>
-      <w:r>
-        <w:tab/>
-      </w:r>
-      <w:r>
-        <w:tab/>
-      </w:r>
-      <w:r>
-        <w:tab/>
-      </w:r>
     </w:p>
     <w:sectPr>
-      <w:headerReference w:type="default" r:id="rId10"/>
-      <w:footerReference w:type="default" r:id="rId11"/>
+      <w:headerReference w:type="default" r:id="rId11"/>
+      <w:footerReference w:type="default" r:id="rId12"/>
       <w:pgSz w:w="12240" w:h="15840"/>
       <w:pgMar w:top="1440" w:right="1440" w:bottom="1440" w:left="1440" w:header="720" w:footer="720" w:gutter="0"/>
       <w:pgNumType w:start="0"/>
@@ -3978,7 +4062,7 @@
         <w:noProof/>
         <w:color w:val="5B9BD5" w:themeColor="accent1"/>
       </w:rPr>
-      <w:t>6</w:t>
+      <w:t>7</w:t>
     </w:r>
     <w:r>
       <w:rPr>
@@ -4225,7 +4309,7 @@
                               <w:noProof/>
                               <w:color w:val="FFFFFF" w:themeColor="background1"/>
                             </w:rPr>
-                            <w:t>6</w:t>
+                            <w:t>7</w:t>
                           </w:r>
                           <w:r>
                             <w:rPr>
@@ -4254,6 +4338,10 @@
         </mc:Choice>
         <mc:Fallback>
           <w:pict>
+            <v:shapetype id="_x0000_t202" coordsize="21600,21600" o:spt="202" path="m,l,21600r21600,l21600,xe">
+              <v:stroke joinstyle="miter"/>
+              <v:path gradientshapeok="t" o:connecttype="rect"/>
+            </v:shapetype>
             <v:shape id="Text Box 221" o:spid="_x0000_s1031" type="#_x0000_t202" style="position:absolute;margin-left:20.6pt;margin-top:0;width:71.8pt;height:13.45pt;z-index:251659264;visibility:visible;mso-wrap-style:square;mso-width-percent:1000;mso-height-percent:0;mso-wrap-distance-left:9pt;mso-wrap-distance-top:0;mso-wrap-distance-right:9pt;mso-wrap-distance-bottom:0;mso-position-horizontal:right;mso-position-horizontal-relative:page;mso-position-vertical:center;mso-position-vertical-relative:top-margin-area;mso-width-percent:1000;mso-height-percent:0;mso-width-relative:right-margin-area;mso-height-relative:page;v-text-anchor:middle" o:gfxdata="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" o:allowincell="f" fillcolor="#a8d08d [1945]" stroked="f">
               <v:textbox style="mso-fit-shape-to-text:t" inset=",0,,0">
                 <w:txbxContent>
@@ -4278,7 +4366,7 @@
                         <w:noProof/>
                         <w:color w:val="FFFFFF" w:themeColor="background1"/>
                       </w:rPr>
-                      <w:t>6</w:t>
+                      <w:t>7</w:t>
                     </w:r>
                     <w:r>
                       <w:rPr>
@@ -10940,7 +11028,7 @@
 </file>
 
 <file path=customXml/itemProps2.xml><?xml version="1.0" encoding="utf-8"?>
-<ds:datastoreItem xmlns:ds="http://schemas.openxmlformats.org/officeDocument/2006/customXml" ds:itemID="{835F3AAC-2809-4EFD-9DD1-9BFE095B1A52}">
+<ds:datastoreItem xmlns:ds="http://schemas.openxmlformats.org/officeDocument/2006/customXml" ds:itemID="{7E8E2A5A-095D-4B51-BD60-630E1B42336E}">
   <ds:schemaRefs>
     <ds:schemaRef ds:uri="http://schemas.openxmlformats.org/officeDocument/2006/bibliography"/>
   </ds:schemaRefs>

</xml_diff>

<commit_message>
Updated class diagram and ProcessReport
</commit_message>
<xml_diff>
--- a/Docs/ESP-ProcessReport.docx
+++ b/Docs/ESP-ProcessReport.docx
@@ -3924,53 +3924,37 @@
         <w:t xml:space="preserve">  </w:t>
       </w:r>
       <w:r>
-        <w:tab/>
-      </w:r>
-      <w:r>
-        <w:tab/>
-      </w:r>
-      <w:r>
-        <w:tab/>
-      </w:r>
-      <w:r>
-        <w:tab/>
-      </w:r>
-      <w:r>
-        <w:tab/>
-      </w:r>
-      <w:r>
-        <w:tab/>
-      </w:r>
-      <w:r>
-        <w:tab/>
-      </w:r>
-      <w:r>
-        <w:tab/>
-      </w:r>
-      <w:r>
-        <w:tab/>
-      </w:r>
-      <w:r>
-        <w:tab/>
-      </w:r>
-      <w:r>
-        <w:tab/>
-      </w:r>
-      <w:r>
-        <w:tab/>
-      </w:r>
-      <w:r>
-        <w:tab/>
-      </w:r>
-      <w:r>
-        <w:tab/>
-      </w:r>
-      <w:r>
-        <w:tab/>
-      </w:r>
-      <w:r>
-        <w:tab/>
-      </w:r>
+        <w:t xml:space="preserve">- </w:t>
+      </w:r>
+      <w:r>
+        <w:t xml:space="preserve">Solve by install mingw.org </w:t>
+      </w:r>
+      <w:hyperlink r:id="rId11" w:history="1">
+        <w:r>
+          <w:rPr>
+            <w:rStyle w:val="Hyperlink"/>
+          </w:rPr>
+          <w:t>http://www.mingw.org/category/wiki/download</w:t>
+        </w:r>
+      </w:hyperlink>
+      <w:r>
+        <w:t xml:space="preserve"> </w:t>
+      </w:r>
+    </w:p>
+    <w:p>
+      <w:r>
+        <w:t xml:space="preserve">- Then it can be compiled, but some data types like char or byte are not recognized by </w:t>
+      </w:r>
+      <w:proofErr w:type="spellStart"/>
+      <w:r>
+        <w:t>Codeblocks</w:t>
+      </w:r>
+      <w:proofErr w:type="spellEnd"/>
+      <w:r>
+        <w:t xml:space="preserve"> even the compiler is selected is AVR GCC</w:t>
+      </w:r>
+    </w:p>
+    <w:p>
       <w:bookmarkStart w:id="0" w:name="_GoBack"/>
       <w:bookmarkEnd w:id="0"/>
       <w:r>
@@ -3979,10 +3963,40 @@
       <w:r>
         <w:tab/>
       </w:r>
+      <w:r>
+        <w:tab/>
+      </w:r>
+      <w:r>
+        <w:tab/>
+      </w:r>
+      <w:r>
+        <w:tab/>
+      </w:r>
+      <w:r>
+        <w:tab/>
+      </w:r>
+      <w:r>
+        <w:tab/>
+      </w:r>
+      <w:r>
+        <w:tab/>
+      </w:r>
+      <w:r>
+        <w:tab/>
+      </w:r>
+      <w:r>
+        <w:tab/>
+      </w:r>
+      <w:r>
+        <w:tab/>
+      </w:r>
+      <w:r>
+        <w:tab/>
+      </w:r>
     </w:p>
     <w:sectPr>
-      <w:headerReference w:type="default" r:id="rId11"/>
-      <w:footerReference w:type="default" r:id="rId12"/>
+      <w:headerReference w:type="default" r:id="rId12"/>
+      <w:footerReference w:type="default" r:id="rId13"/>
       <w:pgSz w:w="12240" w:h="15840"/>
       <w:pgMar w:top="1440" w:right="1440" w:bottom="1440" w:left="1440" w:header="720" w:footer="720" w:gutter="0"/>
       <w:pgNumType w:start="0"/>
@@ -9926,7 +9940,6 @@
   <w:style w:type="character" w:default="1" w:styleId="DefaultParagraphFont">
     <w:name w:val="Default Paragraph Font"/>
     <w:uiPriority w:val="1"/>
-    <w:semiHidden/>
     <w:unhideWhenUsed/>
   </w:style>
   <w:style w:type="table" w:default="1" w:styleId="TableNormal">
@@ -11028,7 +11041,7 @@
 </file>
 
 <file path=customXml/itemProps2.xml><?xml version="1.0" encoding="utf-8"?>
-<ds:datastoreItem xmlns:ds="http://schemas.openxmlformats.org/officeDocument/2006/customXml" ds:itemID="{7E8E2A5A-095D-4B51-BD60-630E1B42336E}">
+<ds:datastoreItem xmlns:ds="http://schemas.openxmlformats.org/officeDocument/2006/customXml" ds:itemID="{16BADE09-3C17-48F4-B8AC-8F798A872195}">
   <ds:schemaRefs>
     <ds:schemaRef ds:uri="http://schemas.openxmlformats.org/officeDocument/2006/bibliography"/>
   </ds:schemaRefs>

</xml_diff>

<commit_message>
Documents updated for ProcessReport and DesignDoc
</commit_message>
<xml_diff>
--- a/Docs/ESP-ProcessReport.docx
+++ b/Docs/ESP-ProcessReport.docx
@@ -353,7 +353,7 @@
                   </wp:anchor>
                 </w:drawing>
               </mc:Choice>
-              <mc:Fallback xmlns:cx="http://schemas.microsoft.com/office/drawing/2014/chartex" xmlns:cx1="http://schemas.microsoft.com/office/drawing/2015/9/8/chartex" xmlns:cx2="http://schemas.microsoft.com/office/drawing/2015/10/21/chartex" xmlns:cx3="http://schemas.microsoft.com/office/drawing/2016/5/9/chartex" xmlns:cx4="http://schemas.microsoft.com/office/drawing/2016/5/10/chartex" xmlns:cx5="http://schemas.microsoft.com/office/drawing/2016/5/11/chartex" xmlns:w16se="http://schemas.microsoft.com/office/word/2015/wordml/symex">
+              <mc:Fallback xmlns:w16se="http://schemas.microsoft.com/office/word/2015/wordml/symex" xmlns:cx5="http://schemas.microsoft.com/office/drawing/2016/5/11/chartex" xmlns:cx4="http://schemas.microsoft.com/office/drawing/2016/5/10/chartex" xmlns:cx3="http://schemas.microsoft.com/office/drawing/2016/5/9/chartex" xmlns:cx2="http://schemas.microsoft.com/office/drawing/2015/10/21/chartex" xmlns:cx1="http://schemas.microsoft.com/office/drawing/2015/9/8/chartex" xmlns:cx="http://schemas.microsoft.com/office/drawing/2014/chartex">
                 <w:pict>
                   <v:group w14:anchorId="01A724E6" id="Group 114" o:spid="_x0000_s1026" style="position:absolute;margin-left:0;margin-top:0;width:18pt;height:10in;z-index:251659264;mso-width-percent:29;mso-height-percent:909;mso-left-percent:45;mso-position-horizontal-relative:page;mso-position-vertical:center;mso-position-vertical-relative:page;mso-width-percent:29;mso-height-percent:909;mso-left-percent:45" coordsize="2286,91440" o:gfxdata="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">
                     <v:rect id="Rectangle 115" o:spid="_x0000_s1027" style="position:absolute;width:2286;height:87820;visibility:visible;mso-wrap-style:square;v-text-anchor:middle" o:gfxdata="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" fillcolor="#ed7d31 [3205]" stroked="f" strokeweight="1pt"/>
@@ -3584,7 +3584,63 @@
         <w:t>Group work:</w:t>
       </w:r>
     </w:p>
-    <w:p/>
+    <w:p>
+      <w:pPr>
+        <w:pStyle w:val="ListParagraph"/>
+        <w:numPr>
+          <w:ilvl w:val="0"/>
+          <w:numId w:val="48"/>
+        </w:numPr>
+      </w:pPr>
+      <w:r>
+        <w:t>Compile</w:t>
+      </w:r>
+      <w:r>
+        <w:t>d</w:t>
+      </w:r>
+      <w:r>
+        <w:t xml:space="preserve"> </w:t>
+      </w:r>
+      <w:proofErr w:type="spellStart"/>
+      <w:r>
+        <w:t>CoinWallet</w:t>
+      </w:r>
+      <w:proofErr w:type="spellEnd"/>
+      <w:r>
+        <w:t xml:space="preserve">, </w:t>
+      </w:r>
+      <w:proofErr w:type="spellStart"/>
+      <w:r>
+        <w:t>ProgramSelect</w:t>
+      </w:r>
+      <w:proofErr w:type="spellEnd"/>
+      <w:r>
+        <w:t xml:space="preserve"> and Soap and D</w:t>
+      </w:r>
+      <w:r>
+        <w:t xml:space="preserve">oor via the Program executors and debugging the problems </w:t>
+      </w:r>
+    </w:p>
+    <w:p>
+      <w:pPr>
+        <w:pStyle w:val="ListParagraph"/>
+        <w:numPr>
+          <w:ilvl w:val="0"/>
+          <w:numId w:val="48"/>
+        </w:numPr>
+      </w:pPr>
+      <w:r>
+        <w:t xml:space="preserve">Discuss about </w:t>
+      </w:r>
+      <w:proofErr w:type="spellStart"/>
+      <w:r>
+        <w:t>InstallStartHandler</w:t>
+      </w:r>
+      <w:proofErr w:type="spellEnd"/>
+      <w:r>
+        <w:t xml:space="preserve"> to get the working concepts of it.</w:t>
+      </w:r>
+    </w:p>
     <w:p>
       <w:pPr>
         <w:pStyle w:val="Heading2"/>
@@ -3602,8 +3658,8 @@
       </w:tblPr>
       <w:tblGrid>
         <w:gridCol w:w="4680"/>
-        <w:gridCol w:w="2520"/>
-        <w:gridCol w:w="2065"/>
+        <w:gridCol w:w="1350"/>
+        <w:gridCol w:w="3235"/>
       </w:tblGrid>
       <w:tr>
         <w:trPr>
@@ -3622,7 +3678,7 @@
         </w:tc>
         <w:tc>
           <w:tcPr>
-            <w:tcW w:w="2520" w:type="dxa"/>
+            <w:tcW w:w="1350" w:type="dxa"/>
           </w:tcPr>
           <w:p>
             <w:pPr>
@@ -3635,7 +3691,7 @@
         </w:tc>
         <w:tc>
           <w:tcPr>
-            <w:tcW w:w="2065" w:type="dxa"/>
+            <w:tcW w:w="3235" w:type="dxa"/>
           </w:tcPr>
           <w:p>
             <w:pPr>
@@ -3683,10 +3739,41 @@
               <w:t xml:space="preserve"> Class</w:t>
             </w:r>
           </w:p>
+          <w:p>
+            <w:r>
+              <w:t xml:space="preserve">Sequence diagram for </w:t>
+            </w:r>
+            <w:proofErr w:type="spellStart"/>
+            <w:r>
+              <w:t>IsReady</w:t>
+            </w:r>
+            <w:proofErr w:type="spellEnd"/>
+            <w:r>
+              <w:t xml:space="preserve">() function in </w:t>
+            </w:r>
+            <w:proofErr w:type="spellStart"/>
+            <w:r>
+              <w:t>ProgramExecutors</w:t>
+            </w:r>
+            <w:proofErr w:type="spellEnd"/>
+          </w:p>
+          <w:p>
+            <w:r>
+              <w:t xml:space="preserve">Stated diagram for </w:t>
+            </w:r>
+            <w:proofErr w:type="spellStart"/>
+            <w:r>
+              <w:t>CoinWallet</w:t>
+            </w:r>
+            <w:proofErr w:type="spellEnd"/>
+            <w:r>
+              <w:t xml:space="preserve"> class</w:t>
+            </w:r>
+          </w:p>
         </w:tc>
         <w:tc>
           <w:tcPr>
-            <w:tcW w:w="2520" w:type="dxa"/>
+            <w:tcW w:w="1350" w:type="dxa"/>
           </w:tcPr>
           <w:p>
             <w:pPr>
@@ -3699,12 +3786,23 @@
         </w:tc>
         <w:tc>
           <w:tcPr>
-            <w:tcW w:w="2065" w:type="dxa"/>
+            <w:tcW w:w="3235" w:type="dxa"/>
           </w:tcPr>
           <w:p>
             <w:pPr>
               <w:cnfStyle w:val="000000100000" w:firstRow="0" w:lastRow="0" w:firstColumn="0" w:lastColumn="0" w:oddVBand="0" w:evenVBand="0" w:oddHBand="1" w:evenHBand="0" w:firstRowFirstColumn="0" w:firstRowLastColumn="0" w:lastRowFirstColumn="0" w:lastRowLastColumn="0"/>
             </w:pPr>
+            <w:r>
+              <w:t>Having problems with setting environments for running the test.</w:t>
+            </w:r>
+          </w:p>
+          <w:p>
+            <w:pPr>
+              <w:cnfStyle w:val="000000100000" w:firstRow="0" w:lastRow="0" w:firstColumn="0" w:lastColumn="0" w:oddVBand="0" w:evenVBand="0" w:oddHBand="1" w:evenHBand="0" w:firstRowFirstColumn="0" w:firstRowLastColumn="0" w:lastRowFirstColumn="0" w:lastRowLastColumn="0"/>
+            </w:pPr>
+            <w:r>
+              <w:t>Done with the rest of tasks</w:t>
+            </w:r>
           </w:p>
         </w:tc>
       </w:tr>
@@ -3716,7 +3814,10 @@
           </w:tcPr>
           <w:p>
             <w:r>
-              <w:t xml:space="preserve">Try to work on the </w:t>
+              <w:t>W</w:t>
+            </w:r>
+            <w:r>
+              <w:t xml:space="preserve">ork on the </w:t>
             </w:r>
             <w:proofErr w:type="spellStart"/>
             <w:r>
@@ -3728,12 +3829,20 @@
             </w:r>
             <w:r>
               <w:t xml:space="preserve"> </w:t>
+            </w:r>
+          </w:p>
+          <w:p>
+            <w:r>
+              <w:t xml:space="preserve">Making descriptions of </w:t>
+            </w:r>
+            <w:r>
+              <w:t xml:space="preserve">Soap and Lock classes </w:t>
             </w:r>
           </w:p>
         </w:tc>
         <w:tc>
           <w:tcPr>
-            <w:tcW w:w="2520" w:type="dxa"/>
+            <w:tcW w:w="1350" w:type="dxa"/>
           </w:tcPr>
           <w:p>
             <w:pPr>
@@ -3746,12 +3855,28 @@
         </w:tc>
         <w:tc>
           <w:tcPr>
-            <w:tcW w:w="2065" w:type="dxa"/>
+            <w:tcW w:w="3235" w:type="dxa"/>
           </w:tcPr>
           <w:p>
             <w:pPr>
               <w:cnfStyle w:val="000000000000" w:firstRow="0" w:lastRow="0" w:firstColumn="0" w:lastColumn="0" w:oddVBand="0" w:evenVBand="0" w:oddHBand="0" w:evenHBand="0" w:firstRowFirstColumn="0" w:firstRowLastColumn="0" w:lastRowFirstColumn="0" w:lastRowLastColumn="0"/>
             </w:pPr>
+            <w:r>
+              <w:t xml:space="preserve">Doing </w:t>
+            </w:r>
+            <w:proofErr w:type="spellStart"/>
+            <w:r>
+              <w:t>ProgramExecutor</w:t>
+            </w:r>
+            <w:proofErr w:type="spellEnd"/>
+          </w:p>
+          <w:p>
+            <w:pPr>
+              <w:cnfStyle w:val="000000000000" w:firstRow="0" w:lastRow="0" w:firstColumn="0" w:lastColumn="0" w:oddVBand="0" w:evenVBand="0" w:oddHBand="0" w:evenHBand="0" w:firstRowFirstColumn="0" w:firstRowLastColumn="0" w:lastRowFirstColumn="0" w:lastRowLastColumn="0"/>
+            </w:pPr>
+            <w:r>
+              <w:t>Done with description</w:t>
+            </w:r>
           </w:p>
         </w:tc>
       </w:tr>
@@ -3769,10 +3894,15 @@
               <w:t xml:space="preserve">Continuing on the immediate classes Motor and Water. Introducing state diagram in case of it is necessary. </w:t>
             </w:r>
           </w:p>
+          <w:p>
+            <w:r>
+              <w:t>Making descriptions of Motor and Water class</w:t>
+            </w:r>
+          </w:p>
         </w:tc>
         <w:tc>
           <w:tcPr>
-            <w:tcW w:w="2520" w:type="dxa"/>
+            <w:tcW w:w="1350" w:type="dxa"/>
           </w:tcPr>
           <w:p>
             <w:pPr>
@@ -3785,7 +3915,7 @@
         </w:tc>
         <w:tc>
           <w:tcPr>
-            <w:tcW w:w="2065" w:type="dxa"/>
+            <w:tcW w:w="3235" w:type="dxa"/>
           </w:tcPr>
           <w:p>
             <w:pPr>
@@ -3816,10 +3946,15 @@
               <w:t xml:space="preserve"> classes. </w:t>
             </w:r>
           </w:p>
+          <w:p>
+            <w:r>
+              <w:t>Making descriptions of Temperature and Buzzer classes.</w:t>
+            </w:r>
+          </w:p>
         </w:tc>
         <w:tc>
           <w:tcPr>
-            <w:tcW w:w="2520" w:type="dxa"/>
+            <w:tcW w:w="1350" w:type="dxa"/>
           </w:tcPr>
           <w:p>
             <w:pPr>
@@ -3834,12 +3969,15 @@
         </w:tc>
         <w:tc>
           <w:tcPr>
-            <w:tcW w:w="2065" w:type="dxa"/>
+            <w:tcW w:w="3235" w:type="dxa"/>
           </w:tcPr>
           <w:p>
             <w:pPr>
               <w:cnfStyle w:val="000000000000" w:firstRow="0" w:lastRow="0" w:firstColumn="0" w:lastColumn="0" w:oddVBand="0" w:evenVBand="0" w:oddHBand="0" w:evenHBand="0" w:firstRowFirstColumn="0" w:firstRowLastColumn="0" w:lastRowFirstColumn="0" w:lastRowLastColumn="0"/>
             </w:pPr>
+            <w:r>
+              <w:t>Done</w:t>
+            </w:r>
           </w:p>
         </w:tc>
       </w:tr>
@@ -3854,6 +3992,9 @@
     </w:p>
     <w:p>
       <w:r>
+        <w:t xml:space="preserve">- </w:t>
+      </w:r>
+      <w:r>
         <w:t xml:space="preserve">Try to install </w:t>
       </w:r>
       <w:proofErr w:type="spellStart"/>
@@ -3870,66 +4011,23 @@
       </w:r>
       <w:proofErr w:type="gramEnd"/>
       <w:r>
-        <w:t xml:space="preserve"> error when doing the compilation is done. Showing as following:</w:t>
-      </w:r>
-    </w:p>
-    <w:p>
-      <w:r>
-        <w:rPr>
-          <w:noProof/>
-        </w:rPr>
-        <w:drawing>
-          <wp:inline distT="0" distB="0" distL="0" distR="0">
-            <wp:extent cx="5943600" cy="629920"/>
-            <wp:effectExtent l="0" t="0" r="0" b="0"/>
-            <wp:docPr id="3" name="Picture 3"/>
-            <wp:cNvGraphicFramePr>
-              <a:graphicFrameLocks xmlns:a="http://schemas.openxmlformats.org/drawingml/2006/main" noChangeAspect="1"/>
-            </wp:cNvGraphicFramePr>
-            <a:graphic xmlns:a="http://schemas.openxmlformats.org/drawingml/2006/main">
-              <a:graphicData uri="http://schemas.openxmlformats.org/drawingml/2006/picture">
-                <pic:pic xmlns:pic="http://schemas.openxmlformats.org/drawingml/2006/picture">
-                  <pic:nvPicPr>
-                    <pic:cNvPr id="3" name="Errors.png"/>
-                    <pic:cNvPicPr/>
-                  </pic:nvPicPr>
-                  <pic:blipFill>
-                    <a:blip r:embed="rId10">
-                      <a:extLst>
-                        <a:ext uri="{28A0092B-C50C-407E-A947-70E740481C1C}">
-                          <a14:useLocalDpi xmlns:a14="http://schemas.microsoft.com/office/drawing/2010/main" val="0"/>
-                        </a:ext>
-                      </a:extLst>
-                    </a:blip>
-                    <a:stretch>
-                      <a:fillRect/>
-                    </a:stretch>
-                  </pic:blipFill>
-                  <pic:spPr>
-                    <a:xfrm>
-                      <a:off x="0" y="0"/>
-                      <a:ext cx="5943600" cy="629920"/>
-                    </a:xfrm>
-                    <a:prstGeom prst="rect">
-                      <a:avLst/>
-                    </a:prstGeom>
-                  </pic:spPr>
-                </pic:pic>
-              </a:graphicData>
-            </a:graphic>
-          </wp:inline>
-        </w:drawing>
-      </w:r>
-      <w:r>
-        <w:t xml:space="preserve">  </w:t>
-      </w:r>
-      <w:r>
-        <w:t xml:space="preserve">- </w:t>
-      </w:r>
-      <w:r>
-        <w:t xml:space="preserve">Solve by install mingw.org </w:t>
-      </w:r>
-      <w:hyperlink r:id="rId11" w:history="1">
+        <w:t xml:space="preserve"> error whe</w:t>
+      </w:r>
+      <w:r>
+        <w:t>n doing the compilation is done.  This problem is s</w:t>
+      </w:r>
+      <w:r>
+        <w:t>olve</w:t>
+      </w:r>
+      <w:r>
+        <w:t>d</w:t>
+      </w:r>
+      <w:bookmarkStart w:id="0" w:name="_GoBack"/>
+      <w:bookmarkEnd w:id="0"/>
+      <w:r>
+        <w:t xml:space="preserve"> by install mingw.org </w:t>
+      </w:r>
+      <w:hyperlink r:id="rId10" w:history="1">
         <w:r>
           <w:rPr>
             <w:rStyle w:val="Hyperlink"/>
@@ -3955,8 +4053,19 @@
       </w:r>
     </w:p>
     <w:p>
-      <w:bookmarkStart w:id="0" w:name="_GoBack"/>
-      <w:bookmarkEnd w:id="0"/>
+      <w:r>
+        <w:t xml:space="preserve">- When we try to run functions of </w:t>
+      </w:r>
+      <w:proofErr w:type="spellStart"/>
+      <w:r>
+        <w:t>CoinWallet</w:t>
+      </w:r>
+      <w:proofErr w:type="spellEnd"/>
+      <w:r>
+        <w:t xml:space="preserve"> class, the soap and lock together in the program executor via the main loop(). It turns out some unknown behaviors.</w:t>
+      </w:r>
+    </w:p>
+    <w:p>
       <w:r>
         <w:tab/>
       </w:r>
@@ -3995,8 +4104,8 @@
       </w:r>
     </w:p>
     <w:sectPr>
-      <w:headerReference w:type="default" r:id="rId12"/>
-      <w:footerReference w:type="default" r:id="rId13"/>
+      <w:headerReference w:type="default" r:id="rId11"/>
+      <w:footerReference w:type="default" r:id="rId12"/>
       <w:pgSz w:w="12240" w:h="15840"/>
       <w:pgMar w:top="1440" w:right="1440" w:bottom="1440" w:left="1440" w:header="720" w:footer="720" w:gutter="0"/>
       <w:pgNumType w:start="0"/>
@@ -7144,6 +7253,118 @@
     </w:lvl>
   </w:abstractNum>
   <w:abstractNum w:abstractNumId="26" w15:restartNumberingAfterBreak="0">
+    <w:nsid w:val="3C862D28"/>
+    <w:multiLevelType w:val="hybridMultilevel"/>
+    <w:tmpl w:val="340E7FE6"/>
+    <w:lvl w:ilvl="0" w:tplc="D556D79C">
+      <w:numFmt w:val="bullet"/>
+      <w:lvlText w:val="-"/>
+      <w:lvlJc w:val="left"/>
+      <w:pPr>
+        <w:ind w:left="720" w:hanging="360"/>
+      </w:pPr>
+      <w:rPr>
+        <w:rFonts w:ascii="Calibri" w:eastAsiaTheme="minorEastAsia" w:hAnsi="Calibri" w:cs="Calibri" w:hint="default"/>
+      </w:rPr>
+    </w:lvl>
+    <w:lvl w:ilvl="1" w:tplc="04090003" w:tentative="1">
+      <w:start w:val="1"/>
+      <w:numFmt w:val="bullet"/>
+      <w:lvlText w:val="o"/>
+      <w:lvlJc w:val="left"/>
+      <w:pPr>
+        <w:ind w:left="1440" w:hanging="360"/>
+      </w:pPr>
+      <w:rPr>
+        <w:rFonts w:ascii="Courier New" w:hAnsi="Courier New" w:cs="Courier New" w:hint="default"/>
+      </w:rPr>
+    </w:lvl>
+    <w:lvl w:ilvl="2" w:tplc="04090005" w:tentative="1">
+      <w:start w:val="1"/>
+      <w:numFmt w:val="bullet"/>
+      <w:lvlText w:val=""/>
+      <w:lvlJc w:val="left"/>
+      <w:pPr>
+        <w:ind w:left="2160" w:hanging="360"/>
+      </w:pPr>
+      <w:rPr>
+        <w:rFonts w:ascii="Wingdings" w:hAnsi="Wingdings" w:hint="default"/>
+      </w:rPr>
+    </w:lvl>
+    <w:lvl w:ilvl="3" w:tplc="04090001" w:tentative="1">
+      <w:start w:val="1"/>
+      <w:numFmt w:val="bullet"/>
+      <w:lvlText w:val=""/>
+      <w:lvlJc w:val="left"/>
+      <w:pPr>
+        <w:ind w:left="2880" w:hanging="360"/>
+      </w:pPr>
+      <w:rPr>
+        <w:rFonts w:ascii="Symbol" w:hAnsi="Symbol" w:hint="default"/>
+      </w:rPr>
+    </w:lvl>
+    <w:lvl w:ilvl="4" w:tplc="04090003" w:tentative="1">
+      <w:start w:val="1"/>
+      <w:numFmt w:val="bullet"/>
+      <w:lvlText w:val="o"/>
+      <w:lvlJc w:val="left"/>
+      <w:pPr>
+        <w:ind w:left="3600" w:hanging="360"/>
+      </w:pPr>
+      <w:rPr>
+        <w:rFonts w:ascii="Courier New" w:hAnsi="Courier New" w:cs="Courier New" w:hint="default"/>
+      </w:rPr>
+    </w:lvl>
+    <w:lvl w:ilvl="5" w:tplc="04090005" w:tentative="1">
+      <w:start w:val="1"/>
+      <w:numFmt w:val="bullet"/>
+      <w:lvlText w:val=""/>
+      <w:lvlJc w:val="left"/>
+      <w:pPr>
+        <w:ind w:left="4320" w:hanging="360"/>
+      </w:pPr>
+      <w:rPr>
+        <w:rFonts w:ascii="Wingdings" w:hAnsi="Wingdings" w:hint="default"/>
+      </w:rPr>
+    </w:lvl>
+    <w:lvl w:ilvl="6" w:tplc="04090001" w:tentative="1">
+      <w:start w:val="1"/>
+      <w:numFmt w:val="bullet"/>
+      <w:lvlText w:val=""/>
+      <w:lvlJc w:val="left"/>
+      <w:pPr>
+        <w:ind w:left="5040" w:hanging="360"/>
+      </w:pPr>
+      <w:rPr>
+        <w:rFonts w:ascii="Symbol" w:hAnsi="Symbol" w:hint="default"/>
+      </w:rPr>
+    </w:lvl>
+    <w:lvl w:ilvl="7" w:tplc="04090003" w:tentative="1">
+      <w:start w:val="1"/>
+      <w:numFmt w:val="bullet"/>
+      <w:lvlText w:val="o"/>
+      <w:lvlJc w:val="left"/>
+      <w:pPr>
+        <w:ind w:left="5760" w:hanging="360"/>
+      </w:pPr>
+      <w:rPr>
+        <w:rFonts w:ascii="Courier New" w:hAnsi="Courier New" w:cs="Courier New" w:hint="default"/>
+      </w:rPr>
+    </w:lvl>
+    <w:lvl w:ilvl="8" w:tplc="04090005" w:tentative="1">
+      <w:start w:val="1"/>
+      <w:numFmt w:val="bullet"/>
+      <w:lvlText w:val=""/>
+      <w:lvlJc w:val="left"/>
+      <w:pPr>
+        <w:ind w:left="6480" w:hanging="360"/>
+      </w:pPr>
+      <w:rPr>
+        <w:rFonts w:ascii="Wingdings" w:hAnsi="Wingdings" w:hint="default"/>
+      </w:rPr>
+    </w:lvl>
+  </w:abstractNum>
+  <w:abstractNum w:abstractNumId="27" w15:restartNumberingAfterBreak="0">
     <w:nsid w:val="3FB00D05"/>
     <w:multiLevelType w:val="hybridMultilevel"/>
     <w:tmpl w:val="6EA415B6"/>
@@ -7256,7 +7477,7 @@
       </w:rPr>
     </w:lvl>
   </w:abstractNum>
-  <w:abstractNum w:abstractNumId="27" w15:restartNumberingAfterBreak="0">
+  <w:abstractNum w:abstractNumId="28" w15:restartNumberingAfterBreak="0">
     <w:nsid w:val="444F3FBD"/>
     <w:multiLevelType w:val="hybridMultilevel"/>
     <w:tmpl w:val="DE701D1C"/>
@@ -7369,7 +7590,7 @@
       </w:rPr>
     </w:lvl>
   </w:abstractNum>
-  <w:abstractNum w:abstractNumId="28" w15:restartNumberingAfterBreak="0">
+  <w:abstractNum w:abstractNumId="29" w15:restartNumberingAfterBreak="0">
     <w:nsid w:val="44DA1141"/>
     <w:multiLevelType w:val="hybridMultilevel"/>
     <w:tmpl w:val="295C2D64"/>
@@ -7482,7 +7703,7 @@
       </w:rPr>
     </w:lvl>
   </w:abstractNum>
-  <w:abstractNum w:abstractNumId="29" w15:restartNumberingAfterBreak="0">
+  <w:abstractNum w:abstractNumId="30" w15:restartNumberingAfterBreak="0">
     <w:nsid w:val="49CC564C"/>
     <w:multiLevelType w:val="hybridMultilevel"/>
     <w:tmpl w:val="C7F8243A"/>
@@ -7571,7 +7792,7 @@
       </w:pPr>
     </w:lvl>
   </w:abstractNum>
-  <w:abstractNum w:abstractNumId="30" w15:restartNumberingAfterBreak="0">
+  <w:abstractNum w:abstractNumId="31" w15:restartNumberingAfterBreak="0">
     <w:nsid w:val="4AFA2D5C"/>
     <w:multiLevelType w:val="hybridMultilevel"/>
     <w:tmpl w:val="AAA4FA48"/>
@@ -7665,7 +7886,7 @@
       </w:pPr>
     </w:lvl>
   </w:abstractNum>
-  <w:abstractNum w:abstractNumId="31" w15:restartNumberingAfterBreak="0">
+  <w:abstractNum w:abstractNumId="32" w15:restartNumberingAfterBreak="0">
     <w:nsid w:val="4E782553"/>
     <w:multiLevelType w:val="hybridMultilevel"/>
     <w:tmpl w:val="9398CC70"/>
@@ -7757,7 +7978,7 @@
       </w:pPr>
     </w:lvl>
   </w:abstractNum>
-  <w:abstractNum w:abstractNumId="32" w15:restartNumberingAfterBreak="0">
+  <w:abstractNum w:abstractNumId="33" w15:restartNumberingAfterBreak="0">
     <w:nsid w:val="51100A9C"/>
     <w:multiLevelType w:val="hybridMultilevel"/>
     <w:tmpl w:val="8D32475A"/>
@@ -7870,7 +8091,7 @@
       </w:rPr>
     </w:lvl>
   </w:abstractNum>
-  <w:abstractNum w:abstractNumId="33" w15:restartNumberingAfterBreak="0">
+  <w:abstractNum w:abstractNumId="34" w15:restartNumberingAfterBreak="0">
     <w:nsid w:val="58433F8C"/>
     <w:multiLevelType w:val="hybridMultilevel"/>
     <w:tmpl w:val="EAB24850"/>
@@ -7959,7 +8180,7 @@
       </w:pPr>
     </w:lvl>
   </w:abstractNum>
-  <w:abstractNum w:abstractNumId="34" w15:restartNumberingAfterBreak="0">
+  <w:abstractNum w:abstractNumId="35" w15:restartNumberingAfterBreak="0">
     <w:nsid w:val="5CCE2175"/>
     <w:multiLevelType w:val="hybridMultilevel"/>
     <w:tmpl w:val="9564A314"/>
@@ -8050,7 +8271,7 @@
       </w:pPr>
     </w:lvl>
   </w:abstractNum>
-  <w:abstractNum w:abstractNumId="35" w15:restartNumberingAfterBreak="0">
+  <w:abstractNum w:abstractNumId="36" w15:restartNumberingAfterBreak="0">
     <w:nsid w:val="5D5428C5"/>
     <w:multiLevelType w:val="hybridMultilevel"/>
     <w:tmpl w:val="B4B4F76A"/>
@@ -8136,7 +8357,7 @@
       </w:pPr>
     </w:lvl>
   </w:abstractNum>
-  <w:abstractNum w:abstractNumId="36" w15:restartNumberingAfterBreak="0">
+  <w:abstractNum w:abstractNumId="37" w15:restartNumberingAfterBreak="0">
     <w:nsid w:val="613218CF"/>
     <w:multiLevelType w:val="hybridMultilevel"/>
     <w:tmpl w:val="CA78112A"/>
@@ -8249,7 +8470,119 @@
       </w:rPr>
     </w:lvl>
   </w:abstractNum>
-  <w:abstractNum w:abstractNumId="37" w15:restartNumberingAfterBreak="0">
+  <w:abstractNum w:abstractNumId="38" w15:restartNumberingAfterBreak="0">
+    <w:nsid w:val="65E41CA5"/>
+    <w:multiLevelType w:val="hybridMultilevel"/>
+    <w:tmpl w:val="6782801C"/>
+    <w:lvl w:ilvl="0" w:tplc="869EEE30">
+      <w:numFmt w:val="bullet"/>
+      <w:lvlText w:val="-"/>
+      <w:lvlJc w:val="left"/>
+      <w:pPr>
+        <w:ind w:left="720" w:hanging="360"/>
+      </w:pPr>
+      <w:rPr>
+        <w:rFonts w:ascii="Calibri" w:eastAsiaTheme="minorEastAsia" w:hAnsi="Calibri" w:cs="Calibri" w:hint="default"/>
+      </w:rPr>
+    </w:lvl>
+    <w:lvl w:ilvl="1" w:tplc="04090003" w:tentative="1">
+      <w:start w:val="1"/>
+      <w:numFmt w:val="bullet"/>
+      <w:lvlText w:val="o"/>
+      <w:lvlJc w:val="left"/>
+      <w:pPr>
+        <w:ind w:left="1440" w:hanging="360"/>
+      </w:pPr>
+      <w:rPr>
+        <w:rFonts w:ascii="Courier New" w:hAnsi="Courier New" w:cs="Courier New" w:hint="default"/>
+      </w:rPr>
+    </w:lvl>
+    <w:lvl w:ilvl="2" w:tplc="04090005" w:tentative="1">
+      <w:start w:val="1"/>
+      <w:numFmt w:val="bullet"/>
+      <w:lvlText w:val=""/>
+      <w:lvlJc w:val="left"/>
+      <w:pPr>
+        <w:ind w:left="2160" w:hanging="360"/>
+      </w:pPr>
+      <w:rPr>
+        <w:rFonts w:ascii="Wingdings" w:hAnsi="Wingdings" w:hint="default"/>
+      </w:rPr>
+    </w:lvl>
+    <w:lvl w:ilvl="3" w:tplc="04090001" w:tentative="1">
+      <w:start w:val="1"/>
+      <w:numFmt w:val="bullet"/>
+      <w:lvlText w:val=""/>
+      <w:lvlJc w:val="left"/>
+      <w:pPr>
+        <w:ind w:left="2880" w:hanging="360"/>
+      </w:pPr>
+      <w:rPr>
+        <w:rFonts w:ascii="Symbol" w:hAnsi="Symbol" w:hint="default"/>
+      </w:rPr>
+    </w:lvl>
+    <w:lvl w:ilvl="4" w:tplc="04090003" w:tentative="1">
+      <w:start w:val="1"/>
+      <w:numFmt w:val="bullet"/>
+      <w:lvlText w:val="o"/>
+      <w:lvlJc w:val="left"/>
+      <w:pPr>
+        <w:ind w:left="3600" w:hanging="360"/>
+      </w:pPr>
+      <w:rPr>
+        <w:rFonts w:ascii="Courier New" w:hAnsi="Courier New" w:cs="Courier New" w:hint="default"/>
+      </w:rPr>
+    </w:lvl>
+    <w:lvl w:ilvl="5" w:tplc="04090005" w:tentative="1">
+      <w:start w:val="1"/>
+      <w:numFmt w:val="bullet"/>
+      <w:lvlText w:val=""/>
+      <w:lvlJc w:val="left"/>
+      <w:pPr>
+        <w:ind w:left="4320" w:hanging="360"/>
+      </w:pPr>
+      <w:rPr>
+        <w:rFonts w:ascii="Wingdings" w:hAnsi="Wingdings" w:hint="default"/>
+      </w:rPr>
+    </w:lvl>
+    <w:lvl w:ilvl="6" w:tplc="04090001" w:tentative="1">
+      <w:start w:val="1"/>
+      <w:numFmt w:val="bullet"/>
+      <w:lvlText w:val=""/>
+      <w:lvlJc w:val="left"/>
+      <w:pPr>
+        <w:ind w:left="5040" w:hanging="360"/>
+      </w:pPr>
+      <w:rPr>
+        <w:rFonts w:ascii="Symbol" w:hAnsi="Symbol" w:hint="default"/>
+      </w:rPr>
+    </w:lvl>
+    <w:lvl w:ilvl="7" w:tplc="04090003" w:tentative="1">
+      <w:start w:val="1"/>
+      <w:numFmt w:val="bullet"/>
+      <w:lvlText w:val="o"/>
+      <w:lvlJc w:val="left"/>
+      <w:pPr>
+        <w:ind w:left="5760" w:hanging="360"/>
+      </w:pPr>
+      <w:rPr>
+        <w:rFonts w:ascii="Courier New" w:hAnsi="Courier New" w:cs="Courier New" w:hint="default"/>
+      </w:rPr>
+    </w:lvl>
+    <w:lvl w:ilvl="8" w:tplc="04090005" w:tentative="1">
+      <w:start w:val="1"/>
+      <w:numFmt w:val="bullet"/>
+      <w:lvlText w:val=""/>
+      <w:lvlJc w:val="left"/>
+      <w:pPr>
+        <w:ind w:left="6480" w:hanging="360"/>
+      </w:pPr>
+      <w:rPr>
+        <w:rFonts w:ascii="Wingdings" w:hAnsi="Wingdings" w:hint="default"/>
+      </w:rPr>
+    </w:lvl>
+  </w:abstractNum>
+  <w:abstractNum w:abstractNumId="39" w15:restartNumberingAfterBreak="0">
     <w:nsid w:val="67EF0C24"/>
     <w:multiLevelType w:val="hybridMultilevel"/>
     <w:tmpl w:val="DA7A309A"/>
@@ -8362,7 +8695,7 @@
       </w:rPr>
     </w:lvl>
   </w:abstractNum>
-  <w:abstractNum w:abstractNumId="38" w15:restartNumberingAfterBreak="0">
+  <w:abstractNum w:abstractNumId="40" w15:restartNumberingAfterBreak="0">
     <w:nsid w:val="67F14A3D"/>
     <w:multiLevelType w:val="hybridMultilevel"/>
     <w:tmpl w:val="80DCF230"/>
@@ -8475,7 +8808,7 @@
       </w:rPr>
     </w:lvl>
   </w:abstractNum>
-  <w:abstractNum w:abstractNumId="39" w15:restartNumberingAfterBreak="0">
+  <w:abstractNum w:abstractNumId="41" w15:restartNumberingAfterBreak="0">
     <w:nsid w:val="69BC10EA"/>
     <w:multiLevelType w:val="hybridMultilevel"/>
     <w:tmpl w:val="4DDECB54"/>
@@ -8588,7 +8921,7 @@
       </w:rPr>
     </w:lvl>
   </w:abstractNum>
-  <w:abstractNum w:abstractNumId="40" w15:restartNumberingAfterBreak="0">
+  <w:abstractNum w:abstractNumId="42" w15:restartNumberingAfterBreak="0">
     <w:nsid w:val="6ACD78E7"/>
     <w:multiLevelType w:val="hybridMultilevel"/>
     <w:tmpl w:val="05B8AF56"/>
@@ -8701,7 +9034,7 @@
       </w:rPr>
     </w:lvl>
   </w:abstractNum>
-  <w:abstractNum w:abstractNumId="41" w15:restartNumberingAfterBreak="0">
+  <w:abstractNum w:abstractNumId="43" w15:restartNumberingAfterBreak="0">
     <w:nsid w:val="6B6A7FC0"/>
     <w:multiLevelType w:val="hybridMultilevel"/>
     <w:tmpl w:val="64765AD4"/>
@@ -8795,7 +9128,7 @@
       </w:pPr>
     </w:lvl>
   </w:abstractNum>
-  <w:abstractNum w:abstractNumId="42" w15:restartNumberingAfterBreak="0">
+  <w:abstractNum w:abstractNumId="44" w15:restartNumberingAfterBreak="0">
     <w:nsid w:val="6CF010EB"/>
     <w:multiLevelType w:val="hybridMultilevel"/>
     <w:tmpl w:val="5E3A710E"/>
@@ -8908,7 +9241,7 @@
       </w:rPr>
     </w:lvl>
   </w:abstractNum>
-  <w:abstractNum w:abstractNumId="43" w15:restartNumberingAfterBreak="0">
+  <w:abstractNum w:abstractNumId="45" w15:restartNumberingAfterBreak="0">
     <w:nsid w:val="72091787"/>
     <w:multiLevelType w:val="hybridMultilevel"/>
     <w:tmpl w:val="8318A2F0"/>
@@ -8994,7 +9327,7 @@
       </w:pPr>
     </w:lvl>
   </w:abstractNum>
-  <w:abstractNum w:abstractNumId="44" w15:restartNumberingAfterBreak="0">
+  <w:abstractNum w:abstractNumId="46" w15:restartNumberingAfterBreak="0">
     <w:nsid w:val="79DD60C2"/>
     <w:multiLevelType w:val="hybridMultilevel"/>
     <w:tmpl w:val="8438E9CC"/>
@@ -9080,7 +9413,7 @@
       </w:pPr>
     </w:lvl>
   </w:abstractNum>
-  <w:abstractNum w:abstractNumId="45" w15:restartNumberingAfterBreak="0">
+  <w:abstractNum w:abstractNumId="47" w15:restartNumberingAfterBreak="0">
     <w:nsid w:val="7D9E7BF6"/>
     <w:multiLevelType w:val="hybridMultilevel"/>
     <w:tmpl w:val="C31CA018"/>
@@ -9194,19 +9527,19 @@
     </w:lvl>
   </w:abstractNum>
   <w:num w:numId="1">
-    <w:abstractNumId w:val="33"/>
+    <w:abstractNumId w:val="34"/>
   </w:num>
   <w:num w:numId="2">
-    <w:abstractNumId w:val="29"/>
+    <w:abstractNumId w:val="30"/>
   </w:num>
   <w:num w:numId="3">
-    <w:abstractNumId w:val="40"/>
+    <w:abstractNumId w:val="42"/>
   </w:num>
   <w:num w:numId="4">
     <w:abstractNumId w:val="5"/>
   </w:num>
   <w:num w:numId="5">
-    <w:abstractNumId w:val="41"/>
+    <w:abstractNumId w:val="43"/>
   </w:num>
   <w:num w:numId="6">
     <w:abstractNumId w:val="20"/>
@@ -9218,22 +9551,22 @@
     <w:abstractNumId w:val="15"/>
   </w:num>
   <w:num w:numId="9">
-    <w:abstractNumId w:val="30"/>
+    <w:abstractNumId w:val="31"/>
   </w:num>
   <w:num w:numId="10">
-    <w:abstractNumId w:val="34"/>
+    <w:abstractNumId w:val="35"/>
   </w:num>
   <w:num w:numId="11">
-    <w:abstractNumId w:val="36"/>
+    <w:abstractNumId w:val="37"/>
   </w:num>
   <w:num w:numId="12">
-    <w:abstractNumId w:val="39"/>
+    <w:abstractNumId w:val="41"/>
   </w:num>
   <w:num w:numId="13">
-    <w:abstractNumId w:val="38"/>
+    <w:abstractNumId w:val="40"/>
   </w:num>
   <w:num w:numId="14">
-    <w:abstractNumId w:val="32"/>
+    <w:abstractNumId w:val="33"/>
   </w:num>
   <w:num w:numId="15">
     <w:abstractNumId w:val="19"/>
@@ -9242,7 +9575,7 @@
     <w:abstractNumId w:val="18"/>
   </w:num>
   <w:num w:numId="17">
-    <w:abstractNumId w:val="27"/>
+    <w:abstractNumId w:val="28"/>
   </w:num>
   <w:num w:numId="18">
     <w:abstractNumId w:val="14"/>
@@ -9266,7 +9599,7 @@
     <w:abstractNumId w:val="1"/>
   </w:num>
   <w:num w:numId="25">
-    <w:abstractNumId w:val="37"/>
+    <w:abstractNumId w:val="39"/>
   </w:num>
   <w:num w:numId="26">
     <w:abstractNumId w:val="21"/>
@@ -9275,13 +9608,13 @@
     <w:abstractNumId w:val="9"/>
   </w:num>
   <w:num w:numId="28">
-    <w:abstractNumId w:val="43"/>
+    <w:abstractNumId w:val="45"/>
   </w:num>
   <w:num w:numId="29">
-    <w:abstractNumId w:val="28"/>
+    <w:abstractNumId w:val="29"/>
   </w:num>
   <w:num w:numId="30">
-    <w:abstractNumId w:val="45"/>
+    <w:abstractNumId w:val="47"/>
   </w:num>
   <w:num w:numId="31">
     <w:abstractNumId w:val="13"/>
@@ -9293,19 +9626,19 @@
     <w:abstractNumId w:val="16"/>
   </w:num>
   <w:num w:numId="34">
-    <w:abstractNumId w:val="31"/>
+    <w:abstractNumId w:val="32"/>
   </w:num>
   <w:num w:numId="35">
-    <w:abstractNumId w:val="42"/>
+    <w:abstractNumId w:val="44"/>
   </w:num>
   <w:num w:numId="36">
     <w:abstractNumId w:val="7"/>
   </w:num>
   <w:num w:numId="37">
-    <w:abstractNumId w:val="44"/>
+    <w:abstractNumId w:val="46"/>
   </w:num>
   <w:num w:numId="38">
-    <w:abstractNumId w:val="35"/>
+    <w:abstractNumId w:val="36"/>
   </w:num>
   <w:num w:numId="39">
     <w:abstractNumId w:val="24"/>
@@ -9326,10 +9659,16 @@
     <w:abstractNumId w:val="11"/>
   </w:num>
   <w:num w:numId="45">
-    <w:abstractNumId w:val="26"/>
+    <w:abstractNumId w:val="27"/>
   </w:num>
   <w:num w:numId="46">
     <w:abstractNumId w:val="10"/>
+  </w:num>
+  <w:num w:numId="47">
+    <w:abstractNumId w:val="26"/>
+  </w:num>
+  <w:num w:numId="48">
+    <w:abstractNumId w:val="38"/>
   </w:num>
 </w:numbering>
 </file>
@@ -9940,6 +10279,7 @@
   <w:style w:type="character" w:default="1" w:styleId="DefaultParagraphFont">
     <w:name w:val="Default Paragraph Font"/>
     <w:uiPriority w:val="1"/>
+    <w:semiHidden/>
     <w:unhideWhenUsed/>
   </w:style>
   <w:style w:type="table" w:default="1" w:styleId="TableNormal">
@@ -11041,7 +11381,7 @@
 </file>
 
 <file path=customXml/itemProps2.xml><?xml version="1.0" encoding="utf-8"?>
-<ds:datastoreItem xmlns:ds="http://schemas.openxmlformats.org/officeDocument/2006/customXml" ds:itemID="{16BADE09-3C17-48F4-B8AC-8F798A872195}">
+<ds:datastoreItem xmlns:ds="http://schemas.openxmlformats.org/officeDocument/2006/customXml" ds:itemID="{84CA2DA2-E0FD-4D37-85DA-1B596CA5F5AA}">
   <ds:schemaRefs>
     <ds:schemaRef ds:uri="http://schemas.openxmlformats.org/officeDocument/2006/bibliography"/>
   </ds:schemaRefs>

</xml_diff>

<commit_message>
Working on the testing
</commit_message>
<xml_diff>
--- a/Docs/ESP-ProcessReport.docx
+++ b/Docs/ESP-ProcessReport.docx
@@ -353,7 +353,7 @@
                   </wp:anchor>
                 </w:drawing>
               </mc:Choice>
-              <mc:Fallback xmlns:w16se="http://schemas.microsoft.com/office/word/2015/wordml/symex" xmlns:cx5="http://schemas.microsoft.com/office/drawing/2016/5/11/chartex" xmlns:cx4="http://schemas.microsoft.com/office/drawing/2016/5/10/chartex" xmlns:cx3="http://schemas.microsoft.com/office/drawing/2016/5/9/chartex" xmlns:cx2="http://schemas.microsoft.com/office/drawing/2015/10/21/chartex" xmlns:cx1="http://schemas.microsoft.com/office/drawing/2015/9/8/chartex" xmlns:cx="http://schemas.microsoft.com/office/drawing/2014/chartex">
+              <mc:Fallback xmlns:cx="http://schemas.microsoft.com/office/drawing/2014/chartex" xmlns:cx1="http://schemas.microsoft.com/office/drawing/2015/9/8/chartex" xmlns:cx2="http://schemas.microsoft.com/office/drawing/2015/10/21/chartex" xmlns:cx3="http://schemas.microsoft.com/office/drawing/2016/5/9/chartex" xmlns:cx4="http://schemas.microsoft.com/office/drawing/2016/5/10/chartex" xmlns:cx5="http://schemas.microsoft.com/office/drawing/2016/5/11/chartex" xmlns:w16se="http://schemas.microsoft.com/office/word/2015/wordml/symex">
                 <w:pict>
                   <v:group w14:anchorId="01A724E6" id="Group 114" o:spid="_x0000_s1026" style="position:absolute;margin-left:0;margin-top:0;width:18pt;height:10in;z-index:251659264;mso-width-percent:29;mso-height-percent:909;mso-left-percent:45;mso-position-horizontal-relative:page;mso-position-vertical:center;mso-position-vertical-relative:page;mso-width-percent:29;mso-height-percent:909;mso-left-percent:45" coordsize="2286,91440" o:gfxdata="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">
                     <v:rect id="Rectangle 115" o:spid="_x0000_s1027" style="position:absolute;width:2286;height:87820;visibility:visible;mso-wrap-style:square;v-text-anchor:middle" o:gfxdata="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" fillcolor="#ed7d31 [3205]" stroked="f" strokeweight="1pt"/>
@@ -502,17 +502,7 @@
                                 <w:szCs w:val="32"/>
                                 <w:lang w:val="fr-FR"/>
                               </w:rPr>
-                              <w:t xml:space="preserve">Michel </w:t>
-                            </w:r>
-                            <w:proofErr w:type="spellStart"/>
-                            <w:r>
-                              <w:rPr>
-                                <w:rFonts w:ascii="Calibri" w:eastAsia="Calibri" w:hAnsi="Calibri" w:cs="Calibri"/>
-                                <w:sz w:val="32"/>
-                                <w:szCs w:val="32"/>
-                                <w:lang w:val="fr-FR"/>
-                              </w:rPr>
-                              <w:t>Cl</w:t>
+                              <w:t>Michel Cl</w:t>
                             </w:r>
                             <w:r>
                               <w:rPr>
@@ -523,7 +513,6 @@
                               </w:rPr>
                               <w:t>erger</w:t>
                             </w:r>
-                            <w:proofErr w:type="spellEnd"/>
                             <w:r>
                               <w:rPr>
                                 <w:rFonts w:ascii="Calibri" w:eastAsia="Calibri" w:hAnsi="Calibri" w:cs="Calibri"/>
@@ -564,7 +553,6 @@
                                 <w:szCs w:val="32"/>
                               </w:rPr>
                             </w:pPr>
-                            <w:proofErr w:type="spellStart"/>
                             <w:r>
                               <w:rPr>
                                 <w:rFonts w:ascii="Calibri" w:eastAsia="Calibri" w:hAnsi="Calibri" w:cs="Calibri"/>
@@ -572,17 +560,7 @@
                                 <w:szCs w:val="32"/>
                                 <w:lang w:val="fr-FR"/>
                               </w:rPr>
-                              <w:t>Zirui</w:t>
-                            </w:r>
-                            <w:proofErr w:type="spellEnd"/>
-                            <w:r>
-                              <w:rPr>
-                                <w:rFonts w:ascii="Calibri" w:eastAsia="Calibri" w:hAnsi="Calibri" w:cs="Calibri"/>
-                                <w:sz w:val="32"/>
-                                <w:szCs w:val="32"/>
-                                <w:lang w:val="fr-FR"/>
-                              </w:rPr>
-                              <w:t xml:space="preserve"> Song</w:t>
+                              <w:t>Zirui Song</w:t>
                             </w:r>
                             <w:r>
                               <w:rPr>
@@ -714,17 +692,7 @@
                           <w:szCs w:val="32"/>
                           <w:lang w:val="fr-FR"/>
                         </w:rPr>
-                        <w:t xml:space="preserve">Michel </w:t>
-                      </w:r>
-                      <w:proofErr w:type="spellStart"/>
-                      <w:r>
-                        <w:rPr>
-                          <w:rFonts w:ascii="Calibri" w:eastAsia="Calibri" w:hAnsi="Calibri" w:cs="Calibri"/>
-                          <w:sz w:val="32"/>
-                          <w:szCs w:val="32"/>
-                          <w:lang w:val="fr-FR"/>
-                        </w:rPr>
-                        <w:t>Cl</w:t>
+                        <w:t>Michel Cl</w:t>
                       </w:r>
                       <w:r>
                         <w:rPr>
@@ -735,7 +703,6 @@
                         </w:rPr>
                         <w:t>erger</w:t>
                       </w:r>
-                      <w:proofErr w:type="spellEnd"/>
                       <w:r>
                         <w:rPr>
                           <w:rFonts w:ascii="Calibri" w:eastAsia="Calibri" w:hAnsi="Calibri" w:cs="Calibri"/>
@@ -776,7 +743,6 @@
                           <w:szCs w:val="32"/>
                         </w:rPr>
                       </w:pPr>
-                      <w:proofErr w:type="spellStart"/>
                       <w:r>
                         <w:rPr>
                           <w:rFonts w:ascii="Calibri" w:eastAsia="Calibri" w:hAnsi="Calibri" w:cs="Calibri"/>
@@ -784,17 +750,7 @@
                           <w:szCs w:val="32"/>
                           <w:lang w:val="fr-FR"/>
                         </w:rPr>
-                        <w:t>Zirui</w:t>
-                      </w:r>
-                      <w:proofErr w:type="spellEnd"/>
-                      <w:r>
-                        <w:rPr>
-                          <w:rFonts w:ascii="Calibri" w:eastAsia="Calibri" w:hAnsi="Calibri" w:cs="Calibri"/>
-                          <w:sz w:val="32"/>
-                          <w:szCs w:val="32"/>
-                          <w:lang w:val="fr-FR"/>
-                        </w:rPr>
-                        <w:t xml:space="preserve"> Song</w:t>
+                        <w:t>Zirui Song</w:t>
                       </w:r>
                       <w:r>
                         <w:rPr>
@@ -1295,21 +1251,7 @@
               <w:rPr>
                 <w:rFonts w:cs="Arial"/>
               </w:rPr>
-              <w:t>(</w:t>
-            </w:r>
-            <w:proofErr w:type="spellStart"/>
-            <w:r>
-              <w:rPr>
-                <w:rFonts w:cs="Arial"/>
-              </w:rPr>
-              <w:t>start up</w:t>
-            </w:r>
-            <w:proofErr w:type="spellEnd"/>
-            <w:r>
-              <w:rPr>
-                <w:rFonts w:cs="Arial"/>
-              </w:rPr>
-              <w:t>)</w:t>
+              <w:t>(start up)</w:t>
             </w:r>
           </w:p>
           <w:p>
@@ -2026,15 +1968,7 @@
     </w:p>
     <w:p>
       <w:r>
-        <w:t xml:space="preserve">Generally discuss about the group working environment. Investigating the tools for drawing the diagrams such as Microsoft Visio, </w:t>
-      </w:r>
-      <w:proofErr w:type="spellStart"/>
-      <w:r>
-        <w:t>Astah</w:t>
-      </w:r>
-      <w:proofErr w:type="spellEnd"/>
-      <w:r>
-        <w:t xml:space="preserve"> professional and online tool called https://www.draw.io/. The draw.io is selected since it is an online tools and free, therefore; it is more convenient to use without any installation required</w:t>
+        <w:t>Generally discuss about the group working environment. Investigating the tools for drawing the diagrams such as Microsoft Visio, Astah professional and online tool called https://www.draw.io/. The draw.io is selected since it is an online tools and free, therefore; it is more convenient to use without any installation required</w:t>
       </w:r>
     </w:p>
     <w:p>
@@ -2251,11 +2185,9 @@
             <w:pPr>
               <w:cnfStyle w:val="000000000000" w:firstRow="0" w:lastRow="0" w:firstColumn="0" w:lastColumn="0" w:oddVBand="0" w:evenVBand="0" w:oddHBand="0" w:evenHBand="0" w:firstRowFirstColumn="0" w:firstRowLastColumn="0" w:lastRowFirstColumn="0" w:lastRowLastColumn="0"/>
             </w:pPr>
-            <w:proofErr w:type="spellStart"/>
             <w:r>
               <w:t>Zirui</w:t>
             </w:r>
-            <w:proofErr w:type="spellEnd"/>
           </w:p>
         </w:tc>
         <w:tc>
@@ -2311,23 +2243,7 @@
     </w:p>
     <w:p>
       <w:r>
-        <w:t xml:space="preserve">- Should the association between the </w:t>
-      </w:r>
-      <w:proofErr w:type="spellStart"/>
-      <w:r>
-        <w:t>LaundryMachine</w:t>
-      </w:r>
-      <w:proofErr w:type="spellEnd"/>
-      <w:r>
-        <w:t xml:space="preserve"> class, </w:t>
-      </w:r>
-      <w:proofErr w:type="spellStart"/>
-      <w:r>
-        <w:t>ProgramExecutor</w:t>
-      </w:r>
-      <w:proofErr w:type="spellEnd"/>
-      <w:r>
-        <w:t xml:space="preserve"> and Program setting are composition associations?</w:t>
+        <w:t>- Should the association between the LaundryMachine class, ProgramExecutor and Program setting are composition associations?</w:t>
       </w:r>
     </w:p>
     <w:p>
@@ -2360,15 +2276,7 @@
     </w:p>
     <w:p>
       <w:r>
-        <w:t xml:space="preserve">We discuss about some doubts that we had about the interfaces. Then we make sure that everyone have the </w:t>
-      </w:r>
-      <w:proofErr w:type="spellStart"/>
-      <w:r>
-        <w:t>hardwares</w:t>
-      </w:r>
-      <w:proofErr w:type="spellEnd"/>
-      <w:r>
-        <w:t xml:space="preserve"> that are necessary for our work. We separate the workload between each other.</w:t>
+        <w:t>We discuss about some doubts that we had about the interfaces. Then we make sure that everyone have the hardwares that are necessary for our work. We separate the workload between each other.</w:t>
       </w:r>
     </w:p>
     <w:p>
@@ -2452,23 +2360,7 @@
               <w:t xml:space="preserve">Implementation and testing of interfaces </w:t>
             </w:r>
             <w:r>
-              <w:t>called “</w:t>
-            </w:r>
-            <w:proofErr w:type="spellStart"/>
-            <w:r>
-              <w:t>IProgram</w:t>
-            </w:r>
-            <w:proofErr w:type="spellEnd"/>
-            <w:r>
-              <w:t>” and “</w:t>
-            </w:r>
-            <w:proofErr w:type="spellStart"/>
-            <w:r>
-              <w:t>ICoin</w:t>
-            </w:r>
-            <w:proofErr w:type="spellEnd"/>
-            <w:r>
-              <w:t>”</w:t>
+              <w:t>called “IProgram” and “ICoin”</w:t>
             </w:r>
           </w:p>
         </w:tc>
@@ -2510,23 +2402,7 @@
               <w:t>Implementation and testing of interfaces</w:t>
             </w:r>
             <w:r>
-              <w:t xml:space="preserve"> called “</w:t>
-            </w:r>
-            <w:proofErr w:type="spellStart"/>
-            <w:r>
-              <w:t>ILock</w:t>
-            </w:r>
-            <w:proofErr w:type="spellEnd"/>
-            <w:r>
-              <w:t>” and “</w:t>
-            </w:r>
-            <w:proofErr w:type="spellStart"/>
-            <w:r>
-              <w:t>ISoap</w:t>
-            </w:r>
-            <w:proofErr w:type="spellEnd"/>
-            <w:r>
-              <w:t>”</w:t>
+              <w:t xml:space="preserve"> called “ILock” and “ISoap”</w:t>
             </w:r>
           </w:p>
         </w:tc>
@@ -2571,23 +2447,7 @@
               <w:t xml:space="preserve">Implementation and testing of interfaces </w:t>
             </w:r>
             <w:r>
-              <w:t>called “</w:t>
-            </w:r>
-            <w:proofErr w:type="spellStart"/>
-            <w:r>
-              <w:t>IWater</w:t>
-            </w:r>
-            <w:proofErr w:type="spellEnd"/>
-            <w:r>
-              <w:t>” and “</w:t>
-            </w:r>
-            <w:proofErr w:type="spellStart"/>
-            <w:r>
-              <w:t>IMotor</w:t>
-            </w:r>
-            <w:proofErr w:type="spellEnd"/>
-            <w:r>
-              <w:t>”</w:t>
+              <w:t>called “IWater” and “IMotor”</w:t>
             </w:r>
           </w:p>
         </w:tc>
@@ -2629,23 +2489,7 @@
               <w:t>Implementation and testing of interfaces</w:t>
             </w:r>
             <w:r>
-              <w:t xml:space="preserve"> called “</w:t>
-            </w:r>
-            <w:proofErr w:type="spellStart"/>
-            <w:r>
-              <w:t>ITemperature</w:t>
-            </w:r>
-            <w:proofErr w:type="spellEnd"/>
-            <w:r>
-              <w:t>” and “</w:t>
-            </w:r>
-            <w:proofErr w:type="spellStart"/>
-            <w:r>
-              <w:t>IBuzzer</w:t>
-            </w:r>
-            <w:proofErr w:type="spellEnd"/>
-            <w:r>
-              <w:t>”</w:t>
+              <w:t xml:space="preserve"> called “ITemperature” and “IBuzzer”</w:t>
             </w:r>
           </w:p>
         </w:tc>
@@ -2657,11 +2501,9 @@
             <w:pPr>
               <w:cnfStyle w:val="000000000000" w:firstRow="0" w:lastRow="0" w:firstColumn="0" w:lastColumn="0" w:oddVBand="0" w:evenVBand="0" w:oddHBand="0" w:evenHBand="0" w:firstRowFirstColumn="0" w:firstRowLastColumn="0" w:lastRowFirstColumn="0" w:lastRowLastColumn="0"/>
             </w:pPr>
-            <w:proofErr w:type="spellStart"/>
             <w:r>
               <w:t>Zirui</w:t>
             </w:r>
-            <w:proofErr w:type="spellEnd"/>
           </w:p>
         </w:tc>
         <w:tc>
@@ -2722,39 +2564,7 @@
         <w:t xml:space="preserve">We discuss about what we want to include in the Class Diagram and which additional variable might be necessary for our classes. </w:t>
       </w:r>
       <w:r>
-        <w:t xml:space="preserve">We have decided to work for now on three classes: </w:t>
-      </w:r>
-      <w:proofErr w:type="spellStart"/>
-      <w:r>
-        <w:t>ProgramSelect</w:t>
-      </w:r>
-      <w:proofErr w:type="spellEnd"/>
-      <w:r>
-        <w:t xml:space="preserve">, </w:t>
-      </w:r>
-      <w:proofErr w:type="spellStart"/>
-      <w:r>
-        <w:t>ProgramSettings</w:t>
-      </w:r>
-      <w:proofErr w:type="spellEnd"/>
-      <w:r>
-        <w:t xml:space="preserve"> and </w:t>
-      </w:r>
-      <w:proofErr w:type="spellStart"/>
-      <w:r>
-        <w:t>CoinWallet</w:t>
-      </w:r>
-      <w:proofErr w:type="spellEnd"/>
-      <w:r>
-        <w:t xml:space="preserve">. We start discussing on the </w:t>
-      </w:r>
-      <w:proofErr w:type="spellStart"/>
-      <w:r>
-        <w:t>ProgramExecutor</w:t>
-      </w:r>
-      <w:proofErr w:type="spellEnd"/>
-      <w:r>
-        <w:t xml:space="preserve"> class and what will be the function of each function that it contains. </w:t>
+        <w:t xml:space="preserve">We have decided to work for now on three classes: ProgramSelect, ProgramSettings and CoinWallet. We start discussing on the ProgramExecutor class and what will be the function of each function that it contains. </w:t>
       </w:r>
       <w:r>
         <w:t xml:space="preserve">In the </w:t>
@@ -2856,13 +2666,8 @@
               <w:t>Class Diagram</w:t>
             </w:r>
             <w:r>
-              <w:t xml:space="preserve"> and work on the Class </w:t>
-            </w:r>
-            <w:proofErr w:type="spellStart"/>
-            <w:r>
-              <w:t>CoinWallet</w:t>
-            </w:r>
-            <w:proofErr w:type="spellEnd"/>
+              <w:t xml:space="preserve"> and work on the Class CoinWallet</w:t>
+            </w:r>
           </w:p>
         </w:tc>
         <w:tc>
@@ -2905,11 +2710,9 @@
             <w:r>
               <w:t xml:space="preserve">ork on the Class </w:t>
             </w:r>
-            <w:proofErr w:type="spellStart"/>
             <w:r>
               <w:t>ProgramSettings</w:t>
             </w:r>
-            <w:proofErr w:type="spellEnd"/>
           </w:p>
         </w:tc>
         <w:tc>
@@ -2953,21 +2756,8 @@
           </w:tcPr>
           <w:p>
             <w:r>
-              <w:t xml:space="preserve">Modified </w:t>
-            </w:r>
-            <w:proofErr w:type="spellStart"/>
-            <w:r>
-              <w:t>IWater</w:t>
-            </w:r>
-            <w:proofErr w:type="spellEnd"/>
-            <w:r>
-              <w:t xml:space="preserve"> and </w:t>
-            </w:r>
-            <w:proofErr w:type="spellStart"/>
-            <w:r>
-              <w:t>IMotor</w:t>
-            </w:r>
-            <w:proofErr w:type="spellEnd"/>
+              <w:t>Modified IWater and IMotor</w:t>
+            </w:r>
           </w:p>
         </w:tc>
         <w:tc>
@@ -3005,15 +2795,7 @@
           </w:tcPr>
           <w:p>
             <w:r>
-              <w:t xml:space="preserve">Modified Temperature and </w:t>
-            </w:r>
-            <w:proofErr w:type="spellStart"/>
-            <w:r>
-              <w:t>IBuzzer</w:t>
-            </w:r>
-            <w:proofErr w:type="spellEnd"/>
-            <w:r>
-              <w:t xml:space="preserve"> </w:t>
+              <w:t xml:space="preserve">Modified Temperature and IBuzzer </w:t>
             </w:r>
           </w:p>
         </w:tc>
@@ -3025,11 +2807,9 @@
             <w:pPr>
               <w:cnfStyle w:val="000000000000" w:firstRow="0" w:lastRow="0" w:firstColumn="0" w:lastColumn="0" w:oddVBand="0" w:evenVBand="0" w:oddHBand="0" w:evenHBand="0" w:firstRowFirstColumn="0" w:firstRowLastColumn="0" w:lastRowFirstColumn="0" w:lastRowLastColumn="0"/>
             </w:pPr>
-            <w:proofErr w:type="spellStart"/>
             <w:r>
               <w:t>Zirui</w:t>
             </w:r>
-            <w:proofErr w:type="spellEnd"/>
           </w:p>
         </w:tc>
         <w:tc>
@@ -3062,20 +2842,7 @@
     </w:p>
     <w:p>
       <w:r>
-        <w:t xml:space="preserve">- What is expected from the </w:t>
-      </w:r>
-      <w:proofErr w:type="spellStart"/>
-      <w:proofErr w:type="gramStart"/>
-      <w:r>
-        <w:t>InstallStartHandler</w:t>
-      </w:r>
-      <w:proofErr w:type="spellEnd"/>
-      <w:r>
-        <w:t>(</w:t>
-      </w:r>
-      <w:proofErr w:type="gramEnd"/>
-      <w:r>
-        <w:t>) function?</w:t>
+        <w:t>- What is expected from the InstallStartHandler() function?</w:t>
       </w:r>
       <w:r>
         <w:tab/>
@@ -3193,23 +2960,7 @@
               <w:t xml:space="preserve">Implementation </w:t>
             </w:r>
             <w:r>
-              <w:t>the intermediate class related to the interfaces called “</w:t>
-            </w:r>
-            <w:proofErr w:type="spellStart"/>
-            <w:r>
-              <w:t>IProgram</w:t>
-            </w:r>
-            <w:proofErr w:type="spellEnd"/>
-            <w:r>
-              <w:t>” and “</w:t>
-            </w:r>
-            <w:proofErr w:type="spellStart"/>
-            <w:r>
-              <w:t>ICoin</w:t>
-            </w:r>
-            <w:proofErr w:type="spellEnd"/>
-            <w:r>
-              <w:t>”, and update the Class Diagram</w:t>
+              <w:t>the intermediate class related to the interfaces called “IProgram” and “ICoin”, and update the Class Diagram</w:t>
             </w:r>
           </w:p>
         </w:tc>
@@ -3235,26 +2986,16 @@
               <w:cnfStyle w:val="000000100000" w:firstRow="0" w:lastRow="0" w:firstColumn="0" w:lastColumn="0" w:oddVBand="0" w:evenVBand="0" w:oddHBand="1" w:evenHBand="0" w:firstRowFirstColumn="0" w:firstRowLastColumn="0" w:lastRowFirstColumn="0" w:lastRowLastColumn="0"/>
             </w:pPr>
             <w:r>
-              <w:t xml:space="preserve">Done with </w:t>
-            </w:r>
-            <w:proofErr w:type="spellStart"/>
-            <w:r>
-              <w:t>ICoin</w:t>
-            </w:r>
-            <w:proofErr w:type="spellEnd"/>
+              <w:t>Done with ICoin</w:t>
+            </w:r>
           </w:p>
           <w:p>
             <w:pPr>
               <w:cnfStyle w:val="000000100000" w:firstRow="0" w:lastRow="0" w:firstColumn="0" w:lastColumn="0" w:oddVBand="0" w:evenVBand="0" w:oddHBand="1" w:evenHBand="0" w:firstRowFirstColumn="0" w:firstRowLastColumn="0" w:lastRowFirstColumn="0" w:lastRowLastColumn="0"/>
             </w:pPr>
             <w:r>
-              <w:t xml:space="preserve">Working on </w:t>
-            </w:r>
-            <w:proofErr w:type="spellStart"/>
-            <w:r>
-              <w:t>IProgram</w:t>
-            </w:r>
-            <w:proofErr w:type="spellEnd"/>
+              <w:t>Working on IProgram</w:t>
+            </w:r>
           </w:p>
         </w:tc>
       </w:tr>
@@ -3266,23 +3007,7 @@
           </w:tcPr>
           <w:p>
             <w:r>
-              <w:t>Implementation the intermediate class related to the interfaces called “</w:t>
-            </w:r>
-            <w:proofErr w:type="spellStart"/>
-            <w:r>
-              <w:t>ILock</w:t>
-            </w:r>
-            <w:proofErr w:type="spellEnd"/>
-            <w:r>
-              <w:t>” and “</w:t>
-            </w:r>
-            <w:proofErr w:type="spellStart"/>
-            <w:r>
-              <w:t>ISoap</w:t>
-            </w:r>
-            <w:proofErr w:type="spellEnd"/>
-            <w:r>
-              <w:t>”</w:t>
+              <w:t>Implementation the intermediate class related to the interfaces called “ILock” and “ISoap”</w:t>
             </w:r>
           </w:p>
         </w:tc>
@@ -3324,23 +3049,7 @@
           </w:tcPr>
           <w:p>
             <w:r>
-              <w:t>Implementation the intermediate class related to the interfaces called “</w:t>
-            </w:r>
-            <w:proofErr w:type="spellStart"/>
-            <w:r>
-              <w:t>IWater</w:t>
-            </w:r>
-            <w:proofErr w:type="spellEnd"/>
-            <w:r>
-              <w:t>” and “</w:t>
-            </w:r>
-            <w:proofErr w:type="spellStart"/>
-            <w:r>
-              <w:t>IMotor</w:t>
-            </w:r>
-            <w:proofErr w:type="spellEnd"/>
-            <w:r>
-              <w:t>”</w:t>
+              <w:t>Implementation the intermediate class related to the interfaces called “IWater” and “IMotor”</w:t>
             </w:r>
           </w:p>
         </w:tc>
@@ -3379,23 +3088,7 @@
           </w:tcPr>
           <w:p>
             <w:r>
-              <w:t>Implementation the intermediate class related to the interfaces called “</w:t>
-            </w:r>
-            <w:proofErr w:type="spellStart"/>
-            <w:r>
-              <w:t>ITemperature</w:t>
-            </w:r>
-            <w:proofErr w:type="spellEnd"/>
-            <w:r>
-              <w:t>” and “</w:t>
-            </w:r>
-            <w:proofErr w:type="spellStart"/>
-            <w:r>
-              <w:t>IBuzzer</w:t>
-            </w:r>
-            <w:proofErr w:type="spellEnd"/>
-            <w:r>
-              <w:t>”</w:t>
+              <w:t>Implementation the intermediate class related to the interfaces called “ITemperature” and “IBuzzer”</w:t>
             </w:r>
           </w:p>
         </w:tc>
@@ -3407,11 +3100,9 @@
             <w:pPr>
               <w:cnfStyle w:val="000000000000" w:firstRow="0" w:lastRow="0" w:firstColumn="0" w:lastColumn="0" w:oddVBand="0" w:evenVBand="0" w:oddHBand="0" w:evenHBand="0" w:firstRowFirstColumn="0" w:firstRowLastColumn="0" w:lastRowFirstColumn="0" w:lastRowLastColumn="0"/>
             </w:pPr>
-            <w:proofErr w:type="spellStart"/>
             <w:r>
               <w:t>Zirui</w:t>
             </w:r>
-            <w:proofErr w:type="spellEnd"/>
           </w:p>
         </w:tc>
         <w:tc>
@@ -3456,15 +3147,7 @@
         <w:t xml:space="preserve">- </w:t>
       </w:r>
       <w:r>
-        <w:t xml:space="preserve">Enumeration type for the program? Where should it be? It could be in the </w:t>
-      </w:r>
-      <w:proofErr w:type="spellStart"/>
-      <w:r>
-        <w:t>ProgramSettting</w:t>
-      </w:r>
-      <w:proofErr w:type="spellEnd"/>
-      <w:r>
-        <w:t>?</w:t>
+        <w:t>Enumeration type for the program? Where should it be? It could be in the ProgramSettting?</w:t>
       </w:r>
     </w:p>
     <w:p>
@@ -3472,23 +3155,7 @@
         <w:t xml:space="preserve">- </w:t>
       </w:r>
       <w:r>
-        <w:t xml:space="preserve">Is it possible to declare an object of interface class in C++?  </w:t>
-      </w:r>
-      <w:proofErr w:type="spellStart"/>
-      <w:r>
-        <w:t>ILock</w:t>
-      </w:r>
-      <w:proofErr w:type="spellEnd"/>
-      <w:r>
-        <w:t xml:space="preserve"> lock or </w:t>
-      </w:r>
-      <w:proofErr w:type="spellStart"/>
-      <w:r>
-        <w:t>ILock</w:t>
-      </w:r>
-      <w:proofErr w:type="spellEnd"/>
-      <w:r>
-        <w:t xml:space="preserve"> *lock? We are planning to do it in the pointer way</w:t>
+        <w:t>Is it possible to declare an object of interface class in C++?  ILock lock or ILock *lock? We are planning to do it in the pointer way</w:t>
       </w:r>
       <w:r>
         <w:t>.</w:t>
@@ -3522,29 +3189,13 @@
     </w:p>
     <w:p>
       <w:r>
-        <w:t xml:space="preserve">- Why in the </w:t>
-      </w:r>
-      <w:proofErr w:type="spellStart"/>
-      <w:r>
-        <w:t>ProgrameSelect</w:t>
-      </w:r>
-      <w:proofErr w:type="spellEnd"/>
-      <w:r>
-        <w:t xml:space="preserve"> Constructor </w:t>
+        <w:t xml:space="preserve">- Why in the ProgrameSelect Constructor </w:t>
       </w:r>
       <w:r>
         <w:t xml:space="preserve">we </w:t>
       </w:r>
       <w:r>
-        <w:t xml:space="preserve">need to be provided a pointer to </w:t>
-      </w:r>
-      <w:proofErr w:type="spellStart"/>
-      <w:r>
-        <w:t>IProgram</w:t>
-      </w:r>
-      <w:proofErr w:type="spellEnd"/>
-      <w:r>
-        <w:t xml:space="preserve"> in its argument </w:t>
+        <w:t xml:space="preserve">need to be provided a pointer to IProgram in its argument </w:t>
       </w:r>
     </w:p>
     <w:p>
@@ -3599,23 +3250,7 @@
         <w:t>d</w:t>
       </w:r>
       <w:r>
-        <w:t xml:space="preserve"> </w:t>
-      </w:r>
-      <w:proofErr w:type="spellStart"/>
-      <w:r>
-        <w:t>CoinWallet</w:t>
-      </w:r>
-      <w:proofErr w:type="spellEnd"/>
-      <w:r>
-        <w:t xml:space="preserve">, </w:t>
-      </w:r>
-      <w:proofErr w:type="spellStart"/>
-      <w:r>
-        <w:t>ProgramSelect</w:t>
-      </w:r>
-      <w:proofErr w:type="spellEnd"/>
-      <w:r>
-        <w:t xml:space="preserve"> and Soap and D</w:t>
+        <w:t xml:space="preserve"> CoinWallet, ProgramSelect and Soap and D</w:t>
       </w:r>
       <w:r>
         <w:t xml:space="preserve">oor via the Program executors and debugging the problems </w:t>
@@ -3630,13 +3265,8 @@
         </w:numPr>
       </w:pPr>
       <w:r>
-        <w:t xml:space="preserve">Discuss about </w:t>
-      </w:r>
-      <w:proofErr w:type="spellStart"/>
-      <w:r>
-        <w:t>InstallStartHandler</w:t>
-      </w:r>
-      <w:proofErr w:type="spellEnd"/>
+        <w:t>Discuss about InstallStartHandler</w:t>
+      </w:r>
       <w:r>
         <w:t xml:space="preserve"> to get the working concepts of it.</w:t>
       </w:r>
@@ -3714,60 +3344,26 @@
           </w:tcPr>
           <w:p>
             <w:r>
-              <w:t xml:space="preserve">Implementation the </w:t>
-            </w:r>
-            <w:proofErr w:type="spellStart"/>
-            <w:r>
-              <w:t>IProgame</w:t>
-            </w:r>
-            <w:proofErr w:type="spellEnd"/>
-            <w:r>
-              <w:t xml:space="preserve"> class</w:t>
+              <w:t>Implementation the IProgame class</w:t>
             </w:r>
             <w:r>
               <w:t>. Investigate and implement the StubHardwareControl.cpp functions used for</w:t>
             </w:r>
             <w:r>
-              <w:t xml:space="preserve"> testing the </w:t>
-            </w:r>
-            <w:proofErr w:type="spellStart"/>
-            <w:r>
-              <w:t>CoinWallet</w:t>
-            </w:r>
-            <w:proofErr w:type="spellEnd"/>
-            <w:r>
-              <w:t xml:space="preserve"> Class</w:t>
+              <w:t xml:space="preserve"> testing the CoinWallet Class</w:t>
             </w:r>
           </w:p>
           <w:p>
             <w:r>
               <w:t xml:space="preserve">Sequence diagram for </w:t>
             </w:r>
-            <w:proofErr w:type="spellStart"/>
-            <w:r>
-              <w:t>IsReady</w:t>
-            </w:r>
-            <w:proofErr w:type="spellEnd"/>
-            <w:r>
-              <w:t xml:space="preserve">() function in </w:t>
-            </w:r>
-            <w:proofErr w:type="spellStart"/>
-            <w:r>
-              <w:t>ProgramExecutors</w:t>
-            </w:r>
-            <w:proofErr w:type="spellEnd"/>
-          </w:p>
-          <w:p>
-            <w:r>
-              <w:t xml:space="preserve">Stated diagram for </w:t>
-            </w:r>
-            <w:proofErr w:type="spellStart"/>
-            <w:r>
-              <w:t>CoinWallet</w:t>
-            </w:r>
-            <w:proofErr w:type="spellEnd"/>
-            <w:r>
-              <w:t xml:space="preserve"> class</w:t>
+            <w:r>
+              <w:t>IsReady() function in ProgramExecutors</w:t>
+            </w:r>
+          </w:p>
+          <w:p>
+            <w:r>
+              <w:t>Stated diagram for CoinWallet class</w:t>
             </w:r>
           </w:p>
         </w:tc>
@@ -3817,15 +3413,7 @@
               <w:t>W</w:t>
             </w:r>
             <w:r>
-              <w:t xml:space="preserve">ork on the </w:t>
-            </w:r>
-            <w:proofErr w:type="spellStart"/>
-            <w:r>
-              <w:t>ProgramExecutor</w:t>
-            </w:r>
-            <w:proofErr w:type="spellEnd"/>
-            <w:r>
-              <w:t xml:space="preserve"> class </w:t>
+              <w:t xml:space="preserve">ork on the ProgramExecutor class </w:t>
             </w:r>
             <w:r>
               <w:t xml:space="preserve"> </w:t>
@@ -3862,13 +3450,8 @@
               <w:cnfStyle w:val="000000000000" w:firstRow="0" w:lastRow="0" w:firstColumn="0" w:lastColumn="0" w:oddVBand="0" w:evenVBand="0" w:oddHBand="0" w:evenHBand="0" w:firstRowFirstColumn="0" w:firstRowLastColumn="0" w:lastRowFirstColumn="0" w:lastRowLastColumn="0"/>
             </w:pPr>
             <w:r>
-              <w:t xml:space="preserve">Doing </w:t>
-            </w:r>
-            <w:proofErr w:type="spellStart"/>
-            <w:r>
-              <w:t>ProgramExecutor</w:t>
-            </w:r>
-            <w:proofErr w:type="spellEnd"/>
+              <w:t>Doing ProgramExecutor</w:t>
+            </w:r>
           </w:p>
           <w:p>
             <w:pPr>
@@ -3935,15 +3518,7 @@
           </w:tcPr>
           <w:p>
             <w:r>
-              <w:t xml:space="preserve">Continuing implement the </w:t>
-            </w:r>
-            <w:proofErr w:type="spellStart"/>
-            <w:r>
-              <w:t>ProgramSetting</w:t>
-            </w:r>
-            <w:proofErr w:type="spellEnd"/>
-            <w:r>
-              <w:t xml:space="preserve"> classes. </w:t>
+              <w:t xml:space="preserve">Continuing implement the ProgramSetting classes. </w:t>
             </w:r>
           </w:p>
           <w:p>
@@ -3960,11 +3535,9 @@
             <w:pPr>
               <w:cnfStyle w:val="000000000000" w:firstRow="0" w:lastRow="0" w:firstColumn="0" w:lastColumn="0" w:oddVBand="0" w:evenVBand="0" w:oddHBand="0" w:evenHBand="0" w:firstRowFirstColumn="0" w:firstRowLastColumn="0" w:lastRowFirstColumn="0" w:lastRowLastColumn="0"/>
             </w:pPr>
-            <w:proofErr w:type="spellStart"/>
             <w:r>
               <w:t>Zirui</w:t>
             </w:r>
-            <w:proofErr w:type="spellEnd"/>
           </w:p>
         </w:tc>
         <w:tc>
@@ -3995,23 +3568,7 @@
         <w:t xml:space="preserve">- </w:t>
       </w:r>
       <w:r>
-        <w:t xml:space="preserve">Try to install </w:t>
-      </w:r>
-      <w:proofErr w:type="spellStart"/>
-      <w:r>
-        <w:t>Codeblocks</w:t>
-      </w:r>
-      <w:proofErr w:type="spellEnd"/>
-      <w:r>
-        <w:t xml:space="preserve"> to run the unit test on Window environment. However there was a compile </w:t>
-      </w:r>
-      <w:proofErr w:type="gramStart"/>
-      <w:r>
-        <w:t>a</w:t>
-      </w:r>
-      <w:proofErr w:type="gramEnd"/>
-      <w:r>
-        <w:t xml:space="preserve"> error whe</w:t>
+        <w:t>Try to install Codeblocks to run the unit test on Window environment. However there was a compile a error whe</w:t>
       </w:r>
       <w:r>
         <w:t>n doing the compilation is done.  This problem is s</w:t>
@@ -4022,8 +3579,6 @@
       <w:r>
         <w:t>d</w:t>
       </w:r>
-      <w:bookmarkStart w:id="0" w:name="_GoBack"/>
-      <w:bookmarkEnd w:id="0"/>
       <w:r>
         <w:t xml:space="preserve"> by install mingw.org </w:t>
       </w:r>
@@ -4041,30 +3596,347 @@
     </w:p>
     <w:p>
       <w:r>
-        <w:t xml:space="preserve">- Then it can be compiled, but some data types like char or byte are not recognized by </w:t>
-      </w:r>
-      <w:proofErr w:type="spellStart"/>
-      <w:r>
-        <w:t>Codeblocks</w:t>
-      </w:r>
-      <w:proofErr w:type="spellEnd"/>
-      <w:r>
-        <w:t xml:space="preserve"> even the compiler is selected is AVR GCC</w:t>
+        <w:t>- Then it can be compiled, but some data types like char or byte are not recognized by Codeblocks even the compiler is selected is AVR GCC</w:t>
       </w:r>
     </w:p>
     <w:p>
       <w:r>
-        <w:t xml:space="preserve">- When we try to run functions of </w:t>
-      </w:r>
-      <w:proofErr w:type="spellStart"/>
-      <w:r>
-        <w:t>CoinWallet</w:t>
-      </w:r>
-      <w:proofErr w:type="spellEnd"/>
-      <w:r>
-        <w:t xml:space="preserve"> class, the soap and lock together in the program executor via the main loop(). It turns out some unknown behaviors.</w:t>
+        <w:t>- When we try to run functions of CoinWallet class, the soap and lock together in the program executor via the main loop(). It turns out some unknown behaviors.</w:t>
       </w:r>
     </w:p>
+    <w:p/>
+    <w:p>
+      <w:pPr>
+        <w:pStyle w:val="Heading1"/>
+      </w:pPr>
+      <w:r>
+        <w:lastRenderedPageBreak/>
+        <w:t xml:space="preserve">Week </w:t>
+      </w:r>
+      <w:r>
+        <w:t>7</w:t>
+      </w:r>
+      <w:r>
+        <w:t>:</w:t>
+      </w:r>
+    </w:p>
+    <w:p>
+      <w:pPr>
+        <w:pStyle w:val="Heading2"/>
+      </w:pPr>
+      <w:r>
+        <w:t>Group work:</w:t>
+      </w:r>
+    </w:p>
+    <w:p>
+      <w:pPr>
+        <w:pStyle w:val="ListParagraph"/>
+        <w:numPr>
+          <w:ilvl w:val="0"/>
+          <w:numId w:val="48"/>
+        </w:numPr>
+      </w:pPr>
+      <w:r>
+        <w:t xml:space="preserve">Compiled CoinWallet, ProgramSelect and Soap and Door via the Program executors and debugging the problems </w:t>
+      </w:r>
+    </w:p>
+    <w:p>
+      <w:pPr>
+        <w:pStyle w:val="ListParagraph"/>
+        <w:numPr>
+          <w:ilvl w:val="0"/>
+          <w:numId w:val="48"/>
+        </w:numPr>
+      </w:pPr>
+      <w:r>
+        <w:t>Discuss about InstallStartHandler to get the working concepts of it.</w:t>
+      </w:r>
+    </w:p>
+    <w:p>
+      <w:pPr>
+        <w:pStyle w:val="Heading2"/>
+      </w:pPr>
+      <w:r>
+        <w:t xml:space="preserve">Tasks division for implementation </w:t>
+      </w:r>
+    </w:p>
+    <w:tbl>
+      <w:tblPr>
+        <w:tblStyle w:val="PlainTable1"/>
+        <w:tblW w:w="0" w:type="auto"/>
+        <w:tblInd w:w="85" w:type="dxa"/>
+        <w:tblLook w:val="04A0" w:firstRow="1" w:lastRow="0" w:firstColumn="1" w:lastColumn="0" w:noHBand="0" w:noVBand="1"/>
+      </w:tblPr>
+      <w:tblGrid>
+        <w:gridCol w:w="4680"/>
+        <w:gridCol w:w="1350"/>
+        <w:gridCol w:w="3235"/>
+      </w:tblGrid>
+      <w:tr>
+        <w:trPr>
+          <w:cnfStyle w:val="100000000000" w:firstRow="1" w:lastRow="0" w:firstColumn="0" w:lastColumn="0" w:oddVBand="0" w:evenVBand="0" w:oddHBand="0" w:evenHBand="0" w:firstRowFirstColumn="0" w:firstRowLastColumn="0" w:lastRowFirstColumn="0" w:lastRowLastColumn="0"/>
+        </w:trPr>
+        <w:tc>
+          <w:tcPr>
+            <w:cnfStyle w:val="001000000000" w:firstRow="0" w:lastRow="0" w:firstColumn="1" w:lastColumn="0" w:oddVBand="0" w:evenVBand="0" w:oddHBand="0" w:evenHBand="0" w:firstRowFirstColumn="0" w:firstRowLastColumn="0" w:lastRowFirstColumn="0" w:lastRowLastColumn="0"/>
+            <w:tcW w:w="4680" w:type="dxa"/>
+          </w:tcPr>
+          <w:p>
+            <w:r>
+              <w:t>Tasks</w:t>
+            </w:r>
+          </w:p>
+        </w:tc>
+        <w:tc>
+          <w:tcPr>
+            <w:tcW w:w="1350" w:type="dxa"/>
+          </w:tcPr>
+          <w:p>
+            <w:pPr>
+              <w:cnfStyle w:val="100000000000" w:firstRow="1" w:lastRow="0" w:firstColumn="0" w:lastColumn="0" w:oddVBand="0" w:evenVBand="0" w:oddHBand="0" w:evenHBand="0" w:firstRowFirstColumn="0" w:firstRowLastColumn="0" w:lastRowFirstColumn="0" w:lastRowLastColumn="0"/>
+            </w:pPr>
+            <w:r>
+              <w:t>Responsible members</w:t>
+            </w:r>
+          </w:p>
+        </w:tc>
+        <w:tc>
+          <w:tcPr>
+            <w:tcW w:w="3235" w:type="dxa"/>
+          </w:tcPr>
+          <w:p>
+            <w:pPr>
+              <w:cnfStyle w:val="100000000000" w:firstRow="1" w:lastRow="0" w:firstColumn="0" w:lastColumn="0" w:oddVBand="0" w:evenVBand="0" w:oddHBand="0" w:evenHBand="0" w:firstRowFirstColumn="0" w:firstRowLastColumn="0" w:lastRowFirstColumn="0" w:lastRowLastColumn="0"/>
+            </w:pPr>
+            <w:r>
+              <w:t>Status</w:t>
+            </w:r>
+          </w:p>
+        </w:tc>
+      </w:tr>
+      <w:tr>
+        <w:trPr>
+          <w:cnfStyle w:val="000000100000" w:firstRow="0" w:lastRow="0" w:firstColumn="0" w:lastColumn="0" w:oddVBand="0" w:evenVBand="0" w:oddHBand="1" w:evenHBand="0" w:firstRowFirstColumn="0" w:firstRowLastColumn="0" w:lastRowFirstColumn="0" w:lastRowLastColumn="0"/>
+        </w:trPr>
+        <w:tc>
+          <w:tcPr>
+            <w:cnfStyle w:val="001000000000" w:firstRow="0" w:lastRow="0" w:firstColumn="1" w:lastColumn="0" w:oddVBand="0" w:evenVBand="0" w:oddHBand="0" w:evenHBand="0" w:firstRowFirstColumn="0" w:firstRowLastColumn="0" w:lastRowFirstColumn="0" w:lastRowLastColumn="0"/>
+            <w:tcW w:w="4680" w:type="dxa"/>
+          </w:tcPr>
+          <w:p>
+            <w:r>
+              <w:t>Implementation the IProgame class. Investigate and implement the StubHardwareControl.cpp functions used for testing the CoinWallet Class</w:t>
+            </w:r>
+          </w:p>
+          <w:p>
+            <w:r>
+              <w:t>Sequence diagram for IsReady() function in ProgramExecutors</w:t>
+            </w:r>
+          </w:p>
+          <w:p>
+            <w:r>
+              <w:t>Stated diagram for CoinWallet class</w:t>
+            </w:r>
+          </w:p>
+        </w:tc>
+        <w:tc>
+          <w:tcPr>
+            <w:tcW w:w="1350" w:type="dxa"/>
+          </w:tcPr>
+          <w:p>
+            <w:pPr>
+              <w:cnfStyle w:val="000000100000" w:firstRow="0" w:lastRow="0" w:firstColumn="0" w:lastColumn="0" w:oddVBand="0" w:evenVBand="0" w:oddHBand="1" w:evenHBand="0" w:firstRowFirstColumn="0" w:firstRowLastColumn="0" w:lastRowFirstColumn="0" w:lastRowLastColumn="0"/>
+            </w:pPr>
+            <w:r>
+              <w:t>Thanh</w:t>
+            </w:r>
+          </w:p>
+        </w:tc>
+        <w:tc>
+          <w:tcPr>
+            <w:tcW w:w="3235" w:type="dxa"/>
+          </w:tcPr>
+          <w:p>
+            <w:pPr>
+              <w:cnfStyle w:val="000000100000" w:firstRow="0" w:lastRow="0" w:firstColumn="0" w:lastColumn="0" w:oddVBand="0" w:evenVBand="0" w:oddHBand="1" w:evenHBand="0" w:firstRowFirstColumn="0" w:firstRowLastColumn="0" w:lastRowFirstColumn="0" w:lastRowLastColumn="0"/>
+            </w:pPr>
+            <w:r>
+              <w:t>Having problems with setting environments for running the test.</w:t>
+            </w:r>
+          </w:p>
+          <w:p>
+            <w:pPr>
+              <w:cnfStyle w:val="000000100000" w:firstRow="0" w:lastRow="0" w:firstColumn="0" w:lastColumn="0" w:oddVBand="0" w:evenVBand="0" w:oddHBand="1" w:evenHBand="0" w:firstRowFirstColumn="0" w:firstRowLastColumn="0" w:lastRowFirstColumn="0" w:lastRowLastColumn="0"/>
+            </w:pPr>
+            <w:r>
+              <w:t>Done with the rest of tasks</w:t>
+            </w:r>
+          </w:p>
+        </w:tc>
+      </w:tr>
+      <w:tr>
+        <w:tc>
+          <w:tcPr>
+            <w:cnfStyle w:val="001000000000" w:firstRow="0" w:lastRow="0" w:firstColumn="1" w:lastColumn="0" w:oddVBand="0" w:evenVBand="0" w:oddHBand="0" w:evenHBand="0" w:firstRowFirstColumn="0" w:firstRowLastColumn="0" w:lastRowFirstColumn="0" w:lastRowLastColumn="0"/>
+            <w:tcW w:w="4680" w:type="dxa"/>
+          </w:tcPr>
+          <w:p>
+            <w:r>
+              <w:t xml:space="preserve">Work on the ProgramExecutor class  </w:t>
+            </w:r>
+          </w:p>
+          <w:p>
+            <w:r>
+              <w:t xml:space="preserve">Making descriptions of Soap and Lock classes </w:t>
+            </w:r>
+          </w:p>
+        </w:tc>
+        <w:tc>
+          <w:tcPr>
+            <w:tcW w:w="1350" w:type="dxa"/>
+          </w:tcPr>
+          <w:p>
+            <w:pPr>
+              <w:cnfStyle w:val="000000000000" w:firstRow="0" w:lastRow="0" w:firstColumn="0" w:lastColumn="0" w:oddVBand="0" w:evenVBand="0" w:oddHBand="0" w:evenHBand="0" w:firstRowFirstColumn="0" w:firstRowLastColumn="0" w:lastRowFirstColumn="0" w:lastRowLastColumn="0"/>
+            </w:pPr>
+            <w:r>
+              <w:t>Bilal</w:t>
+            </w:r>
+          </w:p>
+        </w:tc>
+        <w:tc>
+          <w:tcPr>
+            <w:tcW w:w="3235" w:type="dxa"/>
+          </w:tcPr>
+          <w:p>
+            <w:pPr>
+              <w:cnfStyle w:val="000000000000" w:firstRow="0" w:lastRow="0" w:firstColumn="0" w:lastColumn="0" w:oddVBand="0" w:evenVBand="0" w:oddHBand="0" w:evenHBand="0" w:firstRowFirstColumn="0" w:firstRowLastColumn="0" w:lastRowFirstColumn="0" w:lastRowLastColumn="0"/>
+            </w:pPr>
+            <w:r>
+              <w:t>Doing ProgramExecutor</w:t>
+            </w:r>
+          </w:p>
+          <w:p>
+            <w:pPr>
+              <w:cnfStyle w:val="000000000000" w:firstRow="0" w:lastRow="0" w:firstColumn="0" w:lastColumn="0" w:oddVBand="0" w:evenVBand="0" w:oddHBand="0" w:evenHBand="0" w:firstRowFirstColumn="0" w:firstRowLastColumn="0" w:lastRowFirstColumn="0" w:lastRowLastColumn="0"/>
+            </w:pPr>
+            <w:r>
+              <w:t>Done with description</w:t>
+            </w:r>
+          </w:p>
+        </w:tc>
+      </w:tr>
+      <w:tr>
+        <w:trPr>
+          <w:cnfStyle w:val="000000100000" w:firstRow="0" w:lastRow="0" w:firstColumn="0" w:lastColumn="0" w:oddVBand="0" w:evenVBand="0" w:oddHBand="1" w:evenHBand="0" w:firstRowFirstColumn="0" w:firstRowLastColumn="0" w:lastRowFirstColumn="0" w:lastRowLastColumn="0"/>
+        </w:trPr>
+        <w:tc>
+          <w:tcPr>
+            <w:cnfStyle w:val="001000000000" w:firstRow="0" w:lastRow="0" w:firstColumn="1" w:lastColumn="0" w:oddVBand="0" w:evenVBand="0" w:oddHBand="0" w:evenHBand="0" w:firstRowFirstColumn="0" w:firstRowLastColumn="0" w:lastRowFirstColumn="0" w:lastRowLastColumn="0"/>
+            <w:tcW w:w="4680" w:type="dxa"/>
+          </w:tcPr>
+          <w:p>
+            <w:r>
+              <w:t xml:space="preserve">Continuing on the immediate classes Motor and Water. Introducing state diagram in case of it is necessary. </w:t>
+            </w:r>
+          </w:p>
+          <w:p>
+            <w:r>
+              <w:t>Making descriptions of Motor and Water class</w:t>
+            </w:r>
+          </w:p>
+        </w:tc>
+        <w:tc>
+          <w:tcPr>
+            <w:tcW w:w="1350" w:type="dxa"/>
+          </w:tcPr>
+          <w:p>
+            <w:pPr>
+              <w:cnfStyle w:val="000000100000" w:firstRow="0" w:lastRow="0" w:firstColumn="0" w:lastColumn="0" w:oddVBand="0" w:evenVBand="0" w:oddHBand="1" w:evenHBand="0" w:firstRowFirstColumn="0" w:firstRowLastColumn="0" w:lastRowFirstColumn="0" w:lastRowLastColumn="0"/>
+            </w:pPr>
+            <w:r>
+              <w:t>Michel</w:t>
+            </w:r>
+          </w:p>
+        </w:tc>
+        <w:tc>
+          <w:tcPr>
+            <w:tcW w:w="3235" w:type="dxa"/>
+          </w:tcPr>
+          <w:p>
+            <w:pPr>
+              <w:cnfStyle w:val="000000100000" w:firstRow="0" w:lastRow="0" w:firstColumn="0" w:lastColumn="0" w:oddVBand="0" w:evenVBand="0" w:oddHBand="1" w:evenHBand="0" w:firstRowFirstColumn="0" w:firstRowLastColumn="0" w:lastRowFirstColumn="0" w:lastRowLastColumn="0"/>
+            </w:pPr>
+            <w:r>
+              <w:t>Doing</w:t>
+            </w:r>
+          </w:p>
+        </w:tc>
+      </w:tr>
+      <w:tr>
+        <w:tc>
+          <w:tcPr>
+            <w:cnfStyle w:val="001000000000" w:firstRow="0" w:lastRow="0" w:firstColumn="1" w:lastColumn="0" w:oddVBand="0" w:evenVBand="0" w:oddHBand="0" w:evenHBand="0" w:firstRowFirstColumn="0" w:firstRowLastColumn="0" w:lastRowFirstColumn="0" w:lastRowLastColumn="0"/>
+            <w:tcW w:w="4680" w:type="dxa"/>
+          </w:tcPr>
+          <w:p>
+            <w:r>
+              <w:t xml:space="preserve">Continuing implement the ProgramSetting classes. </w:t>
+            </w:r>
+          </w:p>
+          <w:p>
+            <w:r>
+              <w:t>Making descriptions of Temperature and Buzzer classes.</w:t>
+            </w:r>
+          </w:p>
+        </w:tc>
+        <w:tc>
+          <w:tcPr>
+            <w:tcW w:w="1350" w:type="dxa"/>
+          </w:tcPr>
+          <w:p>
+            <w:pPr>
+              <w:cnfStyle w:val="000000000000" w:firstRow="0" w:lastRow="0" w:firstColumn="0" w:lastColumn="0" w:oddVBand="0" w:evenVBand="0" w:oddHBand="0" w:evenHBand="0" w:firstRowFirstColumn="0" w:firstRowLastColumn="0" w:lastRowFirstColumn="0" w:lastRowLastColumn="0"/>
+            </w:pPr>
+            <w:r>
+              <w:t>Zirui</w:t>
+            </w:r>
+          </w:p>
+        </w:tc>
+        <w:tc>
+          <w:tcPr>
+            <w:tcW w:w="3235" w:type="dxa"/>
+          </w:tcPr>
+          <w:p>
+            <w:pPr>
+              <w:cnfStyle w:val="000000000000" w:firstRow="0" w:lastRow="0" w:firstColumn="0" w:lastColumn="0" w:oddVBand="0" w:evenVBand="0" w:oddHBand="0" w:evenHBand="0" w:firstRowFirstColumn="0" w:firstRowLastColumn="0" w:lastRowFirstColumn="0" w:lastRowLastColumn="0"/>
+            </w:pPr>
+            <w:r>
+              <w:t>Done</w:t>
+            </w:r>
+          </w:p>
+        </w:tc>
+      </w:tr>
+    </w:tbl>
+    <w:p>
+      <w:pPr>
+        <w:pStyle w:val="Heading2"/>
+      </w:pPr>
+      <w:r>
+        <w:t>NOTES:</w:t>
+      </w:r>
+    </w:p>
+    <w:p>
+      <w:r>
+        <w:t xml:space="preserve">- </w:t>
+      </w:r>
+      <w:r>
+        <w:t>Introduce the static variable in the hardware class to keep track the sharing data between the controlling of LEDs for coin 200 and the soap 2</w:t>
+      </w:r>
+      <w:bookmarkStart w:id="0" w:name="_GoBack"/>
+      <w:bookmarkEnd w:id="0"/>
+    </w:p>
+    <w:p/>
     <w:p>
       <w:r>
         <w:tab/>
@@ -4185,7 +4057,7 @@
         <w:noProof/>
         <w:color w:val="5B9BD5" w:themeColor="accent1"/>
       </w:rPr>
-      <w:t>7</w:t>
+      <w:t>8</w:t>
     </w:r>
     <w:r>
       <w:rPr>
@@ -4432,7 +4304,7 @@
                               <w:noProof/>
                               <w:color w:val="FFFFFF" w:themeColor="background1"/>
                             </w:rPr>
-                            <w:t>7</w:t>
+                            <w:t>8</w:t>
                           </w:r>
                           <w:r>
                             <w:rPr>
@@ -4461,10 +4333,6 @@
         </mc:Choice>
         <mc:Fallback>
           <w:pict>
-            <v:shapetype id="_x0000_t202" coordsize="21600,21600" o:spt="202" path="m,l,21600r21600,l21600,xe">
-              <v:stroke joinstyle="miter"/>
-              <v:path gradientshapeok="t" o:connecttype="rect"/>
-            </v:shapetype>
             <v:shape id="Text Box 221" o:spid="_x0000_s1031" type="#_x0000_t202" style="position:absolute;margin-left:20.6pt;margin-top:0;width:71.8pt;height:13.45pt;z-index:251659264;visibility:visible;mso-wrap-style:square;mso-width-percent:1000;mso-height-percent:0;mso-wrap-distance-left:9pt;mso-wrap-distance-top:0;mso-wrap-distance-right:9pt;mso-wrap-distance-bottom:0;mso-position-horizontal:right;mso-position-horizontal-relative:page;mso-position-vertical:center;mso-position-vertical-relative:top-margin-area;mso-width-percent:1000;mso-height-percent:0;mso-width-relative:right-margin-area;mso-height-relative:page;v-text-anchor:middle" o:gfxdata="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" o:allowincell="f" fillcolor="#a8d08d [1945]" stroked="f">
               <v:textbox style="mso-fit-shape-to-text:t" inset=",0,,0">
                 <w:txbxContent>
@@ -4489,7 +4357,7 @@
                         <w:noProof/>
                         <w:color w:val="FFFFFF" w:themeColor="background1"/>
                       </w:rPr>
-                      <w:t>7</w:t>
+                      <w:t>8</w:t>
                     </w:r>
                     <w:r>
                       <w:rPr>
@@ -11381,7 +11249,7 @@
 </file>
 
 <file path=customXml/itemProps2.xml><?xml version="1.0" encoding="utf-8"?>
-<ds:datastoreItem xmlns:ds="http://schemas.openxmlformats.org/officeDocument/2006/customXml" ds:itemID="{84CA2DA2-E0FD-4D37-85DA-1B596CA5F5AA}">
+<ds:datastoreItem xmlns:ds="http://schemas.openxmlformats.org/officeDocument/2006/customXml" ds:itemID="{18F94811-C442-4283-8B11-D6D2FFE54282}">
   <ds:schemaRefs>
     <ds:schemaRef ds:uri="http://schemas.openxmlformats.org/officeDocument/2006/bibliography"/>
   </ds:schemaRefs>

</xml_diff>

<commit_message>
Seting up for the Google Test
</commit_message>
<xml_diff>
--- a/Docs/ESP-ProcessReport.docx
+++ b/Docs/ESP-ProcessReport.docx
@@ -353,7 +353,7 @@
                   </wp:anchor>
                 </w:drawing>
               </mc:Choice>
-              <mc:Fallback xmlns:cx="http://schemas.microsoft.com/office/drawing/2014/chartex" xmlns:cx1="http://schemas.microsoft.com/office/drawing/2015/9/8/chartex" xmlns:cx2="http://schemas.microsoft.com/office/drawing/2015/10/21/chartex" xmlns:cx3="http://schemas.microsoft.com/office/drawing/2016/5/9/chartex" xmlns:cx4="http://schemas.microsoft.com/office/drawing/2016/5/10/chartex" xmlns:cx5="http://schemas.microsoft.com/office/drawing/2016/5/11/chartex" xmlns:w16se="http://schemas.microsoft.com/office/word/2015/wordml/symex">
+              <mc:Fallback xmlns:w16se="http://schemas.microsoft.com/office/word/2015/wordml/symex" xmlns:cx5="http://schemas.microsoft.com/office/drawing/2016/5/11/chartex" xmlns:cx4="http://schemas.microsoft.com/office/drawing/2016/5/10/chartex" xmlns:cx3="http://schemas.microsoft.com/office/drawing/2016/5/9/chartex" xmlns:cx2="http://schemas.microsoft.com/office/drawing/2015/10/21/chartex" xmlns:cx1="http://schemas.microsoft.com/office/drawing/2015/9/8/chartex" xmlns:cx="http://schemas.microsoft.com/office/drawing/2014/chartex">
                 <w:pict>
                   <v:group w14:anchorId="01A724E6" id="Group 114" o:spid="_x0000_s1026" style="position:absolute;margin-left:0;margin-top:0;width:18pt;height:10in;z-index:251659264;mso-width-percent:29;mso-height-percent:909;mso-left-percent:45;mso-position-horizontal-relative:page;mso-position-vertical:center;mso-position-vertical-relative:page;mso-width-percent:29;mso-height-percent:909;mso-left-percent:45" coordsize="2286,91440" o:gfxdata="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">
                     <v:rect id="Rectangle 115" o:spid="_x0000_s1027" style="position:absolute;width:2286;height:87820;visibility:visible;mso-wrap-style:square;v-text-anchor:middle" o:gfxdata="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" fillcolor="#ed7d31 [3205]" stroked="f" strokeweight="1pt"/>
@@ -3611,13 +3611,7 @@
       </w:pPr>
       <w:r>
         <w:lastRenderedPageBreak/>
-        <w:t xml:space="preserve">Week </w:t>
-      </w:r>
-      <w:r>
-        <w:t>7</w:t>
-      </w:r>
-      <w:r>
-        <w:t>:</w:t>
+        <w:t>Week 7:</w:t>
       </w:r>
     </w:p>
     <w:p>
@@ -3725,19 +3719,28 @@
           </w:tcPr>
           <w:p>
             <w:r>
-              <w:t>Implementation the IProgame class. Investigate and implement the StubHardwareControl.cpp functions used for testing the CoinWallet Class</w:t>
-            </w:r>
-          </w:p>
-          <w:p>
-            <w:r>
-              <w:t>Sequence diagram for IsReady() function in ProgramExecutors</w:t>
-            </w:r>
-          </w:p>
-          <w:p>
-            <w:r>
-              <w:t>Stated diagram for CoinWallet class</w:t>
-            </w:r>
-          </w:p>
+              <w:t xml:space="preserve">Changing the base code’s data type to make sure it works for basic environment </w:t>
+            </w:r>
+          </w:p>
+          <w:p>
+            <w:r>
+              <w:t>Updating the changes on the design documents</w:t>
+            </w:r>
+          </w:p>
+          <w:p>
+            <w:pPr>
+              <w:rPr>
+                <w:b w:val="0"/>
+                <w:bCs w:val="0"/>
+              </w:rPr>
+            </w:pPr>
+            <w:r>
+              <w:t>Do the testing for CoinWallet  class</w:t>
+            </w:r>
+            <w:bookmarkStart w:id="0" w:name="_GoBack"/>
+            <w:bookmarkEnd w:id="0"/>
+          </w:p>
+          <w:p/>
         </w:tc>
         <w:tc>
           <w:tcPr>
@@ -3785,11 +3788,6 @@
               <w:t xml:space="preserve">Work on the ProgramExecutor class  </w:t>
             </w:r>
           </w:p>
-          <w:p>
-            <w:r>
-              <w:t xml:space="preserve">Making descriptions of Soap and Lock classes </w:t>
-            </w:r>
-          </w:p>
         </w:tc>
         <w:tc>
           <w:tcPr>
@@ -3812,17 +3810,6 @@
             <w:pPr>
               <w:cnfStyle w:val="000000000000" w:firstRow="0" w:lastRow="0" w:firstColumn="0" w:lastColumn="0" w:oddVBand="0" w:evenVBand="0" w:oddHBand="0" w:evenHBand="0" w:firstRowFirstColumn="0" w:firstRowLastColumn="0" w:lastRowFirstColumn="0" w:lastRowLastColumn="0"/>
             </w:pPr>
-            <w:r>
-              <w:t>Doing ProgramExecutor</w:t>
-            </w:r>
-          </w:p>
-          <w:p>
-            <w:pPr>
-              <w:cnfStyle w:val="000000000000" w:firstRow="0" w:lastRow="0" w:firstColumn="0" w:lastColumn="0" w:oddVBand="0" w:evenVBand="0" w:oddHBand="0" w:evenHBand="0" w:firstRowFirstColumn="0" w:firstRowLastColumn="0" w:lastRowFirstColumn="0" w:lastRowLastColumn="0"/>
-            </w:pPr>
-            <w:r>
-              <w:t>Done with description</w:t>
-            </w:r>
           </w:p>
         </w:tc>
       </w:tr>
@@ -3879,16 +3866,7 @@
             <w:cnfStyle w:val="001000000000" w:firstRow="0" w:lastRow="0" w:firstColumn="1" w:lastColumn="0" w:oddVBand="0" w:evenVBand="0" w:oddHBand="0" w:evenHBand="0" w:firstRowFirstColumn="0" w:firstRowLastColumn="0" w:lastRowFirstColumn="0" w:lastRowLastColumn="0"/>
             <w:tcW w:w="4680" w:type="dxa"/>
           </w:tcPr>
-          <w:p>
-            <w:r>
-              <w:t xml:space="preserve">Continuing implement the ProgramSetting classes. </w:t>
-            </w:r>
-          </w:p>
-          <w:p>
-            <w:r>
-              <w:t>Making descriptions of Temperature and Buzzer classes.</w:t>
-            </w:r>
-          </w:p>
+          <w:p/>
         </w:tc>
         <w:tc>
           <w:tcPr>
@@ -3928,13 +3906,8 @@
     </w:p>
     <w:p>
       <w:r>
-        <w:t xml:space="preserve">- </w:t>
-      </w:r>
-      <w:r>
-        <w:t>Introduce the static variable in the hardware class to keep track the sharing data between the controlling of LEDs for coin 200 and the soap 2</w:t>
-      </w:r>
-      <w:bookmarkStart w:id="0" w:name="_GoBack"/>
-      <w:bookmarkEnd w:id="0"/>
+        <w:t>- Introduce the static variable in the hardware class to keep track the sharing data between the controlling of LEDs for coin 200 and the soap 2</w:t>
+      </w:r>
     </w:p>
     <w:p/>
     <w:p>
@@ -4057,7 +4030,7 @@
         <w:noProof/>
         <w:color w:val="5B9BD5" w:themeColor="accent1"/>
       </w:rPr>
-      <w:t>8</w:t>
+      <w:t>7</w:t>
     </w:r>
     <w:r>
       <w:rPr>
@@ -4304,7 +4277,7 @@
                               <w:noProof/>
                               <w:color w:val="FFFFFF" w:themeColor="background1"/>
                             </w:rPr>
-                            <w:t>8</w:t>
+                            <w:t>7</w:t>
                           </w:r>
                           <w:r>
                             <w:rPr>
@@ -4333,6 +4306,10 @@
         </mc:Choice>
         <mc:Fallback>
           <w:pict>
+            <v:shapetype id="_x0000_t202" coordsize="21600,21600" o:spt="202" path="m,l,21600r21600,l21600,xe">
+              <v:stroke joinstyle="miter"/>
+              <v:path gradientshapeok="t" o:connecttype="rect"/>
+            </v:shapetype>
             <v:shape id="Text Box 221" o:spid="_x0000_s1031" type="#_x0000_t202" style="position:absolute;margin-left:20.6pt;margin-top:0;width:71.8pt;height:13.45pt;z-index:251659264;visibility:visible;mso-wrap-style:square;mso-width-percent:1000;mso-height-percent:0;mso-wrap-distance-left:9pt;mso-wrap-distance-top:0;mso-wrap-distance-right:9pt;mso-wrap-distance-bottom:0;mso-position-horizontal:right;mso-position-horizontal-relative:page;mso-position-vertical:center;mso-position-vertical-relative:top-margin-area;mso-width-percent:1000;mso-height-percent:0;mso-width-relative:right-margin-area;mso-height-relative:page;v-text-anchor:middle" o:gfxdata="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" o:allowincell="f" fillcolor="#a8d08d [1945]" stroked="f">
               <v:textbox style="mso-fit-shape-to-text:t" inset=",0,,0">
                 <w:txbxContent>
@@ -4357,7 +4334,7 @@
                         <w:noProof/>
                         <w:color w:val="FFFFFF" w:themeColor="background1"/>
                       </w:rPr>
-                      <w:t>8</w:t>
+                      <w:t>7</w:t>
                     </w:r>
                     <w:r>
                       <w:rPr>
@@ -11249,7 +11226,7 @@
 </file>
 
 <file path=customXml/itemProps2.xml><?xml version="1.0" encoding="utf-8"?>
-<ds:datastoreItem xmlns:ds="http://schemas.openxmlformats.org/officeDocument/2006/customXml" ds:itemID="{18F94811-C442-4283-8B11-D6D2FFE54282}">
+<ds:datastoreItem xmlns:ds="http://schemas.openxmlformats.org/officeDocument/2006/customXml" ds:itemID="{29586C66-2D87-4E5D-869F-F49C79DF7FC9}">
   <ds:schemaRefs>
     <ds:schemaRef ds:uri="http://schemas.openxmlformats.org/officeDocument/2006/bibliography"/>
   </ds:schemaRefs>

</xml_diff>

<commit_message>
Changed on the docs
</commit_message>
<xml_diff>
--- a/Docs/ESP-ProcessReport.docx
+++ b/Docs/ESP-ProcessReport.docx
@@ -26,7 +26,7 @@
             <mc:AlternateContent>
               <mc:Choice Requires="wps">
                 <w:drawing>
-                  <wp:anchor distT="0" distB="0" distL="114300" distR="114300" simplePos="0" relativeHeight="251662336" behindDoc="0" locked="0" layoutInCell="1" allowOverlap="1" wp14:anchorId="211FAFD5" wp14:editId="57A937B3">
+                  <wp:anchor distT="0" distB="0" distL="114300" distR="114300" simplePos="0" relativeHeight="251662336" behindDoc="0" locked="0" layoutInCell="1" allowOverlap="1" wp14:anchorId="28B760DE" wp14:editId="1E0BEB3C">
                     <wp:simplePos x="0" y="0"/>
                     <mc:AlternateContent>
                       <mc:Choice Requires="wp14">
@@ -223,7 +223,7 @@
             <mc:AlternateContent>
               <mc:Choice Requires="wpg">
                 <w:drawing>
-                  <wp:anchor distT="0" distB="0" distL="114300" distR="114300" simplePos="0" relativeHeight="251659264" behindDoc="0" locked="0" layoutInCell="1" allowOverlap="1" wp14:anchorId="11CAA625" wp14:editId="2654A44C">
+                  <wp:anchor distT="0" distB="0" distL="114300" distR="114300" simplePos="0" relativeHeight="251659264" behindDoc="0" locked="0" layoutInCell="1" allowOverlap="1" wp14:anchorId="4A4C1452" wp14:editId="63B4581E">
                     <wp:simplePos x="0" y="0"/>
                     <mc:AlternateContent>
                       <mc:Choice Requires="wp14">
@@ -353,7 +353,7 @@
                   </wp:anchor>
                 </w:drawing>
               </mc:Choice>
-              <mc:Fallback xmlns:w16se="http://schemas.microsoft.com/office/word/2015/wordml/symex" xmlns:cx5="http://schemas.microsoft.com/office/drawing/2016/5/11/chartex" xmlns:cx4="http://schemas.microsoft.com/office/drawing/2016/5/10/chartex" xmlns:cx3="http://schemas.microsoft.com/office/drawing/2016/5/9/chartex" xmlns:cx2="http://schemas.microsoft.com/office/drawing/2015/10/21/chartex" xmlns:cx1="http://schemas.microsoft.com/office/drawing/2015/9/8/chartex" xmlns:cx="http://schemas.microsoft.com/office/drawing/2014/chartex">
+              <mc:Fallback xmlns:cx="http://schemas.microsoft.com/office/drawing/2014/chartex" xmlns:cx1="http://schemas.microsoft.com/office/drawing/2015/9/8/chartex" xmlns:cx2="http://schemas.microsoft.com/office/drawing/2015/10/21/chartex" xmlns:cx3="http://schemas.microsoft.com/office/drawing/2016/5/9/chartex" xmlns:cx4="http://schemas.microsoft.com/office/drawing/2016/5/10/chartex" xmlns:cx5="http://schemas.microsoft.com/office/drawing/2016/5/11/chartex" xmlns:w16se="http://schemas.microsoft.com/office/word/2015/wordml/symex">
                 <w:pict>
                   <v:group w14:anchorId="01A724E6" id="Group 114" o:spid="_x0000_s1026" style="position:absolute;margin-left:0;margin-top:0;width:18pt;height:10in;z-index:251659264;mso-width-percent:29;mso-height-percent:909;mso-left-percent:45;mso-position-horizontal-relative:page;mso-position-vertical:center;mso-position-vertical-relative:page;mso-width-percent:29;mso-height-percent:909;mso-left-percent:45" coordsize="2286,91440" o:gfxdata="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">
                     <v:rect id="Rectangle 115" o:spid="_x0000_s1027" style="position:absolute;width:2286;height:87820;visibility:visible;mso-wrap-style:square;v-text-anchor:middle" o:gfxdata="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" fillcolor="#ed7d31 [3205]" stroked="f" strokeweight="1pt"/>
@@ -379,7 +379,7 @@
         <mc:AlternateContent>
           <mc:Choice Requires="wps">
             <w:drawing>
-              <wp:anchor distT="0" distB="0" distL="114300" distR="114300" simplePos="0" relativeHeight="251664384" behindDoc="0" locked="0" layoutInCell="1" allowOverlap="1" wp14:anchorId="4630A224" wp14:editId="52C90D4D">
+              <wp:anchor distT="0" distB="0" distL="114300" distR="114300" simplePos="0" relativeHeight="251664384" behindDoc="0" locked="0" layoutInCell="1" allowOverlap="1" wp14:anchorId="18A557EF" wp14:editId="1A2B27EB">
                 <wp:simplePos x="0" y="0"/>
                 <wp:positionH relativeFrom="margin">
                   <wp:posOffset>100737</wp:posOffset>
@@ -502,7 +502,17 @@
                                 <w:szCs w:val="32"/>
                                 <w:lang w:val="fr-FR"/>
                               </w:rPr>
-                              <w:t>Michel Cl</w:t>
+                              <w:t xml:space="preserve">Michel </w:t>
+                            </w:r>
+                            <w:proofErr w:type="spellStart"/>
+                            <w:r>
+                              <w:rPr>
+                                <w:rFonts w:ascii="Calibri" w:eastAsia="Calibri" w:hAnsi="Calibri" w:cs="Calibri"/>
+                                <w:sz w:val="32"/>
+                                <w:szCs w:val="32"/>
+                                <w:lang w:val="fr-FR"/>
+                              </w:rPr>
+                              <w:t>Cl</w:t>
                             </w:r>
                             <w:r>
                               <w:rPr>
@@ -513,6 +523,7 @@
                               </w:rPr>
                               <w:t>erger</w:t>
                             </w:r>
+                            <w:proofErr w:type="spellEnd"/>
                             <w:r>
                               <w:rPr>
                                 <w:rFonts w:ascii="Calibri" w:eastAsia="Calibri" w:hAnsi="Calibri" w:cs="Calibri"/>
@@ -553,6 +564,7 @@
                                 <w:szCs w:val="32"/>
                               </w:rPr>
                             </w:pPr>
+                            <w:proofErr w:type="spellStart"/>
                             <w:r>
                               <w:rPr>
                                 <w:rFonts w:ascii="Calibri" w:eastAsia="Calibri" w:hAnsi="Calibri" w:cs="Calibri"/>
@@ -560,7 +572,17 @@
                                 <w:szCs w:val="32"/>
                                 <w:lang w:val="fr-FR"/>
                               </w:rPr>
-                              <w:t>Zirui Song</w:t>
+                              <w:t>Zirui</w:t>
+                            </w:r>
+                            <w:proofErr w:type="spellEnd"/>
+                            <w:r>
+                              <w:rPr>
+                                <w:rFonts w:ascii="Calibri" w:eastAsia="Calibri" w:hAnsi="Calibri" w:cs="Calibri"/>
+                                <w:sz w:val="32"/>
+                                <w:szCs w:val="32"/>
+                                <w:lang w:val="fr-FR"/>
+                              </w:rPr>
+                              <w:t xml:space="preserve"> Song</w:t>
                             </w:r>
                             <w:r>
                               <w:rPr>
@@ -796,7 +818,7 @@
         <mc:AlternateContent>
           <mc:Choice Requires="wps">
             <w:drawing>
-              <wp:anchor distT="0" distB="0" distL="114300" distR="114300" simplePos="0" relativeHeight="251666432" behindDoc="0" locked="0" layoutInCell="1" allowOverlap="1" wp14:anchorId="36ED44F9" wp14:editId="477BCD36">
+              <wp:anchor distT="0" distB="0" distL="114300" distR="114300" simplePos="0" relativeHeight="251666432" behindDoc="0" locked="0" layoutInCell="1" allowOverlap="1" wp14:anchorId="04A72FC7" wp14:editId="1CE08AC2">
                 <wp:simplePos x="0" y="0"/>
                 <wp:positionH relativeFrom="margin">
                   <wp:posOffset>100737</wp:posOffset>
@@ -977,7 +999,7 @@
         <mc:AlternateContent>
           <mc:Choice Requires="wps">
             <w:drawing>
-              <wp:anchor distT="0" distB="0" distL="114300" distR="114300" simplePos="0" relativeHeight="251660288" behindDoc="0" locked="0" layoutInCell="1" allowOverlap="1" wp14:anchorId="66DDB51C" wp14:editId="6279F3D2">
+              <wp:anchor distT="0" distB="0" distL="114300" distR="114300" simplePos="0" relativeHeight="251660288" behindDoc="0" locked="0" layoutInCell="1" allowOverlap="1" wp14:anchorId="6D38076B" wp14:editId="19819700">
                 <wp:simplePos x="0" y="0"/>
                 <wp:positionH relativeFrom="margin">
                   <wp:align>center</wp:align>
@@ -1251,7 +1273,21 @@
               <w:rPr>
                 <w:rFonts w:cs="Arial"/>
               </w:rPr>
-              <w:t>(start up)</w:t>
+              <w:t>(</w:t>
+            </w:r>
+            <w:proofErr w:type="spellStart"/>
+            <w:r>
+              <w:rPr>
+                <w:rFonts w:cs="Arial"/>
+              </w:rPr>
+              <w:t>start up</w:t>
+            </w:r>
+            <w:proofErr w:type="spellEnd"/>
+            <w:r>
+              <w:rPr>
+                <w:rFonts w:cs="Arial"/>
+              </w:rPr>
+              <w:t>)</w:t>
             </w:r>
           </w:p>
           <w:p>
@@ -1968,7 +2004,15 @@
     </w:p>
     <w:p>
       <w:r>
-        <w:t>Generally discuss about the group working environment. Investigating the tools for drawing the diagrams such as Microsoft Visio, Astah professional and online tool called https://www.draw.io/. The draw.io is selected since it is an online tools and free, therefore; it is more convenient to use without any installation required</w:t>
+        <w:t xml:space="preserve">Generally discuss about the group working environment. Investigating the tools for drawing the diagrams such as Microsoft Visio, </w:t>
+      </w:r>
+      <w:proofErr w:type="spellStart"/>
+      <w:r>
+        <w:t>Astah</w:t>
+      </w:r>
+      <w:proofErr w:type="spellEnd"/>
+      <w:r>
+        <w:t xml:space="preserve"> professional and online tool called https://www.draw.io/. The draw.io is selected since it is an online tools and free, therefore; it is more convenient to use without any installation required</w:t>
       </w:r>
     </w:p>
     <w:p>
@@ -2185,9 +2229,11 @@
             <w:pPr>
               <w:cnfStyle w:val="000000000000" w:firstRow="0" w:lastRow="0" w:firstColumn="0" w:lastColumn="0" w:oddVBand="0" w:evenVBand="0" w:oddHBand="0" w:evenHBand="0" w:firstRowFirstColumn="0" w:firstRowLastColumn="0" w:lastRowFirstColumn="0" w:lastRowLastColumn="0"/>
             </w:pPr>
+            <w:proofErr w:type="spellStart"/>
             <w:r>
               <w:t>Zirui</w:t>
             </w:r>
+            <w:proofErr w:type="spellEnd"/>
           </w:p>
         </w:tc>
         <w:tc>
@@ -2243,7 +2289,23 @@
     </w:p>
     <w:p>
       <w:r>
-        <w:t>- Should the association between the LaundryMachine class, ProgramExecutor and Program setting are composition associations?</w:t>
+        <w:t xml:space="preserve">- Should the association between the </w:t>
+      </w:r>
+      <w:proofErr w:type="spellStart"/>
+      <w:r>
+        <w:t>LaundryMachine</w:t>
+      </w:r>
+      <w:proofErr w:type="spellEnd"/>
+      <w:r>
+        <w:t xml:space="preserve"> class, </w:t>
+      </w:r>
+      <w:proofErr w:type="spellStart"/>
+      <w:r>
+        <w:t>ProgramExecutor</w:t>
+      </w:r>
+      <w:proofErr w:type="spellEnd"/>
+      <w:r>
+        <w:t xml:space="preserve"> and Program setting are composition associations?</w:t>
       </w:r>
     </w:p>
     <w:p>
@@ -2276,7 +2338,15 @@
     </w:p>
     <w:p>
       <w:r>
-        <w:t>We discuss about some doubts that we had about the interfaces. Then we make sure that everyone have the hardwares that are necessary for our work. We separate the workload between each other.</w:t>
+        <w:t xml:space="preserve">We discuss about some doubts that we had about the interfaces. Then we make sure that everyone have the </w:t>
+      </w:r>
+      <w:proofErr w:type="spellStart"/>
+      <w:r>
+        <w:t>hardwares</w:t>
+      </w:r>
+      <w:proofErr w:type="spellEnd"/>
+      <w:r>
+        <w:t xml:space="preserve"> that are necessary for our work. We separate the workload between each other.</w:t>
       </w:r>
     </w:p>
     <w:p>
@@ -2360,7 +2430,23 @@
               <w:t xml:space="preserve">Implementation and testing of interfaces </w:t>
             </w:r>
             <w:r>
-              <w:t>called “IProgram” and “ICoin”</w:t>
+              <w:t>called “</w:t>
+            </w:r>
+            <w:proofErr w:type="spellStart"/>
+            <w:r>
+              <w:t>IProgram</w:t>
+            </w:r>
+            <w:proofErr w:type="spellEnd"/>
+            <w:r>
+              <w:t>” and “</w:t>
+            </w:r>
+            <w:proofErr w:type="spellStart"/>
+            <w:r>
+              <w:t>ICoin</w:t>
+            </w:r>
+            <w:proofErr w:type="spellEnd"/>
+            <w:r>
+              <w:t>”</w:t>
             </w:r>
           </w:p>
         </w:tc>
@@ -2402,7 +2488,23 @@
               <w:t>Implementation and testing of interfaces</w:t>
             </w:r>
             <w:r>
-              <w:t xml:space="preserve"> called “ILock” and “ISoap”</w:t>
+              <w:t xml:space="preserve"> called “</w:t>
+            </w:r>
+            <w:proofErr w:type="spellStart"/>
+            <w:r>
+              <w:t>ILock</w:t>
+            </w:r>
+            <w:proofErr w:type="spellEnd"/>
+            <w:r>
+              <w:t>” and “</w:t>
+            </w:r>
+            <w:proofErr w:type="spellStart"/>
+            <w:r>
+              <w:t>ISoap</w:t>
+            </w:r>
+            <w:proofErr w:type="spellEnd"/>
+            <w:r>
+              <w:t>”</w:t>
             </w:r>
           </w:p>
         </w:tc>
@@ -2447,7 +2549,23 @@
               <w:t xml:space="preserve">Implementation and testing of interfaces </w:t>
             </w:r>
             <w:r>
-              <w:t>called “IWater” and “IMotor”</w:t>
+              <w:t>called “</w:t>
+            </w:r>
+            <w:proofErr w:type="spellStart"/>
+            <w:r>
+              <w:t>IWater</w:t>
+            </w:r>
+            <w:proofErr w:type="spellEnd"/>
+            <w:r>
+              <w:t>” and “</w:t>
+            </w:r>
+            <w:proofErr w:type="spellStart"/>
+            <w:r>
+              <w:t>IMotor</w:t>
+            </w:r>
+            <w:proofErr w:type="spellEnd"/>
+            <w:r>
+              <w:t>”</w:t>
             </w:r>
           </w:p>
         </w:tc>
@@ -2489,7 +2607,23 @@
               <w:t>Implementation and testing of interfaces</w:t>
             </w:r>
             <w:r>
-              <w:t xml:space="preserve"> called “ITemperature” and “IBuzzer”</w:t>
+              <w:t xml:space="preserve"> called “</w:t>
+            </w:r>
+            <w:proofErr w:type="spellStart"/>
+            <w:r>
+              <w:t>ITemperature</w:t>
+            </w:r>
+            <w:proofErr w:type="spellEnd"/>
+            <w:r>
+              <w:t>” and “</w:t>
+            </w:r>
+            <w:proofErr w:type="spellStart"/>
+            <w:r>
+              <w:t>IBuzzer</w:t>
+            </w:r>
+            <w:proofErr w:type="spellEnd"/>
+            <w:r>
+              <w:t>”</w:t>
             </w:r>
           </w:p>
         </w:tc>
@@ -2501,9 +2635,11 @@
             <w:pPr>
               <w:cnfStyle w:val="000000000000" w:firstRow="0" w:lastRow="0" w:firstColumn="0" w:lastColumn="0" w:oddVBand="0" w:evenVBand="0" w:oddHBand="0" w:evenHBand="0" w:firstRowFirstColumn="0" w:firstRowLastColumn="0" w:lastRowFirstColumn="0" w:lastRowLastColumn="0"/>
             </w:pPr>
+            <w:proofErr w:type="spellStart"/>
             <w:r>
               <w:t>Zirui</w:t>
             </w:r>
+            <w:proofErr w:type="spellEnd"/>
           </w:p>
         </w:tc>
         <w:tc>
@@ -2564,7 +2700,39 @@
         <w:t xml:space="preserve">We discuss about what we want to include in the Class Diagram and which additional variable might be necessary for our classes. </w:t>
       </w:r>
       <w:r>
-        <w:t xml:space="preserve">We have decided to work for now on three classes: ProgramSelect, ProgramSettings and CoinWallet. We start discussing on the ProgramExecutor class and what will be the function of each function that it contains. </w:t>
+        <w:t xml:space="preserve">We have decided to work for now on three classes: </w:t>
+      </w:r>
+      <w:proofErr w:type="spellStart"/>
+      <w:r>
+        <w:t>ProgramSelect</w:t>
+      </w:r>
+      <w:proofErr w:type="spellEnd"/>
+      <w:r>
+        <w:t xml:space="preserve">, </w:t>
+      </w:r>
+      <w:proofErr w:type="spellStart"/>
+      <w:r>
+        <w:t>ProgramSettings</w:t>
+      </w:r>
+      <w:proofErr w:type="spellEnd"/>
+      <w:r>
+        <w:t xml:space="preserve"> and </w:t>
+      </w:r>
+      <w:proofErr w:type="spellStart"/>
+      <w:r>
+        <w:t>CoinWallet</w:t>
+      </w:r>
+      <w:proofErr w:type="spellEnd"/>
+      <w:r>
+        <w:t xml:space="preserve">. We start discussing on the </w:t>
+      </w:r>
+      <w:proofErr w:type="spellStart"/>
+      <w:r>
+        <w:t>ProgramExecutor</w:t>
+      </w:r>
+      <w:proofErr w:type="spellEnd"/>
+      <w:r>
+        <w:t xml:space="preserve"> class and what will be the function of each function that it contains. </w:t>
       </w:r>
       <w:r>
         <w:t xml:space="preserve">In the </w:t>
@@ -2666,8 +2834,13 @@
               <w:t>Class Diagram</w:t>
             </w:r>
             <w:r>
-              <w:t xml:space="preserve"> and work on the Class CoinWallet</w:t>
-            </w:r>
+              <w:t xml:space="preserve"> and work on the Class </w:t>
+            </w:r>
+            <w:proofErr w:type="spellStart"/>
+            <w:r>
+              <w:t>CoinWallet</w:t>
+            </w:r>
+            <w:proofErr w:type="spellEnd"/>
           </w:p>
         </w:tc>
         <w:tc>
@@ -2710,9 +2883,11 @@
             <w:r>
               <w:t xml:space="preserve">ork on the Class </w:t>
             </w:r>
+            <w:proofErr w:type="spellStart"/>
             <w:r>
               <w:t>ProgramSettings</w:t>
             </w:r>
+            <w:proofErr w:type="spellEnd"/>
           </w:p>
         </w:tc>
         <w:tc>
@@ -2756,8 +2931,21 @@
           </w:tcPr>
           <w:p>
             <w:r>
-              <w:t>Modified IWater and IMotor</w:t>
-            </w:r>
+              <w:t xml:space="preserve">Modified </w:t>
+            </w:r>
+            <w:proofErr w:type="spellStart"/>
+            <w:r>
+              <w:t>IWater</w:t>
+            </w:r>
+            <w:proofErr w:type="spellEnd"/>
+            <w:r>
+              <w:t xml:space="preserve"> and </w:t>
+            </w:r>
+            <w:proofErr w:type="spellStart"/>
+            <w:r>
+              <w:t>IMotor</w:t>
+            </w:r>
+            <w:proofErr w:type="spellEnd"/>
           </w:p>
         </w:tc>
         <w:tc>
@@ -2795,7 +2983,15 @@
           </w:tcPr>
           <w:p>
             <w:r>
-              <w:t xml:space="preserve">Modified Temperature and IBuzzer </w:t>
+              <w:t xml:space="preserve">Modified Temperature and </w:t>
+            </w:r>
+            <w:proofErr w:type="spellStart"/>
+            <w:r>
+              <w:t>IBuzzer</w:t>
+            </w:r>
+            <w:proofErr w:type="spellEnd"/>
+            <w:r>
+              <w:t xml:space="preserve"> </w:t>
             </w:r>
           </w:p>
         </w:tc>
@@ -2807,9 +3003,11 @@
             <w:pPr>
               <w:cnfStyle w:val="000000000000" w:firstRow="0" w:lastRow="0" w:firstColumn="0" w:lastColumn="0" w:oddVBand="0" w:evenVBand="0" w:oddHBand="0" w:evenHBand="0" w:firstRowFirstColumn="0" w:firstRowLastColumn="0" w:lastRowFirstColumn="0" w:lastRowLastColumn="0"/>
             </w:pPr>
+            <w:proofErr w:type="spellStart"/>
             <w:r>
               <w:t>Zirui</w:t>
             </w:r>
+            <w:proofErr w:type="spellEnd"/>
           </w:p>
         </w:tc>
         <w:tc>
@@ -2842,7 +3040,20 @@
     </w:p>
     <w:p>
       <w:r>
-        <w:t>- What is expected from the InstallStartHandler() function?</w:t>
+        <w:t xml:space="preserve">- What is expected from the </w:t>
+      </w:r>
+      <w:proofErr w:type="spellStart"/>
+      <w:proofErr w:type="gramStart"/>
+      <w:r>
+        <w:t>InstallStartHandler</w:t>
+      </w:r>
+      <w:proofErr w:type="spellEnd"/>
+      <w:r>
+        <w:t>(</w:t>
+      </w:r>
+      <w:proofErr w:type="gramEnd"/>
+      <w:r>
+        <w:t>) function?</w:t>
       </w:r>
       <w:r>
         <w:tab/>
@@ -2960,7 +3171,23 @@
               <w:t xml:space="preserve">Implementation </w:t>
             </w:r>
             <w:r>
-              <w:t>the intermediate class related to the interfaces called “IProgram” and “ICoin”, and update the Class Diagram</w:t>
+              <w:t>the intermediate class related to the interfaces called “</w:t>
+            </w:r>
+            <w:proofErr w:type="spellStart"/>
+            <w:r>
+              <w:t>IProgram</w:t>
+            </w:r>
+            <w:proofErr w:type="spellEnd"/>
+            <w:r>
+              <w:t>” and “</w:t>
+            </w:r>
+            <w:proofErr w:type="spellStart"/>
+            <w:r>
+              <w:t>ICoin</w:t>
+            </w:r>
+            <w:proofErr w:type="spellEnd"/>
+            <w:r>
+              <w:t>”, and update the Class Diagram</w:t>
             </w:r>
           </w:p>
         </w:tc>
@@ -2986,16 +3213,26 @@
               <w:cnfStyle w:val="000000100000" w:firstRow="0" w:lastRow="0" w:firstColumn="0" w:lastColumn="0" w:oddVBand="0" w:evenVBand="0" w:oddHBand="1" w:evenHBand="0" w:firstRowFirstColumn="0" w:firstRowLastColumn="0" w:lastRowFirstColumn="0" w:lastRowLastColumn="0"/>
             </w:pPr>
             <w:r>
-              <w:t>Done with ICoin</w:t>
-            </w:r>
+              <w:t xml:space="preserve">Done with </w:t>
+            </w:r>
+            <w:proofErr w:type="spellStart"/>
+            <w:r>
+              <w:t>ICoin</w:t>
+            </w:r>
+            <w:proofErr w:type="spellEnd"/>
           </w:p>
           <w:p>
             <w:pPr>
               <w:cnfStyle w:val="000000100000" w:firstRow="0" w:lastRow="0" w:firstColumn="0" w:lastColumn="0" w:oddVBand="0" w:evenVBand="0" w:oddHBand="1" w:evenHBand="0" w:firstRowFirstColumn="0" w:firstRowLastColumn="0" w:lastRowFirstColumn="0" w:lastRowLastColumn="0"/>
             </w:pPr>
             <w:r>
-              <w:t>Working on IProgram</w:t>
-            </w:r>
+              <w:t xml:space="preserve">Working on </w:t>
+            </w:r>
+            <w:proofErr w:type="spellStart"/>
+            <w:r>
+              <w:t>IProgram</w:t>
+            </w:r>
+            <w:proofErr w:type="spellEnd"/>
           </w:p>
         </w:tc>
       </w:tr>
@@ -3007,7 +3244,23 @@
           </w:tcPr>
           <w:p>
             <w:r>
-              <w:t>Implementation the intermediate class related to the interfaces called “ILock” and “ISoap”</w:t>
+              <w:t>Implementation the intermediate class related to the interfaces called “</w:t>
+            </w:r>
+            <w:proofErr w:type="spellStart"/>
+            <w:r>
+              <w:t>ILock</w:t>
+            </w:r>
+            <w:proofErr w:type="spellEnd"/>
+            <w:r>
+              <w:t>” and “</w:t>
+            </w:r>
+            <w:proofErr w:type="spellStart"/>
+            <w:r>
+              <w:t>ISoap</w:t>
+            </w:r>
+            <w:proofErr w:type="spellEnd"/>
+            <w:r>
+              <w:t>”</w:t>
             </w:r>
           </w:p>
         </w:tc>
@@ -3049,7 +3302,23 @@
           </w:tcPr>
           <w:p>
             <w:r>
-              <w:t>Implementation the intermediate class related to the interfaces called “IWater” and “IMotor”</w:t>
+              <w:t>Implementation the intermediate class related to the interfaces called “</w:t>
+            </w:r>
+            <w:proofErr w:type="spellStart"/>
+            <w:r>
+              <w:t>IWater</w:t>
+            </w:r>
+            <w:proofErr w:type="spellEnd"/>
+            <w:r>
+              <w:t>” and “</w:t>
+            </w:r>
+            <w:proofErr w:type="spellStart"/>
+            <w:r>
+              <w:t>IMotor</w:t>
+            </w:r>
+            <w:proofErr w:type="spellEnd"/>
+            <w:r>
+              <w:t>”</w:t>
             </w:r>
           </w:p>
         </w:tc>
@@ -3088,7 +3357,23 @@
           </w:tcPr>
           <w:p>
             <w:r>
-              <w:t>Implementation the intermediate class related to the interfaces called “ITemperature” and “IBuzzer”</w:t>
+              <w:t>Implementation the intermediate class related to the interfaces called “</w:t>
+            </w:r>
+            <w:proofErr w:type="spellStart"/>
+            <w:r>
+              <w:t>ITemperature</w:t>
+            </w:r>
+            <w:proofErr w:type="spellEnd"/>
+            <w:r>
+              <w:t>” and “</w:t>
+            </w:r>
+            <w:proofErr w:type="spellStart"/>
+            <w:r>
+              <w:t>IBuzzer</w:t>
+            </w:r>
+            <w:proofErr w:type="spellEnd"/>
+            <w:r>
+              <w:t>”</w:t>
             </w:r>
           </w:p>
         </w:tc>
@@ -3100,9 +3385,11 @@
             <w:pPr>
               <w:cnfStyle w:val="000000000000" w:firstRow="0" w:lastRow="0" w:firstColumn="0" w:lastColumn="0" w:oddVBand="0" w:evenVBand="0" w:oddHBand="0" w:evenHBand="0" w:firstRowFirstColumn="0" w:firstRowLastColumn="0" w:lastRowFirstColumn="0" w:lastRowLastColumn="0"/>
             </w:pPr>
+            <w:proofErr w:type="spellStart"/>
             <w:r>
               <w:t>Zirui</w:t>
             </w:r>
+            <w:proofErr w:type="spellEnd"/>
           </w:p>
         </w:tc>
         <w:tc>
@@ -3147,7 +3434,15 @@
         <w:t xml:space="preserve">- </w:t>
       </w:r>
       <w:r>
-        <w:t>Enumeration type for the program? Where should it be? It could be in the ProgramSettting?</w:t>
+        <w:t xml:space="preserve">Enumeration type for the program? Where should it be? It could be in the </w:t>
+      </w:r>
+      <w:proofErr w:type="spellStart"/>
+      <w:r>
+        <w:t>ProgramSettting</w:t>
+      </w:r>
+      <w:proofErr w:type="spellEnd"/>
+      <w:r>
+        <w:t>?</w:t>
       </w:r>
     </w:p>
     <w:p>
@@ -3155,7 +3450,23 @@
         <w:t xml:space="preserve">- </w:t>
       </w:r>
       <w:r>
-        <w:t>Is it possible to declare an object of interface class in C++?  ILock lock or ILock *lock? We are planning to do it in the pointer way</w:t>
+        <w:t xml:space="preserve">Is it possible to declare an object of interface class in C++?  </w:t>
+      </w:r>
+      <w:proofErr w:type="spellStart"/>
+      <w:r>
+        <w:t>ILock</w:t>
+      </w:r>
+      <w:proofErr w:type="spellEnd"/>
+      <w:r>
+        <w:t xml:space="preserve"> lock or </w:t>
+      </w:r>
+      <w:proofErr w:type="spellStart"/>
+      <w:r>
+        <w:t>ILock</w:t>
+      </w:r>
+      <w:proofErr w:type="spellEnd"/>
+      <w:r>
+        <w:t xml:space="preserve"> *lock? We are planning to do it in the pointer way</w:t>
       </w:r>
       <w:r>
         <w:t>.</w:t>
@@ -3189,13 +3500,29 @@
     </w:p>
     <w:p>
       <w:r>
-        <w:t xml:space="preserve">- Why in the ProgrameSelect Constructor </w:t>
+        <w:t xml:space="preserve">- Why in the </w:t>
+      </w:r>
+      <w:proofErr w:type="spellStart"/>
+      <w:r>
+        <w:t>ProgrameSelect</w:t>
+      </w:r>
+      <w:proofErr w:type="spellEnd"/>
+      <w:r>
+        <w:t xml:space="preserve"> Constructor </w:t>
       </w:r>
       <w:r>
         <w:t xml:space="preserve">we </w:t>
       </w:r>
       <w:r>
-        <w:t xml:space="preserve">need to be provided a pointer to IProgram in its argument </w:t>
+        <w:t xml:space="preserve">need to be provided a pointer to </w:t>
+      </w:r>
+      <w:proofErr w:type="spellStart"/>
+      <w:r>
+        <w:t>IProgram</w:t>
+      </w:r>
+      <w:proofErr w:type="spellEnd"/>
+      <w:r>
+        <w:t xml:space="preserve"> in its argument </w:t>
       </w:r>
     </w:p>
     <w:p>
@@ -3250,7 +3577,23 @@
         <w:t>d</w:t>
       </w:r>
       <w:r>
-        <w:t xml:space="preserve"> CoinWallet, ProgramSelect and Soap and D</w:t>
+        <w:t xml:space="preserve"> </w:t>
+      </w:r>
+      <w:proofErr w:type="spellStart"/>
+      <w:r>
+        <w:t>CoinWallet</w:t>
+      </w:r>
+      <w:proofErr w:type="spellEnd"/>
+      <w:r>
+        <w:t xml:space="preserve">, </w:t>
+      </w:r>
+      <w:proofErr w:type="spellStart"/>
+      <w:r>
+        <w:t>ProgramSelect</w:t>
+      </w:r>
+      <w:proofErr w:type="spellEnd"/>
+      <w:r>
+        <w:t xml:space="preserve"> and Soap and D</w:t>
       </w:r>
       <w:r>
         <w:t xml:space="preserve">oor via the Program executors and debugging the problems </w:t>
@@ -3265,8 +3608,13 @@
         </w:numPr>
       </w:pPr>
       <w:r>
-        <w:t>Discuss about InstallStartHandler</w:t>
-      </w:r>
+        <w:t xml:space="preserve">Discuss about </w:t>
+      </w:r>
+      <w:proofErr w:type="spellStart"/>
+      <w:r>
+        <w:t>InstallStartHandler</w:t>
+      </w:r>
+      <w:proofErr w:type="spellEnd"/>
       <w:r>
         <w:t xml:space="preserve"> to get the working concepts of it.</w:t>
       </w:r>
@@ -3344,29 +3692,63 @@
           </w:tcPr>
           <w:p>
             <w:r>
-              <w:t>Implementation the IProgame class</w:t>
+              <w:t xml:space="preserve">Implementation the </w:t>
+            </w:r>
+            <w:proofErr w:type="spellStart"/>
+            <w:r>
+              <w:t>IProgame</w:t>
+            </w:r>
+            <w:proofErr w:type="spellEnd"/>
+            <w:r>
+              <w:t xml:space="preserve"> class</w:t>
             </w:r>
             <w:r>
               <w:t>. Investigate and implement the StubHardwareControl.cpp functions used for</w:t>
             </w:r>
             <w:r>
-              <w:t xml:space="preserve"> testing the CoinWallet Class</w:t>
+              <w:t xml:space="preserve"> testing the </w:t>
+            </w:r>
+            <w:proofErr w:type="spellStart"/>
+            <w:r>
+              <w:t>CoinWallet</w:t>
+            </w:r>
+            <w:proofErr w:type="spellEnd"/>
+            <w:r>
+              <w:t xml:space="preserve"> Class</w:t>
             </w:r>
           </w:p>
           <w:p>
             <w:r>
               <w:t xml:space="preserve">Sequence diagram for </w:t>
             </w:r>
-            <w:r>
-              <w:t>IsReady() function in ProgramExecutors</w:t>
-            </w:r>
+            <w:proofErr w:type="spellStart"/>
+            <w:r>
+              <w:t>IsReady</w:t>
+            </w:r>
+            <w:proofErr w:type="spellEnd"/>
+            <w:r>
+              <w:t xml:space="preserve">() function in </w:t>
+            </w:r>
+            <w:proofErr w:type="spellStart"/>
+            <w:r>
+              <w:t>ProgramExecutors</w:t>
+            </w:r>
+            <w:proofErr w:type="spellEnd"/>
           </w:p>
           <w:p>
             <w:r>
               <w:t>State</w:t>
             </w:r>
             <w:r>
-              <w:t xml:space="preserve"> diagram for CoinWallet class</w:t>
+              <w:t xml:space="preserve"> diagram for </w:t>
+            </w:r>
+            <w:proofErr w:type="spellStart"/>
+            <w:r>
+              <w:t>CoinWallet</w:t>
+            </w:r>
+            <w:proofErr w:type="spellEnd"/>
+            <w:r>
+              <w:t xml:space="preserve"> class</w:t>
             </w:r>
           </w:p>
         </w:tc>
@@ -3416,7 +3798,15 @@
               <w:t>W</w:t>
             </w:r>
             <w:r>
-              <w:t xml:space="preserve">ork on the ProgramExecutor class </w:t>
+              <w:t xml:space="preserve">ork on the </w:t>
+            </w:r>
+            <w:proofErr w:type="spellStart"/>
+            <w:r>
+              <w:t>ProgramExecutor</w:t>
+            </w:r>
+            <w:proofErr w:type="spellEnd"/>
+            <w:r>
+              <w:t xml:space="preserve"> class </w:t>
             </w:r>
             <w:r>
               <w:t xml:space="preserve"> </w:t>
@@ -3453,8 +3843,13 @@
               <w:cnfStyle w:val="000000000000" w:firstRow="0" w:lastRow="0" w:firstColumn="0" w:lastColumn="0" w:oddVBand="0" w:evenVBand="0" w:oddHBand="0" w:evenHBand="0" w:firstRowFirstColumn="0" w:firstRowLastColumn="0" w:lastRowFirstColumn="0" w:lastRowLastColumn="0"/>
             </w:pPr>
             <w:r>
-              <w:t>Doing ProgramExecutor</w:t>
-            </w:r>
+              <w:t xml:space="preserve">Doing </w:t>
+            </w:r>
+            <w:proofErr w:type="spellStart"/>
+            <w:r>
+              <w:t>ProgramExecutor</w:t>
+            </w:r>
+            <w:proofErr w:type="spellEnd"/>
           </w:p>
           <w:p>
             <w:pPr>
@@ -3521,7 +3916,15 @@
           </w:tcPr>
           <w:p>
             <w:r>
-              <w:t xml:space="preserve">Continuing implement the ProgramSetting classes. </w:t>
+              <w:t xml:space="preserve">Continuing implement the </w:t>
+            </w:r>
+            <w:proofErr w:type="spellStart"/>
+            <w:r>
+              <w:t>ProgramSetting</w:t>
+            </w:r>
+            <w:proofErr w:type="spellEnd"/>
+            <w:r>
+              <w:t xml:space="preserve"> classes. </w:t>
             </w:r>
           </w:p>
           <w:p>
@@ -3538,9 +3941,11 @@
             <w:pPr>
               <w:cnfStyle w:val="000000000000" w:firstRow="0" w:lastRow="0" w:firstColumn="0" w:lastColumn="0" w:oddVBand="0" w:evenVBand="0" w:oddHBand="0" w:evenHBand="0" w:firstRowFirstColumn="0" w:firstRowLastColumn="0" w:lastRowFirstColumn="0" w:lastRowLastColumn="0"/>
             </w:pPr>
+            <w:proofErr w:type="spellStart"/>
             <w:r>
               <w:t>Zirui</w:t>
             </w:r>
+            <w:proofErr w:type="spellEnd"/>
           </w:p>
         </w:tc>
         <w:tc>
@@ -3571,7 +3976,23 @@
         <w:t xml:space="preserve">- </w:t>
       </w:r>
       <w:r>
-        <w:t>Try to install Codeblocks to run the unit test on Window environment. However there was a compile a error whe</w:t>
+        <w:t xml:space="preserve">Try to install </w:t>
+      </w:r>
+      <w:proofErr w:type="spellStart"/>
+      <w:r>
+        <w:t>Codeblocks</w:t>
+      </w:r>
+      <w:proofErr w:type="spellEnd"/>
+      <w:r>
+        <w:t xml:space="preserve"> to run the unit test on Window environment. However there was a compile </w:t>
+      </w:r>
+      <w:proofErr w:type="gramStart"/>
+      <w:r>
+        <w:t>a</w:t>
+      </w:r>
+      <w:proofErr w:type="gramEnd"/>
+      <w:r>
+        <w:t xml:space="preserve"> error whe</w:t>
       </w:r>
       <w:r>
         <w:t>n doing the compilation is done.  This problem is s</w:t>
@@ -3599,12 +4020,28 @@
     </w:p>
     <w:p>
       <w:r>
-        <w:t>- Then it can be compiled, but some data types like char or byte are not recognized by Codeblocks even the compiler is selected is AVR GCC</w:t>
+        <w:t xml:space="preserve">- Then it can be compiled, but some data types like char or byte are not recognized by </w:t>
+      </w:r>
+      <w:proofErr w:type="spellStart"/>
+      <w:r>
+        <w:t>Codeblocks</w:t>
+      </w:r>
+      <w:proofErr w:type="spellEnd"/>
+      <w:r>
+        <w:t xml:space="preserve"> even the compiler is selected is AVR GCC</w:t>
       </w:r>
     </w:p>
     <w:p>
       <w:r>
-        <w:t>- When we try to run functions of CoinWallet class, the soap and lock together in the program executor via the main loop(). It turns out some unknown behaviors.</w:t>
+        <w:t xml:space="preserve">- When we try to run functions of </w:t>
+      </w:r>
+      <w:proofErr w:type="spellStart"/>
+      <w:r>
+        <w:t>CoinWallet</w:t>
+      </w:r>
+      <w:proofErr w:type="spellEnd"/>
+      <w:r>
+        <w:t xml:space="preserve"> class, the soap and lock together in the program executor via the main loop(). It turns out some unknown behaviors.</w:t>
       </w:r>
     </w:p>
     <w:p/>
@@ -3634,7 +4071,15 @@
         </w:numPr>
       </w:pPr>
       <w:r>
-        <w:t xml:space="preserve">Compiled Motor, Temperature, Water into ProgramExecutor </w:t>
+        <w:t xml:space="preserve">Compiled Motor, Temperature, Water into </w:t>
+      </w:r>
+      <w:proofErr w:type="spellStart"/>
+      <w:r>
+        <w:t>ProgramExecutor</w:t>
+      </w:r>
+      <w:proofErr w:type="spellEnd"/>
+      <w:r>
+        <w:t xml:space="preserve"> </w:t>
       </w:r>
     </w:p>
     <w:p>
@@ -3722,12 +4167,39 @@
           </w:tcPr>
           <w:p>
             <w:r>
-              <w:t xml:space="preserve">Changing the base code’s data type to make sure it works for basic environment </w:t>
-            </w:r>
-          </w:p>
-          <w:p>
-            <w:r>
-              <w:t>Updating the changes on the design documents</w:t>
+              <w:t>Changing the base code’s data type to make sure</w:t>
+            </w:r>
+            <w:r>
+              <w:t xml:space="preserve"> it works for basic environment.</w:t>
+            </w:r>
+          </w:p>
+          <w:p>
+            <w:r>
+              <w:t xml:space="preserve">Continuing on the google test: </w:t>
+            </w:r>
+            <w:proofErr w:type="spellStart"/>
+            <w:r>
+              <w:t>StubHardwareControl</w:t>
+            </w:r>
+            <w:proofErr w:type="spellEnd"/>
+            <w:r>
+              <w:t xml:space="preserve">, </w:t>
+            </w:r>
+            <w:proofErr w:type="spellStart"/>
+            <w:r>
+              <w:t>CoinWalletTest</w:t>
+            </w:r>
+            <w:proofErr w:type="spellEnd"/>
+            <w:r>
+              <w:t xml:space="preserve"> and </w:t>
+            </w:r>
+            <w:proofErr w:type="spellStart"/>
+            <w:r>
+              <w:t>ProgramSelectTest</w:t>
+            </w:r>
+            <w:proofErr w:type="spellEnd"/>
+            <w:r>
+              <w:t>.</w:t>
             </w:r>
           </w:p>
           <w:p>
@@ -3738,7 +4210,10 @@
               </w:rPr>
             </w:pPr>
             <w:r>
-              <w:t>Do the testing for CoinWallet  class</w:t>
+              <w:t>Updating the changes on the design documents</w:t>
+            </w:r>
+            <w:r>
+              <w:t>: class diagrams</w:t>
             </w:r>
           </w:p>
         </w:tc>
@@ -3774,7 +4249,15 @@
           </w:tcPr>
           <w:p>
             <w:r>
-              <w:t xml:space="preserve">Work on the ProgramExecutor class  </w:t>
+              <w:t xml:space="preserve">Work on the </w:t>
+            </w:r>
+            <w:proofErr w:type="spellStart"/>
+            <w:r>
+              <w:t>ProgramExecutor</w:t>
+            </w:r>
+            <w:proofErr w:type="spellEnd"/>
+            <w:r>
+              <w:t xml:space="preserve"> class  </w:t>
             </w:r>
           </w:p>
         </w:tc>
@@ -3821,7 +4304,18 @@
           </w:p>
           <w:p>
             <w:r>
-              <w:t>Doing the ProgramExecutor class</w:t>
+              <w:t>Work on</w:t>
+            </w:r>
+            <w:r>
+              <w:t xml:space="preserve"> </w:t>
+            </w:r>
+            <w:proofErr w:type="spellStart"/>
+            <w:r>
+              <w:t>ProgramExecutor</w:t>
+            </w:r>
+            <w:proofErr w:type="spellEnd"/>
+            <w:r>
+              <w:t xml:space="preserve"> class</w:t>
             </w:r>
           </w:p>
           <w:p/>
@@ -3859,7 +4353,22 @@
             <w:cnfStyle w:val="001000000000" w:firstRow="0" w:lastRow="0" w:firstColumn="1" w:lastColumn="0" w:oddVBand="0" w:evenVBand="0" w:oddHBand="0" w:evenHBand="0" w:firstRowFirstColumn="0" w:firstRowLastColumn="0" w:lastRowFirstColumn="0" w:lastRowLastColumn="0"/>
             <w:tcW w:w="4680" w:type="dxa"/>
           </w:tcPr>
-          <w:p/>
+          <w:p>
+            <w:r>
+              <w:t xml:space="preserve">Debug and fix the temperature polling problems </w:t>
+            </w:r>
+            <w:r>
+              <w:rPr>
+                <w:rStyle w:val="CommentReference"/>
+                <w:b w:val="0"/>
+                <w:bCs w:val="0"/>
+              </w:rPr>
+              <w:commentReference w:id="0"/>
+            </w:r>
+            <w:r>
+              <w:t xml:space="preserve"> </w:t>
+            </w:r>
+          </w:p>
         </w:tc>
         <w:tc>
           <w:tcPr>
@@ -3869,9 +4378,11 @@
             <w:pPr>
               <w:cnfStyle w:val="000000000000" w:firstRow="0" w:lastRow="0" w:firstColumn="0" w:lastColumn="0" w:oddVBand="0" w:evenVBand="0" w:oddHBand="0" w:evenHBand="0" w:firstRowFirstColumn="0" w:firstRowLastColumn="0" w:lastRowFirstColumn="0" w:lastRowLastColumn="0"/>
             </w:pPr>
+            <w:proofErr w:type="spellStart"/>
             <w:r>
               <w:t>Zirui</w:t>
             </w:r>
+            <w:proofErr w:type="spellEnd"/>
           </w:p>
         </w:tc>
         <w:tc>
@@ -3904,6 +4415,18 @@
       <w:r>
         <w:t>and the soap 2</w:t>
       </w:r>
+      <w:r>
+        <w:t>.</w:t>
+      </w:r>
+    </w:p>
+    <w:p>
+      <w:r>
+        <w:t>-Do not use the Install handler in the final implementation.</w:t>
+      </w:r>
+    </w:p>
+    <w:p>
+      <w:bookmarkStart w:id="1" w:name="_GoBack"/>
+      <w:bookmarkEnd w:id="1"/>
     </w:p>
     <w:p>
       <w:r>
@@ -3953,8 +4476,6 @@
       <w:r>
         <w:t>ZIRUI</w:t>
       </w:r>
-      <w:bookmarkStart w:id="0" w:name="_GoBack"/>
-      <w:bookmarkEnd w:id="0"/>
     </w:p>
     <w:p/>
     <w:p>
@@ -3996,8 +4517,8 @@
       </w:r>
     </w:p>
     <w:sectPr>
-      <w:headerReference w:type="default" r:id="rId11"/>
-      <w:footerReference w:type="default" r:id="rId12"/>
+      <w:headerReference w:type="default" r:id="rId13"/>
+      <w:footerReference w:type="default" r:id="rId14"/>
       <w:pgSz w:w="12240" w:h="15840"/>
       <w:pgMar w:top="1440" w:right="1440" w:bottom="1440" w:left="1440" w:header="720" w:footer="720" w:gutter="0"/>
       <w:pgNumType w:start="0"/>
@@ -4007,6 +4528,30 @@
     </w:sectPr>
   </w:body>
 </w:document>
+</file>
+
+<file path=word/comments.xml><?xml version="1.0" encoding="utf-8"?>
+<w:comments xmlns:wpc="http://schemas.microsoft.com/office/word/2010/wordprocessingCanvas" xmlns:mc="http://schemas.openxmlformats.org/markup-compatibility/2006" xmlns:o="urn:schemas-microsoft-com:office:office" xmlns:r="http://schemas.openxmlformats.org/officeDocument/2006/relationships" xmlns:m="http://schemas.openxmlformats.org/officeDocument/2006/math" xmlns:v="urn:schemas-microsoft-com:vml" xmlns:wp14="http://schemas.microsoft.com/office/word/2010/wordprocessingDrawing" xmlns:wp="http://schemas.openxmlformats.org/drawingml/2006/wordprocessingDrawing" xmlns:w10="urn:schemas-microsoft-com:office:word" xmlns:w="http://schemas.openxmlformats.org/wordprocessingml/2006/main" xmlns:w14="http://schemas.microsoft.com/office/word/2010/wordml" xmlns:w15="http://schemas.microsoft.com/office/word/2012/wordml" xmlns:wpg="http://schemas.microsoft.com/office/word/2010/wordprocessingGroup" xmlns:wpi="http://schemas.microsoft.com/office/word/2010/wordprocessingInk" xmlns:wne="http://schemas.microsoft.com/office/word/2006/wordml" xmlns:wps="http://schemas.microsoft.com/office/word/2010/wordprocessingShape" mc:Ignorable="w14 w15 wp14">
+  <w:comment w:id="0" w:author="Thanh Huynh" w:date="2017-01-20T16:04:00Z" w:initials="TH">
+    <w:p>
+      <w:pPr>
+        <w:pStyle w:val="CommentText"/>
+      </w:pPr>
+      <w:r>
+        <w:rPr>
+          <w:rStyle w:val="CommentReference"/>
+        </w:rPr>
+        <w:annotationRef/>
+      </w:r>
+    </w:p>
+  </w:comment>
+</w:comments>
+</file>
+
+<file path=word/commentsExtended.xml><?xml version="1.0" encoding="utf-8"?>
+<w15:commentsEx xmlns:wpc="http://schemas.microsoft.com/office/word/2010/wordprocessingCanvas" xmlns:mc="http://schemas.openxmlformats.org/markup-compatibility/2006" xmlns:o="urn:schemas-microsoft-com:office:office" xmlns:r="http://schemas.openxmlformats.org/officeDocument/2006/relationships" xmlns:m="http://schemas.openxmlformats.org/officeDocument/2006/math" xmlns:v="urn:schemas-microsoft-com:vml" xmlns:wp14="http://schemas.microsoft.com/office/word/2010/wordprocessingDrawing" xmlns:wp="http://schemas.openxmlformats.org/drawingml/2006/wordprocessingDrawing" xmlns:w10="urn:schemas-microsoft-com:office:word" xmlns:w="http://schemas.openxmlformats.org/wordprocessingml/2006/main" xmlns:w14="http://schemas.microsoft.com/office/word/2010/wordml" xmlns:w15="http://schemas.microsoft.com/office/word/2012/wordml" xmlns:wpg="http://schemas.microsoft.com/office/word/2010/wordprocessingGroup" xmlns:wpi="http://schemas.microsoft.com/office/word/2010/wordprocessingInk" xmlns:wne="http://schemas.microsoft.com/office/word/2006/wordml" xmlns:wps="http://schemas.microsoft.com/office/word/2010/wordprocessingShape" mc:Ignorable="w14 w15 wp14">
+  <w15:commentEx w15:paraId="2FCFDEAF" w15:done="0"/>
+</w15:commentsEx>
 </file>
 
 <file path=word/endnotes.xml><?xml version="1.0" encoding="utf-8"?>
@@ -4134,7 +4679,7 @@
       <mc:AlternateContent>
         <mc:Choice Requires="wps">
           <w:drawing>
-            <wp:anchor distT="0" distB="0" distL="114300" distR="114300" simplePos="0" relativeHeight="251660288" behindDoc="0" locked="0" layoutInCell="0" allowOverlap="1">
+            <wp:anchor distT="0" distB="0" distL="114300" distR="114300" simplePos="0" relativeHeight="251660288" behindDoc="0" locked="0" layoutInCell="0" allowOverlap="1" wp14:anchorId="69D1E791" wp14:editId="34AD916C">
               <wp:simplePos x="0" y="0"/>
               <wp:positionH relativeFrom="margin">
                 <wp:align>left</wp:align>
@@ -4262,7 +4807,7 @@
       <mc:AlternateContent>
         <mc:Choice Requires="wps">
           <w:drawing>
-            <wp:anchor distT="0" distB="0" distL="114300" distR="114300" simplePos="0" relativeHeight="251659264" behindDoc="0" locked="0" layoutInCell="0" allowOverlap="1">
+            <wp:anchor distT="0" distB="0" distL="114300" distR="114300" simplePos="0" relativeHeight="251659264" behindDoc="0" locked="0" layoutInCell="0" allowOverlap="1" wp14:anchorId="01B0BDB8" wp14:editId="746AFB61">
               <wp:simplePos x="0" y="0"/>
               <wp:positionH relativeFrom="page">
                 <wp:align>right</wp:align>
@@ -4353,7 +4898,7 @@
         </mc:Choice>
         <mc:Fallback>
           <w:pict>
-            <v:shapetype id="_x0000_t202" coordsize="21600,21600" o:spt="202" path="m,l,21600r21600,l21600,xe">
+            <v:shapetype w14:anchorId="01B0BDB8" id="_x0000_t202" coordsize="21600,21600" o:spt="202" path="m,l,21600r21600,l21600,xe">
               <v:stroke joinstyle="miter"/>
               <v:path gradientshapeok="t" o:connecttype="rect"/>
             </v:shapetype>
@@ -9563,6 +10108,14 @@
     <w:abstractNumId w:val="38"/>
   </w:num>
 </w:numbering>
+</file>
+
+<file path=word/people.xml><?xml version="1.0" encoding="utf-8"?>
+<w15:people xmlns:wpc="http://schemas.microsoft.com/office/word/2010/wordprocessingCanvas" xmlns:mc="http://schemas.openxmlformats.org/markup-compatibility/2006" xmlns:o="urn:schemas-microsoft-com:office:office" xmlns:r="http://schemas.openxmlformats.org/officeDocument/2006/relationships" xmlns:m="http://schemas.openxmlformats.org/officeDocument/2006/math" xmlns:v="urn:schemas-microsoft-com:vml" xmlns:wp14="http://schemas.microsoft.com/office/word/2010/wordprocessingDrawing" xmlns:wp="http://schemas.openxmlformats.org/drawingml/2006/wordprocessingDrawing" xmlns:w10="urn:schemas-microsoft-com:office:word" xmlns:w="http://schemas.openxmlformats.org/wordprocessingml/2006/main" xmlns:w14="http://schemas.microsoft.com/office/word/2010/wordml" xmlns:w15="http://schemas.microsoft.com/office/word/2012/wordml" xmlns:wpg="http://schemas.microsoft.com/office/word/2010/wordprocessingGroup" xmlns:wpi="http://schemas.microsoft.com/office/word/2010/wordprocessingInk" xmlns:wne="http://schemas.microsoft.com/office/word/2006/wordml" xmlns:wps="http://schemas.microsoft.com/office/word/2010/wordprocessingShape" mc:Ignorable="w14 w15 wp14">
+  <w15:person w15:author="Thanh Huynh">
+    <w15:presenceInfo w15:providerId="Windows Live" w15:userId="422a1017813bd32a"/>
+  </w15:person>
+</w15:people>
 </file>
 
 <file path=word/styles.xml><?xml version="1.0" encoding="utf-8"?>
@@ -10985,6 +11538,67 @@
       </w:tcPr>
     </w:tblStylePr>
   </w:style>
+  <w:style w:type="character" w:styleId="CommentReference">
+    <w:name w:val="annotation reference"/>
+    <w:basedOn w:val="DefaultParagraphFont"/>
+    <w:uiPriority w:val="99"/>
+    <w:semiHidden/>
+    <w:unhideWhenUsed/>
+    <w:rsid w:val="00692DC6"/>
+    <w:rPr>
+      <w:sz w:val="16"/>
+      <w:szCs w:val="16"/>
+    </w:rPr>
+  </w:style>
+  <w:style w:type="paragraph" w:styleId="CommentText">
+    <w:name w:val="annotation text"/>
+    <w:basedOn w:val="Normal"/>
+    <w:link w:val="CommentTextChar"/>
+    <w:uiPriority w:val="99"/>
+    <w:semiHidden/>
+    <w:unhideWhenUsed/>
+    <w:rsid w:val="00692DC6"/>
+    <w:pPr>
+      <w:spacing w:line="240" w:lineRule="auto"/>
+    </w:pPr>
+    <w:rPr>
+      <w:sz w:val="20"/>
+    </w:rPr>
+  </w:style>
+  <w:style w:type="character" w:customStyle="1" w:styleId="CommentTextChar">
+    <w:name w:val="Comment Text Char"/>
+    <w:basedOn w:val="DefaultParagraphFont"/>
+    <w:link w:val="CommentText"/>
+    <w:uiPriority w:val="99"/>
+    <w:semiHidden/>
+    <w:rsid w:val="00692DC6"/>
+  </w:style>
+  <w:style w:type="paragraph" w:styleId="CommentSubject">
+    <w:name w:val="annotation subject"/>
+    <w:basedOn w:val="CommentText"/>
+    <w:next w:val="CommentText"/>
+    <w:link w:val="CommentSubjectChar"/>
+    <w:uiPriority w:val="99"/>
+    <w:semiHidden/>
+    <w:unhideWhenUsed/>
+    <w:rsid w:val="00692DC6"/>
+    <w:rPr>
+      <w:b/>
+      <w:bCs/>
+    </w:rPr>
+  </w:style>
+  <w:style w:type="character" w:customStyle="1" w:styleId="CommentSubjectChar">
+    <w:name w:val="Comment Subject Char"/>
+    <w:basedOn w:val="CommentTextChar"/>
+    <w:link w:val="CommentSubject"/>
+    <w:uiPriority w:val="99"/>
+    <w:semiHidden/>
+    <w:rsid w:val="00692DC6"/>
+    <w:rPr>
+      <w:b/>
+      <w:bCs/>
+    </w:rPr>
+  </w:style>
 </w:styles>
 </file>
 
@@ -11273,7 +11887,7 @@
 </file>
 
 <file path=customXml/itemProps2.xml><?xml version="1.0" encoding="utf-8"?>
-<ds:datastoreItem xmlns:ds="http://schemas.openxmlformats.org/officeDocument/2006/customXml" ds:itemID="{FA37FBF5-1764-4C77-8B61-879EAAAA5419}">
+<ds:datastoreItem xmlns:ds="http://schemas.openxmlformats.org/officeDocument/2006/customXml" ds:itemID="{5F8E62F4-EE22-419E-93B1-054832A01AED}">
   <ds:schemaRefs>
     <ds:schemaRef ds:uri="http://schemas.openxmlformats.org/officeDocument/2006/bibliography"/>
   </ds:schemaRefs>

</xml_diff>

<commit_message>
my conclusion for project
</commit_message>
<xml_diff>
--- a/Docs/ESP-ProcessReport.docx
+++ b/Docs/ESP-ProcessReport.docx
@@ -1,6 +1,6 @@
 
 <file path=word/document.xml><?xml version="1.0" encoding="utf-8"?>
-<w:document xmlns:wpc="http://schemas.microsoft.com/office/word/2010/wordprocessingCanvas" xmlns:cx="http://schemas.microsoft.com/office/drawing/2014/chartex" xmlns:cx1="http://schemas.microsoft.com/office/drawing/2015/9/8/chartex" xmlns:cx2="http://schemas.microsoft.com/office/drawing/2015/10/21/chartex" xmlns:cx3="http://schemas.microsoft.com/office/drawing/2016/5/9/chartex" xmlns:cx4="http://schemas.microsoft.com/office/drawing/2016/5/10/chartex" xmlns:cx5="http://schemas.microsoft.com/office/drawing/2016/5/11/chartex" xmlns:mc="http://schemas.openxmlformats.org/markup-compatibility/2006" xmlns:o="urn:schemas-microsoft-com:office:office" xmlns:r="http://schemas.openxmlformats.org/officeDocument/2006/relationships" xmlns:m="http://schemas.openxmlformats.org/officeDocument/2006/math" xmlns:v="urn:schemas-microsoft-com:vml" xmlns:wp14="http://schemas.microsoft.com/office/word/2010/wordprocessingDrawing" xmlns:wp="http://schemas.openxmlformats.org/drawingml/2006/wordprocessingDrawing" xmlns:w10="urn:schemas-microsoft-com:office:word" xmlns:w="http://schemas.openxmlformats.org/wordprocessingml/2006/main" xmlns:w14="http://schemas.microsoft.com/office/word/2010/wordml" xmlns:w15="http://schemas.microsoft.com/office/word/2012/wordml" xmlns:w16se="http://schemas.microsoft.com/office/word/2015/wordml/symex" xmlns:wpg="http://schemas.microsoft.com/office/word/2010/wordprocessingGroup" xmlns:wpi="http://schemas.microsoft.com/office/word/2010/wordprocessingInk" xmlns:wne="http://schemas.microsoft.com/office/word/2006/wordml" xmlns:wps="http://schemas.microsoft.com/office/word/2010/wordprocessingShape" mc:Ignorable="w14 w15 w16se wp14">
+<w:document xmlns:wpc="http://schemas.microsoft.com/office/word/2010/wordprocessingCanvas" xmlns:cx="http://schemas.microsoft.com/office/drawing/2014/chartex" xmlns:cx1="http://schemas.microsoft.com/office/drawing/2015/9/8/chartex" xmlns:cx2="http://schemas.microsoft.com/office/drawing/2015/10/21/chartex" xmlns:mc="http://schemas.openxmlformats.org/markup-compatibility/2006" xmlns:o="urn:schemas-microsoft-com:office:office" xmlns:r="http://schemas.openxmlformats.org/officeDocument/2006/relationships" xmlns:m="http://schemas.openxmlformats.org/officeDocument/2006/math" xmlns:v="urn:schemas-microsoft-com:vml" xmlns:wp14="http://schemas.microsoft.com/office/word/2010/wordprocessingDrawing" xmlns:wp="http://schemas.openxmlformats.org/drawingml/2006/wordprocessingDrawing" xmlns:w10="urn:schemas-microsoft-com:office:word" xmlns:w="http://schemas.openxmlformats.org/wordprocessingml/2006/main" xmlns:w14="http://schemas.microsoft.com/office/word/2010/wordml" xmlns:w15="http://schemas.microsoft.com/office/word/2012/wordml" xmlns:w16se="http://schemas.microsoft.com/office/word/2015/wordml/symex" xmlns:wpg="http://schemas.microsoft.com/office/word/2010/wordprocessingGroup" xmlns:wpi="http://schemas.microsoft.com/office/word/2010/wordprocessingInk" xmlns:wne="http://schemas.microsoft.com/office/word/2006/wordml" xmlns:wps="http://schemas.microsoft.com/office/word/2010/wordprocessingShape" mc:Ignorable="w14 w15 w16se wp14">
   <w:body>
     <w:p>
       <w:r>
@@ -22,6 +22,7 @@
           <w:r>
             <w:rPr>
               <w:noProof/>
+              <w:lang w:val="nl-NL" w:eastAsia="zh-CN"/>
             </w:rPr>
             <mc:AlternateContent>
               <mc:Choice Requires="wps">
@@ -155,7 +156,7 @@
                   </wp:anchor>
                 </w:drawing>
               </mc:Choice>
-              <mc:Fallback>
+              <mc:Fallback xmlns:cx5="http://schemas.microsoft.com/office/drawing/2016/5/11/chartex" xmlns:cx4="http://schemas.microsoft.com/office/drawing/2016/5/10/chartex" xmlns:cx3="http://schemas.microsoft.com/office/drawing/2016/5/9/chartex">
                 <w:pict>
                   <v:shapetype w14:anchorId="2B7B3EBC" id="_x0000_t202" coordsize="21600,21600" o:spt="202" path="m,l,21600r21600,l21600,xe">
                     <v:stroke joinstyle="miter"/>
@@ -219,6 +220,7 @@
           <w:r>
             <w:rPr>
               <w:noProof/>
+              <w:lang w:val="nl-NL" w:eastAsia="zh-CN"/>
             </w:rPr>
             <mc:AlternateContent>
               <mc:Choice Requires="wpg">
@@ -353,7 +355,7 @@
                   </wp:anchor>
                 </w:drawing>
               </mc:Choice>
-              <mc:Fallback>
+              <mc:Fallback xmlns:cx5="http://schemas.microsoft.com/office/drawing/2016/5/11/chartex" xmlns:cx4="http://schemas.microsoft.com/office/drawing/2016/5/10/chartex" xmlns:cx3="http://schemas.microsoft.com/office/drawing/2016/5/9/chartex">
                 <w:pict>
                   <v:group w14:anchorId="01A724E6" id="Group 114" o:spid="_x0000_s1026" style="position:absolute;margin-left:0;margin-top:0;width:18pt;height:10in;z-index:251659264;mso-width-percent:29;mso-height-percent:909;mso-left-percent:45;mso-position-horizontal-relative:page;mso-position-vertical:center;mso-position-vertical-relative:page;mso-width-percent:29;mso-height-percent:909;mso-left-percent:45" coordsize="2286,91440" o:gfxdata="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">
                     <v:rect id="Rectangle 115" o:spid="_x0000_s1027" style="position:absolute;width:2286;height:87820;visibility:visible;mso-wrap-style:square;v-text-anchor:middle" o:gfxdata="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" fillcolor="#ed7d31 [3205]" stroked="f" strokeweight="1pt"/>
@@ -375,6 +377,7 @@
       <w:r>
         <w:rPr>
           <w:noProof/>
+          <w:lang w:val="nl-NL" w:eastAsia="zh-CN"/>
         </w:rPr>
         <mc:AlternateContent>
           <mc:Choice Requires="wps">
@@ -611,7 +614,7 @@
               </wp:anchor>
             </w:drawing>
           </mc:Choice>
-          <mc:Fallback>
+          <mc:Fallback xmlns:cx5="http://schemas.microsoft.com/office/drawing/2016/5/11/chartex" xmlns:cx4="http://schemas.microsoft.com/office/drawing/2016/5/10/chartex" xmlns:cx3="http://schemas.microsoft.com/office/drawing/2016/5/9/chartex">
             <w:pict>
               <v:shape w14:anchorId="6B8078CC" id="Text Box 1" o:spid="_x0000_s1027" type="#_x0000_t202" style="position:absolute;margin-left:7.95pt;margin-top:482.7pt;width:453pt;height:148.5pt;z-index:251664384;visibility:visible;mso-wrap-style:square;mso-width-percent:734;mso-height-percent:0;mso-wrap-distance-left:9pt;mso-wrap-distance-top:0;mso-wrap-distance-right:9pt;mso-wrap-distance-bottom:0;mso-position-horizontal:absolute;mso-position-horizontal-relative:margin;mso-position-vertical:absolute;mso-position-vertical-relative:page;mso-width-percent:734;mso-height-percent:0;mso-width-relative:page;mso-height-relative:page;v-text-anchor:bottom" o:gfxdata="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" filled="f" stroked="f" strokeweight=".5pt">
                 <v:textbox inset="0,0,0,0">
@@ -792,6 +795,7 @@
       <w:r>
         <w:rPr>
           <w:noProof/>
+          <w:lang w:val="nl-NL" w:eastAsia="zh-CN"/>
         </w:rPr>
         <mc:AlternateContent>
           <mc:Choice Requires="wps">
@@ -910,7 +914,7 @@
               </wp:anchor>
             </w:drawing>
           </mc:Choice>
-          <mc:Fallback>
+          <mc:Fallback xmlns:cx5="http://schemas.microsoft.com/office/drawing/2016/5/11/chartex" xmlns:cx4="http://schemas.microsoft.com/office/drawing/2016/5/10/chartex" xmlns:cx3="http://schemas.microsoft.com/office/drawing/2016/5/9/chartex">
             <w:pict>
               <v:shape w14:anchorId="39DE3315" id="Text Box 2" o:spid="_x0000_s1028" type="#_x0000_t202" style="position:absolute;margin-left:7.95pt;margin-top:457.1pt;width:453pt;height:56.15pt;z-index:251666432;visibility:visible;mso-wrap-style:square;mso-width-percent:734;mso-height-percent:0;mso-wrap-distance-left:9pt;mso-wrap-distance-top:0;mso-wrap-distance-right:9pt;mso-wrap-distance-bottom:0;mso-position-horizontal:absolute;mso-position-horizontal-relative:margin;mso-position-vertical:absolute;mso-position-vertical-relative:page;mso-width-percent:734;mso-height-percent:0;mso-width-relative:page;mso-height-relative:page;v-text-anchor:bottom" o:gfxdata="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" filled="f" stroked="f" strokeweight=".5pt">
                 <v:textbox inset="0,0,0,0">
@@ -973,6 +977,7 @@
       <w:r>
         <w:rPr>
           <w:noProof/>
+          <w:lang w:val="nl-NL" w:eastAsia="zh-CN"/>
         </w:rPr>
         <mc:AlternateContent>
           <mc:Choice Requires="wps">
@@ -1083,7 +1088,7 @@
               </wp:anchor>
             </w:drawing>
           </mc:Choice>
-          <mc:Fallback>
+          <mc:Fallback xmlns:cx5="http://schemas.microsoft.com/office/drawing/2016/5/11/chartex" xmlns:cx4="http://schemas.microsoft.com/office/drawing/2016/5/10/chartex" xmlns:cx3="http://schemas.microsoft.com/office/drawing/2016/5/9/chartex">
             <w:pict>
               <v:shape w14:anchorId="58EB0F7F" id="Text Box 113" o:spid="_x0000_s1029" type="#_x0000_t202" style="position:absolute;margin-left:0;margin-top:313.95pt;width:453pt;height:140.75pt;z-index:251660288;visibility:visible;mso-wrap-style:square;mso-width-percent:734;mso-height-percent:0;mso-wrap-distance-left:9pt;mso-wrap-distance-top:0;mso-wrap-distance-right:9pt;mso-wrap-distance-bottom:0;mso-position-horizontal:center;mso-position-horizontal-relative:margin;mso-position-vertical:absolute;mso-position-vertical-relative:page;mso-width-percent:734;mso-height-percent:0;mso-width-relative:page;mso-height-relative:page;v-text-anchor:bottom" o:gfxdata="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" filled="f" stroked="f" strokeweight=".5pt">
                 <v:textbox inset="0,0,0,0">
@@ -3672,8 +3677,6 @@
       <w:r>
         <w:t>product</w:t>
       </w:r>
-      <w:bookmarkStart w:id="0" w:name="_GoBack"/>
-      <w:bookmarkEnd w:id="0"/>
       <w:r>
         <w:t>.</w:t>
       </w:r>
@@ -4042,13 +4045,7 @@
         <w:t xml:space="preserve">his project also allowed me to realize the importance of some clear and efficient programming. It also showed me the importance of </w:t>
       </w:r>
       <w:r>
-        <w:t xml:space="preserve">the class diagrams, it also showed me how </w:t>
-      </w:r>
-      <w:r>
-        <w:t xml:space="preserve">efficient and useful </w:t>
-      </w:r>
-      <w:r>
-        <w:t>the functions are in programming, and it allow me to experiment the way that we can incorporate our programs to different pieces of hardware.</w:t>
+        <w:t>the class diagrams, it also showed me how efficient and useful the functions are in programming, and it allow me to experiment the way that we can incorporate our programs to different pieces of hardware.</w:t>
       </w:r>
     </w:p>
     <w:p>
@@ -4093,8 +4090,87 @@
         <w:t>ZIRUI</w:t>
       </w:r>
     </w:p>
-    <w:p/>
     <w:p>
+      <w:r>
+        <w:t xml:space="preserve">At the very first when the project is starting with a little bit of chaos, we </w:t>
+      </w:r>
+      <w:r>
+        <w:t xml:space="preserve">spent weeks on </w:t>
+      </w:r>
+      <w:r>
+        <w:t>work</w:t>
+      </w:r>
+      <w:r>
+        <w:t>ing</w:t>
+      </w:r>
+      <w:r>
+        <w:t xml:space="preserve"> with</w:t>
+      </w:r>
+      <w:r>
+        <w:t xml:space="preserve"> </w:t>
+      </w:r>
+      <w:r>
+        <w:t xml:space="preserve">hardware classes and interfaces. It was still completely not like a laundry machine then. However, as the </w:t>
+      </w:r>
+      <w:r>
+        <w:t xml:space="preserve">project proceeds, </w:t>
+      </w:r>
+      <w:r>
+        <w:t xml:space="preserve">the whole thing becomes clear. </w:t>
+      </w:r>
+      <w:r>
+        <w:t xml:space="preserve">It is more or less like that the program of laundry machine is finished very suddenly, with great pleasant and accomplishment of us. </w:t>
+      </w:r>
+    </w:p>
+    <w:p>
+      <w:r>
+        <w:t xml:space="preserve">Although I work less than other three teammates, </w:t>
+      </w:r>
+      <w:r>
+        <w:t xml:space="preserve">I still work hard on my tasks. By doing that, I have realized the classes and interfaces more profoundly, which is very important because C and C++ is most used in embedded programming. Also because </w:t>
+      </w:r>
+      <w:r>
+        <w:t>I work less than other three teammate</w:t>
+      </w:r>
+      <w:bookmarkStart w:id="0" w:name="_GoBack"/>
+      <w:bookmarkEnd w:id="0"/>
+      <w:r>
+        <w:t>s</w:t>
+      </w:r>
+      <w:r>
+        <w:t xml:space="preserve">, sometimes I couldn’t catch up or demonstrate something in the group meetings. They are the weaknesses of my personal skills but </w:t>
+      </w:r>
+      <w:r>
+        <w:t xml:space="preserve">I didn’t well improved. It would be better if I had more task I did. Nevertheless, I still think it is a very good experience of college studying. </w:t>
+      </w:r>
+      <w:r>
+        <w:t xml:space="preserve">My teammates are the most brilliant students in Fontys and I am very glad </w:t>
+      </w:r>
+      <w:r>
+        <w:t>for working with them</w:t>
+      </w:r>
+      <w:r>
+        <w:t xml:space="preserve">. </w:t>
+      </w:r>
+      <w:r>
+        <w:t>So thanks for the work</w:t>
+      </w:r>
+      <w:r>
+        <w:t>s</w:t>
+      </w:r>
+      <w:r>
+        <w:t xml:space="preserve"> of all of you and the help</w:t>
+      </w:r>
+      <w:r>
+        <w:t>s</w:t>
+      </w:r>
+      <w:r>
+        <w:t xml:space="preserve"> </w:t>
+      </w:r>
+      <w:r>
+        <w:lastRenderedPageBreak/>
+        <w:t>from the teacher Mr. Ravelo Sanchez.</w:t>
+      </w:r>
       <w:r>
         <w:tab/>
       </w:r>
@@ -4147,7 +4223,7 @@
 </file>
 
 <file path=word/endnotes.xml><?xml version="1.0" encoding="utf-8"?>
-<w:endnotes xmlns:wpc="http://schemas.microsoft.com/office/word/2010/wordprocessingCanvas" xmlns:cx="http://schemas.microsoft.com/office/drawing/2014/chartex" xmlns:cx1="http://schemas.microsoft.com/office/drawing/2015/9/8/chartex" xmlns:cx2="http://schemas.microsoft.com/office/drawing/2015/10/21/chartex" xmlns:cx3="http://schemas.microsoft.com/office/drawing/2016/5/9/chartex" xmlns:cx4="http://schemas.microsoft.com/office/drawing/2016/5/10/chartex" xmlns:cx5="http://schemas.microsoft.com/office/drawing/2016/5/11/chartex" xmlns:mc="http://schemas.openxmlformats.org/markup-compatibility/2006" xmlns:o="urn:schemas-microsoft-com:office:office" xmlns:r="http://schemas.openxmlformats.org/officeDocument/2006/relationships" xmlns:m="http://schemas.openxmlformats.org/officeDocument/2006/math" xmlns:v="urn:schemas-microsoft-com:vml" xmlns:wp14="http://schemas.microsoft.com/office/word/2010/wordprocessingDrawing" xmlns:wp="http://schemas.openxmlformats.org/drawingml/2006/wordprocessingDrawing" xmlns:w10="urn:schemas-microsoft-com:office:word" xmlns:w="http://schemas.openxmlformats.org/wordprocessingml/2006/main" xmlns:w14="http://schemas.microsoft.com/office/word/2010/wordml" xmlns:w15="http://schemas.microsoft.com/office/word/2012/wordml" xmlns:w16se="http://schemas.microsoft.com/office/word/2015/wordml/symex" xmlns:wpg="http://schemas.microsoft.com/office/word/2010/wordprocessingGroup" xmlns:wpi="http://schemas.microsoft.com/office/word/2010/wordprocessingInk" xmlns:wne="http://schemas.microsoft.com/office/word/2006/wordml" xmlns:wps="http://schemas.microsoft.com/office/word/2010/wordprocessingShape" mc:Ignorable="w14 w15 w16se wp14">
+<w:endnotes xmlns:wpc="http://schemas.microsoft.com/office/word/2010/wordprocessingCanvas" xmlns:cx="http://schemas.microsoft.com/office/drawing/2014/chartex" xmlns:cx1="http://schemas.microsoft.com/office/drawing/2015/9/8/chartex" xmlns:cx2="http://schemas.microsoft.com/office/drawing/2015/10/21/chartex" xmlns:mc="http://schemas.openxmlformats.org/markup-compatibility/2006" xmlns:o="urn:schemas-microsoft-com:office:office" xmlns:r="http://schemas.openxmlformats.org/officeDocument/2006/relationships" xmlns:m="http://schemas.openxmlformats.org/officeDocument/2006/math" xmlns:v="urn:schemas-microsoft-com:vml" xmlns:wp14="http://schemas.microsoft.com/office/word/2010/wordprocessingDrawing" xmlns:wp="http://schemas.openxmlformats.org/drawingml/2006/wordprocessingDrawing" xmlns:w10="urn:schemas-microsoft-com:office:word" xmlns:w="http://schemas.openxmlformats.org/wordprocessingml/2006/main" xmlns:w14="http://schemas.microsoft.com/office/word/2010/wordml" xmlns:w15="http://schemas.microsoft.com/office/word/2012/wordml" xmlns:w16se="http://schemas.microsoft.com/office/word/2015/wordml/symex" xmlns:wpg="http://schemas.microsoft.com/office/word/2010/wordprocessingGroup" xmlns:wpi="http://schemas.microsoft.com/office/word/2010/wordprocessingInk" xmlns:wne="http://schemas.microsoft.com/office/word/2006/wordml" xmlns:wps="http://schemas.microsoft.com/office/word/2010/wordprocessingShape" mc:Ignorable="w14 w15 w16se wp14">
   <w:endnote w:type="separator" w:id="-1">
     <w:p>
       <w:pPr>
@@ -4172,7 +4248,7 @@
 </file>
 
 <file path=word/footer1.xml><?xml version="1.0" encoding="utf-8"?>
-<w:ftr xmlns:wpc="http://schemas.microsoft.com/office/word/2010/wordprocessingCanvas" xmlns:cx="http://schemas.microsoft.com/office/drawing/2014/chartex" xmlns:cx1="http://schemas.microsoft.com/office/drawing/2015/9/8/chartex" xmlns:cx2="http://schemas.microsoft.com/office/drawing/2015/10/21/chartex" xmlns:cx3="http://schemas.microsoft.com/office/drawing/2016/5/9/chartex" xmlns:cx4="http://schemas.microsoft.com/office/drawing/2016/5/10/chartex" xmlns:cx5="http://schemas.microsoft.com/office/drawing/2016/5/11/chartex" xmlns:mc="http://schemas.openxmlformats.org/markup-compatibility/2006" xmlns:o="urn:schemas-microsoft-com:office:office" xmlns:r="http://schemas.openxmlformats.org/officeDocument/2006/relationships" xmlns:m="http://schemas.openxmlformats.org/officeDocument/2006/math" xmlns:v="urn:schemas-microsoft-com:vml" xmlns:wp14="http://schemas.microsoft.com/office/word/2010/wordprocessingDrawing" xmlns:wp="http://schemas.openxmlformats.org/drawingml/2006/wordprocessingDrawing" xmlns:w10="urn:schemas-microsoft-com:office:word" xmlns:w="http://schemas.openxmlformats.org/wordprocessingml/2006/main" xmlns:w14="http://schemas.microsoft.com/office/word/2010/wordml" xmlns:w15="http://schemas.microsoft.com/office/word/2012/wordml" xmlns:w16se="http://schemas.microsoft.com/office/word/2015/wordml/symex" xmlns:wpg="http://schemas.microsoft.com/office/word/2010/wordprocessingGroup" xmlns:wpi="http://schemas.microsoft.com/office/word/2010/wordprocessingInk" xmlns:wne="http://schemas.microsoft.com/office/word/2006/wordml" xmlns:wps="http://schemas.microsoft.com/office/word/2010/wordprocessingShape" mc:Ignorable="w14 w15 w16se wp14">
+<w:ftr xmlns:wpc="http://schemas.microsoft.com/office/word/2010/wordprocessingCanvas" xmlns:cx="http://schemas.microsoft.com/office/drawing/2014/chartex" xmlns:cx1="http://schemas.microsoft.com/office/drawing/2015/9/8/chartex" xmlns:cx2="http://schemas.microsoft.com/office/drawing/2015/10/21/chartex" xmlns:mc="http://schemas.openxmlformats.org/markup-compatibility/2006" xmlns:o="urn:schemas-microsoft-com:office:office" xmlns:r="http://schemas.openxmlformats.org/officeDocument/2006/relationships" xmlns:m="http://schemas.openxmlformats.org/officeDocument/2006/math" xmlns:v="urn:schemas-microsoft-com:vml" xmlns:wp14="http://schemas.microsoft.com/office/word/2010/wordprocessingDrawing" xmlns:wp="http://schemas.openxmlformats.org/drawingml/2006/wordprocessingDrawing" xmlns:w10="urn:schemas-microsoft-com:office:word" xmlns:w="http://schemas.openxmlformats.org/wordprocessingml/2006/main" xmlns:w14="http://schemas.microsoft.com/office/word/2010/wordml" xmlns:w15="http://schemas.microsoft.com/office/word/2012/wordml" xmlns:w16se="http://schemas.microsoft.com/office/word/2015/wordml/symex" xmlns:wpg="http://schemas.microsoft.com/office/word/2010/wordprocessingGroup" xmlns:wpi="http://schemas.microsoft.com/office/word/2010/wordprocessingInk" xmlns:wne="http://schemas.microsoft.com/office/word/2006/wordml" xmlns:wps="http://schemas.microsoft.com/office/word/2010/wordprocessingShape" mc:Ignorable="w14 w15 w16se wp14">
   <w:p>
     <w:pPr>
       <w:pStyle w:val="Footer"/>
@@ -4234,7 +4310,7 @@
 </file>
 
 <file path=word/footnotes.xml><?xml version="1.0" encoding="utf-8"?>
-<w:footnotes xmlns:wpc="http://schemas.microsoft.com/office/word/2010/wordprocessingCanvas" xmlns:cx="http://schemas.microsoft.com/office/drawing/2014/chartex" xmlns:cx1="http://schemas.microsoft.com/office/drawing/2015/9/8/chartex" xmlns:cx2="http://schemas.microsoft.com/office/drawing/2015/10/21/chartex" xmlns:cx3="http://schemas.microsoft.com/office/drawing/2016/5/9/chartex" xmlns:cx4="http://schemas.microsoft.com/office/drawing/2016/5/10/chartex" xmlns:cx5="http://schemas.microsoft.com/office/drawing/2016/5/11/chartex" xmlns:mc="http://schemas.openxmlformats.org/markup-compatibility/2006" xmlns:o="urn:schemas-microsoft-com:office:office" xmlns:r="http://schemas.openxmlformats.org/officeDocument/2006/relationships" xmlns:m="http://schemas.openxmlformats.org/officeDocument/2006/math" xmlns:v="urn:schemas-microsoft-com:vml" xmlns:wp14="http://schemas.microsoft.com/office/word/2010/wordprocessingDrawing" xmlns:wp="http://schemas.openxmlformats.org/drawingml/2006/wordprocessingDrawing" xmlns:w10="urn:schemas-microsoft-com:office:word" xmlns:w="http://schemas.openxmlformats.org/wordprocessingml/2006/main" xmlns:w14="http://schemas.microsoft.com/office/word/2010/wordml" xmlns:w15="http://schemas.microsoft.com/office/word/2012/wordml" xmlns:w16se="http://schemas.microsoft.com/office/word/2015/wordml/symex" xmlns:wpg="http://schemas.microsoft.com/office/word/2010/wordprocessingGroup" xmlns:wpi="http://schemas.microsoft.com/office/word/2010/wordprocessingInk" xmlns:wne="http://schemas.microsoft.com/office/word/2006/wordml" xmlns:wps="http://schemas.microsoft.com/office/word/2010/wordprocessingShape" mc:Ignorable="w14 w15 w16se wp14">
+<w:footnotes xmlns:wpc="http://schemas.microsoft.com/office/word/2010/wordprocessingCanvas" xmlns:cx="http://schemas.microsoft.com/office/drawing/2014/chartex" xmlns:cx1="http://schemas.microsoft.com/office/drawing/2015/9/8/chartex" xmlns:cx2="http://schemas.microsoft.com/office/drawing/2015/10/21/chartex" xmlns:mc="http://schemas.openxmlformats.org/markup-compatibility/2006" xmlns:o="urn:schemas-microsoft-com:office:office" xmlns:r="http://schemas.openxmlformats.org/officeDocument/2006/relationships" xmlns:m="http://schemas.openxmlformats.org/officeDocument/2006/math" xmlns:v="urn:schemas-microsoft-com:vml" xmlns:wp14="http://schemas.microsoft.com/office/word/2010/wordprocessingDrawing" xmlns:wp="http://schemas.openxmlformats.org/drawingml/2006/wordprocessingDrawing" xmlns:w10="urn:schemas-microsoft-com:office:word" xmlns:w="http://schemas.openxmlformats.org/wordprocessingml/2006/main" xmlns:w14="http://schemas.microsoft.com/office/word/2010/wordml" xmlns:w15="http://schemas.microsoft.com/office/word/2012/wordml" xmlns:w16se="http://schemas.microsoft.com/office/word/2015/wordml/symex" xmlns:wpg="http://schemas.microsoft.com/office/word/2010/wordprocessingGroup" xmlns:wpi="http://schemas.microsoft.com/office/word/2010/wordprocessingInk" xmlns:wne="http://schemas.microsoft.com/office/word/2006/wordml" xmlns:wps="http://schemas.microsoft.com/office/word/2010/wordprocessingShape" mc:Ignorable="w14 w15 w16se wp14">
   <w:footnote w:type="separator" w:id="-1">
     <w:p>
       <w:pPr>
@@ -4259,7 +4335,7 @@
 </file>
 
 <file path=word/header1.xml><?xml version="1.0" encoding="utf-8"?>
-<w:hdr xmlns:wpc="http://schemas.microsoft.com/office/word/2010/wordprocessingCanvas" xmlns:cx="http://schemas.microsoft.com/office/drawing/2014/chartex" xmlns:cx1="http://schemas.microsoft.com/office/drawing/2015/9/8/chartex" xmlns:cx2="http://schemas.microsoft.com/office/drawing/2015/10/21/chartex" xmlns:cx3="http://schemas.microsoft.com/office/drawing/2016/5/9/chartex" xmlns:cx4="http://schemas.microsoft.com/office/drawing/2016/5/10/chartex" xmlns:cx5="http://schemas.microsoft.com/office/drawing/2016/5/11/chartex" xmlns:mc="http://schemas.openxmlformats.org/markup-compatibility/2006" xmlns:o="urn:schemas-microsoft-com:office:office" xmlns:r="http://schemas.openxmlformats.org/officeDocument/2006/relationships" xmlns:m="http://schemas.openxmlformats.org/officeDocument/2006/math" xmlns:v="urn:schemas-microsoft-com:vml" xmlns:wp14="http://schemas.microsoft.com/office/word/2010/wordprocessingDrawing" xmlns:wp="http://schemas.openxmlformats.org/drawingml/2006/wordprocessingDrawing" xmlns:w10="urn:schemas-microsoft-com:office:word" xmlns:w="http://schemas.openxmlformats.org/wordprocessingml/2006/main" xmlns:w14="http://schemas.microsoft.com/office/word/2010/wordml" xmlns:w15="http://schemas.microsoft.com/office/word/2012/wordml" xmlns:w16se="http://schemas.microsoft.com/office/word/2015/wordml/symex" xmlns:wpg="http://schemas.microsoft.com/office/word/2010/wordprocessingGroup" xmlns:wpi="http://schemas.microsoft.com/office/word/2010/wordprocessingInk" xmlns:wne="http://schemas.microsoft.com/office/word/2006/wordml" xmlns:wps="http://schemas.microsoft.com/office/word/2010/wordprocessingShape" mc:Ignorable="w14 w15 w16se wp14">
+<w:hdr xmlns:wpc="http://schemas.microsoft.com/office/word/2010/wordprocessingCanvas" xmlns:cx="http://schemas.microsoft.com/office/drawing/2014/chartex" xmlns:cx1="http://schemas.microsoft.com/office/drawing/2015/9/8/chartex" xmlns:cx2="http://schemas.microsoft.com/office/drawing/2015/10/21/chartex" xmlns:mc="http://schemas.openxmlformats.org/markup-compatibility/2006" xmlns:o="urn:schemas-microsoft-com:office:office" xmlns:r="http://schemas.openxmlformats.org/officeDocument/2006/relationships" xmlns:m="http://schemas.openxmlformats.org/officeDocument/2006/math" xmlns:v="urn:schemas-microsoft-com:vml" xmlns:wp14="http://schemas.microsoft.com/office/word/2010/wordprocessingDrawing" xmlns:wp="http://schemas.openxmlformats.org/drawingml/2006/wordprocessingDrawing" xmlns:w10="urn:schemas-microsoft-com:office:word" xmlns:w="http://schemas.openxmlformats.org/wordprocessingml/2006/main" xmlns:w14="http://schemas.microsoft.com/office/word/2010/wordml" xmlns:w15="http://schemas.microsoft.com/office/word/2012/wordml" xmlns:w16se="http://schemas.microsoft.com/office/word/2015/wordml/symex" xmlns:wpg="http://schemas.microsoft.com/office/word/2010/wordprocessingGroup" xmlns:wpi="http://schemas.microsoft.com/office/word/2010/wordprocessingInk" xmlns:wne="http://schemas.microsoft.com/office/word/2006/wordml" xmlns:wps="http://schemas.microsoft.com/office/word/2010/wordprocessingShape" mc:Ignorable="w14 w15 w16se wp14">
   <w:p>
     <w:pPr>
       <w:pStyle w:val="Header"/>
@@ -4267,6 +4343,7 @@
     <w:r>
       <w:rPr>
         <w:noProof/>
+        <w:lang w:val="nl-NL" w:eastAsia="zh-CN"/>
       </w:rPr>
       <mc:AlternateContent>
         <mc:Choice Requires="wps">
@@ -4359,7 +4436,7 @@
             </wp:anchor>
           </w:drawing>
         </mc:Choice>
-        <mc:Fallback>
+        <mc:Fallback xmlns:cx5="http://schemas.microsoft.com/office/drawing/2016/5/11/chartex" xmlns:cx4="http://schemas.microsoft.com/office/drawing/2016/5/10/chartex" xmlns:cx3="http://schemas.microsoft.com/office/drawing/2016/5/9/chartex">
           <w:pict>
             <v:shapetype w14:anchorId="4053AFAD" id="_x0000_t202" coordsize="21600,21600" o:spt="202" path="m,l,21600r21600,l21600,xe">
               <v:stroke joinstyle="miter"/>
@@ -4395,6 +4472,7 @@
     <w:r>
       <w:rPr>
         <w:noProof/>
+        <w:lang w:val="nl-NL" w:eastAsia="zh-CN"/>
       </w:rPr>
       <mc:AlternateContent>
         <mc:Choice Requires="wps">
@@ -4541,7 +4619,7 @@
 </file>
 
 <file path=word/numbering.xml><?xml version="1.0" encoding="utf-8"?>
-<w:numbering xmlns:wpc="http://schemas.microsoft.com/office/word/2010/wordprocessingCanvas" xmlns:cx="http://schemas.microsoft.com/office/drawing/2014/chartex" xmlns:cx1="http://schemas.microsoft.com/office/drawing/2015/9/8/chartex" xmlns:cx2="http://schemas.microsoft.com/office/drawing/2015/10/21/chartex" xmlns:cx3="http://schemas.microsoft.com/office/drawing/2016/5/9/chartex" xmlns:cx4="http://schemas.microsoft.com/office/drawing/2016/5/10/chartex" xmlns:cx5="http://schemas.microsoft.com/office/drawing/2016/5/11/chartex" xmlns:mc="http://schemas.openxmlformats.org/markup-compatibility/2006" xmlns:o="urn:schemas-microsoft-com:office:office" xmlns:r="http://schemas.openxmlformats.org/officeDocument/2006/relationships" xmlns:m="http://schemas.openxmlformats.org/officeDocument/2006/math" xmlns:v="urn:schemas-microsoft-com:vml" xmlns:wp14="http://schemas.microsoft.com/office/word/2010/wordprocessingDrawing" xmlns:wp="http://schemas.openxmlformats.org/drawingml/2006/wordprocessingDrawing" xmlns:w10="urn:schemas-microsoft-com:office:word" xmlns:w="http://schemas.openxmlformats.org/wordprocessingml/2006/main" xmlns:w14="http://schemas.microsoft.com/office/word/2010/wordml" xmlns:w15="http://schemas.microsoft.com/office/word/2012/wordml" xmlns:w16se="http://schemas.microsoft.com/office/word/2015/wordml/symex" xmlns:wpg="http://schemas.microsoft.com/office/word/2010/wordprocessingGroup" xmlns:wpi="http://schemas.microsoft.com/office/word/2010/wordprocessingInk" xmlns:wne="http://schemas.microsoft.com/office/word/2006/wordml" xmlns:wps="http://schemas.microsoft.com/office/word/2010/wordprocessingShape" mc:Ignorable="w14 w15 w16se wp14">
+<w:numbering xmlns:wpc="http://schemas.microsoft.com/office/word/2010/wordprocessingCanvas" xmlns:cx="http://schemas.microsoft.com/office/drawing/2014/chartex" xmlns:cx1="http://schemas.microsoft.com/office/drawing/2015/9/8/chartex" xmlns:cx2="http://schemas.microsoft.com/office/drawing/2015/10/21/chartex" xmlns:mc="http://schemas.openxmlformats.org/markup-compatibility/2006" xmlns:o="urn:schemas-microsoft-com:office:office" xmlns:r="http://schemas.openxmlformats.org/officeDocument/2006/relationships" xmlns:m="http://schemas.openxmlformats.org/officeDocument/2006/math" xmlns:v="urn:schemas-microsoft-com:vml" xmlns:wp14="http://schemas.microsoft.com/office/word/2010/wordprocessingDrawing" xmlns:wp="http://schemas.openxmlformats.org/drawingml/2006/wordprocessingDrawing" xmlns:w10="urn:schemas-microsoft-com:office:word" xmlns:w="http://schemas.openxmlformats.org/wordprocessingml/2006/main" xmlns:w14="http://schemas.microsoft.com/office/word/2010/wordml" xmlns:w15="http://schemas.microsoft.com/office/word/2012/wordml" xmlns:w16se="http://schemas.microsoft.com/office/word/2015/wordml/symex" xmlns:wpg="http://schemas.microsoft.com/office/word/2010/wordprocessingGroup" xmlns:wpi="http://schemas.microsoft.com/office/word/2010/wordprocessingInk" xmlns:wne="http://schemas.microsoft.com/office/word/2006/wordml" xmlns:wps="http://schemas.microsoft.com/office/word/2010/wordprocessingShape" mc:Ignorable="w14 w15 w16se wp14">
   <w:abstractNum w:abstractNumId="0" w15:restartNumberingAfterBreak="0">
     <w:nsid w:val="05A964FF"/>
     <w:multiLevelType w:val="hybridMultilevel"/>
@@ -9717,7 +9795,7 @@
       </w:pPr>
     </w:pPrDefault>
   </w:docDefaults>
-  <w:latentStyles w:defLockedState="0" w:defUIPriority="99" w:defSemiHidden="0" w:defUnhideWhenUsed="0" w:defQFormat="0" w:count="374">
+  <w:latentStyles w:defLockedState="0" w:defUIPriority="99" w:defSemiHidden="0" w:defUnhideWhenUsed="0" w:defQFormat="0" w:count="372">
     <w:lsdException w:name="Normal" w:uiPriority="0" w:qFormat="1"/>
     <w:lsdException w:name="heading 1" w:uiPriority="9" w:qFormat="1"/>
     <w:lsdException w:name="heading 2" w:semiHidden="1" w:uiPriority="9" w:unhideWhenUsed="1" w:qFormat="1"/>
@@ -9823,6 +9901,7 @@
     <w:lsdException w:name="HTML Sample" w:semiHidden="1" w:unhideWhenUsed="1"/>
     <w:lsdException w:name="HTML Typewriter" w:semiHidden="1" w:unhideWhenUsed="1"/>
     <w:lsdException w:name="HTML Variable" w:semiHidden="1" w:unhideWhenUsed="1"/>
+    <w:lsdException w:name="Normal Table" w:semiHidden="1" w:unhideWhenUsed="1"/>
     <w:lsdException w:name="annotation subject" w:semiHidden="1" w:unhideWhenUsed="1"/>
     <w:lsdException w:name="No List" w:semiHidden="1" w:unhideWhenUsed="1"/>
     <w:lsdException w:name="Outline List 1" w:semiHidden="1" w:unhideWhenUsed="1"/>
@@ -9867,6 +9946,7 @@
     <w:lsdException w:name="Table Professional" w:semiHidden="1" w:unhideWhenUsed="1"/>
     <w:lsdException w:name="Table Subtle 1" w:semiHidden="1" w:unhideWhenUsed="1"/>
     <w:lsdException w:name="Table Subtle 2" w:semiHidden="1" w:unhideWhenUsed="1"/>
+    <w:lsdException w:name="Table Web 1" w:semiHidden="1" w:unhideWhenUsed="1"/>
     <w:lsdException w:name="Table Web 2" w:semiHidden="1" w:unhideWhenUsed="1"/>
     <w:lsdException w:name="Table Web 3" w:semiHidden="1" w:unhideWhenUsed="1"/>
     <w:lsdException w:name="Balloon Text" w:semiHidden="1" w:unhideWhenUsed="1"/>
@@ -10088,8 +10168,6 @@
     <w:lsdException w:name="List Table 6 Colorful Accent 6" w:uiPriority="51"/>
     <w:lsdException w:name="List Table 7 Colorful Accent 6" w:uiPriority="52"/>
     <w:lsdException w:name="Mention" w:semiHidden="1" w:unhideWhenUsed="1"/>
-    <w:lsdException w:name="Smart Hyperlink" w:semiHidden="1" w:unhideWhenUsed="1"/>
-    <w:lsdException w:name="Hashtag" w:semiHidden="1" w:unhideWhenUsed="1"/>
   </w:latentStyles>
   <w:style w:type="paragraph" w:default="1" w:styleId="Normal">
     <w:name w:val="Normal"/>
@@ -11446,7 +11524,7 @@
 </file>
 
 <file path=customXml/itemProps2.xml><?xml version="1.0" encoding="utf-8"?>
-<ds:datastoreItem xmlns:ds="http://schemas.openxmlformats.org/officeDocument/2006/customXml" ds:itemID="{858644C6-B265-46BD-B559-35E41D85492D}">
+<ds:datastoreItem xmlns:ds="http://schemas.openxmlformats.org/officeDocument/2006/customXml" ds:itemID="{FE90E9A5-8669-4CC6-B462-C6283AE965BD}">
   <ds:schemaRefs>
     <ds:schemaRef ds:uri="http://schemas.openxmlformats.org/officeDocument/2006/bibliography"/>
   </ds:schemaRefs>

</xml_diff>